<commit_message>
corrección de comentarios profes
</commit_message>
<xml_diff>
--- a/Documentos/Proyecto1-LCJ-DocumentoFinal.docx
+++ b/Documentos/Proyecto1-LCJ-DocumentoFinal.docx
@@ -626,33 +626,10 @@
         <w:t>este trabajo busca responder si las carencias en el acceso a servicios básicos de los hogares migrantes en Cartagena difieren según su nivel de vulnerabilidad.</w:t>
       </w:r>
       <w:r>
-        <w:t xml:space="preserve"> Para ello, se utilizará como unidad de análisis los hogares de migrantes provenientes de Venezuela residentes en la ciudad de Cartagena encuestadas en la ECN2025. De esta manera, la variable dependiente en este análisis es la carencia de acceso a servicios públicos y la variable independiente es el nivel de vulnerabilidad considerando situaciones de vulnerabilidad las siguientes: (i) Jefatura del hogar femenina, </w:t>
-      </w:r>
-      <w:proofErr w:type="spellStart"/>
-      <w:r>
-        <w:t>ii</w:t>
-      </w:r>
-      <w:proofErr w:type="spellEnd"/>
-      <w:r>
-        <w:t xml:space="preserve">) hogar monoparental, </w:t>
-      </w:r>
-      <w:proofErr w:type="spellStart"/>
-      <w:r>
-        <w:t>iii</w:t>
-      </w:r>
-      <w:proofErr w:type="spellEnd"/>
-      <w:r>
-        <w:t xml:space="preserve">) presencia de personas con discapacidad en el hogar y </w:t>
-      </w:r>
-      <w:proofErr w:type="spellStart"/>
-      <w:r>
-        <w:t>iv</w:t>
-      </w:r>
-      <w:proofErr w:type="spellEnd"/>
-      <w:r>
-        <w:t>) antecedente de violencia. Los hallazgos de este análisis permitirán a la Alcaldía de Cartagena diseñar y focalizar políticas públicas más eficientes, asegurando que los recursos se dirijan a los hogares migrantes con mayores niveles de vulnerabilidad que al final representan mayores barreras para su integración a la sociedad.</w:t>
-      </w:r>
-    </w:p>
+        <w:t xml:space="preserve"> Para ello, se utilizará como unidad de análisis los hogares de migrantes provenientes de Venezuela residentes en la ciudad de Cartagena encuestadas en la ECN2025. De esta manera, la variable dependiente en este análisis es la carencia de acceso a servicios públicos y la variable independiente es el nivel de vulnerabilidad considerando situaciones de vulnerabilidad las siguientes: (i) Jefatura del hogar femenina, ii) hogar monoparental, iii) presencia de personas con discapacidad en el hogar y iv) antecedente de violencia. Los hallazgos de este análisis permitirán a la Alcaldía de Cartagena diseñar y focalizar políticas públicas más eficientes, asegurando que los recursos se dirijan a los hogares migrantes con mayores niveles de vulnerabilidad que al final representan mayores barreras para su integración a la sociedad.</w:t>
+      </w:r>
+    </w:p>
+    <w:p/>
     <w:p>
       <w:pPr>
         <w:pStyle w:val="Ttulo2"/>
@@ -669,6 +646,7 @@
         <w:rPr>
           <w:rFonts w:eastAsiaTheme="minorHAnsi"/>
         </w:rPr>
+        <w:lastRenderedPageBreak/>
         <w:t>La definición de las variables u</w:t>
       </w:r>
       <w:r>
@@ -701,7 +679,6 @@
     </w:p>
     <w:p>
       <w:r>
-        <w:lastRenderedPageBreak/>
         <w:t>Considerando la pregunta de investigación planteada, en esta sección se definen y describen las variables centrales que orientan el análisis. La variable dependiente corresponde a la carencia de acceso a servicios públicos, entendida como un indicador sintético de las condiciones de vivienda. Por su parte, la variable independiente se construye como un índice de vulnerabilidad a nivel de hogar, elaborado a partir de cuatro dimensiones estructurales que reflejan riesgos sociales específicos. El objetivo de esta sección es caracterizar ambas variables, identificando su composición y lógica de construcción como paso previo al análisis comparativo de su relación</w:t>
       </w:r>
       <w:r>
@@ -717,7 +694,10 @@
         <w:t>1.2.1 Variable dependiente-carencia de acceso a servicios públicos:</w:t>
       </w:r>
       <w:r>
-        <w:t xml:space="preserve"> La variable dependiente del estudio es la carencia de acceso a servicios públicos, concebida como una medida integral de las condiciones básicas de la vivienda. Para su construcción se consideraron cinco dimensiones fundamentales: acceso a electricidad, gas, alcantarillado, acueducto y recolección de basuras. Cada servicio ausente en el hogar se contabiliza con un punto, de modo que la variable puede tomar valores entre 0, cuando el hogar dispone de todos los servicios, y 5, cuando carece de la totalidad. Así, este indicador refleja de forma clara el nivel de privación en infraestructura básica al que están expuestos los hogares migrantes en Cartagena. A continuación, se presentan las estadísticas descriptivas:</w:t>
+        <w:t xml:space="preserve"> </w:t>
+      </w:r>
+      <w:r>
+        <w:t>La variable dependiente del estudio corresponde a la carencia de acceso a servicios públicos, concebida como un indicador sintético de las condiciones básicas de habitabilidad del hogar. Su construcción integra cinco dimensiones esenciales: electricidad, gas, alcantarillado, acueducto y recolección de basuras. A cada hogar se le asigna un punto por cada servicio del que carece, por lo que la variable puede tomar valores entre 0 (sin carencias) y 5 (carencia total de servicios básicos). Este indicador permite cuantificar de manera integral la privación material relacionada con la infraestructura básica, constituyéndose en un componente clave del índice de vulnerabilidad de los hogares migrantes en Cartagena.</w:t>
       </w:r>
     </w:p>
     <w:p>
@@ -789,6 +769,36 @@
     </w:p>
     <w:p>
       <w:r>
+        <w:rPr>
+          <w:b/>
+          <w:bCs/>
+        </w:rPr>
+        <w:t>Notas de método.</w:t>
+      </w:r>
+      <w:r>
+        <w:t xml:space="preserve"> La variable </w:t>
+      </w:r>
+      <w:r>
+        <w:t xml:space="preserve">servicios </w:t>
+      </w:r>
+      <w:r>
+        <w:t>mide el número de carencias en el acceso a servicios básicos (0 a 5).</w:t>
+      </w:r>
+      <w:r>
+        <w:t xml:space="preserve"> </w:t>
+      </w:r>
+      <w:r>
+        <w:t>No se identificaron valores fuera del rango 0–5.</w:t>
+      </w:r>
+      <w:r>
+        <w:t xml:space="preserve"> </w:t>
+      </w:r>
+      <w:r>
+        <w:t>Los valores NA se reportan explícitamente y no se imputaron.</w:t>
+      </w:r>
+    </w:p>
+    <w:p>
+      <w:r>
         <w:t xml:space="preserve">De la </w:t>
       </w:r>
       <w:r>
@@ -807,7 +817,19 @@
         <w:t>.</w:t>
       </w:r>
       <w:r>
-        <w:t>34, un tercer cuartil de 2 y un máximo de 4, lo que evidencia que la distribución está sesgada hacia valores bajos y que la mayoría de los hogares cuentan con pocos servicios. Aunque se observa que algunos hogares tienen todos los servicios posibles dentro del rango definido.</w:t>
+        <w:t xml:space="preserve">34, un tercer cuartil de 2 y un máximo de 4, lo que evidencia </w:t>
+      </w:r>
+      <w:r>
+        <w:lastRenderedPageBreak/>
+        <w:t xml:space="preserve">que la distribución está sesgada hacia valores bajos y que la mayoría de los hogares cuentan con pocos servicios. </w:t>
+      </w:r>
+      <w:r>
+        <w:t xml:space="preserve"> El sesgo hacia los valores bajos sugiere una heterogeneidad limitada en el acceso, con escasos hogares en situación de privación extrema.</w:t>
+      </w:r>
+    </w:p>
+    <w:p>
+      <w:r>
+        <w:t>En términos de vulnerabilidad, este patrón puede interpretarse como una acumulación moderada de desventajas estructurales: la presencia simultánea de múltiples carencias incrementa la exposición de los hogares a condiciones de precariedad. No obstante, se identifica un resultado relevante: algunos hogares presentan mayor número de servicios básicos, pero mantienen niveles altos del índice agregado de vulnerabilidad, lo que sugiere que el acceso a infraestructura no siempre se traduce en menor vulnerabilidad multidimensional, posiblemente debido a limitaciones en ingresos, empleo o capital humano.</w:t>
       </w:r>
     </w:p>
     <w:p>
@@ -818,7 +840,6 @@
         <w:rPr>
           <w:noProof/>
         </w:rPr>
-        <w:lastRenderedPageBreak/>
         <w:drawing>
           <wp:inline distT="0" distB="0" distL="0" distR="0" wp14:anchorId="552F7B00" wp14:editId="3F1DA974">
             <wp:extent cx="3262579" cy="1610501"/>
@@ -883,20 +904,29 @@
     </w:p>
     <w:p>
       <w:r>
-        <w:t xml:space="preserve">La tabla muestra la distribución de los hogares según el número de servicios con los que cuentan, diferenciando entre proporciones sin ponderar y ponderadas con la variable de expansión. Se observa que la mayor concentración corresponde a los hogares que no disponen de ningún servicio, con un 41,1% sin ponderar y un 43,6% al considerar los factores de expansión. En contraste, los hogares con un solo servicio representan entre el 11,7% y el 13,2%, mientras que aquellos con dos servicios alcanzan cerca de una tercera parte de la población (29,4% sin ponderar y 27,1% ponderado). Los hogares con tres servicios son menos frecuentes, con proporciones de 8% y 5,7% respectivamente, y finalmente, quienes acceden a cuatro servicios corresponden a cerca del 10% de los hogares. Estos resultados evidencian una marcada concentración de hogares en condiciones de baja cobertura de servicios, lo cual refleja desigualdades en el acceso. </w:t>
-      </w:r>
-    </w:p>
-    <w:p>
-      <w:r>
-        <w:t>La Figura 3 muestra la distribución porcentual de hogares según el número de carencias en servicios públicos (0 a 4), comparando dos grupos (barras azul oscuro-usando el factor de expansión oscuro y gris-sin el factor de expansión). Se observa que en ambos grupos predomina la ausencia de carencias: más del 40 % de los hogares no presenta ninguna. En segundo lugar, cerca de un 25 %–30 % tiene carencia de dos servicios públicos, mientras que los hogares con una, tres o cuatro carencias representan proporciones menores. En conjunto, estos resultados sugieren que los resultados no cambian de forma considerable al usar el factor de expansión y que cerca del 60 % de los hogares tienen problemas de acceso a alguno de los servicios públicos mencionados.</w:t>
-      </w:r>
-    </w:p>
+        <w:t xml:space="preserve">La </w:t>
+      </w:r>
+      <w:r>
+        <w:rPr>
+          <w:highlight w:val="yellow"/>
+        </w:rPr>
+        <w:t>Tabla 2</w:t>
+      </w:r>
+      <w:r>
+        <w:t xml:space="preserve"> presenta la distribución de los hogares según el número de servicios con los que cuentan, distinguiendo entre proporciones sin ponderar y ponderadas con los factores de expansión. Los resultados muestran que la mayor concentración corresponde a los hogares sin acceso a ningún servicio básico, que representan el 41,1% de la muestra sin ponderar y el 43,6% al incorporar la ponderación. En contraste, los hogares con uno o dos servicios concentran cerca del 40% de los casos, mientras que aquellos con tres o cuatro servicios son minoritarios (entre 6% y 10%, según el ajuste).</w:t>
+      </w:r>
+    </w:p>
+    <w:p>
+      <w:r>
+        <w:t>Estas diferencias entre los resultados ponderados y no ponderados indican que, al ajustar por la estructura poblacional, las carencias tienden a ser más prevalentes, reflejando una mayor proporción de hogares con acceso limitado dentro del universo total de hogares migrantes. En conjunto, los datos evidencian una marcada desigualdad en la cobertura de servicios públicos y una alta concentración de hogares en condiciones de precariedad infraestructural. Este patrón sugiere que el déficit en servicios básicos es uno de los principales componentes estructurales de la vulnerabilidad, aunque, como se analizará más adelante, no siempre existe una correspondencia lineal entre el número de carencias y el nivel general de vulnerabilidad, lo que puede responder a la interacción con otros factores socioeconómicos (como empleo, ingresos o tamaño del hogar).</w:t>
+      </w:r>
+    </w:p>
+    <w:p/>
     <w:p>
       <w:pPr>
         <w:jc w:val="center"/>
       </w:pPr>
       <w:r>
-        <w:lastRenderedPageBreak/>
         <w:drawing>
           <wp:inline distT="0" distB="0" distL="0" distR="0" wp14:anchorId="5B41130B" wp14:editId="5B3D372D">
             <wp:extent cx="3891686" cy="2335100"/>
@@ -964,6 +994,20 @@
     </w:p>
     <w:p>
       <w:r>
+        <w:t xml:space="preserve">La </w:t>
+      </w:r>
+      <w:r>
+        <w:rPr>
+          <w:highlight w:val="yellow"/>
+        </w:rPr>
+        <w:t>Figura 3</w:t>
+      </w:r>
+      <w:r>
+        <w:t xml:space="preserve"> muestra la distribución porcentual de hogares según el número de carencias en servicios públicos (0 a 4), comparando dos grupos (barras azul oscuro-usando el factor de expansión oscuro y gris-sin el factor de expansión). Se observa que en ambos grupos predomina la ausencia de carencias: más del 40 % de los hogares no presenta ninguna. En segundo lugar, cerca de un 25 %–30 % tiene carencia de dos servicios públicos, mientras que los hogares con una, tres o cuatro carencias representan proporciones menores. En conjunto, estos resultados sugieren que los resultados no cambian de forma considerable al usar el factor de expansión y que cerca del 60 % de los hogares tienen problemas de acceso a alguno de los servicios públicos mencionados.</w:t>
+      </w:r>
+    </w:p>
+    <w:p>
+      <w:r>
         <w:rPr>
           <w:b/>
           <w:bCs/>
@@ -971,31 +1015,7 @@
         <w:t>1.2.3 Variable independiente- índice de vulnerabilidad:</w:t>
       </w:r>
       <w:r>
-        <w:t xml:space="preserve"> La variable independiente corresponde a un índice de vulnerabilidad que sintetiza condiciones estructurales que incrementan el riesgo social de los hogares y que pueden afectar su acceso a servicios públicos. Este índice se construye a partir de cuatro dimensiones: (i) jefatura femenina del hogar, (</w:t>
-      </w:r>
-      <w:proofErr w:type="spellStart"/>
-      <w:r>
-        <w:t>ii</w:t>
-      </w:r>
-      <w:proofErr w:type="spellEnd"/>
-      <w:r>
-        <w:t>) condición monoparental, (</w:t>
-      </w:r>
-      <w:proofErr w:type="spellStart"/>
-      <w:r>
-        <w:t>iii</w:t>
-      </w:r>
-      <w:proofErr w:type="spellEnd"/>
-      <w:r>
-        <w:t>) presencia de personas con discapacidad y (</w:t>
-      </w:r>
-      <w:proofErr w:type="spellStart"/>
-      <w:r>
-        <w:t>iv</w:t>
-      </w:r>
-      <w:proofErr w:type="spellEnd"/>
-      <w:r>
-        <w:t xml:space="preserve">) antecedentes de violencia o amenazas. Cada condición suma un punto, por lo que el índice varía entre 0 y 4. De esta manera, el indicador permite clasificar a los hogares de acuerdo con su nivel de vulnerabilidad acumulada y constituye la base para analizar en qué medida estas diferencias estructurales se relacionan con las carencias en servicios básicos. </w:t>
+        <w:t xml:space="preserve"> La variable independiente corresponde a un índice de vulnerabilidad que sintetiza condiciones estructurales que incrementan el riesgo social de los hogares y que pueden afectar su acceso a servicios públicos. Este índice se construye a partir de cuatro dimensiones: (i) jefatura femenina del hogar, (ii) condición monoparental, (iii) presencia de personas con discapacidad y (iv) antecedentes de violencia o amenazas. Cada condición suma un punto, por lo que el índice varía entre 0 y 4. De esta manera, el indicador permite clasificar a los hogares de acuerdo con su nivel de vulnerabilidad acumulada y constituye la base para analizar en qué medida estas diferencias estructurales se relacionan con las carencias en servicios básicos. </w:t>
       </w:r>
     </w:p>
     <w:p>
@@ -1013,9 +1033,127 @@
         <w:t>I</w:t>
       </w:r>
       <w:r>
-        <w:t xml:space="preserve">dentifica si la persona cabeza de hogar es mujer. Se realiza el análisis de frecuencias sin ponderación que se evidencia que el 61,2% de los hogares tienen jefatura femenina frente al 38,8% con jefatura masculina. Sin embargo, al realizar las frecuencias aplicando el factor de expansión, la distribución se invierte: el 57,2% de los hogares en el país presentan jefatura masculina, mientras que el 42,8% tienen jefatura femenina. Estos resultados reflejan el cambio que se tiene al aplicar la variable de expansión como pesos muestrales. </w:t>
-      </w:r>
-    </w:p>
+        <w:t xml:space="preserve">dentifica si la persona cabeza de hogar es mujer. </w:t>
+      </w:r>
+    </w:p>
+    <w:p/>
+    <w:p>
+      <w:pPr>
+        <w:jc w:val="center"/>
+      </w:pPr>
+      <w:r>
+        <w:lastRenderedPageBreak/>
+        <w:drawing>
+          <wp:inline distT="0" distB="0" distL="0" distR="0" wp14:anchorId="56C7BE6A" wp14:editId="0BF09253">
+            <wp:extent cx="1385248" cy="2065930"/>
+            <wp:effectExtent l="0" t="0" r="5715" b="0"/>
+            <wp:docPr id="1709656400" name="Imagen 1" descr="Interfaz de usuario gráfica, Aplicación&#10;&#10;El contenido generado por IA puede ser incorrecto."/>
+            <wp:cNvGraphicFramePr>
+              <a:graphicFrameLocks xmlns:a="http://schemas.openxmlformats.org/drawingml/2006/main" noChangeAspect="1"/>
+            </wp:cNvGraphicFramePr>
+            <a:graphic xmlns:a="http://schemas.openxmlformats.org/drawingml/2006/main">
+              <a:graphicData uri="http://schemas.openxmlformats.org/drawingml/2006/picture">
+                <pic:pic xmlns:pic="http://schemas.openxmlformats.org/drawingml/2006/picture">
+                  <pic:nvPicPr>
+                    <pic:cNvPr id="1709656400" name="Imagen 1" descr="Interfaz de usuario gráfica, Aplicación&#10;&#10;El contenido generado por IA puede ser incorrecto."/>
+                    <pic:cNvPicPr/>
+                  </pic:nvPicPr>
+                  <pic:blipFill>
+                    <a:blip r:embed="rId20"/>
+                    <a:stretch>
+                      <a:fillRect/>
+                    </a:stretch>
+                  </pic:blipFill>
+                  <pic:spPr>
+                    <a:xfrm>
+                      <a:off x="0" y="0"/>
+                      <a:ext cx="1388367" cy="2070581"/>
+                    </a:xfrm>
+                    <a:prstGeom prst="rect">
+                      <a:avLst/>
+                    </a:prstGeom>
+                  </pic:spPr>
+                </pic:pic>
+              </a:graphicData>
+            </a:graphic>
+          </wp:inline>
+        </w:drawing>
+      </w:r>
+    </w:p>
+    <w:p>
+      <w:pPr>
+        <w:jc w:val="center"/>
+      </w:pPr>
+      <w:r>
+        <w:rPr>
+          <w:b/>
+          <w:bCs/>
+        </w:rPr>
+        <w:t xml:space="preserve">Tabla </w:t>
+      </w:r>
+      <w:r>
+        <w:rPr>
+          <w:b/>
+          <w:bCs/>
+        </w:rPr>
+        <w:t>4</w:t>
+      </w:r>
+      <w:r>
+        <w:rPr>
+          <w:b/>
+          <w:bCs/>
+        </w:rPr>
+        <w:t>.</w:t>
+      </w:r>
+      <w:r>
+        <w:t xml:space="preserve"> Estadísticas descriptivas básicas de la variable </w:t>
+      </w:r>
+      <w:r>
+        <w:t>jefatura de hogar</w:t>
+      </w:r>
+    </w:p>
+    <w:p>
+      <w:r>
+        <w:rPr>
+          <w:b/>
+          <w:bCs/>
+        </w:rPr>
+        <w:t>Notas de método:</w:t>
+      </w:r>
+      <w:r>
+        <w:t xml:space="preserve"> </w:t>
+      </w:r>
+      <w:r>
+        <w:t>La variable 'head_female' identifica si el hogar tiene jefatura femenina (1 = mujer, 0 = hombre).</w:t>
+      </w:r>
+      <w:r>
+        <w:t xml:space="preserve"> </w:t>
+      </w:r>
+      <w:r>
+        <w:t>No se identificaron valores perdidos</w:t>
+      </w:r>
+    </w:p>
+    <w:p>
+      <w:r>
+        <w:t xml:space="preserve">De acuerdo con la Tabla 3, la variable </w:t>
+      </w:r>
+      <w:r>
+        <w:rPr>
+          <w:i/>
+          <w:iCs/>
+        </w:rPr>
+        <w:t>jefatura femenina del hogar</w:t>
+      </w:r>
+      <w:r>
+        <w:t xml:space="preserve"> es de tipo binaria, con dos categorías posibles: 0 para hogares con jefe hombre y 1 para hogares con jefa mujer. Se registran 163 observaciones válidas y sin valores faltantes. Los estadísticos descriptivos muestran un valor mínimo de 0, un máximo de 1, una media de 0,71 y una mediana de 1, lo que indica que aproximadamente el 70,6% de los hogares son encabezados por mujeres. La concentración de valores en 1 confirma que la jefatura femenina es predominante dentro de la muestra.</w:t>
+      </w:r>
+    </w:p>
+    <w:p>
+      <w:r>
+        <w:t>Este resultado refuerza la idea de que, en la población analizada, las mujeres desempeñan un rol central como proveedoras y responsables principales del hogar, especialmente en contextos de movilidad y vulnerabilidad. La sobrerrepresentación de hogares con jefatura femenina puede estar relacionada con procesos de desplazamiento o separación familiar, que conllevan una mayor carga económica y de cuidado sobre las mujeres.</w:t>
+      </w:r>
+    </w:p>
+    <w:p/>
     <w:p>
       <w:pPr>
         <w:jc w:val="center"/>
@@ -1040,7 +1178,7 @@
                     </pic:cNvPicPr>
                   </pic:nvPicPr>
                   <pic:blipFill rotWithShape="1">
-                    <a:blip r:embed="rId20" cstate="print">
+                    <a:blip r:embed="rId21" cstate="print">
                       <a:extLst>
                         <a:ext uri="{28A0092B-C50C-407E-A947-70E740481C1C}">
                           <a14:useLocalDpi xmlns:a14="http://schemas.microsoft.com/office/drawing/2010/main" val="0"/>
@@ -1094,6 +1232,26 @@
     </w:p>
     <w:p>
       <w:r>
+        <w:t xml:space="preserve">La </w:t>
+      </w:r>
+      <w:r>
+        <w:rPr>
+          <w:highlight w:val="yellow"/>
+        </w:rPr>
+        <w:t>Figura 4</w:t>
+      </w:r>
+      <w:r>
+        <w:t xml:space="preserve"> ilustra estas diferencias: al incorporar los factores de expansión (barras azules), la proporción de jefatura masculina aumenta de 29,4% a 47,2%, mientras que la jefatura femenina disminuye de 70,6% a 52,8%. Este patrón sugiere que, en el universo poblacional de hogares migrantes en Cartagena, la jefatura masculina es más común que lo que reflejaba la muestra bruta, lo cual tiene implicaciones importantes para la interpretación del índice de vulnerabilidad.</w:t>
+      </w:r>
+      <w:r>
+        <w:t xml:space="preserve"> </w:t>
+      </w:r>
+      <w:r>
+        <w:t>Desde una perspectiva sustantiva, la mayor representación de hogares con jefatura femenina en la muestra original podría estar vinculada a condiciones de mayor exposición socioeconómica, dado que las mujeres jefas suelen enfrentar mayores restricciones de ingreso, empleo y redes de apoyo. Por tanto, la ponderación permite ajustar esta sobrerrepresentación y obtener una estimación más realista del peso relativo de cada tipo de hogar dentro del total.</w:t>
+      </w:r>
+    </w:p>
+    <w:p>
+      <w:r>
         <w:rPr>
           <w:b/>
           <w:bCs/>
@@ -1107,21 +1265,91 @@
         <w:t>D</w:t>
       </w:r>
       <w:r>
-        <w:t xml:space="preserve">etermina si el hogar está conformado por un padre o madre sin cónyuge y con hijos, o si incluye un “Papá/Mamá” con estado civil soltero, separado, divorciado o viudo. En relación con esta variable, se observa que no presenta valores faltantes y que sus únicos valores posibles corresponden a 0 y 1. En un primer análisis sin aplicar ponderación, se identifica que el 30,7% de los hogares está conformado por un solo adulto responsable de hijos, mientras que el 69,3% restante cuenta con dos o más adultos a cargo. Al incorporar el factor de expansión, la proporción de hogares monoparentales disminuye a 24,1%, mientras que el 75,9% restante cuenta con dos o más adultos a cargo, mayor a los hogares sin </w:t>
-      </w:r>
-      <w:r>
-        <w:t>ponderar</w:t>
-      </w:r>
-      <w:r>
-        <w:t xml:space="preserve">, lo que ofrece una visión más precisa de su peso en la población total. Este ajuste pone de relieve la representatividad real de estos hogares y permite dimensionar mejor su situación dentro del conjunto de la muestra. Estos resultados son relevantes para la formulación de políticas sociales, pues la presencia de un solo adulto responsable suele estar asociada a mayores retos en términos de ingresos, cuidado infantil y acceso a servicios. </w:t>
-      </w:r>
-    </w:p>
+        <w:t xml:space="preserve">etermina si el hogar está conformado por un padre o madre sin cónyuge y con hijos, o si incluye un “Papá/Mamá” con estado civil soltero, separado, divorciado o viudo. En relación con esta variable, se observa que no presenta valores faltantes y que sus únicos valores posibles corresponden a 0 y 1. </w:t>
+      </w:r>
+    </w:p>
+    <w:p/>
     <w:p>
       <w:pPr>
         <w:jc w:val="center"/>
       </w:pPr>
       <w:r>
         <w:lastRenderedPageBreak/>
+        <w:drawing>
+          <wp:inline distT="0" distB="0" distL="0" distR="0" wp14:anchorId="70F15739" wp14:editId="65257B50">
+            <wp:extent cx="1480782" cy="2182878"/>
+            <wp:effectExtent l="0" t="0" r="5715" b="8255"/>
+            <wp:docPr id="572019675" name="Imagen 1" descr="Interfaz de usuario gráfica, Aplicación&#10;&#10;El contenido generado por IA puede ser incorrecto."/>
+            <wp:cNvGraphicFramePr>
+              <a:graphicFrameLocks xmlns:a="http://schemas.openxmlformats.org/drawingml/2006/main" noChangeAspect="1"/>
+            </wp:cNvGraphicFramePr>
+            <a:graphic xmlns:a="http://schemas.openxmlformats.org/drawingml/2006/main">
+              <a:graphicData uri="http://schemas.openxmlformats.org/drawingml/2006/picture">
+                <pic:pic xmlns:pic="http://schemas.openxmlformats.org/drawingml/2006/picture">
+                  <pic:nvPicPr>
+                    <pic:cNvPr id="572019675" name="Imagen 1" descr="Interfaz de usuario gráfica, Aplicación&#10;&#10;El contenido generado por IA puede ser incorrecto."/>
+                    <pic:cNvPicPr/>
+                  </pic:nvPicPr>
+                  <pic:blipFill>
+                    <a:blip r:embed="rId22"/>
+                    <a:stretch>
+                      <a:fillRect/>
+                    </a:stretch>
+                  </pic:blipFill>
+                  <pic:spPr>
+                    <a:xfrm>
+                      <a:off x="0" y="0"/>
+                      <a:ext cx="1483892" cy="2187463"/>
+                    </a:xfrm>
+                    <a:prstGeom prst="rect">
+                      <a:avLst/>
+                    </a:prstGeom>
+                  </pic:spPr>
+                </pic:pic>
+              </a:graphicData>
+            </a:graphic>
+          </wp:inline>
+        </w:drawing>
+      </w:r>
+    </w:p>
+    <w:p>
+      <w:pPr>
+        <w:jc w:val="center"/>
+      </w:pPr>
+      <w:r>
+        <w:rPr>
+          <w:b/>
+          <w:bCs/>
+        </w:rPr>
+        <w:t xml:space="preserve">Tabla </w:t>
+      </w:r>
+      <w:r>
+        <w:rPr>
+          <w:b/>
+          <w:bCs/>
+        </w:rPr>
+        <w:t>5</w:t>
+      </w:r>
+      <w:r>
+        <w:rPr>
+          <w:b/>
+          <w:bCs/>
+        </w:rPr>
+        <w:t>.</w:t>
+      </w:r>
+      <w:r>
+        <w:t xml:space="preserve"> Estadísticas descriptivas básicas de la variable </w:t>
+      </w:r>
+      <w:r>
+        <w:t>hogar monoparental</w:t>
+      </w:r>
+    </w:p>
+    <w:p/>
+    <w:p>
+      <w:pPr>
+        <w:jc w:val="center"/>
+      </w:pPr>
+      <w:r>
         <w:drawing>
           <wp:inline distT="0" distB="0" distL="0" distR="0" wp14:anchorId="027FB108" wp14:editId="113A0467">
             <wp:extent cx="4679985" cy="2399385"/>
@@ -1140,7 +1368,7 @@
                     </pic:cNvPicPr>
                   </pic:nvPicPr>
                   <pic:blipFill rotWithShape="1">
-                    <a:blip r:embed="rId21" cstate="print">
+                    <a:blip r:embed="rId23" cstate="print">
                       <a:extLst>
                         <a:ext uri="{28A0092B-C50C-407E-A947-70E740481C1C}">
                           <a14:useLocalDpi xmlns:a14="http://schemas.microsoft.com/office/drawing/2010/main" val="0"/>
@@ -1194,6 +1422,49 @@
     </w:p>
     <w:p>
       <w:r>
+        <w:t>En un primer análisis sin ponderar, se observa que el 30</w:t>
+      </w:r>
+      <w:r>
+        <w:t>.</w:t>
+      </w:r>
+      <w:r>
+        <w:t>7% de los hogares corresponde a estructuras monoparentales, es decir, aquellos en los que un solo adulto asume la responsabilidad del hogar y del cuidado de los hijos, mientras que el 69</w:t>
+      </w:r>
+      <w:r>
+        <w:t>.</w:t>
+      </w:r>
+      <w:r>
+        <w:t>3% restante cuenta con dos o más adultos a cargo. Sin embargo, al incorporar el factor de expansión, que ajusta los datos para reflejar la estructura real de la población, la proporción de hogares monoparentales disminuye a 24</w:t>
+      </w:r>
+      <w:r>
+        <w:t>.</w:t>
+      </w:r>
+      <w:r>
+        <w:t>1%, en tanto que los hogares con dos o más adultos aumentan a 75</w:t>
+      </w:r>
+      <w:r>
+        <w:t>.</w:t>
+      </w:r>
+      <w:r>
+        <w:t>9%.</w:t>
+      </w:r>
+    </w:p>
+    <w:p/>
+    <w:p>
+      <w:r>
+        <w:t>Este cambio revela que la muestra original sobreestimaba la presencia de hogares monoparentales y que, en términos poblacionales, su peso relativo es menor. No obstante, su relevancia social continúa siendo significativa, dado que concentran mayores niveles de vulnerabilidad frente a los hogares biparentales o extendidos. La existencia de un único adulto proveedor y cuidador suele implicar limitaciones en la generación de ingresos, mayor carga de trabajo doméstico y de cuidado, y mayores dificultades para acceder a servicios esenciales como educación o salud infantil.</w:t>
+      </w:r>
+    </w:p>
+    <w:p>
+      <w:r>
+        <w:t>Finalmente</w:t>
+      </w:r>
+      <w:r>
+        <w:t>, la ponderación no solo permite una lectura más representativa del fenómeno, sino que también refuerza la necesidad de diseñar políticas públicas diferenciadas para estos hogares, orientadas a fortalecer la conciliación entre trabajo y cuidado, promover el acceso a servicios de apoyo familiar y reducir las brechas de bienestar asociadas a la estructura monoparental.</w:t>
+      </w:r>
+    </w:p>
+    <w:p>
+      <w:r>
         <w:rPr>
           <w:b/>
           <w:bCs/>
@@ -1204,10 +1475,13 @@
         <w:t xml:space="preserve"> </w:t>
       </w:r>
       <w:r>
-        <w:t>S</w:t>
-      </w:r>
-      <w:r>
-        <w:t xml:space="preserve">eñala si al menos un miembro del hogar reporta alguna limitación o barrera física. La variable es de tipo entero, con valores 0 (sin discapacidad) y 1 (al menos un miembro con discapacidad). En el análisis sin ponderar, se observaron que el 99,4% de los hogares no tienen condición de discapacidad menos del 1% tienen una discapacidad. Una vez se aplicó el factor de expansión, se evidencia que la gran mayoría de los hogares no cuenta con miembros con discapacidad y que solo una proporción muy pequeña presenta al menos un miembro con discapacidad. No se encontraron valores faltantes en la variable. </w:t>
+        <w:t>Esta</w:t>
+      </w:r>
+      <w:r>
+        <w:t xml:space="preserve"> variable identifica si al menos un miembro del hogar reporta alguna limitación o barrera física. Es de tipo entero y toma los valores 0 (sin discapacidad) y 1 (al menos un miembro con discapacidad).</w:t>
+      </w:r>
+      <w:r>
+        <w:t xml:space="preserve"> </w:t>
       </w:r>
     </w:p>
     <w:p>
@@ -1215,6 +1489,86 @@
         <w:jc w:val="center"/>
       </w:pPr>
       <w:r>
+        <w:drawing>
+          <wp:inline distT="0" distB="0" distL="0" distR="0" wp14:anchorId="5E24E8D6" wp14:editId="6F3FC12C">
+            <wp:extent cx="1521666" cy="2279177"/>
+            <wp:effectExtent l="0" t="0" r="2540" b="6985"/>
+            <wp:docPr id="1863039513" name="Imagen 1" descr="Interfaz de usuario gráfica&#10;&#10;El contenido generado por IA puede ser incorrecto."/>
+            <wp:cNvGraphicFramePr>
+              <a:graphicFrameLocks xmlns:a="http://schemas.openxmlformats.org/drawingml/2006/main" noChangeAspect="1"/>
+            </wp:cNvGraphicFramePr>
+            <a:graphic xmlns:a="http://schemas.openxmlformats.org/drawingml/2006/main">
+              <a:graphicData uri="http://schemas.openxmlformats.org/drawingml/2006/picture">
+                <pic:pic xmlns:pic="http://schemas.openxmlformats.org/drawingml/2006/picture">
+                  <pic:nvPicPr>
+                    <pic:cNvPr id="1863039513" name="Imagen 1" descr="Interfaz de usuario gráfica&#10;&#10;El contenido generado por IA puede ser incorrecto."/>
+                    <pic:cNvPicPr/>
+                  </pic:nvPicPr>
+                  <pic:blipFill>
+                    <a:blip r:embed="rId24"/>
+                    <a:stretch>
+                      <a:fillRect/>
+                    </a:stretch>
+                  </pic:blipFill>
+                  <pic:spPr>
+                    <a:xfrm>
+                      <a:off x="0" y="0"/>
+                      <a:ext cx="1524675" cy="2283685"/>
+                    </a:xfrm>
+                    <a:prstGeom prst="rect">
+                      <a:avLst/>
+                    </a:prstGeom>
+                  </pic:spPr>
+                </pic:pic>
+              </a:graphicData>
+            </a:graphic>
+          </wp:inline>
+        </w:drawing>
+      </w:r>
+    </w:p>
+    <w:p>
+      <w:pPr>
+        <w:jc w:val="center"/>
+      </w:pPr>
+      <w:r>
+        <w:rPr>
+          <w:b/>
+          <w:bCs/>
+        </w:rPr>
+        <w:t xml:space="preserve">Tabla </w:t>
+      </w:r>
+      <w:r>
+        <w:rPr>
+          <w:b/>
+          <w:bCs/>
+        </w:rPr>
+        <w:t>6</w:t>
+      </w:r>
+      <w:r>
+        <w:rPr>
+          <w:b/>
+          <w:bCs/>
+        </w:rPr>
+        <w:t>.</w:t>
+      </w:r>
+      <w:r>
+        <w:t xml:space="preserve"> Estadísticas descriptivas básicas </w:t>
+      </w:r>
+      <w:r>
+        <w:t>personas con discapacidad</w:t>
+      </w:r>
+    </w:p>
+    <w:p>
+      <w:pPr>
+        <w:jc w:val="center"/>
+      </w:pPr>
+    </w:p>
+    <w:p>
+      <w:pPr>
+        <w:jc w:val="center"/>
+      </w:pPr>
+      <w:r>
+        <w:lastRenderedPageBreak/>
         <w:drawing>
           <wp:inline distT="0" distB="0" distL="0" distR="0" wp14:anchorId="0CBB0D59" wp14:editId="6AE9A435">
             <wp:extent cx="4659782" cy="2376879"/>
@@ -1233,7 +1587,7 @@
                     </pic:cNvPicPr>
                   </pic:nvPicPr>
                   <pic:blipFill rotWithShape="1">
-                    <a:blip r:embed="rId22" cstate="print">
+                    <a:blip r:embed="rId25" cstate="print">
                       <a:extLst>
                         <a:ext uri="{28A0092B-C50C-407E-A947-70E740481C1C}">
                           <a14:useLocalDpi xmlns:a14="http://schemas.microsoft.com/office/drawing/2010/main" val="0"/>
@@ -1270,7 +1624,6 @@
         </w:drawing>
       </w:r>
     </w:p>
-    <w:p/>
     <w:p>
       <w:pPr>
         <w:jc w:val="center"/>
@@ -1280,11 +1633,43 @@
           <w:b/>
           <w:bCs/>
         </w:rPr>
-        <w:lastRenderedPageBreak/>
         <w:t>Figura 6.</w:t>
       </w:r>
       <w:r>
         <w:t xml:space="preserve"> Proporción de hogares con alguna persona con discapacidad física en la ciudad de Cartagena utilizando el factor de expansión (color azul) y sin utilizar este factor (color gris). Fuente: Evaluación Conjunta de Necesidades-2025. Elaboración propia.</w:t>
+      </w:r>
+    </w:p>
+    <w:p>
+      <w:r>
+        <w:t xml:space="preserve">En </w:t>
+      </w:r>
+      <w:r>
+        <w:t xml:space="preserve">la </w:t>
+      </w:r>
+      <w:r>
+        <w:rPr>
+          <w:highlight w:val="yellow"/>
+        </w:rPr>
+        <w:t>figura 6</w:t>
+      </w:r>
+      <w:r>
+        <w:t xml:space="preserve"> sin ponderar, se identificó que el 99,4% de los hogares no presenta ningún integrante con discapacidad, mientras que menos del 1% reporta al menos una persona con esta condición. Al incorporar los factores de expansión, los resultados permanecen prácticamente inalterados, confirmando que la presencia de hogares con personas con discapacidad es marginal en la población analizada. Además, no se registraron valores faltantes, lo que garantiza la completitud de la variable, aunque no su capacidad discriminante.</w:t>
+      </w:r>
+    </w:p>
+    <w:p>
+      <w:r>
+        <w:t xml:space="preserve">La escasa variabilidad de esta variable (concentrada casi por completo en una sola categoría) limita su utilidad analítica, ya que no permite distinguir diferencias significativas entre hogares. En </w:t>
+      </w:r>
+      <w:commentRangeStart w:id="3"/>
+      <w:r>
+        <w:t>términos metodológicos, su inclusión dentro del índice de vulnerabilidad podría introducir ruido estadístico o distorsiones en la medición del constructo, al otorgar peso a una dimensión que no aporta información diferenciadora en el contexto de la muestra</w:t>
+      </w:r>
+      <w:commentRangeEnd w:id="3"/>
+      <w:r>
+        <w:rPr>
+          <w:rStyle w:val="Refdecomentario"/>
+        </w:rPr>
+        <w:commentReference w:id="3"/>
       </w:r>
     </w:p>
     <w:p>
@@ -1302,7 +1687,90 @@
         <w:t>R</w:t>
       </w:r>
       <w:r>
-        <w:t xml:space="preserve">egistra si algún miembro del hogar ha sido víctima de violencia o amenazas. Se trata de una variable de tipo entero con valores 0 y 1, donde el valor 1 indica que al menos un miembro del hogar ha sufrido algún tipo de violencia. En el análisis sin ponderar se identifican 151 hogares que no reportaron situaciones de violencia y 12 que sí lo hicieron, lo que corresponde al 92,6% y 7,4 % de la muestra, respectivamente. Una vez aplicado el factor de expansión el porcentaje de hogares sin violencia se reduce en 8 puntos mientras que el porcentaje de hogares sin violencia incrementa en 8 puntos respectivamente. La variable no presenta valores faltantes. Este hallazgo permite tener una visión más precisa de la prevalencia de este fenómeno dentro de la población estudiada. </w:t>
+        <w:t xml:space="preserve">egistra si algún miembro del hogar ha sido víctima de violencia o amenazas. Se trata de una variable de tipo entero con valores 0 y 1, donde el valor 1 indica que al menos un miembro del hogar ha sufrido algún tipo de violencia. </w:t>
+      </w:r>
+    </w:p>
+    <w:p>
+      <w:pPr>
+        <w:jc w:val="center"/>
+      </w:pPr>
+      <w:r>
+        <w:lastRenderedPageBreak/>
+        <w:drawing>
+          <wp:inline distT="0" distB="0" distL="0" distR="0" wp14:anchorId="59E9DC11" wp14:editId="0792A913">
+            <wp:extent cx="1498830" cy="2183642"/>
+            <wp:effectExtent l="0" t="0" r="6350" b="7620"/>
+            <wp:docPr id="73759607" name="Imagen 1" descr="Interfaz de usuario gráfica, Aplicación&#10;&#10;El contenido generado por IA puede ser incorrecto."/>
+            <wp:cNvGraphicFramePr>
+              <a:graphicFrameLocks xmlns:a="http://schemas.openxmlformats.org/drawingml/2006/main" noChangeAspect="1"/>
+            </wp:cNvGraphicFramePr>
+            <a:graphic xmlns:a="http://schemas.openxmlformats.org/drawingml/2006/main">
+              <a:graphicData uri="http://schemas.openxmlformats.org/drawingml/2006/picture">
+                <pic:pic xmlns:pic="http://schemas.openxmlformats.org/drawingml/2006/picture">
+                  <pic:nvPicPr>
+                    <pic:cNvPr id="73759607" name="Imagen 1" descr="Interfaz de usuario gráfica, Aplicación&#10;&#10;El contenido generado por IA puede ser incorrecto."/>
+                    <pic:cNvPicPr/>
+                  </pic:nvPicPr>
+                  <pic:blipFill>
+                    <a:blip r:embed="rId26"/>
+                    <a:stretch>
+                      <a:fillRect/>
+                    </a:stretch>
+                  </pic:blipFill>
+                  <pic:spPr>
+                    <a:xfrm>
+                      <a:off x="0" y="0"/>
+                      <a:ext cx="1506612" cy="2194980"/>
+                    </a:xfrm>
+                    <a:prstGeom prst="rect">
+                      <a:avLst/>
+                    </a:prstGeom>
+                  </pic:spPr>
+                </pic:pic>
+              </a:graphicData>
+            </a:graphic>
+          </wp:inline>
+        </w:drawing>
+      </w:r>
+    </w:p>
+    <w:p>
+      <w:pPr>
+        <w:jc w:val="center"/>
+      </w:pPr>
+      <w:r>
+        <w:rPr>
+          <w:b/>
+          <w:bCs/>
+        </w:rPr>
+        <w:t xml:space="preserve">Tabla </w:t>
+      </w:r>
+      <w:r>
+        <w:rPr>
+          <w:b/>
+          <w:bCs/>
+        </w:rPr>
+        <w:t>7</w:t>
+      </w:r>
+      <w:r>
+        <w:rPr>
+          <w:b/>
+          <w:bCs/>
+        </w:rPr>
+        <w:t>.</w:t>
+      </w:r>
+      <w:r>
+        <w:t xml:space="preserve"> Estadísticas descriptivas básicas de la variable </w:t>
+      </w:r>
+      <w:r>
+        <w:t>violencia</w:t>
+      </w:r>
+    </w:p>
+    <w:p>
+      <w:r>
+        <w:t xml:space="preserve">En el análisis sin ponderar se identifican 151 hogares que no reportaron situaciones de violencia y 12 que sí lo hicieron, lo que corresponde al 92,6% y 7,4 % de la muestra, respectivamente. Una vez aplicado el factor de expansión el porcentaje de hogares sin violencia se reduce en 8 puntos mientras que el porcentaje de hogares sin violencia incrementa en 8 puntos respectivamente. La variable no presenta valores faltantes. </w:t>
+      </w:r>
+      <w:r>
+        <w:t>Este resultado reviste especial relevancia desde una perspectiva de política pública, ya que los hogares que han experimentado situaciones de violencia suelen enfrentar mayores riesgos de vulnerabilidad social y económica, así como dificultades en el acceso a redes de apoyo institucional y comunitario.</w:t>
       </w:r>
     </w:p>
     <w:p>
@@ -1325,7 +1793,7 @@
                     </pic:cNvPicPr>
                   </pic:nvPicPr>
                   <pic:blipFill rotWithShape="1">
-                    <a:blip r:embed="rId23" cstate="print">
+                    <a:blip r:embed="rId27" cstate="print">
                       <a:extLst>
                         <a:ext uri="{28A0092B-C50C-407E-A947-70E740481C1C}">
                           <a14:useLocalDpi xmlns:a14="http://schemas.microsoft.com/office/drawing/2010/main" val="0"/>
@@ -1371,6 +1839,7 @@
           <w:b/>
           <w:bCs/>
         </w:rPr>
+        <w:lastRenderedPageBreak/>
         <w:t>Figura 7.</w:t>
       </w:r>
       <w:r>
@@ -1386,15 +1855,49 @@
         <w:t>e) Índice de vulnerabilidad:</w:t>
       </w:r>
       <w:r>
-        <w:t xml:space="preserve"> Síntesis de condiciones estructurales que incrementan el riesgo social de los hogares y que pueden afectar su acceso a servicios públicos. Variable independiente: Índice de vulnerabilidad Estadístico valor Min. 0 1st Qu. 1 </w:t>
-      </w:r>
-      <w:proofErr w:type="gramStart"/>
-      <w:r>
-        <w:t>Median</w:t>
-      </w:r>
-      <w:proofErr w:type="gramEnd"/>
-      <w:r>
-        <w:t xml:space="preserve"> 1 Mean 1,09202454 3rd Qu. 2 Max. 3 </w:t>
+        <w:t xml:space="preserve"> Síntesis de condiciones estructurales que incrementan el riesgo social de los hogares y que pueden afectar su acceso a servicios públicos. </w:t>
+      </w:r>
+    </w:p>
+    <w:p>
+      <w:pPr>
+        <w:jc w:val="center"/>
+      </w:pPr>
+      <w:r>
+        <w:drawing>
+          <wp:inline distT="0" distB="0" distL="0" distR="0" wp14:anchorId="4D881A6E" wp14:editId="0A74271E">
+            <wp:extent cx="1536192" cy="2349469"/>
+            <wp:effectExtent l="0" t="0" r="6985" b="0"/>
+            <wp:docPr id="366410235" name="Imagen 1" descr="Interfaz de usuario gráfica&#10;&#10;El contenido generado por IA puede ser incorrecto."/>
+            <wp:cNvGraphicFramePr>
+              <a:graphicFrameLocks xmlns:a="http://schemas.openxmlformats.org/drawingml/2006/main" noChangeAspect="1"/>
+            </wp:cNvGraphicFramePr>
+            <a:graphic xmlns:a="http://schemas.openxmlformats.org/drawingml/2006/main">
+              <a:graphicData uri="http://schemas.openxmlformats.org/drawingml/2006/picture">
+                <pic:pic xmlns:pic="http://schemas.openxmlformats.org/drawingml/2006/picture">
+                  <pic:nvPicPr>
+                    <pic:cNvPr id="366410235" name="Imagen 1" descr="Interfaz de usuario gráfica&#10;&#10;El contenido generado por IA puede ser incorrecto."/>
+                    <pic:cNvPicPr/>
+                  </pic:nvPicPr>
+                  <pic:blipFill>
+                    <a:blip r:embed="rId28"/>
+                    <a:stretch>
+                      <a:fillRect/>
+                    </a:stretch>
+                  </pic:blipFill>
+                  <pic:spPr>
+                    <a:xfrm>
+                      <a:off x="0" y="0"/>
+                      <a:ext cx="1539809" cy="2355000"/>
+                    </a:xfrm>
+                    <a:prstGeom prst="rect">
+                      <a:avLst/>
+                    </a:prstGeom>
+                  </pic:spPr>
+                </pic:pic>
+              </a:graphicData>
+            </a:graphic>
+          </wp:inline>
+        </w:drawing>
       </w:r>
     </w:p>
     <w:p>
@@ -1403,117 +1906,309 @@
           <w:b/>
           <w:bCs/>
         </w:rPr>
-        <w:t>Tabla 3.</w:t>
-      </w:r>
-      <w:r>
-        <w:t xml:space="preserve"> Estadísticas descriptivas de la variable dependiente-carencia de servicios públicos. </w:t>
-      </w:r>
-    </w:p>
-    <w:p>
-      <w:r>
-        <w:lastRenderedPageBreak/>
-        <w:t xml:space="preserve">El análisis descriptivo del índice de vulnerabilidad evidencia que los valores oscilan entre 0 y 3, donde 0 corresponde a hogares no vulnerables y 3 a los más vulnerables. La media se ubica en 1,09, muy cercana a la mediana (1), lo que indica una distribución concentrada en los niveles bajos de vulnerabilidad. El primer cuartil y la mediana coinciden en 1, mientras que el tercer cuartil se sitúa en 2, mostrando que al menos el 75% de los hogares presentan niveles de vulnerabilidad de 2 o inferiores. Finalmente, estas estadísticas sugieren que la mayoría de los hogares se ubican en condiciones de baja a media vulnerabilidad, con una proporción reducida alcanzando el nivel máximo. Variable dependiente: Índice de vulnerabilidad Servicios Sin ponderar Ponderado </w:t>
-      </w:r>
-      <w:proofErr w:type="spellStart"/>
-      <w:r>
-        <w:t>Prop</w:t>
-      </w:r>
-      <w:proofErr w:type="spellEnd"/>
-      <w:r>
-        <w:t xml:space="preserve"> </w:t>
-      </w:r>
-      <w:proofErr w:type="spellStart"/>
-      <w:r>
-        <w:t>Prop</w:t>
-      </w:r>
-      <w:proofErr w:type="spellEnd"/>
-      <w:r>
-        <w:t xml:space="preserve"> 0 24,5 40,3 1 44,8 36,4 2 27,6 20,9 3 3,1 2,4 </w:t>
-      </w:r>
-    </w:p>
-    <w:p>
-      <w:pPr>
-        <w:jc w:val="center"/>
-      </w:pPr>
+        <w:t xml:space="preserve">Tabla </w:t>
+      </w:r>
       <w:r>
         <w:rPr>
           <w:b/>
           <w:bCs/>
         </w:rPr>
-        <w:t>Tabla 4.</w:t>
-      </w:r>
-      <w:r>
-        <w:t xml:space="preserve"> Estadísticas descriptivas de la variable dependiente-carencia de servicios públicos. Descripción categórica de la variable.</w:t>
-      </w:r>
-    </w:p>
-    <w:p>
-      <w:r>
-        <w:t xml:space="preserve">La distribución del índice de vulnerabilidad muestra que, al aplicar ponderaciones, se incrementa de manera significativa la proporción de hogares clasificados como no vulnerables (categoría 0), pasando de 24,5% sin ponderar a 40,3% ponderado. En contraste, la categoría 1, que concentra la mayor proporción de hogares en la estimación simple (44,8%), se reduce a 36,4% con ponderaciones de la variable de expansión. De igual forma, la proporción de hogares con vulnerabilidad media (categoría 2) disminuye de 27,6% a 20,9%, mientras que los altamente vulnerables (categoría 3) mantienen una presencia baja en la muestra, oscilando entre 3,1% y 2,4%. Estos resultados evidencian que, al considerar los factores de expansión, el peso poblacional de los hogares no vulnerables es mayor al que sugiere la muestra sin ponderar, lo que implica una menor incidencia relativa de la vulnerabilidad en la población total. </w:t>
-      </w:r>
-    </w:p>
-    <w:p>
-      <w:r>
-        <w:t>Al examinar en detalle el índice de vulnerabilidad (Figura 8), se observa que corresponde a una variable categórica con valores que van de 0 a 4, donde cada número refleja la cantidad de condiciones de vulnerabilidad presentes en el hogar. Se trata de una variable entera que no presenta valores faltantes, lo que asegura la integridad de la información para el análisis. En términos generales, la distribución ponderada muestra que el 40,3 % de los hogares no registra ninguna vulnerabilidad, mientras que el 36,4 % presenta al menos una. Por su parte, el 20,9 % acumula dos condiciones de vulnerabilidad y un 2,4 % alcanza tres. Aunque los hogares con niveles más altos de vulnerabilidad representan un porcentaje reducido, su identificación resulta clave, ya que son los más propensos a enfrentar mayores limitaciones en el acceso a servicios básicos y a requerir intervenciones más focalizadas.</w:t>
-      </w:r>
-    </w:p>
-    <w:p>
-      <w:pPr>
-        <w:jc w:val="center"/>
-      </w:pPr>
+        <w:t>7</w:t>
+      </w:r>
       <w:r>
         <w:rPr>
           <w:b/>
           <w:bCs/>
         </w:rPr>
-        <w:t>Figura 8.</w:t>
-      </w:r>
-      <w:r>
-        <w:t xml:space="preserve"> Proporción de hogares con un índice de vulnerabilidad entre 0 y 4, en la ciudad de Cartagena utilizando el factor de expansión (color azul) y sin utilizar este factor (color gris). Fuente: Evaluación Conjunta de Necesidades-2025. Elaboración propia</w:t>
-      </w:r>
-    </w:p>
-    <w:p>
-      <w:pPr>
+        <w:t>.</w:t>
+      </w:r>
+      <w:r>
+        <w:t xml:space="preserve"> Estadísticas descriptivas de la variable </w:t>
+      </w:r>
+      <w:r>
+        <w:t>índice de vulnerabilidad</w:t>
+      </w:r>
+      <w:r>
+        <w:t xml:space="preserve"> </w:t>
+      </w:r>
+    </w:p>
+    <w:p>
+      <w:r>
+        <w:t xml:space="preserve">El análisis descriptivo del índice de vulnerabilidad evidencia que los valores oscilan entre 0 y 3, donde 0 corresponde a hogares no vulnerables y 3 a los más vulnerables. La media se ubica en 1,09, muy cercana a la mediana (1), lo que indica una distribución concentrada en los niveles bajos de vulnerabilidad. El primer cuartil y la mediana coinciden en 1, mientras que el tercer cuartil se sitúa en 2, mostrando que al menos el 75% de los hogares presentan niveles de vulnerabilidad de 2 o inferiores. Finalmente, estas estadísticas sugieren que la mayoría de los hogares se ubican en condiciones de baja a media vulnerabilidad, con una proporción reducida alcanzando el nivel máximo. </w:t>
+      </w:r>
+    </w:p>
+    <w:p>
+      <w:pPr>
+        <w:jc w:val="center"/>
+      </w:pPr>
+      <w:r>
+        <w:rPr>
+          <w:noProof/>
+        </w:rPr>
+        <w:drawing>
+          <wp:inline distT="0" distB="0" distL="0" distR="0" wp14:anchorId="2ED02985" wp14:editId="34CBA3AB">
+            <wp:extent cx="4503761" cy="1541586"/>
+            <wp:effectExtent l="0" t="0" r="0" b="1905"/>
+            <wp:docPr id="798374350" name="Imagen 18"/>
+            <wp:cNvGraphicFramePr>
+              <a:graphicFrameLocks xmlns:a="http://schemas.openxmlformats.org/drawingml/2006/main" noChangeAspect="1"/>
+            </wp:cNvGraphicFramePr>
+            <a:graphic xmlns:a="http://schemas.openxmlformats.org/drawingml/2006/main">
+              <a:graphicData uri="http://schemas.openxmlformats.org/drawingml/2006/picture">
+                <pic:pic xmlns:pic="http://schemas.openxmlformats.org/drawingml/2006/picture">
+                  <pic:nvPicPr>
+                    <pic:cNvPr id="0" name="Picture 5"/>
+                    <pic:cNvPicPr>
+                      <a:picLocks noChangeAspect="1" noChangeArrowheads="1"/>
+                    </pic:cNvPicPr>
+                  </pic:nvPicPr>
+                  <pic:blipFill>
+                    <a:blip r:embed="rId29">
+                      <a:extLst>
+                        <a:ext uri="{28A0092B-C50C-407E-A947-70E740481C1C}">
+                          <a14:useLocalDpi xmlns:a14="http://schemas.microsoft.com/office/drawing/2010/main" val="0"/>
+                        </a:ext>
+                      </a:extLst>
+                    </a:blip>
+                    <a:srcRect/>
+                    <a:stretch>
+                      <a:fillRect/>
+                    </a:stretch>
+                  </pic:blipFill>
+                  <pic:spPr bwMode="auto">
+                    <a:xfrm>
+                      <a:off x="0" y="0"/>
+                      <a:ext cx="4511359" cy="1544187"/>
+                    </a:xfrm>
+                    <a:prstGeom prst="rect">
+                      <a:avLst/>
+                    </a:prstGeom>
+                    <a:noFill/>
+                  </pic:spPr>
+                </pic:pic>
+              </a:graphicData>
+            </a:graphic>
+          </wp:inline>
+        </w:drawing>
+      </w:r>
+    </w:p>
+    <w:p>
+      <w:pPr>
+        <w:jc w:val="center"/>
+      </w:pPr>
+      <w:r>
         <w:rPr>
           <w:b/>
           <w:bCs/>
         </w:rPr>
-      </w:pPr>
+        <w:t xml:space="preserve">Tabla </w:t>
+      </w:r>
       <w:r>
         <w:rPr>
           <w:b/>
           <w:bCs/>
         </w:rPr>
-        <w:t xml:space="preserve">1.2.4 Análisis agregado y relación entre variables </w:t>
-      </w:r>
-    </w:p>
-    <w:p>
-      <w:r>
-        <w:t xml:space="preserve">Con el propósito de representar de manera integral las distintas combinaciones de carencias en servicios públicos a través de los niveles de vulnerabilidad, se elaboró un gráfico de barras </w:t>
-      </w:r>
-      <w:r>
-        <w:lastRenderedPageBreak/>
-        <w:t xml:space="preserve">apiladas que muestra la distribución de privaciones en cada una de las categorías del índice de vulnerabilidad. Esta visualización resulta especialmente útil, pues permite observar con mayor claridad las diferencias en la incidencia de carencias según las condiciones estructurales de los hogares y, de este modo, avanzar en la respuesta a la pregunta de investigación planteada. </w:t>
-      </w:r>
-    </w:p>
-    <w:p>
-      <w:r>
-        <w:t xml:space="preserve">El análisis gráfico revela que la distribución de carencias en servicios públicos varía de manera sustancial entre los distintos grupos de hogares vulnerables, lo que permite identificar perfiles de mayor riesgo. Por ejemplo, entre los hogares sin vulnerabilidad, el 36,8 % no reporta carencias y apenas un 11,2 % acumula cuatro, mientras que en aquellos con jefatura femenina o en condición monoparental la proporción de hogares sin carencias disminuye de manera importante, observándose una mayor concentración en niveles intermedios de privación. Esto sugiere que las características estructurales de los hogares inciden en la probabilidad de enfrentar limitaciones en el acceso a servicios básicos, aunque la intensidad de las carencias no sea homogénea entre todos los hogares vulnerables. </w:t>
-      </w:r>
-    </w:p>
-    <w:p>
-      <w:r>
-        <w:t xml:space="preserve">Un patrón particular se observa en los hogares con presencia de personas con discapacidad: estos concentran principalmente dos carencias, un hallazgo que debe interpretarse considerando el bajo número de hogares en esta categoría, lo que explica la concentración en un único nivel. Por otro lado, los hogares víctimas de violencia muestran una distribución más dispersa: aunque el 54,1 % no presenta carencias, un 15,1 % acumula cuatro, lo que indica un mayor riesgo de privaciones extremas en este grupo. Estos resultados ponen de relieve la heterogeneidad entre los hogares vulnerables y la necesidad de que las políticas públicas no se enfoquen únicamente en la cobertura general, sino que prioricen a aquellos grupos con mayor exposición a múltiples carencias, tales como hogares monoparentales, con personas en condición de discapacidad o víctimas de violencia. </w:t>
-      </w:r>
-    </w:p>
-    <w:p>
-      <w:pPr>
-        <w:jc w:val="center"/>
-      </w:pPr>
+        <w:t>8</w:t>
+      </w:r>
       <w:r>
         <w:rPr>
           <w:b/>
           <w:bCs/>
         </w:rPr>
+        <w:t>.</w:t>
+      </w:r>
+      <w:r>
+        <w:t xml:space="preserve"> Estadísticas descriptivas de la variable dependiente-carencia de servicios públicos. Descripción categórica de la variable.</w:t>
+      </w:r>
+    </w:p>
+    <w:p>
+      <w:r>
+        <w:lastRenderedPageBreak/>
+        <w:t xml:space="preserve">La distribución del índice de vulnerabilidad muestra que, al aplicar ponderaciones, se incrementa de manera significativa la proporción de hogares clasificados como no vulnerables (categoría 0), pasando de 24,5% sin ponderar a 40,3% ponderado. En contraste, la categoría 1, que concentra la mayor proporción de hogares en la estimación simple (44,8%), se reduce a 36,4% con ponderaciones de la variable de expansión. De igual forma, la proporción de hogares con vulnerabilidad media (categoría 2) disminuye de 27,6% a 20,9%, mientras que los altamente vulnerables (categoría 3) mantienen una presencia baja en la muestra, oscilando entre 3,1% y 2,4%. Estos resultados evidencian que, al considerar los factores de expansión, el peso poblacional de los hogares no vulnerables es mayor al que sugiere la muestra sin ponderar, lo que implica una menor incidencia relativa de la vulnerabilidad en la población total. </w:t>
+      </w:r>
+    </w:p>
+    <w:p>
+      <w:r>
+        <w:t>Al examinar en detalle el índice de vulnerabilidad (Figura 8), se observa que corresponde a una variable categórica con valores que van de 0 a 4, donde cada número refleja la cantidad de condiciones de vulnerabilidad presentes en el hogar. Se trata de una variable entera que no presenta valores faltantes, lo que asegura la integridad de la información para el análisis. En términos generales, la distribución ponderada muestra que el 40,3 % de los hogares no registra ninguna vulnerabilidad, mientras que el 36,4 % presenta al menos una. Por su parte, el 20,9 % acumula dos condiciones de vulnerabilidad y un 2,4 % alcanza tres. Aunque los hogares con niveles más altos de vulnerabilidad representan un porcentaje reducido, su identificación resulta clave, ya que son los más propensos a enfrentar mayores limitaciones en el acceso a servicios básicos y a requerir intervenciones más focalizadas.</w:t>
+      </w:r>
+    </w:p>
+    <w:p>
+      <w:pPr>
+        <w:jc w:val="center"/>
+      </w:pPr>
+      <w:r>
+        <w:drawing>
+          <wp:inline distT="0" distB="0" distL="0" distR="0" wp14:anchorId="0D1D31A2" wp14:editId="0C88E3D6">
+            <wp:extent cx="4374108" cy="2363955"/>
+            <wp:effectExtent l="0" t="0" r="7620" b="0"/>
+            <wp:docPr id="1028231611" name="Imagen 20" descr="Gráfico&#10;&#10;El contenido generado por IA puede ser incorrecto."/>
+            <wp:cNvGraphicFramePr>
+              <a:graphicFrameLocks xmlns:a="http://schemas.openxmlformats.org/drawingml/2006/main" noChangeAspect="1"/>
+            </wp:cNvGraphicFramePr>
+            <a:graphic xmlns:a="http://schemas.openxmlformats.org/drawingml/2006/main">
+              <a:graphicData uri="http://schemas.openxmlformats.org/drawingml/2006/picture">
+                <pic:pic xmlns:pic="http://schemas.openxmlformats.org/drawingml/2006/picture">
+                  <pic:nvPicPr>
+                    <pic:cNvPr id="1028231611" name="Imagen 20" descr="Gráfico&#10;&#10;El contenido generado por IA puede ser incorrecto."/>
+                    <pic:cNvPicPr>
+                      <a:picLocks noChangeAspect="1" noChangeArrowheads="1"/>
+                    </pic:cNvPicPr>
+                  </pic:nvPicPr>
+                  <pic:blipFill rotWithShape="1">
+                    <a:blip r:embed="rId30" cstate="print">
+                      <a:extLst>
+                        <a:ext uri="{28A0092B-C50C-407E-A947-70E740481C1C}">
+                          <a14:useLocalDpi xmlns:a14="http://schemas.microsoft.com/office/drawing/2010/main" val="0"/>
+                        </a:ext>
+                      </a:extLst>
+                    </a:blip>
+                    <a:srcRect t="9929"/>
+                    <a:stretch>
+                      <a:fillRect/>
+                    </a:stretch>
+                  </pic:blipFill>
+                  <pic:spPr bwMode="auto">
+                    <a:xfrm>
+                      <a:off x="0" y="0"/>
+                      <a:ext cx="4380932" cy="2367643"/>
+                    </a:xfrm>
+                    <a:prstGeom prst="rect">
+                      <a:avLst/>
+                    </a:prstGeom>
+                    <a:noFill/>
+                    <a:ln>
+                      <a:noFill/>
+                    </a:ln>
+                    <a:extLst>
+                      <a:ext uri="{53640926-AAD7-44D8-BBD7-CCE9431645EC}">
+                        <a14:shadowObscured xmlns:a14="http://schemas.microsoft.com/office/drawing/2010/main"/>
+                      </a:ext>
+                    </a:extLst>
+                  </pic:spPr>
+                </pic:pic>
+              </a:graphicData>
+            </a:graphic>
+          </wp:inline>
+        </w:drawing>
+      </w:r>
+    </w:p>
+    <w:p>
+      <w:pPr>
+        <w:jc w:val="center"/>
+      </w:pPr>
+      <w:r>
+        <w:rPr>
+          <w:b/>
+          <w:bCs/>
+        </w:rPr>
+        <w:t>Figura 8.</w:t>
+      </w:r>
+      <w:r>
+        <w:t xml:space="preserve"> Proporción de hogares con un índice de vulnerabilidad entre 0 y 4, en la ciudad de Cartagena utilizando el factor de expansión (color azul) y sin utilizar este factor (color gris). Fuente: Evaluación Conjunta de Necesidades-2025. Elaboración propia</w:t>
+      </w:r>
+    </w:p>
+    <w:p>
+      <w:pPr>
+        <w:rPr>
+          <w:b/>
+          <w:bCs/>
+        </w:rPr>
+      </w:pPr>
+      <w:r>
+        <w:rPr>
+          <w:b/>
+          <w:bCs/>
+        </w:rPr>
+        <w:t xml:space="preserve">1.2.4 Análisis agregado y relación entre variables </w:t>
+      </w:r>
+    </w:p>
+    <w:p>
+      <w:r>
+        <w:lastRenderedPageBreak/>
+        <w:t xml:space="preserve">Con el propósito de representar de manera integral las distintas combinaciones de carencias en servicios públicos a través de los niveles de vulnerabilidad, se elaboró un gráfico de barras apiladas que muestra la distribución de privaciones en cada una de las categorías del índice de vulnerabilidad. Esta visualización resulta especialmente útil, pues permite observar con mayor claridad las diferencias en la incidencia de carencias según las condiciones estructurales de los hogares y, de este modo, avanzar en la respuesta a la pregunta de investigación planteada. </w:t>
+      </w:r>
+    </w:p>
+    <w:p>
+      <w:r>
+        <w:t xml:space="preserve">El análisis gráfico revela que la distribución de carencias en servicios públicos varía de manera sustancial entre los distintos grupos de hogares vulnerables, lo que permite identificar perfiles de mayor riesgo. Por ejemplo, entre los hogares sin vulnerabilidad, el 36,8 % no reporta carencias y apenas un 11,2 % acumula cuatro, mientras que en aquellos con jefatura femenina o en condición monoparental la proporción de hogares sin carencias disminuye de manera importante, observándose una mayor concentración en niveles intermedios de privación. Esto sugiere que las características estructurales de los hogares inciden en la probabilidad de enfrentar limitaciones en el acceso a servicios básicos, aunque la intensidad de las carencias no sea homogénea entre todos los hogares vulnerables. </w:t>
+      </w:r>
+    </w:p>
+    <w:p>
+      <w:r>
+        <w:t xml:space="preserve">Un patrón particular se observa en los hogares con presencia de personas con discapacidad: estos concentran principalmente dos carencias, un hallazgo que debe interpretarse considerando el bajo número de hogares en esta categoría, lo que explica la concentración en un único nivel. Por otro lado, los hogares víctimas de violencia muestran una distribución más dispersa: aunque el 54,1 % no presenta carencias, un 15,1 % acumula cuatro, lo que indica un mayor riesgo de privaciones extremas en este grupo. Estos resultados ponen de relieve la heterogeneidad entre los hogares vulnerables y la necesidad de que las políticas públicas no se enfoquen únicamente en la cobertura general, sino que prioricen a aquellos grupos con mayor exposición a múltiples carencias, tales como hogares monoparentales, con personas en condición de discapacidad o víctimas de violencia. </w:t>
+      </w:r>
+    </w:p>
+    <w:p>
+      <w:pPr>
+        <w:jc w:val="center"/>
+      </w:pPr>
+      <w:r>
+        <w:lastRenderedPageBreak/>
+        <w:drawing>
+          <wp:inline distT="0" distB="0" distL="0" distR="0" wp14:anchorId="470543E5" wp14:editId="3A584BC6">
+            <wp:extent cx="4357112" cy="2988860"/>
+            <wp:effectExtent l="0" t="0" r="5715" b="2540"/>
+            <wp:docPr id="1795943594" name="Imagen 22" descr="Gráfico, Gráfico de barras&#10;&#10;El contenido generado por IA puede ser incorrecto."/>
+            <wp:cNvGraphicFramePr>
+              <a:graphicFrameLocks xmlns:a="http://schemas.openxmlformats.org/drawingml/2006/main" noChangeAspect="1"/>
+            </wp:cNvGraphicFramePr>
+            <a:graphic xmlns:a="http://schemas.openxmlformats.org/drawingml/2006/main">
+              <a:graphicData uri="http://schemas.openxmlformats.org/drawingml/2006/picture">
+                <pic:pic xmlns:pic="http://schemas.openxmlformats.org/drawingml/2006/picture">
+                  <pic:nvPicPr>
+                    <pic:cNvPr id="1795943594" name="Imagen 22" descr="Gráfico, Gráfico de barras&#10;&#10;El contenido generado por IA puede ser incorrecto."/>
+                    <pic:cNvPicPr>
+                      <a:picLocks noChangeAspect="1" noChangeArrowheads="1"/>
+                    </pic:cNvPicPr>
+                  </pic:nvPicPr>
+                  <pic:blipFill rotWithShape="1">
+                    <a:blip r:embed="rId31" cstate="print">
+                      <a:extLst>
+                        <a:ext uri="{28A0092B-C50C-407E-A947-70E740481C1C}">
+                          <a14:useLocalDpi xmlns:a14="http://schemas.microsoft.com/office/drawing/2010/main" val="0"/>
+                        </a:ext>
+                      </a:extLst>
+                    </a:blip>
+                    <a:srcRect t="5684"/>
+                    <a:stretch>
+                      <a:fillRect/>
+                    </a:stretch>
+                  </pic:blipFill>
+                  <pic:spPr bwMode="auto">
+                    <a:xfrm>
+                      <a:off x="0" y="0"/>
+                      <a:ext cx="4360732" cy="2991343"/>
+                    </a:xfrm>
+                    <a:prstGeom prst="rect">
+                      <a:avLst/>
+                    </a:prstGeom>
+                    <a:noFill/>
+                    <a:ln>
+                      <a:noFill/>
+                    </a:ln>
+                    <a:extLst>
+                      <a:ext uri="{53640926-AAD7-44D8-BBD7-CCE9431645EC}">
+                        <a14:shadowObscured xmlns:a14="http://schemas.microsoft.com/office/drawing/2010/main"/>
+                      </a:ext>
+                    </a:extLst>
+                  </pic:spPr>
+                </pic:pic>
+              </a:graphicData>
+            </a:graphic>
+          </wp:inline>
+        </w:drawing>
+      </w:r>
+    </w:p>
+    <w:p/>
+    <w:p>
+      <w:pPr>
+        <w:jc w:val="center"/>
+      </w:pPr>
+      <w:r>
+        <w:rPr>
+          <w:b/>
+          <w:bCs/>
+        </w:rPr>
         <w:t>Figura 9.</w:t>
       </w:r>
       <w:r>
@@ -1522,21 +2217,101 @@
     </w:p>
     <w:p>
       <w:r>
-        <w:t xml:space="preserve">El segundo gráfico de barras apiladas muestra la distribución de las carencias en servicios básicos según el índice de vulnerabilidad de los hogares, que varía entre 0 para aquellos sin condiciones de vulnerabilidad y 3 para quienes enfrentan tres vulnerabilidades simultáneas. Un primer hallazgo es que, incluso en hogares sin vulnerabilidad, no existe garantía plena de acceso a los servicios: aunque el 36,8 % no presenta carencias, un 29,3 % enfrenta al menos una y un 11,2 % acumula cuatro. Esto evidencia que la ausencia de vulnerabilidades no elimina por completo la posibilidad de privaciones, lo que refleja limitaciones estructurales en la provisión de servicios públicos. </w:t>
-      </w:r>
-    </w:p>
-    <w:p>
-      <w:r>
-        <w:t xml:space="preserve">A medida que aumenta la vulnerabilidad, la distribución de carencias cambia de manera notable. En los hogares con una condición de vulnerabilidad, la proporción de aquellos sin carencias es mayor (42,8 %), pero al mismo tiempo crece el grupo que acumula cuatro carencias (13,2 %), lo que muestra una mayor polarización. En los hogares con dos condiciones, predomina la concentración en niveles intermedios: el 61 % presenta al menos </w:t>
+        <w:t>El Gráfico 10 presenta la distribución porcentual de los hogares según su nivel de vulnerabilidad y el número de carencias en servicios básicos. El índice de vulnerabilidad varía entre 0 (hogares sin condiciones de vulnerabilidad) y 3 (hogares con tres condiciones simultáneas).</w:t>
+      </w:r>
+      <w:r>
+        <w:t xml:space="preserve"> </w:t>
+      </w:r>
+      <w:r>
+        <w:t>En primer lugar, se observa que la ausencia de vulnerabilidades no garantiza un acceso pleno a los servicios básicos. Entre los hogares sin vulnerabilidad (índice 0), solo el 36,8 % no presenta carencias, mientras que un 29,3 % tiene al menos una y un 11,2 % acumula cuatro. Este hallazgo evidencia que, aun en contextos de baja vulnerabilidad, persisten brechas estructurales en la provisión de servicios públicos.</w:t>
+      </w:r>
+    </w:p>
+    <w:p>
+      <w:r>
+        <w:t>Entre los hogares con una condición de vulnerabilidad (índice 1), la proporción sin carencias aumenta a 42,8 %, lo que podría indicar cierta capacidad de resiliencia. Sin embargo, también crece la participación de aquellos con cuatro carencias (13,2 %), lo que revela una mayor polarización interna: mientras algunos hogares mantienen acceso adecuado a los servicios, otros enfrentan múltiples privaciones.</w:t>
+      </w:r>
+    </w:p>
+    <w:p>
+      <w:r>
+        <w:t>En el caso de los hogares con dos condiciones de vulnerabilidad (índice 2), predomina una acumulación intermedia de carencias: el 61 % presenta al menos una y el 21,7 % acumula dos. Esto sugiere que, conforme aumenta la vulnerabilidad, la exposición a limitaciones en servicios esenciales se vuelve más generalizada.</w:t>
+      </w:r>
+      <w:r>
+        <w:t xml:space="preserve"> </w:t>
+      </w:r>
+      <w:r>
+        <w:t xml:space="preserve">Finalmente, los hogares con tres condiciones de vulnerabilidad (índice 3) exhiben el panorama más crítico. Solo el 17,6 % no presenta carencias, mientras que el 57,5 % enfrenta al menos una y un 13,4 % acumula cuatro. Este patrón refuerza la necesidad de focalizar las intervenciones públicas en los hogares con </w:t>
       </w:r>
       <w:r>
         <w:lastRenderedPageBreak/>
-        <w:t xml:space="preserve">una carencia y un 21,7 % alcanza dos, reforzando la idea de que la acumulación de vulnerabilidades incrementa la exposición a limitaciones en el acceso a servicios básicos. </w:t>
-      </w:r>
-    </w:p>
-    <w:p>
-      <w:r>
-        <w:t>Finalmente, los hogares con tres condiciones de vulnerabilidad exhiben el panorama más crítico. Si bien el 17,6 % no reporta carencias, el 57,5 % enfrenta al menos una y cerca de una cuarta parte (24,9 %) acumula dos o más. En términos de política pública, estos resultados señalan la necesidad de priorizar intervenciones focalizadas hacia los hogares con mayor acumulación de vulnerabilidades, pues son los más expuestos a situaciones de exclusión en el acceso a servicios esenciales. Atender a este grupo de manera diferenciada y eficiente constituye un criterio clave para orientar la acción de la alcaldía.</w:t>
+        <w:t>mayor acumulación de vulnerabilidades, que son los más propensos a situaciones de exclusión en el acceso a servicios básicos.</w:t>
+      </w:r>
+    </w:p>
+    <w:p>
+      <w:r>
+        <w:t xml:space="preserve">Aunque se esperaría una relación estrictamente creciente entre el número de vulnerabilidades y las carencias, los resultados no muestran un patrón completamente monotónico. Esto podría explicarse por el tamaño reducido de los grupos con mayor vulnerabilidad, que limita la variabilidad estadística, o por la existencia de apoyos institucionales y comunitarios que mitigan parcialmente las privaciones. </w:t>
+      </w:r>
+      <w:r>
+        <w:t>Por lo tanto</w:t>
+      </w:r>
+      <w:r>
+        <w:t>, los resultados sugieren que la vulnerabilidad social no se traduce linealmente en privación material, sino que depende de factores contextuales y de protección social que ameritan un análisis más detallado.</w:t>
+      </w:r>
+    </w:p>
+    <w:p>
+      <w:r>
+        <w:drawing>
+          <wp:inline distT="0" distB="0" distL="0" distR="0" wp14:anchorId="34737B24" wp14:editId="2F325E4C">
+            <wp:extent cx="4810836" cy="3057775"/>
+            <wp:effectExtent l="0" t="0" r="8890" b="9525"/>
+            <wp:docPr id="623832220" name="Imagen 24" descr="Gráfico&#10;&#10;El contenido generado por IA puede ser incorrecto."/>
+            <wp:cNvGraphicFramePr>
+              <a:graphicFrameLocks xmlns:a="http://schemas.openxmlformats.org/drawingml/2006/main" noChangeAspect="1"/>
+            </wp:cNvGraphicFramePr>
+            <a:graphic xmlns:a="http://schemas.openxmlformats.org/drawingml/2006/main">
+              <a:graphicData uri="http://schemas.openxmlformats.org/drawingml/2006/picture">
+                <pic:pic xmlns:pic="http://schemas.openxmlformats.org/drawingml/2006/picture">
+                  <pic:nvPicPr>
+                    <pic:cNvPr id="623832220" name="Imagen 24" descr="Gráfico&#10;&#10;El contenido generado por IA puede ser incorrecto."/>
+                    <pic:cNvPicPr>
+                      <a:picLocks noChangeAspect="1" noChangeArrowheads="1"/>
+                    </pic:cNvPicPr>
+                  </pic:nvPicPr>
+                  <pic:blipFill rotWithShape="1">
+                    <a:blip r:embed="rId32" cstate="print">
+                      <a:extLst>
+                        <a:ext uri="{28A0092B-C50C-407E-A947-70E740481C1C}">
+                          <a14:useLocalDpi xmlns:a14="http://schemas.microsoft.com/office/drawing/2010/main" val="0"/>
+                        </a:ext>
+                      </a:extLst>
+                    </a:blip>
+                    <a:srcRect t="9206"/>
+                    <a:stretch>
+                      <a:fillRect/>
+                    </a:stretch>
+                  </pic:blipFill>
+                  <pic:spPr bwMode="auto">
+                    <a:xfrm>
+                      <a:off x="0" y="0"/>
+                      <a:ext cx="4818247" cy="3062485"/>
+                    </a:xfrm>
+                    <a:prstGeom prst="rect">
+                      <a:avLst/>
+                    </a:prstGeom>
+                    <a:noFill/>
+                    <a:ln>
+                      <a:noFill/>
+                    </a:ln>
+                    <a:extLst>
+                      <a:ext uri="{53640926-AAD7-44D8-BBD7-CCE9431645EC}">
+                        <a14:shadowObscured xmlns:a14="http://schemas.microsoft.com/office/drawing/2010/main"/>
+                      </a:ext>
+                    </a:extLst>
+                  </pic:spPr>
+                </pic:pic>
+              </a:graphicData>
+            </a:graphic>
+          </wp:inline>
+        </w:drawing>
       </w:r>
     </w:p>
     <w:p>
@@ -1583,7 +2358,7 @@
           <w:numId w:val="5"/>
         </w:numPr>
       </w:pPr>
-      <w:commentRangeStart w:id="3"/>
+      <w:commentRangeStart w:id="4"/>
       <w:r>
         <w:t xml:space="preserve">Seleccionar la prueba de acuerdo con la situación </w:t>
       </w:r>
@@ -1628,14 +2403,14 @@
       <w:r>
         <w:t xml:space="preserve">efecto. Esto en línea con lo encontrado en el EDA. </w:t>
       </w:r>
-      <w:commentRangeEnd w:id="3"/>
+      <w:commentRangeEnd w:id="4"/>
       <w:r>
         <w:rPr>
           <w:rStyle w:val="Refdecomentario"/>
           <w:sz w:val="24"/>
           <w:szCs w:val="24"/>
         </w:rPr>
-        <w:commentReference w:id="3"/>
+        <w:commentReference w:id="4"/>
       </w:r>
     </w:p>
     <w:p>
@@ -1648,33 +2423,34 @@
         <w:rPr>
           <w:highlight w:val="yellow"/>
         </w:rPr>
+        <w:lastRenderedPageBreak/>
         <w:t xml:space="preserve">Para responder a la pregunta de investigación se plantea una hipótesis </w:t>
       </w:r>
-      <w:commentRangeStart w:id="5"/>
       <w:commentRangeStart w:id="6"/>
+      <w:commentRangeStart w:id="7"/>
       <w:r>
         <w:rPr>
           <w:highlight w:val="yellow"/>
         </w:rPr>
         <w:t>unilateral</w:t>
       </w:r>
-      <w:commentRangeEnd w:id="5"/>
+      <w:commentRangeEnd w:id="6"/>
       <w:r>
         <w:rPr>
           <w:rStyle w:val="Refdecomentario"/>
           <w:sz w:val="24"/>
           <w:szCs w:val="24"/>
         </w:rPr>
-        <w:commentReference w:id="5"/>
-      </w:r>
-      <w:commentRangeEnd w:id="6"/>
+        <w:commentReference w:id="6"/>
+      </w:r>
+      <w:commentRangeEnd w:id="7"/>
       <w:r>
         <w:rPr>
           <w:rStyle w:val="Refdecomentario"/>
           <w:sz w:val="24"/>
           <w:szCs w:val="24"/>
         </w:rPr>
-        <w:commentReference w:id="6"/>
+        <w:commentReference w:id="7"/>
       </w:r>
       <w:r>
         <w:rPr>
@@ -1755,7 +2531,6 @@
         <w:rPr>
           <w:highlight w:val="yellow"/>
         </w:rPr>
-        <w:lastRenderedPageBreak/>
         <w:t>Dado que el interés del contraste es determinar si los países de altos ingresos presentan mayores emisiones de CO₂ per cápita que los de bajos ingresos, la prueba se formula como una prueba de una cola (superior). Por lo tanto, c</w:t>
       </w:r>
       <w:r>
@@ -2492,8 +3267,9 @@
       <w:pPr>
         <w:pStyle w:val="Ttulo2"/>
       </w:pPr>
-      <w:commentRangeStart w:id="7"/>
-      <w:r>
+      <w:commentRangeStart w:id="8"/>
+      <w:r>
+        <w:lastRenderedPageBreak/>
         <w:t xml:space="preserve">Revisar los supuestos y ejecutar la prueba </w:t>
       </w:r>
     </w:p>
@@ -2530,21 +3306,7 @@
         <w:rPr>
           <w:rFonts w:eastAsiaTheme="minorEastAsia"/>
         </w:rPr>
-        <w:t xml:space="preserve">Ejecutar la prueba y reporte de los resultados relevantes como el estadístico de </w:t>
-      </w:r>
-      <w:proofErr w:type="gramStart"/>
-      <w:r>
-        <w:rPr>
-          <w:rFonts w:eastAsiaTheme="minorEastAsia"/>
-        </w:rPr>
-        <w:t>prueba,  el</w:t>
-      </w:r>
-      <w:proofErr w:type="gramEnd"/>
-      <w:r>
-        <w:rPr>
-          <w:rFonts w:eastAsiaTheme="minorEastAsia"/>
-        </w:rPr>
-        <w:t xml:space="preserve"> intervalo de confianza estimado </w:t>
+        <w:t xml:space="preserve">Ejecutar la prueba y reporte de los resultados relevantes como el estadístico de prueba,  el intervalo de confianza estimado </w:t>
       </w:r>
     </w:p>
     <w:p>
@@ -2564,14 +3326,14 @@
         </w:rPr>
         <w:t xml:space="preserve">Reporte del valor p de la prueba de hipótesis y explicar la significancia en términos de riesgo de error tipo I </w:t>
       </w:r>
-      <w:commentRangeEnd w:id="7"/>
+      <w:commentRangeEnd w:id="8"/>
       <w:r>
         <w:rPr>
           <w:rStyle w:val="Refdecomentario"/>
           <w:sz w:val="24"/>
           <w:szCs w:val="24"/>
         </w:rPr>
-        <w:commentReference w:id="7"/>
+        <w:commentReference w:id="8"/>
       </w:r>
     </w:p>
     <w:p>
@@ -2607,7 +3369,7 @@
           <w:numId w:val="3"/>
         </w:numPr>
       </w:pPr>
-      <w:commentRangeStart w:id="9"/>
+      <w:commentRangeStart w:id="10"/>
       <w:r>
         <w:t xml:space="preserve">Verificar si el resultado de la prueba y el intervalo conducen a la misma conclusión </w:t>
       </w:r>
@@ -2635,14 +3397,14 @@
       <w:r>
         <w:t xml:space="preserve">Explicar qué implican los resultados en términos sustantivos: ¿qué nos dicen sobre el fenómeno estudiado? </w:t>
       </w:r>
-      <w:commentRangeEnd w:id="9"/>
+      <w:commentRangeEnd w:id="10"/>
       <w:r>
         <w:rPr>
           <w:rStyle w:val="Refdecomentario"/>
           <w:sz w:val="24"/>
           <w:szCs w:val="24"/>
         </w:rPr>
-        <w:commentReference w:id="9"/>
+        <w:commentReference w:id="10"/>
       </w:r>
     </w:p>
     <w:p>
@@ -2650,23 +3412,22 @@
         <w:pStyle w:val="Ttulo2"/>
       </w:pPr>
       <w:r>
-        <w:lastRenderedPageBreak/>
         <w:t xml:space="preserve">Comunicación </w:t>
       </w:r>
     </w:p>
     <w:p>
-      <w:commentRangeStart w:id="12"/>
+      <w:commentRangeStart w:id="13"/>
       <w:r>
         <w:t xml:space="preserve">Acompañe el resultado del contraste con una o más visualizaciones que permitan interpretar la diferencia o relación observada (por ejemplo, barras con intervalos de confianza, densidades comparadas, gráficos de dispersión con tendencia, etc.) </w:t>
       </w:r>
-      <w:commentRangeEnd w:id="12"/>
+      <w:commentRangeEnd w:id="13"/>
       <w:r>
         <w:rPr>
           <w:rStyle w:val="Refdecomentario"/>
           <w:sz w:val="24"/>
           <w:szCs w:val="24"/>
         </w:rPr>
-        <w:commentReference w:id="12"/>
+        <w:commentReference w:id="13"/>
       </w:r>
       <w:r>
         <w:t>Si ya los ya creados en el EDA son oportunos, compleméntelos e integrarlos a la narrativa que permite realizar la prueba de hipótesis. La narrativa es un breve texto de apoyo que explique lo que muestra el gráfico y cómo respalda (o no) la hipótesis planteada.</w:t>
@@ -2684,7 +3445,7 @@
       <w:pPr>
         <w:pStyle w:val="Ttulo1"/>
       </w:pPr>
-      <w:commentRangeStart w:id="14"/>
+      <w:commentRangeStart w:id="15"/>
       <w:r>
         <w:t xml:space="preserve">Precisión y pertenencia de la respuesta planteada de acuerdo con la situación del contexto </w:t>
       </w:r>
@@ -2696,32 +3457,32 @@
       <w:r>
         <w:t>Coherencia narrativa y argumentativa en las conclusiones</w:t>
       </w:r>
-      <w:commentRangeEnd w:id="14"/>
+      <w:commentRangeEnd w:id="15"/>
       <w:r>
         <w:rPr>
           <w:rStyle w:val="Refdecomentario"/>
           <w:sz w:val="24"/>
           <w:szCs w:val="24"/>
         </w:rPr>
-        <w:commentReference w:id="14"/>
+        <w:commentReference w:id="15"/>
       </w:r>
     </w:p>
     <w:p>
       <w:pPr>
         <w:pStyle w:val="Ttulo1"/>
       </w:pPr>
-      <w:commentRangeStart w:id="17"/>
+      <w:commentRangeStart w:id="18"/>
       <w:r>
         <w:t xml:space="preserve">Añadir una breve descripción de los principales ajustes realizados a partir de la retroalimentación recibida. </w:t>
       </w:r>
-      <w:commentRangeEnd w:id="17"/>
+      <w:commentRangeEnd w:id="18"/>
       <w:r>
         <w:rPr>
           <w:rStyle w:val="Refdecomentario"/>
           <w:sz w:val="24"/>
           <w:szCs w:val="24"/>
         </w:rPr>
-        <w:commentReference w:id="17"/>
+        <w:commentReference w:id="18"/>
       </w:r>
     </w:p>
     <w:p>
@@ -2737,15 +3498,11 @@
         </w:numPr>
       </w:pPr>
       <w:r>
-        <w:t xml:space="preserve">En relación con la observación sobre la variable de discapacidad, se nos indicó que esta no contiene datos y que, además, no se realizó el análisis </w:t>
-      </w:r>
-      <w:proofErr w:type="spellStart"/>
-      <w:r>
-        <w:t>univariado</w:t>
-      </w:r>
-      <w:proofErr w:type="spellEnd"/>
-      <w:r>
-        <w:t xml:space="preserve"> correspondiente. Sin embargo, aclaramos que dicho análisis sí fue realizado y se evidencia en el gráfico respectivo. En este se observa que la mayoría de los hogares no cuentan con personas con discapacidad, razón por la cual se consideró que dicha variable no aporta información relevante para la construcción del índice de vulnerabilidad. Quedamos atentos a su recomendación sobre si conviene eliminarla definitivamente y conservar únicamente las otras tres variables.</w:t>
+        <w:t xml:space="preserve">En relación con la observación sobre la variable de discapacidad, se nos indicó que esta no contiene datos y que, además, no se realizó el análisis univariado correspondiente. Sin embargo, aclaramos que dicho análisis sí fue realizado y se </w:t>
+      </w:r>
+      <w:r>
+        <w:lastRenderedPageBreak/>
+        <w:t>evidencia en el gráfico respectivo. En este se observa que la mayoría de los hogares no cuentan con personas con discapacidad, razón por la cual se consideró que dicha variable no aporta información relevante para la construcción del índice de vulnerabilidad. Quedamos atentos a su recomendación sobre si conviene eliminarla definitivamente y conservar únicamente las otras tres variables.</w:t>
       </w:r>
     </w:p>
     <w:p>
@@ -2756,15 +3513,7 @@
         </w:numPr>
       </w:pPr>
       <w:r>
-        <w:t xml:space="preserve">Se ajustaron las tablas y los gráficos para mantener un formato homogéneo con el utilizado en la primera parte del trabajo (fase de construcción). No obstante, aún está pendiente aplicar el mismo ajuste a las tablas correspondientes al análisis </w:t>
-      </w:r>
-      <w:proofErr w:type="spellStart"/>
-      <w:r>
-        <w:t>univariado</w:t>
-      </w:r>
-      <w:proofErr w:type="spellEnd"/>
-      <w:r>
-        <w:t>.</w:t>
+        <w:t>Se ajustaron las tablas y los gráficos para mantener un formato homogéneo con el utilizado en la primera parte del trabajo (fase de construcción). No obstante, aún está pendiente aplicar el mismo ajuste a las tablas correspondientes al análisis univariado.</w:t>
       </w:r>
     </w:p>
     <w:p/>
@@ -2845,15 +3594,7 @@
                 <w:ind w:left="720" w:hanging="720"/>
               </w:pPr>
               <w:r>
-                <w:t xml:space="preserve">Massey, D., Arango, J., Graeme, H., </w:t>
-              </w:r>
-              <w:proofErr w:type="spellStart"/>
-              <w:r>
-                <w:t>Kouaouci</w:t>
-              </w:r>
-              <w:proofErr w:type="spellEnd"/>
-              <w:r>
-                <w:t xml:space="preserve">, A., Pellegrino, A., &amp; Taylor, E. (1993). </w:t>
+                <w:t xml:space="preserve">Massey, D., Arango, J., Graeme, H., Kouaouci, A., Pellegrino, A., &amp; Taylor, E. (1993). </w:t>
               </w:r>
             </w:p>
             <w:p>
@@ -2862,61 +3603,8 @@
                 <w:spacing w:before="0" w:beforeAutospacing="0" w:after="0" w:afterAutospacing="0"/>
                 <w:ind w:left="720" w:hanging="720"/>
               </w:pPr>
-              <w:proofErr w:type="spellStart"/>
               <w:r>
-                <w:t>Theories</w:t>
-              </w:r>
-              <w:proofErr w:type="spellEnd"/>
-              <w:r>
-                <w:t xml:space="preserve"> </w:t>
-              </w:r>
-              <w:proofErr w:type="spellStart"/>
-              <w:r>
-                <w:t>of</w:t>
-              </w:r>
-              <w:proofErr w:type="spellEnd"/>
-              <w:r>
-                <w:t xml:space="preserve"> International </w:t>
-              </w:r>
-              <w:proofErr w:type="spellStart"/>
-              <w:r>
-                <w:t>Migration</w:t>
-              </w:r>
-              <w:proofErr w:type="spellEnd"/>
-              <w:r>
-                <w:t xml:space="preserve">: A </w:t>
-              </w:r>
-              <w:proofErr w:type="spellStart"/>
-              <w:r>
-                <w:t>Review</w:t>
-              </w:r>
-              <w:proofErr w:type="spellEnd"/>
-              <w:r>
-                <w:t xml:space="preserve"> and </w:t>
-              </w:r>
-              <w:proofErr w:type="spellStart"/>
-              <w:r>
-                <w:t>Appraisal</w:t>
-              </w:r>
-              <w:proofErr w:type="spellEnd"/>
-              <w:r>
-                <w:t xml:space="preserve">. </w:t>
-              </w:r>
-              <w:proofErr w:type="spellStart"/>
-              <w:r>
-                <w:t>Population</w:t>
-              </w:r>
-              <w:proofErr w:type="spellEnd"/>
-              <w:r>
-                <w:t xml:space="preserve"> and </w:t>
-              </w:r>
-              <w:proofErr w:type="spellStart"/>
-              <w:r>
-                <w:t>Development</w:t>
-              </w:r>
-              <w:proofErr w:type="spellEnd"/>
-              <w:r>
-                <w:t xml:space="preserve"> </w:t>
+                <w:t xml:space="preserve">Theories of International Migration: A Review and Appraisal. Population and Development </w:t>
               </w:r>
             </w:p>
             <w:p>
@@ -2925,26 +3613,13 @@
                 <w:spacing w:before="0" w:beforeAutospacing="0" w:after="0" w:afterAutospacing="0"/>
                 <w:ind w:left="720" w:hanging="720"/>
               </w:pPr>
-              <w:proofErr w:type="spellStart"/>
               <w:r>
-                <w:t>Review</w:t>
-              </w:r>
-              <w:proofErr w:type="spellEnd"/>
-              <w:r>
-                <w:t>.</w:t>
+                <w:t>Review.</w:t>
               </w:r>
             </w:p>
             <w:p>
               <w:r>
-                <w:t xml:space="preserve">Migración </w:t>
-              </w:r>
-              <w:proofErr w:type="gramStart"/>
-              <w:r>
-                <w:t>Colombia .</w:t>
-              </w:r>
-              <w:proofErr w:type="gramEnd"/>
-              <w:r>
-                <w:t xml:space="preserve"> (2023). Colombia, el país más solidario con la migración venezolana. </w:t>
+                <w:t xml:space="preserve">Migración Colombia . (2023). Colombia, el país más solidario con la migración venezolana. </w:t>
               </w:r>
             </w:p>
             <w:p>
@@ -2962,7 +3637,7 @@
       </w:sdtContent>
     </w:sdt>
     <w:sectPr>
-      <w:headerReference w:type="default" r:id="rId24"/>
+      <w:headerReference w:type="default" r:id="rId33"/>
       <w:pgSz w:w="12240" w:h="15840"/>
       <w:pgMar w:top="1417" w:right="1701" w:bottom="1417" w:left="1701" w:header="283" w:footer="283" w:gutter="0"/>
       <w:cols w:space="708"/>
@@ -3008,7 +3683,7 @@
       </w:r>
     </w:p>
   </w:comment>
-  <w:comment w:id="3" w:author="Maria Camila Caraballo" w:date="2025-10-27T14:13:00Z" w:initials="MC">
+  <w:comment w:id="3" w:author="Laura Sarif Rivera Sanabria" w:date="2025-10-28T15:48:00Z" w:initials="LR">
     <w:p>
       <w:pPr>
         <w:pStyle w:val="Textocomentario"/>
@@ -3021,16 +3696,33 @@
         <w:annotationRef/>
       </w:r>
       <w:r>
+        <w:t>Definir si la incluimos o no</w:t>
+      </w:r>
+    </w:p>
+  </w:comment>
+  <w:comment w:id="4" w:author="Maria Camila Caraballo" w:date="2025-10-27T14:13:00Z" w:initials="MC">
+    <w:p>
+      <w:pPr>
+        <w:pStyle w:val="Textocomentario"/>
+        <w:jc w:val="left"/>
+      </w:pPr>
+      <w:r>
+        <w:rPr>
+          <w:rStyle w:val="Refdecomentario"/>
+        </w:rPr>
+        <w:annotationRef/>
+      </w:r>
+      <w:r>
         <w:fldChar w:fldCharType="begin"/>
       </w:r>
       <w:r>
         <w:instrText>HYPERLINK "mailto:mc.caraballo@uniandes.edu.co"</w:instrText>
       </w:r>
-      <w:bookmarkStart w:id="4" w:name="_@_5B2A56AF1CD743508EAD6BB683A41A2FZ"/>
+      <w:bookmarkStart w:id="5" w:name="_@_5B2A56AF1CD743508EAD6BB683A41A2FZ"/>
       <w:r>
         <w:fldChar w:fldCharType="separate"/>
       </w:r>
-      <w:bookmarkEnd w:id="4"/>
+      <w:bookmarkEnd w:id="5"/>
       <w:r>
         <w:rPr>
           <w:rStyle w:val="Mencionar"/>
@@ -3046,7 +3738,7 @@
       </w:r>
     </w:p>
   </w:comment>
-  <w:comment w:id="5" w:author="Laura Sarif Rivera Sanabria" w:date="2025-10-21T11:45:00Z" w:initials="LR">
+  <w:comment w:id="6" w:author="Laura Sarif Rivera Sanabria" w:date="2025-10-21T11:45:00Z" w:initials="LR">
     <w:p>
       <w:pPr>
         <w:pStyle w:val="Textocomentario"/>
@@ -3063,7 +3755,7 @@
       </w:r>
     </w:p>
   </w:comment>
-  <w:comment w:id="6" w:author="Maria Camila Caraballo" w:date="2025-10-27T11:32:00Z" w:initials="MC">
+  <w:comment w:id="7" w:author="Maria Camila Caraballo" w:date="2025-10-27T11:32:00Z" w:initials="MC">
     <w:p>
       <w:pPr>
         <w:pStyle w:val="Textocomentario"/>
@@ -3080,7 +3772,7 @@
       </w:r>
     </w:p>
   </w:comment>
-  <w:comment w:id="7" w:author="Maria Camila Caraballo" w:date="2025-10-27T14:16:00Z" w:initials="MC">
+  <w:comment w:id="8" w:author="Maria Camila Caraballo" w:date="2025-10-27T14:16:00Z" w:initials="MC">
     <w:p>
       <w:pPr>
         <w:pStyle w:val="Textocomentario"/>
@@ -3098,11 +3790,11 @@
       <w:r>
         <w:instrText>HYPERLINK "mailto:j.amayan@uniandes.edu.co"</w:instrText>
       </w:r>
-      <w:bookmarkStart w:id="8" w:name="_@_4659F07D3EBC4FE2894DA3278469451AZ"/>
+      <w:bookmarkStart w:id="9" w:name="_@_4659F07D3EBC4FE2894DA3278469451AZ"/>
       <w:r>
         <w:fldChar w:fldCharType="separate"/>
       </w:r>
-      <w:bookmarkEnd w:id="8"/>
+      <w:bookmarkEnd w:id="9"/>
       <w:r>
         <w:rPr>
           <w:rStyle w:val="Mencionar"/>
@@ -3118,7 +3810,7 @@
       </w:r>
     </w:p>
   </w:comment>
-  <w:comment w:id="9" w:author="Maria Camila Caraballo" w:date="2025-10-27T14:17:00Z" w:initials="MC">
+  <w:comment w:id="10" w:author="Maria Camila Caraballo" w:date="2025-10-27T14:17:00Z" w:initials="MC">
     <w:p>
       <w:pPr>
         <w:pStyle w:val="Textocomentario"/>
@@ -3136,11 +3828,11 @@
       <w:r>
         <w:instrText>HYPERLINK "mailto:mc.caraballo@uniandes.edu.co"</w:instrText>
       </w:r>
-      <w:bookmarkStart w:id="10" w:name="_@_C9EDABD702E8450ABB4D83DDD1679BDBZ"/>
+      <w:bookmarkStart w:id="11" w:name="_@_C9EDABD702E8450ABB4D83DDD1679BDBZ"/>
       <w:r>
         <w:fldChar w:fldCharType="separate"/>
       </w:r>
-      <w:bookmarkEnd w:id="10"/>
+      <w:bookmarkEnd w:id="11"/>
       <w:r>
         <w:rPr>
           <w:rStyle w:val="Mencionar"/>
@@ -3160,11 +3852,11 @@
       <w:r>
         <w:instrText>HYPERLINK "mailto:j.amayan@uniandes.edu.co"</w:instrText>
       </w:r>
-      <w:bookmarkStart w:id="11" w:name="_@_D672EBF210164869B7E0D1034AD4814DZ"/>
+      <w:bookmarkStart w:id="12" w:name="_@_D672EBF210164869B7E0D1034AD4814DZ"/>
       <w:r>
         <w:fldChar w:fldCharType="separate"/>
       </w:r>
-      <w:bookmarkEnd w:id="11"/>
+      <w:bookmarkEnd w:id="12"/>
       <w:r>
         <w:rPr>
           <w:rStyle w:val="Mencionar"/>
@@ -3180,7 +3872,7 @@
       </w:r>
     </w:p>
   </w:comment>
-  <w:comment w:id="12" w:author="Maria Camila Caraballo" w:date="2025-10-27T14:19:00Z" w:initials="MC">
+  <w:comment w:id="13" w:author="Maria Camila Caraballo" w:date="2025-10-27T14:19:00Z" w:initials="MC">
     <w:p>
       <w:pPr>
         <w:pStyle w:val="Textocomentario"/>
@@ -3198,11 +3890,11 @@
       <w:r>
         <w:instrText>HYPERLINK "mailto:ls.riveras1@uniandes.edu.co"</w:instrText>
       </w:r>
-      <w:bookmarkStart w:id="13" w:name="_@_306BA8237503497CADD893748CBAD510Z"/>
+      <w:bookmarkStart w:id="14" w:name="_@_306BA8237503497CADD893748CBAD510Z"/>
       <w:r>
         <w:fldChar w:fldCharType="separate"/>
       </w:r>
-      <w:bookmarkEnd w:id="13"/>
+      <w:bookmarkEnd w:id="14"/>
       <w:r>
         <w:rPr>
           <w:rStyle w:val="Mencionar"/>
@@ -3218,7 +3910,7 @@
       </w:r>
     </w:p>
   </w:comment>
-  <w:comment w:id="14" w:author="Maria Camila Caraballo" w:date="2025-10-27T14:20:00Z" w:initials="MC">
+  <w:comment w:id="15" w:author="Maria Camila Caraballo" w:date="2025-10-27T14:20:00Z" w:initials="MC">
     <w:p>
       <w:pPr>
         <w:pStyle w:val="Textocomentario"/>
@@ -3236,11 +3928,11 @@
       <w:r>
         <w:instrText>HYPERLINK "mailto:j.amayan@uniandes.edu.co"</w:instrText>
       </w:r>
-      <w:bookmarkStart w:id="15" w:name="_@_2F11829F8396444688F1E32E89B4F782Z"/>
+      <w:bookmarkStart w:id="16" w:name="_@_2F11829F8396444688F1E32E89B4F782Z"/>
       <w:r>
         <w:fldChar w:fldCharType="separate"/>
       </w:r>
-      <w:bookmarkEnd w:id="15"/>
+      <w:bookmarkEnd w:id="16"/>
       <w:r>
         <w:rPr>
           <w:rStyle w:val="Mencionar"/>
@@ -3260,11 +3952,11 @@
       <w:r>
         <w:instrText>HYPERLINK "mailto:mc.caraballo@uniandes.edu.co"</w:instrText>
       </w:r>
-      <w:bookmarkStart w:id="16" w:name="_@_7F2C2023D2314B6F91D16874D7EC68A6Z"/>
+      <w:bookmarkStart w:id="17" w:name="_@_7F2C2023D2314B6F91D16874D7EC68A6Z"/>
       <w:r>
         <w:fldChar w:fldCharType="separate"/>
       </w:r>
-      <w:bookmarkEnd w:id="16"/>
+      <w:bookmarkEnd w:id="17"/>
       <w:r>
         <w:rPr>
           <w:rStyle w:val="Mencionar"/>
@@ -3280,7 +3972,7 @@
       </w:r>
     </w:p>
   </w:comment>
-  <w:comment w:id="17" w:author="Maria Camila Caraballo" w:date="2025-10-27T14:21:00Z" w:initials="MC">
+  <w:comment w:id="18" w:author="Maria Camila Caraballo" w:date="2025-10-27T14:21:00Z" w:initials="MC">
     <w:p>
       <w:pPr>
         <w:pStyle w:val="Textocomentario"/>
@@ -3298,11 +3990,11 @@
       <w:r>
         <w:instrText>HYPERLINK "mailto:ls.riveras1@uniandes.edu.co"</w:instrText>
       </w:r>
-      <w:bookmarkStart w:id="18" w:name="_@_C3483D689CE747C8B1D7F1BF0FE90401Z"/>
+      <w:bookmarkStart w:id="19" w:name="_@_C3483D689CE747C8B1D7F1BF0FE90401Z"/>
       <w:r>
         <w:fldChar w:fldCharType="separate"/>
       </w:r>
-      <w:bookmarkEnd w:id="18"/>
+      <w:bookmarkEnd w:id="19"/>
       <w:r>
         <w:rPr>
           <w:rStyle w:val="Mencionar"/>
@@ -3325,6 +4017,7 @@
 <w15:commentsEx xmlns:wpc="http://schemas.microsoft.com/office/word/2010/wordprocessingCanvas" xmlns:cx="http://schemas.microsoft.com/office/drawing/2014/chartex" xmlns:cx1="http://schemas.microsoft.com/office/drawing/2015/9/8/chartex" xmlns:cx2="http://schemas.microsoft.com/office/drawing/2015/10/21/chartex" xmlns:cx3="http://schemas.microsoft.com/office/drawing/2016/5/9/chartex" xmlns:cx4="http://schemas.microsoft.com/office/drawing/2016/5/10/chartex" xmlns:cx5="http://schemas.microsoft.com/office/drawing/2016/5/11/chartex" xmlns:cx6="http://schemas.microsoft.com/office/drawing/2016/5/12/chartex" xmlns:cx7="http://schemas.microsoft.com/office/drawing/2016/5/13/chartex" xmlns:cx8="http://schemas.microsoft.com/office/drawing/2016/5/14/chartex" xmlns:mc="http://schemas.openxmlformats.org/markup-compatibility/2006" xmlns:aink="http://schemas.microsoft.com/office/drawing/2016/ink" xmlns:am3d="http://schemas.microsoft.com/office/drawing/2017/model3d" xmlns:o="urn:schemas-microsoft-com:office:office" xmlns:oel="http://schemas.microsoft.com/office/2019/extlst" xmlns:r="http://schemas.openxmlformats.org/officeDocument/2006/relationships" xmlns:m="http://schemas.openxmlformats.org/officeDocument/2006/math" xmlns:v="urn:schemas-microsoft-com:vml" xmlns:wp14="http://schemas.microsoft.com/office/word/2010/wordprocessingDrawing" xmlns:wp="http://schemas.openxmlformats.org/drawingml/2006/wordprocessingDrawing" xmlns:w10="urn:schemas-microsoft-com:office:word" xmlns:w="http://schemas.openxmlformats.org/wordprocessingml/2006/main" xmlns:w14="http://schemas.microsoft.com/office/word/2010/wordml" xmlns:w15="http://schemas.microsoft.com/office/word/2012/wordml" xmlns:w16cex="http://schemas.microsoft.com/office/word/2018/wordml/cex" xmlns:w16cid="http://schemas.microsoft.com/office/word/2016/wordml/cid" xmlns:w16="http://schemas.microsoft.com/office/word/2018/wordml" xmlns:w16du="http://schemas.microsoft.com/office/word/2023/wordml/word16du" xmlns:w16sdtdh="http://schemas.microsoft.com/office/word/2020/wordml/sdtdatahash" xmlns:w16sdtfl="http://schemas.microsoft.com/office/word/2024/wordml/sdtformatlock" xmlns:w16se="http://schemas.microsoft.com/office/word/2015/wordml/symex" xmlns:wpg="http://schemas.microsoft.com/office/word/2010/wordprocessingGroup" xmlns:wpi="http://schemas.microsoft.com/office/word/2010/wordprocessingInk" xmlns:wne="http://schemas.microsoft.com/office/word/2006/wordml" xmlns:wps="http://schemas.microsoft.com/office/word/2010/wordprocessingShape" mc:Ignorable="w14 w15 w16se w16cid w16 w16cex w16sdtdh w16sdtfl w16du wp14">
   <w15:commentEx w15:paraId="0769BC3F" w15:done="0"/>
   <w15:commentEx w15:paraId="77523A70" w15:done="1"/>
+  <w15:commentEx w15:paraId="1FA4CA1E" w15:done="0"/>
   <w15:commentEx w15:paraId="0D9754D7" w15:done="0"/>
   <w15:commentEx w15:paraId="0863D103" w15:done="0"/>
   <w15:commentEx w15:paraId="07192721" w15:paraIdParent="0863D103" w15:done="0"/>
@@ -3340,6 +4033,7 @@
 <w16cex:commentsExtensible xmlns:wpc="http://schemas.microsoft.com/office/word/2010/wordprocessingCanvas" xmlns:cx="http://schemas.microsoft.com/office/drawing/2014/chartex" xmlns:cx1="http://schemas.microsoft.com/office/drawing/2015/9/8/chartex" xmlns:cx2="http://schemas.microsoft.com/office/drawing/2015/10/21/chartex" xmlns:cx3="http://schemas.microsoft.com/office/drawing/2016/5/9/chartex" xmlns:cx4="http://schemas.microsoft.com/office/drawing/2016/5/10/chartex" xmlns:cx5="http://schemas.microsoft.com/office/drawing/2016/5/11/chartex" xmlns:cx6="http://schemas.microsoft.com/office/drawing/2016/5/12/chartex" xmlns:cx7="http://schemas.microsoft.com/office/drawing/2016/5/13/chartex" xmlns:cx8="http://schemas.microsoft.com/office/drawing/2016/5/14/chartex" xmlns:cr="http://schemas.microsoft.com/office/comments/2020/reactions" xmlns:mc="http://schemas.openxmlformats.org/markup-compatibility/2006" xmlns:aink="http://schemas.microsoft.com/office/drawing/2016/ink" xmlns:am3d="http://schemas.microsoft.com/office/drawing/2017/model3d" xmlns:o="urn:schemas-microsoft-com:office:office" xmlns:oel="http://schemas.microsoft.com/office/2019/extlst" xmlns:r="http://schemas.openxmlformats.org/officeDocument/2006/relationships" xmlns:m="http://schemas.openxmlformats.org/officeDocument/2006/math" xmlns:v="urn:schemas-microsoft-com:vml" xmlns:wp14="http://schemas.microsoft.com/office/word/2010/wordprocessingDrawing" xmlns:wp="http://schemas.openxmlformats.org/drawingml/2006/wordprocessingDrawing" xmlns:w10="urn:schemas-microsoft-com:office:word" xmlns:w="http://schemas.openxmlformats.org/wordprocessingml/2006/main" xmlns:w14="http://schemas.microsoft.com/office/word/2010/wordml" xmlns:w15="http://schemas.microsoft.com/office/word/2012/wordml" xmlns:w16cex="http://schemas.microsoft.com/office/word/2018/wordml/cex" xmlns:w16cid="http://schemas.microsoft.com/office/word/2016/wordml/cid" xmlns:w16="http://schemas.microsoft.com/office/word/2018/wordml" xmlns:w16du="http://schemas.microsoft.com/office/word/2023/wordml/word16du" xmlns:w16sdtdh="http://schemas.microsoft.com/office/word/2020/wordml/sdtdatahash" xmlns:w16sdtfl="http://schemas.microsoft.com/office/word/2024/wordml/sdtformatlock" xmlns:w16se="http://schemas.microsoft.com/office/word/2015/wordml/symex" xmlns:wpg="http://schemas.microsoft.com/office/word/2010/wordprocessingGroup" xmlns:wpi="http://schemas.microsoft.com/office/word/2010/wordprocessingInk" xmlns:wne="http://schemas.microsoft.com/office/word/2006/wordml" xmlns:wps="http://schemas.microsoft.com/office/word/2010/wordprocessingShape" mc:Ignorable="w14 w15 w16se w16cid w16 w16cex w16sdtdh w16sdtfl cr w16du wp14">
   <w16cex:commentExtensible w16cex:durableId="29E50B1E" w16cex:dateUtc="2025-10-27T20:10:00Z"/>
   <w16cex:commentExtensible w16cex:durableId="6E1FAD93" w16cex:dateUtc="2025-10-27T19:12:00Z"/>
+  <w16cex:commentExtensible w16cex:durableId="0D4958DD" w16cex:dateUtc="2025-10-28T20:48:00Z"/>
   <w16cex:commentExtensible w16cex:durableId="6D9BD482" w16cex:dateUtc="2025-10-27T19:13:00Z"/>
   <w16cex:commentExtensible w16cex:durableId="10C8BC3F" w16cex:dateUtc="2025-10-21T16:45:00Z"/>
   <w16cex:commentExtensible w16cex:durableId="75E1DC1C" w16cex:dateUtc="2025-10-27T16:32:00Z"/>
@@ -3355,6 +4049,7 @@
 <w16cid:commentsIds xmlns:wpc="http://schemas.microsoft.com/office/word/2010/wordprocessingCanvas" xmlns:cx="http://schemas.microsoft.com/office/drawing/2014/chartex" xmlns:cx1="http://schemas.microsoft.com/office/drawing/2015/9/8/chartex" xmlns:cx2="http://schemas.microsoft.com/office/drawing/2015/10/21/chartex" xmlns:cx3="http://schemas.microsoft.com/office/drawing/2016/5/9/chartex" xmlns:cx4="http://schemas.microsoft.com/office/drawing/2016/5/10/chartex" xmlns:cx5="http://schemas.microsoft.com/office/drawing/2016/5/11/chartex" xmlns:cx6="http://schemas.microsoft.com/office/drawing/2016/5/12/chartex" xmlns:cx7="http://schemas.microsoft.com/office/drawing/2016/5/13/chartex" xmlns:cx8="http://schemas.microsoft.com/office/drawing/2016/5/14/chartex" xmlns:mc="http://schemas.openxmlformats.org/markup-compatibility/2006" xmlns:aink="http://schemas.microsoft.com/office/drawing/2016/ink" xmlns:am3d="http://schemas.microsoft.com/office/drawing/2017/model3d" xmlns:o="urn:schemas-microsoft-com:office:office" xmlns:oel="http://schemas.microsoft.com/office/2019/extlst" xmlns:r="http://schemas.openxmlformats.org/officeDocument/2006/relationships" xmlns:m="http://schemas.openxmlformats.org/officeDocument/2006/math" xmlns:v="urn:schemas-microsoft-com:vml" xmlns:wp14="http://schemas.microsoft.com/office/word/2010/wordprocessingDrawing" xmlns:wp="http://schemas.openxmlformats.org/drawingml/2006/wordprocessingDrawing" xmlns:w10="urn:schemas-microsoft-com:office:word" xmlns:w="http://schemas.openxmlformats.org/wordprocessingml/2006/main" xmlns:w14="http://schemas.microsoft.com/office/word/2010/wordml" xmlns:w15="http://schemas.microsoft.com/office/word/2012/wordml" xmlns:w16cex="http://schemas.microsoft.com/office/word/2018/wordml/cex" xmlns:w16cid="http://schemas.microsoft.com/office/word/2016/wordml/cid" xmlns:w16="http://schemas.microsoft.com/office/word/2018/wordml" xmlns:w16du="http://schemas.microsoft.com/office/word/2023/wordml/word16du" xmlns:w16sdtdh="http://schemas.microsoft.com/office/word/2020/wordml/sdtdatahash" xmlns:w16sdtfl="http://schemas.microsoft.com/office/word/2024/wordml/sdtformatlock" xmlns:w16se="http://schemas.microsoft.com/office/word/2015/wordml/symex" xmlns:wpg="http://schemas.microsoft.com/office/word/2010/wordprocessingGroup" xmlns:wpi="http://schemas.microsoft.com/office/word/2010/wordprocessingInk" xmlns:wne="http://schemas.microsoft.com/office/word/2006/wordml" xmlns:wps="http://schemas.microsoft.com/office/word/2010/wordprocessingShape" mc:Ignorable="w14 w15 w16se w16cid w16 w16cex w16sdtdh w16sdtfl w16du wp14">
   <w16cid:commentId w16cid:paraId="0769BC3F" w16cid:durableId="29E50B1E"/>
   <w16cid:commentId w16cid:paraId="77523A70" w16cid:durableId="6E1FAD93"/>
+  <w16cid:commentId w16cid:paraId="1FA4CA1E" w16cid:durableId="0D4958DD"/>
   <w16cid:commentId w16cid:paraId="0D9754D7" w16cid:durableId="6D9BD482"/>
   <w16cid:commentId w16cid:paraId="0863D103" w16cid:durableId="10C8BC3F"/>
   <w16cid:commentId w16cid:paraId="07192721" w16cid:durableId="75E1DC1C"/>

</xml_diff>

<commit_message>
el indice solo con 3
</commit_message>
<xml_diff>
--- a/Documentos/Proyecto1-LCJ-DocumentoFinal.docx
+++ b/Documentos/Proyecto1-LCJ-DocumentoFinal.docx
@@ -626,7 +626,23 @@
         <w:t>este trabajo busca responder si las carencias en el acceso a servicios básicos de los hogares migrantes en Cartagena difieren según su nivel de vulnerabilidad.</w:t>
       </w:r>
       <w:r>
-        <w:t xml:space="preserve"> Para ello, se utilizará como unidad de análisis los hogares de migrantes provenientes de Venezuela residentes en la ciudad de Cartagena encuestadas en la ECN2025. De esta manera, la variable dependiente en este análisis es la carencia de acceso a servicios públicos y la variable independiente es el nivel de vulnerabilidad considerando situaciones de vulnerabilidad las siguientes: (i) Jefatura del hogar femenina, ii) hogar monoparental, iii) antecedente de violencia. Los hallazgos de este análisis permitirán a la Alcaldía de Cartagena diseñar y focalizar políticas públicas más eficientes, asegurando que los recursos se dirijan a los hogares migrantes con mayores niveles de vulnerabilidad que al final representan mayores barreras para su integración a la sociedad.</w:t>
+        <w:t xml:space="preserve"> Para ello, se utilizará como unidad de análisis los hogares de migrantes provenientes de Venezuela residentes en la ciudad de Cartagena encuestadas en la ECN2025. De esta manera, la variable dependiente en este análisis es la carencia de acceso a servicios públicos y la variable independiente es el nivel de vulnerabilidad considerando situaciones de vulnerabilidad las siguientes: (i) Jefatura del hogar femenina, </w:t>
+      </w:r>
+      <w:proofErr w:type="spellStart"/>
+      <w:r>
+        <w:t>ii</w:t>
+      </w:r>
+      <w:proofErr w:type="spellEnd"/>
+      <w:r>
+        <w:t xml:space="preserve">) hogar monoparental, </w:t>
+      </w:r>
+      <w:proofErr w:type="spellStart"/>
+      <w:r>
+        <w:t>iii</w:t>
+      </w:r>
+      <w:proofErr w:type="spellEnd"/>
+      <w:r>
+        <w:t>) antecedente de violencia. Los hallazgos de este análisis permitirán a la Alcaldía de Cartagena diseñar y focalizar políticas públicas más eficientes, asegurando que los recursos se dirijan a los hogares migrantes con mayores niveles de vulnerabilidad que al final representan mayores barreras para su integración a la sociedad.</w:t>
       </w:r>
     </w:p>
     <w:p>
@@ -681,7 +697,13 @@
       </w:r>
       <w:r>
         <w:lastRenderedPageBreak/>
-        <w:t>carencia de acceso a servicios públicos, entendida como un indicador sintético de las condiciones de vivienda. Por su parte, la variable independiente se construye como un índice de vulnerabilidad a nivel de hogar, elaborado a partir de cuatro dimensiones estructurales que reflejan riesgos sociales específicos. El objetivo de esta sección es caracterizar ambas variables, identificando su composición y lógica de construcción como paso previo al análisis comparativo de su relación</w:t>
+        <w:t xml:space="preserve">carencia de acceso a servicios públicos, entendida como un indicador sintético de las condiciones de vivienda. Por su parte, la variable independiente se construye como un índice de vulnerabilidad a nivel de hogar, elaborado a partir de </w:t>
+      </w:r>
+      <w:r>
+        <w:t xml:space="preserve">tres </w:t>
+      </w:r>
+      <w:r>
+        <w:t>dimensiones estructurales que reflejan riesgos sociales específicos. El objetivo de esta sección es caracterizar ambas variables, identificando su composición y lógica de construcción como paso previo al análisis comparativo de su relación</w:t>
       </w:r>
       <w:r>
         <w:t>.</w:t>
@@ -792,19 +814,7 @@
         <w:t>tabla 1</w:t>
       </w:r>
       <w:r>
-        <w:t>, se evidencia que l</w:t>
-      </w:r>
-      <w:r>
-        <w:t>a variable servicios es de tipo numérico discreto y cuenta con 163 observaciones sin valores faltantes. Representa el número de servicios disponibles en cada hogar, con un rango de 0 a 4, de manera que ningún hogar alcanza el máximo teórico de cinco. Los estadísticos descriptivos muestran un mínimo de 0, un primer cuartil de 0, una mediana de 1, una media de 1</w:t>
-      </w:r>
-      <w:r>
-        <w:t>.</w:t>
-      </w:r>
-      <w:r>
-        <w:t xml:space="preserve">34, un tercer cuartil de 2 y un máximo de 4, lo que evidencia que la distribución está sesgada hacia valores bajos y que la mayoría de los hogares cuentan con pocos servicios. </w:t>
-      </w:r>
-      <w:r>
-        <w:t xml:space="preserve"> El sesgo hacia los valores bajos sugiere una heterogeneidad limitada en el acceso, con escasos hogares en situación de privación extrema.</w:t>
+        <w:t>, se evidencia que la variable servicios es de tipo numérico discreto y cuenta con 163 observaciones sin valores faltantes. Representa el número de servicios disponibles en cada hogar, con un rango de 0 a 4, de manera que ningún hogar alcanza el máximo teórico de cinco. Los estadísticos descriptivos muestran un mínimo de 0, un primer cuartil de 0, una mediana de 1, una media de 1.34, un tercer cuartil de 2 y un máximo de 4, lo que evidencia que la distribución está sesgada hacia valores bajos y que la mayoría de los hogares cuentan con pocos servicios.  El sesgo hacia los valores bajos sugiere una heterogeneidad limitada en el acceso, con escasos hogares en situación de privación extrema.</w:t>
       </w:r>
     </w:p>
     <w:p>
@@ -1006,7 +1016,37 @@
         <w:t>1.2.3 Variable independiente- índice de vulnerabilidad:</w:t>
       </w:r>
       <w:r>
-        <w:t xml:space="preserve"> La variable independiente corresponde a un índice de vulnerabilidad que sintetiza condiciones estructurales que incrementan el riesgo social de los hogares y que pueden afectar su acceso a servicios públicos. Este índice se construye a partir de cuatro dimensiones: (i) jefatura femenina del hogar, (ii) condición monoparental, (iii) presencia de personas con discapacidad y (iv) antecedentes de violencia o amenazas. Cada condición suma un punto, por lo que el índice varía entre 0 y 4. De esta manera, el indicador permite clasificar a los hogares de acuerdo con su nivel de vulnerabilidad acumulada y constituye la base para analizar en qué medida estas diferencias estructurales se relacionan con las carencias en servicios básicos. </w:t>
+        <w:t xml:space="preserve"> La variable independiente corresponde a un índice de vulnerabilidad que sintetiza condiciones estructurales que incrementan el riesgo social de los hogares y que pueden afectar su acceso a servicios públicos. Este índice se construye a partir de cuatro dimensiones: (i) jefatura femenina del hogar, (</w:t>
+      </w:r>
+      <w:proofErr w:type="spellStart"/>
+      <w:r>
+        <w:t>ii</w:t>
+      </w:r>
+      <w:proofErr w:type="spellEnd"/>
+      <w:r>
+        <w:t>) condición monoparental, (</w:t>
+      </w:r>
+      <w:proofErr w:type="spellStart"/>
+      <w:r>
+        <w:t>iii</w:t>
+      </w:r>
+      <w:proofErr w:type="spellEnd"/>
+      <w:r>
+        <w:t>) presencia de personas con discapacidad y (</w:t>
+      </w:r>
+      <w:proofErr w:type="spellStart"/>
+      <w:r>
+        <w:t>iv</w:t>
+      </w:r>
+      <w:proofErr w:type="spellEnd"/>
+      <w:r>
+        <w:t xml:space="preserve">) antecedentes de violencia o amenazas. Cada condición suma un punto, por lo que el índice varía entre 0 y </w:t>
+      </w:r>
+      <w:r>
+        <w:t>3</w:t>
+      </w:r>
+      <w:r>
+        <w:t xml:space="preserve">. De esta manera, el indicador permite clasificar a los hogares de acuerdo con su nivel de vulnerabilidad acumulada y constituye la base para analizar en qué medida estas diferencias estructurales se relacionan con las carencias en servicios básicos. </w:t>
       </w:r>
     </w:p>
     <w:p>
@@ -1115,7 +1155,15 @@
         <w:t>Notas de método:</w:t>
       </w:r>
       <w:r>
-        <w:t xml:space="preserve"> La variable 'head_female' identifica si el hogar tiene jefatura femenina (1 = mujer, 0 = hombre). No se identificaron valores perdidos</w:t>
+        <w:t xml:space="preserve"> La variable '</w:t>
+      </w:r>
+      <w:proofErr w:type="spellStart"/>
+      <w:r>
+        <w:t>head_female</w:t>
+      </w:r>
+      <w:proofErr w:type="spellEnd"/>
+      <w:r>
+        <w:t>' identifica si el hogar tiene jefatura femenina (1 = mujer, 0 = hombre). No se identificaron valores perdidos</w:t>
       </w:r>
       <w:r>
         <w:t>, no se imputaron.</w:t>
@@ -1244,10 +1292,7 @@
         <w:t>Figura 4</w:t>
       </w:r>
       <w:r>
-        <w:t xml:space="preserve"> ilustra estas diferencias: al incorporar los factores de expansión (barras azules), la proporción de jefatura masculina aumenta de 29,4% a 47,2%, mientras que la jefatura femenina disminuye de 70,6% a 52,8%. Este patrón sugiere que, en el universo poblacional de hogares migrantes en Cartagena, la jefatura masculina es más común que lo que reflejaba la muestra bruta, lo cual tiene implicaciones importantes para la interpretación del índice de vulnerabilidad.</w:t>
-      </w:r>
-      <w:r>
-        <w:t xml:space="preserve"> </w:t>
+        <w:t xml:space="preserve"> ilustra estas diferencias: al incorporar los factores de expansión (barras azules), la proporción de jefatura masculina aumenta de 29,4% a 47,2%, mientras que la jefatura femenina disminuye de 70,6% a 52,8%. Este patrón sugiere que, en el universo poblacional de hogares migrantes en Cartagena, la jefatura masculina es más común que lo que reflejaba la muestra bruta, lo cual tiene implicaciones importantes para la interpretación del índice de vulnerabilidad. </w:t>
       </w:r>
       <w:r>
         <w:t>L</w:t>
@@ -1360,13 +1405,7 @@
         <w:t>Notas de método</w:t>
       </w:r>
       <w:r>
-        <w:t>:</w:t>
-      </w:r>
-      <w:r>
-        <w:t xml:space="preserve"> </w:t>
-      </w:r>
-      <w:r>
-        <w:t>La variable identifica si el hogar es monoparental bajo una definición relajada (1 = sí, 0 = no). No se identificaron valores perdidos o inconsistentes en la variable.</w:t>
+        <w:t>: La variable identifica si el hogar es monoparental bajo una definición relajada (1 = sí, 0 = no). No se identificaron valores perdidos o inconsistentes en la variable.</w:t>
       </w:r>
     </w:p>
     <w:p>
@@ -1482,10 +1521,7 @@
         <w:t xml:space="preserve"> </w:t>
       </w:r>
       <w:r>
-        <w:t>Esta</w:t>
-      </w:r>
-      <w:r>
-        <w:t xml:space="preserve"> variable identifica si al menos un miembro del hogar reporta alguna limitación o barrera física. Es de tipo entero y toma los valores 0 (sin discapacidad) y 1 (al menos un miembro con discapacidad). </w:t>
+        <w:t xml:space="preserve">Esta variable identifica si al menos un miembro del hogar reporta alguna limitación o barrera física. Es de tipo entero y toma los valores 0 (sin discapacidad) y 1 (al menos un miembro con discapacidad). </w:t>
       </w:r>
     </w:p>
     <w:p>
@@ -1572,23 +1608,18 @@
           <w:b/>
           <w:bCs/>
         </w:rPr>
-        <w:t>Notas de método</w:t>
-      </w:r>
-      <w:r>
-        <w:rPr>
-          <w:b/>
-          <w:bCs/>
-        </w:rPr>
-        <w:t xml:space="preserve">: </w:t>
-      </w:r>
-      <w:r>
-        <w:t xml:space="preserve">La variable 'household_has_disability' identifica si en el hogar hay al menos una persona con discapacidad (1 = sí, 0 = no). La mayoría de </w:t>
-      </w:r>
-      <w:r>
-        <w:t>los hogares</w:t>
-      </w:r>
-      <w:r>
-        <w:t xml:space="preserve"> no reportan personas con discapacidad, por lo que la incidencia de esta condición es baja.</w:t>
+        <w:t xml:space="preserve">Notas de método: </w:t>
+      </w:r>
+      <w:r>
+        <w:t>La variable '</w:t>
+      </w:r>
+      <w:proofErr w:type="spellStart"/>
+      <w:r>
+        <w:t>household_has_disability</w:t>
+      </w:r>
+      <w:proofErr w:type="spellEnd"/>
+      <w:r>
+        <w:t>' identifica si en el hogar hay al menos una persona con discapacidad (1 = sí, 0 = no). La mayoría de los hogares no reportan personas con discapacidad, por lo que la incidencia de esta condición es baja.</w:t>
       </w:r>
     </w:p>
     <w:p>
@@ -1704,8 +1735,13 @@
       <w:r>
         <w:rPr>
           <w:rStyle w:val="Refdecomentario"/>
+          <w:sz w:val="24"/>
+          <w:szCs w:val="24"/>
         </w:rPr>
         <w:commentReference w:id="3"/>
+      </w:r>
+      <w:r>
+        <w:t>, por esa razón se elimina del índice.</w:t>
       </w:r>
     </w:p>
     <w:p>
@@ -1812,28 +1848,15 @@
         <w:t>Notas de método:</w:t>
       </w:r>
       <w:r>
-        <w:t xml:space="preserve"> </w:t>
-      </w:r>
-      <w:r>
-        <w:t>La variable 'household_survivor_violence' identifica si en el hogar hay al menos una persona sobreviviente de violencia (1 = sí, 0 = no).</w:t>
-      </w:r>
-      <w:r>
-        <w:t xml:space="preserve"> </w:t>
-      </w:r>
-      <w:r>
-        <w:t>Se validó que la codificación sea binaria (0 y 1).</w:t>
-      </w:r>
-      <w:r>
-        <w:t xml:space="preserve"> </w:t>
-      </w:r>
-      <w:r>
-        <w:t>Los valores NA se reportan explícitamente y no fueron imputados.</w:t>
-      </w:r>
-      <w:r>
-        <w:t xml:space="preserve"> </w:t>
-      </w:r>
-      <w:r>
-        <w:t>No se aplican barras de error porque la variable es categórica y discreta.</w:t>
+        <w:t xml:space="preserve"> La variable '</w:t>
+      </w:r>
+      <w:proofErr w:type="spellStart"/>
+      <w:r>
+        <w:t>household_survivor_violence</w:t>
+      </w:r>
+      <w:proofErr w:type="spellEnd"/>
+      <w:r>
+        <w:t>' identifica si en el hogar hay al menos una persona sobreviviente de violencia (1 = sí, 0 = no). Se validó que la codificación sea binaria (0 y 1). Los valores NA se reportan explícitamente y no fueron imputados. No se aplican barras de error porque la variable es categórica y discreta.</w:t>
       </w:r>
     </w:p>
     <w:p>
@@ -1854,11 +1877,11 @@
         <w:t>prevalencia del 7.36%</w:t>
       </w:r>
       <w:r>
-        <w:t xml:space="preserve">. Esto significa que la condición de violencia o amenazas a un miembro del hogar es un evento relativamente infrecuente. La distribución está fuertemente sesgada hacia el valor 0, tal como confirman la </w:t>
+        <w:t xml:space="preserve">. Esto significa que la condición de violencia o amenazas a un miembro del hogar es un evento relativamente </w:t>
       </w:r>
       <w:r>
         <w:lastRenderedPageBreak/>
-        <w:t>Mediana y el Tercer Cuartil, lo que subraya la baja incidencia de este antecedente en el grupo de estudio.</w:t>
+        <w:t>infrecuente. La distribución está fuertemente sesgada hacia el valor 0, tal como confirman la Mediana y el Tercer Cuartil, lo que subraya la baja incidencia de este antecedente en el grupo de estudio.</w:t>
       </w:r>
     </w:p>
     <w:p>
@@ -1962,10 +1985,7 @@
         <w:t xml:space="preserve">. </w:t>
       </w:r>
       <w:r>
-        <w:t xml:space="preserve">La variable no presenta valores faltantes. </w:t>
-      </w:r>
-      <w:r>
-        <w:t>Este resultado reviste especial relevancia desde una perspectiva de política pública, ya que los hogares que han experimentado situaciones de violencia suelen enfrentar mayores riesgos de vulnerabilidad social y económica, así como dificultades en el acceso a redes de apoyo institucional y comunitario.</w:t>
+        <w:t>La variable no presenta valores faltantes. Este resultado reviste especial relevancia desde una perspectiva de política pública, ya que los hogares que han experimentado situaciones de violencia suelen enfrentar mayores riesgos de vulnerabilidad social y económica, así como dificultades en el acceso a redes de apoyo institucional y comunitario.</w:t>
       </w:r>
     </w:p>
     <w:p>
@@ -2158,7 +2178,13 @@
     </w:p>
     <w:p>
       <w:r>
-        <w:t>Al examinar en detalle el índice de vulnerabilidad (Figura 8), se observa que corresponde a una variable categórica con valores que van de 0 a 4, donde cada número refleja la cantidad de condiciones de vulnerabilidad presentes en el hogar. Se trata de una variable entera que no presenta valores faltantes, lo que asegura la integridad de la información para el análisis. En términos generales, la distribución ponderada muestra que el 40,3 % de los hogares no registra ninguna vulnerabilidad, mientras que el 36,4 % presenta al menos una. Por su parte, el 20,9 % acumula dos condiciones de vulnerabilidad y un 2,4 % alcanza tres. Aunque los hogares con niveles más altos de vulnerabilidad representan un porcentaje reducido, su identificación resulta clave, ya que son los más propensos a enfrentar mayores limitaciones en el acceso a servicios básicos y a requerir intervenciones más focalizadas.</w:t>
+        <w:t xml:space="preserve">Al examinar en detalle el índice de vulnerabilidad (Figura 8), se observa que corresponde a una variable categórica con valores que van de 0 a </w:t>
+      </w:r>
+      <w:r>
+        <w:t>3</w:t>
+      </w:r>
+      <w:r>
+        <w:t>, donde cada número refleja la cantidad de condiciones de vulnerabilidad presentes en el hogar. Se trata de una variable entera que no presenta valores faltantes, lo que asegura la integridad de la información para el análisis. En términos generales, la distribución ponderada muestra que el 40,3 % de los hogares no registra ninguna vulnerabilidad, mientras que el 36,4 % presenta al menos una. Por su parte, el 20,9 % acumula dos condiciones de vulnerabilidad y un 2,4 % alcanza tres. Aunque los hogares con niveles más altos de vulnerabilidad representan un porcentaje reducido, su identificación resulta clave, ya que son los más propensos a enfrentar mayores limitaciones en el acceso a servicios básicos y a requerir intervenciones más focalizadas.</w:t>
       </w:r>
     </w:p>
     <w:p>
@@ -2267,7 +2293,7 @@
     </w:p>
     <w:p>
       <w:r>
-        <w:t xml:space="preserve">Un patrón particular se observa en los hogares con presencia de personas con discapacidad: estos concentran principalmente dos carencias, un hallazgo que debe interpretarse considerando el bajo número de hogares en esta categoría, lo que explica la concentración en un único nivel. Por otro lado, los hogares víctimas de violencia muestran una distribución más dispersa: aunque el 54,1 % no presenta carencias, un 15,1 % acumula cuatro, lo que indica un mayor riesgo de privaciones extremas en este grupo. Estos resultados ponen de relieve la heterogeneidad entre los hogares vulnerables y la necesidad de que las políticas públicas no se enfoquen únicamente en la cobertura general, sino que prioricen a aquellos grupos con mayor exposición a múltiples carencias, tales como hogares monoparentales, con personas en condición de discapacidad o víctimas de violencia. </w:t>
+        <w:t xml:space="preserve">Por otro lado, los hogares víctimas de violencia muestran una distribución más dispersa: aunque el 54,1 % no presenta carencias, un 15,1 % acumula cuatro, lo que indica un mayor riesgo de privaciones extremas en este grupo. Estos resultados ponen de relieve la heterogeneidad entre los hogares vulnerables y la necesidad de que las políticas públicas no se enfoquen únicamente en la cobertura general, sino que prioricen a aquellos grupos con mayor exposición a múltiples carencias, tales como hogares monoparentales, o víctimas de violencia. </w:t>
       </w:r>
     </w:p>
     <w:p>
@@ -2275,14 +2301,11 @@
         <w:jc w:val="center"/>
       </w:pPr>
       <w:r>
-        <w:rPr>
-          <w:noProof/>
-        </w:rPr>
         <w:drawing>
-          <wp:inline distT="0" distB="0" distL="0" distR="0" wp14:anchorId="470543E5" wp14:editId="3A584BC6">
-            <wp:extent cx="4357112" cy="2988860"/>
-            <wp:effectExtent l="0" t="0" r="5715" b="2540"/>
-            <wp:docPr id="1795943594" name="Imagen 22" descr="Gráfico, Gráfico de barras&#10;&#10;El contenido generado por IA puede ser incorrecto."/>
+          <wp:inline distT="0" distB="0" distL="0" distR="0" wp14:anchorId="1B2A4470" wp14:editId="6A5FBA6B">
+            <wp:extent cx="4008474" cy="2806113"/>
+            <wp:effectExtent l="0" t="0" r="0" b="0"/>
+            <wp:docPr id="1328965255" name="Imagen 2" descr="Gráfico&#10;&#10;El contenido generado por IA puede ser incorrecto."/>
             <wp:cNvGraphicFramePr>
               <a:graphicFrameLocks xmlns:a="http://schemas.openxmlformats.org/drawingml/2006/main" noChangeAspect="1"/>
             </wp:cNvGraphicFramePr>
@@ -2290,12 +2313,12 @@
               <a:graphicData uri="http://schemas.openxmlformats.org/drawingml/2006/picture">
                 <pic:pic xmlns:pic="http://schemas.openxmlformats.org/drawingml/2006/picture">
                   <pic:nvPicPr>
-                    <pic:cNvPr id="1795943594" name="Imagen 22" descr="Gráfico, Gráfico de barras&#10;&#10;El contenido generado por IA puede ser incorrecto."/>
+                    <pic:cNvPr id="1328965255" name="Imagen 2" descr="Gráfico&#10;&#10;El contenido generado por IA puede ser incorrecto."/>
                     <pic:cNvPicPr>
                       <a:picLocks noChangeAspect="1" noChangeArrowheads="1"/>
                     </pic:cNvPicPr>
                   </pic:nvPicPr>
-                  <pic:blipFill rotWithShape="1">
+                  <pic:blipFill>
                     <a:blip r:embed="rId31" cstate="print">
                       <a:extLst>
                         <a:ext uri="{28A0092B-C50C-407E-A947-70E740481C1C}">
@@ -2303,7 +2326,7 @@
                         </a:ext>
                       </a:extLst>
                     </a:blip>
-                    <a:srcRect t="5684"/>
+                    <a:srcRect/>
                     <a:stretch>
                       <a:fillRect/>
                     </a:stretch>
@@ -2311,7 +2334,7 @@
                   <pic:spPr bwMode="auto">
                     <a:xfrm>
                       <a:off x="0" y="0"/>
-                      <a:ext cx="4360732" cy="2991343"/>
+                      <a:ext cx="4015998" cy="2811380"/>
                     </a:xfrm>
                     <a:prstGeom prst="rect">
                       <a:avLst/>
@@ -2320,11 +2343,6 @@
                     <a:ln>
                       <a:noFill/>
                     </a:ln>
-                    <a:extLst>
-                      <a:ext uri="{53640926-AAD7-44D8-BBD7-CCE9431645EC}">
-                        <a14:shadowObscured xmlns:a14="http://schemas.microsoft.com/office/drawing/2010/main"/>
-                      </a:ext>
-                    </a:extLst>
                   </pic:spPr>
                 </pic:pic>
               </a:graphicData>
@@ -2333,7 +2351,6 @@
         </w:drawing>
       </w:r>
     </w:p>
-    <w:p/>
     <w:p>
       <w:pPr>
         <w:jc w:val="center"/>
@@ -2351,8 +2368,11 @@
     </w:p>
     <w:p>
       <w:r>
+        <w:t xml:space="preserve">El Gráfico 10 presenta la distribución porcentual de los hogares según su nivel de vulnerabilidad y el número de carencias en servicios básicos. El índice de vulnerabilidad varía entre 0 (hogares sin condiciones de vulnerabilidad) y 3 (hogares con tres condiciones simultáneas). En primer lugar, se observa que la ausencia de vulnerabilidades no garantiza un acceso pleno a los servicios básicos. Entre los hogares sin vulnerabilidad (índice 0), solo el 36,8 % no presenta carencias, mientras que un 29,3 % tiene al menos una y un 11,2 % </w:t>
+      </w:r>
+      <w:r>
         <w:lastRenderedPageBreak/>
-        <w:t>El Gráfico 10 presenta la distribución porcentual de los hogares según su nivel de vulnerabilidad y el número de carencias en servicios básicos. El índice de vulnerabilidad varía entre 0 (hogares sin condiciones de vulnerabilidad) y 3 (hogares con tres condiciones simultáneas). En primer lugar, se observa que la ausencia de vulnerabilidades no garantiza un acceso pleno a los servicios básicos. Entre los hogares sin vulnerabilidad (índice 0), solo el 36,8 % no presenta carencias, mientras que un 29,3 % tiene al menos una y un 11,2 % acumula cuatro. Este hallazgo evidencia que, aun en contextos de baja vulnerabilidad, persisten brechas estructurales en la provisión de servicios públicos.</w:t>
+        <w:t>acumula cuatro. Este hallazgo evidencia que, aun en contextos de baja vulnerabilidad, persisten brechas estructurales en la provisión de servicios públicos.</w:t>
       </w:r>
     </w:p>
     <w:p>
@@ -2375,6 +2395,9 @@
         <w:jc w:val="center"/>
       </w:pPr>
       <w:r>
+        <w:rPr>
+          <w:noProof/>
+        </w:rPr>
         <w:lastRenderedPageBreak/>
         <w:drawing>
           <wp:inline distT="0" distB="0" distL="0" distR="0" wp14:anchorId="1059CC70" wp14:editId="0CD4E7A8">
@@ -3612,36 +3635,136 @@
     </w:p>
     <w:p>
       <w:r>
-        <w:t>En el taller 2, se dieron algunos comentarios y se hicieron los siguientes cambios:</w:t>
-      </w:r>
-    </w:p>
-    <w:p>
-      <w:pPr>
+        <w:t>En respuesta a la retroalimentación recibida en el Taller 2, se implementaron los siguientes ajustes metodológicos y de formato, enfocados en robustecer la validez estadística y la presentación del análisis:</w:t>
+      </w:r>
+    </w:p>
+    <w:p>
+      <w:pPr>
+        <w:rPr>
+          <w:b/>
+          <w:bCs/>
+        </w:rPr>
+      </w:pPr>
+      <w:r>
+        <w:rPr>
+          <w:b/>
+          <w:bCs/>
+        </w:rPr>
+        <w:t>1. Racionalización de Variables y Metodología</w:t>
+      </w:r>
+    </w:p>
+    <w:p>
+      <w:pPr>
+        <w:pStyle w:val="Prrafodelista"/>
         <w:numPr>
           <w:ilvl w:val="0"/>
-          <w:numId w:val="10"/>
+          <w:numId w:val="11"/>
         </w:numPr>
       </w:pPr>
       <w:r>
-        <w:t xml:space="preserve">En relación con la observación sobre la variable de discapacidad, se nos indicó que esta no contiene datos y que, además, no se realizó el análisis univariado correspondiente. Sin embargo, aclaramos que dicho análisis sí fue realizado y se evidencia en el gráfico respectivo. En este se observa que la mayoría de los hogares no cuentan con personas con discapacidad, razón por la cual se consideró que dicha variable no aporta información relevante para la construcción del índice de </w:t>
+        <w:t xml:space="preserve">Exclusión de Variable "Discapacidad": Se verificó el análisis </w:t>
+      </w:r>
+      <w:proofErr w:type="spellStart"/>
+      <w:r>
+        <w:t>univariado</w:t>
+      </w:r>
+      <w:proofErr w:type="spellEnd"/>
+      <w:r>
+        <w:t xml:space="preserve"> de la variable "Hogar con Discapacidad". Dado que los resultados mostraron una fuerte predominancia de hogares sin esta condición, se determinó que no existía un aporte </w:t>
       </w:r>
       <w:r>
         <w:lastRenderedPageBreak/>
-        <w:t>vulnerabilidad. Quedamos atentos a su recomendación sobre si conviene eliminarla definitivamente y conservar únicamente las otras tres variables.</w:t>
-      </w:r>
-    </w:p>
-    <w:p>
-      <w:pPr>
+        <w:t>significativo al Índice de Vulnerabilidad. Por consiguiente, la variable fue eliminada de la construcción final del índice.</w:t>
+      </w:r>
+    </w:p>
+    <w:p>
+      <w:pPr>
+        <w:pStyle w:val="Prrafodelista"/>
         <w:numPr>
           <w:ilvl w:val="0"/>
-          <w:numId w:val="10"/>
+          <w:numId w:val="11"/>
         </w:numPr>
       </w:pPr>
       <w:r>
-        <w:t>Se ajustaron las tablas y los gráficos para mantener un formato homogéneo con el utilizado en la primera parte del trabajo (fase de construcción). No obstante, aún está pendiente aplicar el mismo ajuste a las tablas correspondientes al análisis univariado.</w:t>
-      </w:r>
-    </w:p>
-    <w:p/>
+        <w:t>Profundización del Análisis de Vulnerabilidad: Se amplió el desarrollo interpretativo para cada variable, estableciendo explícitamente la relación entre el incremento en el número de carencias y el consecuente aumento en la vulnerabilidad cuantificada.</w:t>
+      </w:r>
+    </w:p>
+    <w:p>
+      <w:pPr>
+        <w:pStyle w:val="Prrafodelista"/>
+        <w:numPr>
+          <w:ilvl w:val="0"/>
+          <w:numId w:val="11"/>
+        </w:numPr>
+      </w:pPr>
+      <w:r>
+        <w:t xml:space="preserve">Inclusión de Notas Metodológicas: Se integraron notas de método detalladas en la presentación de cada estadística descriptiva del análisis </w:t>
+      </w:r>
+      <w:proofErr w:type="spellStart"/>
+      <w:r>
+        <w:t>univariado</w:t>
+      </w:r>
+      <w:proofErr w:type="spellEnd"/>
+      <w:r>
+        <w:t>. Estas notas especifican las reglas aplicadas para el tratamiento de valores perdidos (NA) y valores atípicos (</w:t>
+      </w:r>
+      <w:proofErr w:type="spellStart"/>
+      <w:r>
+        <w:t>outliers</w:t>
+      </w:r>
+      <w:proofErr w:type="spellEnd"/>
+      <w:r>
+        <w:t>), garantizando la transparencia metodológica.</w:t>
+      </w:r>
+    </w:p>
+    <w:p>
+      <w:pPr>
+        <w:ind w:left="360"/>
+        <w:rPr>
+          <w:b/>
+          <w:bCs/>
+        </w:rPr>
+      </w:pPr>
+      <w:r>
+        <w:rPr>
+          <w:b/>
+          <w:bCs/>
+        </w:rPr>
+        <w:t>2. Estandarización de la Presentación de Resultados</w:t>
+      </w:r>
+    </w:p>
+    <w:p>
+      <w:pPr>
+        <w:pStyle w:val="Prrafodelista"/>
+        <w:numPr>
+          <w:ilvl w:val="0"/>
+          <w:numId w:val="12"/>
+        </w:numPr>
+      </w:pPr>
+      <w:r>
+        <w:t xml:space="preserve">Consistencia de Formato: Se realizaron ajustes en la mayoría de las tablas y gráficos para lograr una homogeneidad visual y estructural con las secciones iniciales del trabajo (Partes 1 a 3). (Nota: La aplicación de este ajuste a las tablas del análisis </w:t>
+      </w:r>
+      <w:proofErr w:type="spellStart"/>
+      <w:r>
+        <w:t>univariado</w:t>
+      </w:r>
+      <w:proofErr w:type="spellEnd"/>
+      <w:r>
+        <w:t xml:space="preserve"> está pendiente de implementación).</w:t>
+      </w:r>
+    </w:p>
+    <w:p>
+      <w:pPr>
+        <w:pStyle w:val="Prrafodelista"/>
+        <w:numPr>
+          <w:ilvl w:val="0"/>
+          <w:numId w:val="12"/>
+        </w:numPr>
+      </w:pPr>
+      <w:r>
+        <w:t>Validación Estadística (Barras de Error): Se estandarizó la presentación gráfica mediante la inclusión de barras de error. Esta medida robustece la visualización de los resultados, confirmando que las diferencias observadas entre las condiciones de los hogares son diferencias reales y estadísticamente significativas (evidenciado por la ausencia de solapamiento en los intervalos de confianza).</w:t>
+      </w:r>
+    </w:p>
     <w:p>
       <w:pPr>
         <w:pStyle w:val="Prrafodelista"/>
@@ -3719,7 +3842,15 @@
                 <w:ind w:left="720" w:hanging="720"/>
               </w:pPr>
               <w:r>
-                <w:t xml:space="preserve">Massey, D., Arango, J., Graeme, H., Kouaouci, A., Pellegrino, A., &amp; Taylor, E. (1993). </w:t>
+                <w:t xml:space="preserve">Massey, D., Arango, J., Graeme, H., </w:t>
+              </w:r>
+              <w:proofErr w:type="spellStart"/>
+              <w:r>
+                <w:t>Kouaouci</w:t>
+              </w:r>
+              <w:proofErr w:type="spellEnd"/>
+              <w:r>
+                <w:t xml:space="preserve">, A., Pellegrino, A., &amp; Taylor, E. (1993). </w:t>
               </w:r>
             </w:p>
             <w:p>
@@ -3728,8 +3859,61 @@
                 <w:spacing w:before="0" w:beforeAutospacing="0" w:after="0" w:afterAutospacing="0"/>
                 <w:ind w:left="720" w:hanging="720"/>
               </w:pPr>
+              <w:proofErr w:type="spellStart"/>
               <w:r>
-                <w:t xml:space="preserve">Theories of International Migration: A Review and Appraisal. Population and Development </w:t>
+                <w:t>Theories</w:t>
+              </w:r>
+              <w:proofErr w:type="spellEnd"/>
+              <w:r>
+                <w:t xml:space="preserve"> </w:t>
+              </w:r>
+              <w:proofErr w:type="spellStart"/>
+              <w:r>
+                <w:t>of</w:t>
+              </w:r>
+              <w:proofErr w:type="spellEnd"/>
+              <w:r>
+                <w:t xml:space="preserve"> International </w:t>
+              </w:r>
+              <w:proofErr w:type="spellStart"/>
+              <w:r>
+                <w:t>Migration</w:t>
+              </w:r>
+              <w:proofErr w:type="spellEnd"/>
+              <w:r>
+                <w:t xml:space="preserve">: A </w:t>
+              </w:r>
+              <w:proofErr w:type="spellStart"/>
+              <w:r>
+                <w:t>Review</w:t>
+              </w:r>
+              <w:proofErr w:type="spellEnd"/>
+              <w:r>
+                <w:t xml:space="preserve"> and </w:t>
+              </w:r>
+              <w:proofErr w:type="spellStart"/>
+              <w:r>
+                <w:t>Appraisal</w:t>
+              </w:r>
+              <w:proofErr w:type="spellEnd"/>
+              <w:r>
+                <w:t xml:space="preserve">. </w:t>
+              </w:r>
+              <w:proofErr w:type="spellStart"/>
+              <w:r>
+                <w:t>Population</w:t>
+              </w:r>
+              <w:proofErr w:type="spellEnd"/>
+              <w:r>
+                <w:t xml:space="preserve"> and </w:t>
+              </w:r>
+              <w:proofErr w:type="spellStart"/>
+              <w:r>
+                <w:t>Development</w:t>
+              </w:r>
+              <w:proofErr w:type="spellEnd"/>
+              <w:r>
+                <w:t xml:space="preserve"> </w:t>
               </w:r>
             </w:p>
             <w:p>
@@ -3738,8 +3922,13 @@
                 <w:spacing w:before="0" w:beforeAutospacing="0" w:after="0" w:afterAutospacing="0"/>
                 <w:ind w:left="720" w:hanging="720"/>
               </w:pPr>
+              <w:proofErr w:type="spellStart"/>
               <w:r>
-                <w:t>Review.</w:t>
+                <w:t>Review</w:t>
+              </w:r>
+              <w:proofErr w:type="spellEnd"/>
+              <w:r>
+                <w:t>.</w:t>
               </w:r>
             </w:p>
             <w:p>
@@ -3821,7 +4010,7 @@
         <w:annotationRef/>
       </w:r>
       <w:r>
-        <w:t>Definir si la incluimos o no</w:t>
+        <w:t>Definir si la incluimos o no este análisis en el documento</w:t>
       </w:r>
     </w:p>
   </w:comment>
@@ -4601,6 +4790,304 @@
     </w:lvl>
   </w:abstractNum>
   <w:abstractNum w:abstractNumId="2" w15:restartNumberingAfterBreak="0">
+    <w:nsid w:val="305A21BB"/>
+    <w:multiLevelType w:val="multilevel"/>
+    <w:tmpl w:val="8264AC50"/>
+    <w:lvl w:ilvl="0">
+      <w:start w:val="1"/>
+      <w:numFmt w:val="bullet"/>
+      <w:lvlText w:val=""/>
+      <w:lvlJc w:val="left"/>
+      <w:pPr>
+        <w:tabs>
+          <w:tab w:val="num" w:pos="720"/>
+        </w:tabs>
+        <w:ind w:left="720" w:hanging="360"/>
+      </w:pPr>
+      <w:rPr>
+        <w:rFonts w:ascii="Symbol" w:hAnsi="Symbol" w:hint="default"/>
+        <w:sz w:val="20"/>
+      </w:rPr>
+    </w:lvl>
+    <w:lvl w:ilvl="1" w:tentative="1">
+      <w:start w:val="1"/>
+      <w:numFmt w:val="bullet"/>
+      <w:lvlText w:val="o"/>
+      <w:lvlJc w:val="left"/>
+      <w:pPr>
+        <w:tabs>
+          <w:tab w:val="num" w:pos="1440"/>
+        </w:tabs>
+        <w:ind w:left="1440" w:hanging="360"/>
+      </w:pPr>
+      <w:rPr>
+        <w:rFonts w:ascii="Courier New" w:hAnsi="Courier New" w:hint="default"/>
+        <w:sz w:val="20"/>
+      </w:rPr>
+    </w:lvl>
+    <w:lvl w:ilvl="2" w:tentative="1">
+      <w:start w:val="1"/>
+      <w:numFmt w:val="bullet"/>
+      <w:lvlText w:val=""/>
+      <w:lvlJc w:val="left"/>
+      <w:pPr>
+        <w:tabs>
+          <w:tab w:val="num" w:pos="2160"/>
+        </w:tabs>
+        <w:ind w:left="2160" w:hanging="360"/>
+      </w:pPr>
+      <w:rPr>
+        <w:rFonts w:ascii="Wingdings" w:hAnsi="Wingdings" w:hint="default"/>
+        <w:sz w:val="20"/>
+      </w:rPr>
+    </w:lvl>
+    <w:lvl w:ilvl="3" w:tentative="1">
+      <w:start w:val="1"/>
+      <w:numFmt w:val="bullet"/>
+      <w:lvlText w:val=""/>
+      <w:lvlJc w:val="left"/>
+      <w:pPr>
+        <w:tabs>
+          <w:tab w:val="num" w:pos="2880"/>
+        </w:tabs>
+        <w:ind w:left="2880" w:hanging="360"/>
+      </w:pPr>
+      <w:rPr>
+        <w:rFonts w:ascii="Wingdings" w:hAnsi="Wingdings" w:hint="default"/>
+        <w:sz w:val="20"/>
+      </w:rPr>
+    </w:lvl>
+    <w:lvl w:ilvl="4" w:tentative="1">
+      <w:start w:val="1"/>
+      <w:numFmt w:val="bullet"/>
+      <w:lvlText w:val=""/>
+      <w:lvlJc w:val="left"/>
+      <w:pPr>
+        <w:tabs>
+          <w:tab w:val="num" w:pos="3600"/>
+        </w:tabs>
+        <w:ind w:left="3600" w:hanging="360"/>
+      </w:pPr>
+      <w:rPr>
+        <w:rFonts w:ascii="Wingdings" w:hAnsi="Wingdings" w:hint="default"/>
+        <w:sz w:val="20"/>
+      </w:rPr>
+    </w:lvl>
+    <w:lvl w:ilvl="5" w:tentative="1">
+      <w:start w:val="1"/>
+      <w:numFmt w:val="bullet"/>
+      <w:lvlText w:val=""/>
+      <w:lvlJc w:val="left"/>
+      <w:pPr>
+        <w:tabs>
+          <w:tab w:val="num" w:pos="4320"/>
+        </w:tabs>
+        <w:ind w:left="4320" w:hanging="360"/>
+      </w:pPr>
+      <w:rPr>
+        <w:rFonts w:ascii="Wingdings" w:hAnsi="Wingdings" w:hint="default"/>
+        <w:sz w:val="20"/>
+      </w:rPr>
+    </w:lvl>
+    <w:lvl w:ilvl="6" w:tentative="1">
+      <w:start w:val="1"/>
+      <w:numFmt w:val="bullet"/>
+      <w:lvlText w:val=""/>
+      <w:lvlJc w:val="left"/>
+      <w:pPr>
+        <w:tabs>
+          <w:tab w:val="num" w:pos="5040"/>
+        </w:tabs>
+        <w:ind w:left="5040" w:hanging="360"/>
+      </w:pPr>
+      <w:rPr>
+        <w:rFonts w:ascii="Wingdings" w:hAnsi="Wingdings" w:hint="default"/>
+        <w:sz w:val="20"/>
+      </w:rPr>
+    </w:lvl>
+    <w:lvl w:ilvl="7" w:tentative="1">
+      <w:start w:val="1"/>
+      <w:numFmt w:val="bullet"/>
+      <w:lvlText w:val=""/>
+      <w:lvlJc w:val="left"/>
+      <w:pPr>
+        <w:tabs>
+          <w:tab w:val="num" w:pos="5760"/>
+        </w:tabs>
+        <w:ind w:left="5760" w:hanging="360"/>
+      </w:pPr>
+      <w:rPr>
+        <w:rFonts w:ascii="Wingdings" w:hAnsi="Wingdings" w:hint="default"/>
+        <w:sz w:val="20"/>
+      </w:rPr>
+    </w:lvl>
+    <w:lvl w:ilvl="8" w:tentative="1">
+      <w:start w:val="1"/>
+      <w:numFmt w:val="bullet"/>
+      <w:lvlText w:val=""/>
+      <w:lvlJc w:val="left"/>
+      <w:pPr>
+        <w:tabs>
+          <w:tab w:val="num" w:pos="6480"/>
+        </w:tabs>
+        <w:ind w:left="6480" w:hanging="360"/>
+      </w:pPr>
+      <w:rPr>
+        <w:rFonts w:ascii="Wingdings" w:hAnsi="Wingdings" w:hint="default"/>
+        <w:sz w:val="20"/>
+      </w:rPr>
+    </w:lvl>
+  </w:abstractNum>
+  <w:abstractNum w:abstractNumId="3" w15:restartNumberingAfterBreak="0">
+    <w:nsid w:val="35C46D5F"/>
+    <w:multiLevelType w:val="multilevel"/>
+    <w:tmpl w:val="23D2A606"/>
+    <w:lvl w:ilvl="0">
+      <w:start w:val="1"/>
+      <w:numFmt w:val="bullet"/>
+      <w:lvlText w:val=""/>
+      <w:lvlJc w:val="left"/>
+      <w:pPr>
+        <w:tabs>
+          <w:tab w:val="num" w:pos="720"/>
+        </w:tabs>
+        <w:ind w:left="720" w:hanging="360"/>
+      </w:pPr>
+      <w:rPr>
+        <w:rFonts w:ascii="Symbol" w:hAnsi="Symbol" w:hint="default"/>
+        <w:sz w:val="20"/>
+      </w:rPr>
+    </w:lvl>
+    <w:lvl w:ilvl="1" w:tentative="1">
+      <w:start w:val="1"/>
+      <w:numFmt w:val="bullet"/>
+      <w:lvlText w:val="o"/>
+      <w:lvlJc w:val="left"/>
+      <w:pPr>
+        <w:tabs>
+          <w:tab w:val="num" w:pos="1440"/>
+        </w:tabs>
+        <w:ind w:left="1440" w:hanging="360"/>
+      </w:pPr>
+      <w:rPr>
+        <w:rFonts w:ascii="Courier New" w:hAnsi="Courier New" w:hint="default"/>
+        <w:sz w:val="20"/>
+      </w:rPr>
+    </w:lvl>
+    <w:lvl w:ilvl="2" w:tentative="1">
+      <w:start w:val="1"/>
+      <w:numFmt w:val="bullet"/>
+      <w:lvlText w:val=""/>
+      <w:lvlJc w:val="left"/>
+      <w:pPr>
+        <w:tabs>
+          <w:tab w:val="num" w:pos="2160"/>
+        </w:tabs>
+        <w:ind w:left="2160" w:hanging="360"/>
+      </w:pPr>
+      <w:rPr>
+        <w:rFonts w:ascii="Wingdings" w:hAnsi="Wingdings" w:hint="default"/>
+        <w:sz w:val="20"/>
+      </w:rPr>
+    </w:lvl>
+    <w:lvl w:ilvl="3" w:tentative="1">
+      <w:start w:val="1"/>
+      <w:numFmt w:val="bullet"/>
+      <w:lvlText w:val=""/>
+      <w:lvlJc w:val="left"/>
+      <w:pPr>
+        <w:tabs>
+          <w:tab w:val="num" w:pos="2880"/>
+        </w:tabs>
+        <w:ind w:left="2880" w:hanging="360"/>
+      </w:pPr>
+      <w:rPr>
+        <w:rFonts w:ascii="Wingdings" w:hAnsi="Wingdings" w:hint="default"/>
+        <w:sz w:val="20"/>
+      </w:rPr>
+    </w:lvl>
+    <w:lvl w:ilvl="4" w:tentative="1">
+      <w:start w:val="1"/>
+      <w:numFmt w:val="bullet"/>
+      <w:lvlText w:val=""/>
+      <w:lvlJc w:val="left"/>
+      <w:pPr>
+        <w:tabs>
+          <w:tab w:val="num" w:pos="3600"/>
+        </w:tabs>
+        <w:ind w:left="3600" w:hanging="360"/>
+      </w:pPr>
+      <w:rPr>
+        <w:rFonts w:ascii="Wingdings" w:hAnsi="Wingdings" w:hint="default"/>
+        <w:sz w:val="20"/>
+      </w:rPr>
+    </w:lvl>
+    <w:lvl w:ilvl="5" w:tentative="1">
+      <w:start w:val="1"/>
+      <w:numFmt w:val="bullet"/>
+      <w:lvlText w:val=""/>
+      <w:lvlJc w:val="left"/>
+      <w:pPr>
+        <w:tabs>
+          <w:tab w:val="num" w:pos="4320"/>
+        </w:tabs>
+        <w:ind w:left="4320" w:hanging="360"/>
+      </w:pPr>
+      <w:rPr>
+        <w:rFonts w:ascii="Wingdings" w:hAnsi="Wingdings" w:hint="default"/>
+        <w:sz w:val="20"/>
+      </w:rPr>
+    </w:lvl>
+    <w:lvl w:ilvl="6" w:tentative="1">
+      <w:start w:val="1"/>
+      <w:numFmt w:val="bullet"/>
+      <w:lvlText w:val=""/>
+      <w:lvlJc w:val="left"/>
+      <w:pPr>
+        <w:tabs>
+          <w:tab w:val="num" w:pos="5040"/>
+        </w:tabs>
+        <w:ind w:left="5040" w:hanging="360"/>
+      </w:pPr>
+      <w:rPr>
+        <w:rFonts w:ascii="Wingdings" w:hAnsi="Wingdings" w:hint="default"/>
+        <w:sz w:val="20"/>
+      </w:rPr>
+    </w:lvl>
+    <w:lvl w:ilvl="7" w:tentative="1">
+      <w:start w:val="1"/>
+      <w:numFmt w:val="bullet"/>
+      <w:lvlText w:val=""/>
+      <w:lvlJc w:val="left"/>
+      <w:pPr>
+        <w:tabs>
+          <w:tab w:val="num" w:pos="5760"/>
+        </w:tabs>
+        <w:ind w:left="5760" w:hanging="360"/>
+      </w:pPr>
+      <w:rPr>
+        <w:rFonts w:ascii="Wingdings" w:hAnsi="Wingdings" w:hint="default"/>
+        <w:sz w:val="20"/>
+      </w:rPr>
+    </w:lvl>
+    <w:lvl w:ilvl="8" w:tentative="1">
+      <w:start w:val="1"/>
+      <w:numFmt w:val="bullet"/>
+      <w:lvlText w:val=""/>
+      <w:lvlJc w:val="left"/>
+      <w:pPr>
+        <w:tabs>
+          <w:tab w:val="num" w:pos="6480"/>
+        </w:tabs>
+        <w:ind w:left="6480" w:hanging="360"/>
+      </w:pPr>
+      <w:rPr>
+        <w:rFonts w:ascii="Wingdings" w:hAnsi="Wingdings" w:hint="default"/>
+        <w:sz w:val="20"/>
+      </w:rPr>
+    </w:lvl>
+  </w:abstractNum>
+  <w:abstractNum w:abstractNumId="4" w15:restartNumberingAfterBreak="0">
     <w:nsid w:val="396C2321"/>
     <w:multiLevelType w:val="multilevel"/>
     <w:tmpl w:val="240A0025"/>
@@ -4695,7 +5182,7 @@
       </w:pPr>
     </w:lvl>
   </w:abstractNum>
-  <w:abstractNum w:abstractNumId="3" w15:restartNumberingAfterBreak="0">
+  <w:abstractNum w:abstractNumId="5" w15:restartNumberingAfterBreak="0">
     <w:nsid w:val="3CBF1B19"/>
     <w:multiLevelType w:val="multilevel"/>
     <w:tmpl w:val="91923666"/>
@@ -4844,7 +5331,7 @@
       </w:rPr>
     </w:lvl>
   </w:abstractNum>
-  <w:abstractNum w:abstractNumId="4" w15:restartNumberingAfterBreak="0">
+  <w:abstractNum w:abstractNumId="6" w15:restartNumberingAfterBreak="0">
     <w:nsid w:val="403E45BF"/>
     <w:multiLevelType w:val="multilevel"/>
     <w:tmpl w:val="C4BAAC2A"/>
@@ -4957,7 +5444,7 @@
       </w:pPr>
     </w:lvl>
   </w:abstractNum>
-  <w:abstractNum w:abstractNumId="5" w15:restartNumberingAfterBreak="0">
+  <w:abstractNum w:abstractNumId="7" w15:restartNumberingAfterBreak="0">
     <w:nsid w:val="642231B3"/>
     <w:multiLevelType w:val="hybridMultilevel"/>
     <w:tmpl w:val="2BD2A086"/>
@@ -5070,7 +5557,7 @@
       </w:rPr>
     </w:lvl>
   </w:abstractNum>
-  <w:abstractNum w:abstractNumId="6" w15:restartNumberingAfterBreak="0">
+  <w:abstractNum w:abstractNumId="8" w15:restartNumberingAfterBreak="0">
     <w:nsid w:val="66F46CCE"/>
     <w:multiLevelType w:val="hybridMultilevel"/>
     <w:tmpl w:val="E7D0CEAC"/>
@@ -5183,7 +5670,7 @@
       </w:rPr>
     </w:lvl>
   </w:abstractNum>
-  <w:abstractNum w:abstractNumId="7" w15:restartNumberingAfterBreak="0">
+  <w:abstractNum w:abstractNumId="9" w15:restartNumberingAfterBreak="0">
     <w:nsid w:val="737D5562"/>
     <w:multiLevelType w:val="hybridMultilevel"/>
     <w:tmpl w:val="70C6CC8C"/>
@@ -5296,7 +5783,7 @@
       </w:rPr>
     </w:lvl>
   </w:abstractNum>
-  <w:abstractNum w:abstractNumId="8" w15:restartNumberingAfterBreak="0">
+  <w:abstractNum w:abstractNumId="10" w15:restartNumberingAfterBreak="0">
     <w:nsid w:val="77A37FD2"/>
     <w:multiLevelType w:val="hybridMultilevel"/>
     <w:tmpl w:val="2AB601A6"/>
@@ -5411,28 +5898,28 @@
     </w:lvl>
   </w:abstractNum>
   <w:num w:numId="1" w16cid:durableId="1348168418">
-    <w:abstractNumId w:val="2"/>
+    <w:abstractNumId w:val="4"/>
   </w:num>
   <w:num w:numId="2" w16cid:durableId="2112626477">
-    <w:abstractNumId w:val="3"/>
+    <w:abstractNumId w:val="5"/>
   </w:num>
   <w:num w:numId="3" w16cid:durableId="1647320794">
     <w:abstractNumId w:val="0"/>
   </w:num>
   <w:num w:numId="4" w16cid:durableId="2073308244">
-    <w:abstractNumId w:val="5"/>
+    <w:abstractNumId w:val="7"/>
   </w:num>
   <w:num w:numId="5" w16cid:durableId="1812213607">
-    <w:abstractNumId w:val="7"/>
+    <w:abstractNumId w:val="9"/>
   </w:num>
   <w:num w:numId="6" w16cid:durableId="1527600366">
-    <w:abstractNumId w:val="6"/>
+    <w:abstractNumId w:val="8"/>
   </w:num>
   <w:num w:numId="7" w16cid:durableId="122044592">
     <w:abstractNumId w:val="1"/>
   </w:num>
   <w:num w:numId="8" w16cid:durableId="547575253">
-    <w:abstractNumId w:val="2"/>
+    <w:abstractNumId w:val="4"/>
     <w:lvlOverride w:ilvl="0">
       <w:startOverride w:val="1"/>
     </w:lvlOverride>
@@ -5441,10 +5928,16 @@
     </w:lvlOverride>
   </w:num>
   <w:num w:numId="9" w16cid:durableId="2056348849">
-    <w:abstractNumId w:val="8"/>
+    <w:abstractNumId w:val="10"/>
   </w:num>
   <w:num w:numId="10" w16cid:durableId="721560415">
-    <w:abstractNumId w:val="4"/>
+    <w:abstractNumId w:val="6"/>
+  </w:num>
+  <w:num w:numId="11" w16cid:durableId="161049424">
+    <w:abstractNumId w:val="2"/>
+  </w:num>
+  <w:num w:numId="12" w16cid:durableId="1671371282">
+    <w:abstractNumId w:val="3"/>
   </w:num>
   <w:numIdMacAtCleanup w:val="6"/>
 </w:numbering>
@@ -6810,31 +7303,115 @@
 
 <file path=word/documenttasks/documenttasks1.xml><?xml version="1.0" encoding="utf-8"?>
 <t:Tasks xmlns:t="http://schemas.microsoft.com/office/tasks/2019/documenttasks" xmlns:oel="http://schemas.microsoft.com/office/2019/extlst">
-  <t:Task id="{752F0703-FB98-41BD-910B-6DD75C2E9EDF}">
+  <t:Task id="{DADF1DCE-3A61-4AF3-B41E-D55676DEF3DD}">
     <t:Anchor>
-      <t:Comment id="1838929026"/>
+      <t:Comment id="647190663"/>
     </t:Anchor>
     <t:History>
-      <t:Event id="{3D7C2378-7658-4D6F-B1CD-60A3453D2565}" time="2025-10-27T19:13:34.247Z">
+      <t:Event id="{B4DD7B07-7B34-4809-AC62-70CE67DCCE21}" time="2025-10-27T19:21:38.175Z">
         <t:Attribution userId="S::mc.caraballo@uniandes.edu.co::365928a4-ac9b-4cb7-8cff-0f2d693cc50f" userProvider="AD" userName="Maria Camila Caraballo"/>
         <t:Anchor>
-          <t:Comment id="1838929026"/>
+          <t:Comment id="647190663"/>
         </t:Anchor>
         <t:Create/>
       </t:Event>
-      <t:Event id="{A4BDD430-56A1-4832-A9A9-842D8760AB1C}" time="2025-10-27T19:13:34.247Z">
+      <t:Event id="{FA3DD39C-71FF-4F1E-BED3-4B553F33537C}" time="2025-10-27T19:21:38.175Z">
         <t:Attribution userId="S::mc.caraballo@uniandes.edu.co::365928a4-ac9b-4cb7-8cff-0f2d693cc50f" userProvider="AD" userName="Maria Camila Caraballo"/>
         <t:Anchor>
-          <t:Comment id="1838929026"/>
+          <t:Comment id="647190663"/>
+        </t:Anchor>
+        <t:Assign userId="S::ls.riveras1@uniandes.edu.co::3a82d5e1-3940-4519-a582-e3c6eeca778e" userProvider="AD" userName="Laura Sarif Rivera Sanabria"/>
+      </t:Event>
+      <t:Event id="{39A007CF-540F-4488-A585-DB7218CDB784}" time="2025-10-27T19:21:38.175Z">
+        <t:Attribution userId="S::mc.caraballo@uniandes.edu.co::365928a4-ac9b-4cb7-8cff-0f2d693cc50f" userProvider="AD" userName="Maria Camila Caraballo"/>
+        <t:Anchor>
+          <t:Comment id="647190663"/>
+        </t:Anchor>
+        <t:SetTitle title="@Laura Sarif Rivera Sanabria Redacción de los ajustes realizados a partir de la retroalimentación recibida en su totalidad "/>
+      </t:Event>
+    </t:History>
+  </t:Task>
+  <t:Task id="{BC2160F1-07A0-4CB4-9C01-F5CAD850468D}">
+    <t:Anchor>
+      <t:Comment id="1003043321"/>
+    </t:Anchor>
+    <t:History>
+      <t:Event id="{4E5B4D11-762F-4745-A81F-FA505F2A94FF}" time="2025-10-27T19:17:58.569Z">
+        <t:Attribution userId="S::mc.caraballo@uniandes.edu.co::365928a4-ac9b-4cb7-8cff-0f2d693cc50f" userProvider="AD" userName="Maria Camila Caraballo"/>
+        <t:Anchor>
+          <t:Comment id="1003043321"/>
+        </t:Anchor>
+        <t:Create/>
+      </t:Event>
+      <t:Event id="{37B700A3-BEA9-44FB-82BE-F019DF7C9117}" time="2025-10-27T19:17:58.569Z">
+        <t:Attribution userId="S::mc.caraballo@uniandes.edu.co::365928a4-ac9b-4cb7-8cff-0f2d693cc50f" userProvider="AD" userName="Maria Camila Caraballo"/>
+        <t:Anchor>
+          <t:Comment id="1003043321"/>
         </t:Anchor>
         <t:Assign userId="S::mc.caraballo@uniandes.edu.co::365928a4-ac9b-4cb7-8cff-0f2d693cc50f" userProvider="AD" userName="Maria Camila Caraballo"/>
       </t:Event>
-      <t:Event id="{D208A1A6-3824-4AFE-ACFC-F206D8CEF53B}" time="2025-10-27T19:13:34.247Z">
+      <t:Event id="{AB1A3C48-9F77-4276-B5FF-88FE9A975824}" time="2025-10-27T19:17:58.569Z">
         <t:Attribution userId="S::mc.caraballo@uniandes.edu.co::365928a4-ac9b-4cb7-8cff-0f2d693cc50f" userProvider="AD" userName="Maria Camila Caraballo"/>
         <t:Anchor>
-          <t:Comment id="1838929026"/>
+          <t:Comment id="1003043321"/>
         </t:Anchor>
-        <t:SetTitle title="@Maria Camila Caraballo Encargada de plantear la hipotesis respondiendo a estos tres puntos principales junto con la justificacion teorica del hecho estilizado"/>
+        <t:SetTitle title="@Maria Camila Caraballo Interpretación de los resultados de acuerdo con la sección de pruebas de hipótesis hechas por @Javier Antonio Amaya Nieto "/>
+      </t:Event>
+    </t:History>
+  </t:Task>
+  <t:Task id="{9FEE0A99-38E5-4758-AF1D-76C18CFA451A}">
+    <t:Anchor>
+      <t:Comment id="1287328400"/>
+    </t:Anchor>
+    <t:History>
+      <t:Event id="{39C80951-A54A-49DE-89B6-43C69D6EA6BC}" time="2025-10-27T19:20:30.822Z">
+        <t:Attribution userId="S::mc.caraballo@uniandes.edu.co::365928a4-ac9b-4cb7-8cff-0f2d693cc50f" userProvider="AD" userName="Maria Camila Caraballo"/>
+        <t:Anchor>
+          <t:Comment id="1287328400"/>
+        </t:Anchor>
+        <t:Create/>
+      </t:Event>
+      <t:Event id="{8107174E-38EC-4028-8679-9036AE2AFD38}" time="2025-10-27T19:20:30.822Z">
+        <t:Attribution userId="S::mc.caraballo@uniandes.edu.co::365928a4-ac9b-4cb7-8cff-0f2d693cc50f" userProvider="AD" userName="Maria Camila Caraballo"/>
+        <t:Anchor>
+          <t:Comment id="1287328400"/>
+        </t:Anchor>
+        <t:Assign userId="S::j.amayan@uniandes.edu.co::bfb348bb-1668-4fde-8ac3-4578df8354e2" userProvider="AD" userName="Javier Antonio Amaya Nieto"/>
+      </t:Event>
+      <t:Event id="{835FF60E-EF75-46D9-BEEC-8F93595EC1EA}" time="2025-10-27T19:20:30.822Z">
+        <t:Attribution userId="S::mc.caraballo@uniandes.edu.co::365928a4-ac9b-4cb7-8cff-0f2d693cc50f" userProvider="AD" userName="Maria Camila Caraballo"/>
+        <t:Anchor>
+          <t:Comment id="1287328400"/>
+        </t:Anchor>
+        <t:SetTitle title="@Javier Antonio Amaya Nieto @Maria Camila Caraballo Nosotros damos respuesta a la pregunta planteada con la coherencia argumentativa que piden y las conclusiones finales de lo que encontramos y pudimos validar del método empírico"/>
+      </t:Event>
+    </t:History>
+  </t:Task>
+  <t:Task id="{65D11562-2096-4E83-AB3F-CB9F730D2C32}">
+    <t:Anchor>
+      <t:Comment id="1184343662"/>
+    </t:Anchor>
+    <t:History>
+      <t:Event id="{97B01BDD-F92E-4A19-8720-30AA4808E63A}" time="2025-10-27T19:16:21.425Z">
+        <t:Attribution userId="S::mc.caraballo@uniandes.edu.co::365928a4-ac9b-4cb7-8cff-0f2d693cc50f" userProvider="AD" userName="Maria Camila Caraballo"/>
+        <t:Anchor>
+          <t:Comment id="1184343662"/>
+        </t:Anchor>
+        <t:Create/>
+      </t:Event>
+      <t:Event id="{F03062AB-5494-4317-9981-63AAF23EC6CD}" time="2025-10-27T19:16:21.425Z">
+        <t:Attribution userId="S::mc.caraballo@uniandes.edu.co::365928a4-ac9b-4cb7-8cff-0f2d693cc50f" userProvider="AD" userName="Maria Camila Caraballo"/>
+        <t:Anchor>
+          <t:Comment id="1184343662"/>
+        </t:Anchor>
+        <t:Assign userId="S::j.amayan@uniandes.edu.co::bfb348bb-1668-4fde-8ac3-4578df8354e2" userProvider="AD" userName="Javier Antonio Amaya Nieto"/>
+      </t:Event>
+      <t:Event id="{A0F827F9-2ADB-4D63-9F6D-F27DAB707364}" time="2025-10-27T19:16:21.425Z">
+        <t:Attribution userId="S::mc.caraballo@uniandes.edu.co::365928a4-ac9b-4cb7-8cff-0f2d693cc50f" userProvider="AD" userName="Maria Camila Caraballo"/>
+        <t:Anchor>
+          <t:Comment id="1184343662"/>
+        </t:Anchor>
+        <t:SetTitle title="@Javier Antonio Amaya Nieto Plantear supuestos con base en la prueba de hipótesis discutida, realizar el calculo y presentar los resultados"/>
       </t:Event>
     </t:History>
   </t:Task>
@@ -6866,115 +7443,31 @@
       </t:Event>
     </t:History>
   </t:Task>
-  <t:Task id="{65D11562-2096-4E83-AB3F-CB9F730D2C32}">
+  <t:Task id="{752F0703-FB98-41BD-910B-6DD75C2E9EDF}">
     <t:Anchor>
-      <t:Comment id="1184343662"/>
+      <t:Comment id="1838929026"/>
     </t:Anchor>
     <t:History>
-      <t:Event id="{97B01BDD-F92E-4A19-8720-30AA4808E63A}" time="2025-10-27T19:16:21.425Z">
+      <t:Event id="{3D7C2378-7658-4D6F-B1CD-60A3453D2565}" time="2025-10-27T19:13:34.247Z">
         <t:Attribution userId="S::mc.caraballo@uniandes.edu.co::365928a4-ac9b-4cb7-8cff-0f2d693cc50f" userProvider="AD" userName="Maria Camila Caraballo"/>
         <t:Anchor>
-          <t:Comment id="1184343662"/>
+          <t:Comment id="1838929026"/>
         </t:Anchor>
         <t:Create/>
       </t:Event>
-      <t:Event id="{F03062AB-5494-4317-9981-63AAF23EC6CD}" time="2025-10-27T19:16:21.425Z">
+      <t:Event id="{A4BDD430-56A1-4832-A9A9-842D8760AB1C}" time="2025-10-27T19:13:34.247Z">
         <t:Attribution userId="S::mc.caraballo@uniandes.edu.co::365928a4-ac9b-4cb7-8cff-0f2d693cc50f" userProvider="AD" userName="Maria Camila Caraballo"/>
         <t:Anchor>
-          <t:Comment id="1184343662"/>
-        </t:Anchor>
-        <t:Assign userId="S::j.amayan@uniandes.edu.co::bfb348bb-1668-4fde-8ac3-4578df8354e2" userProvider="AD" userName="Javier Antonio Amaya Nieto"/>
-      </t:Event>
-      <t:Event id="{A0F827F9-2ADB-4D63-9F6D-F27DAB707364}" time="2025-10-27T19:16:21.425Z">
-        <t:Attribution userId="S::mc.caraballo@uniandes.edu.co::365928a4-ac9b-4cb7-8cff-0f2d693cc50f" userProvider="AD" userName="Maria Camila Caraballo"/>
-        <t:Anchor>
-          <t:Comment id="1184343662"/>
-        </t:Anchor>
-        <t:SetTitle title="@Javier Antonio Amaya Nieto Plantear supuestos con base en la prueba de hipótesis discutida, realizar el calculo y presentar los resultados"/>
-      </t:Event>
-    </t:History>
-  </t:Task>
-  <t:Task id="{9FEE0A99-38E5-4758-AF1D-76C18CFA451A}">
-    <t:Anchor>
-      <t:Comment id="1287328400"/>
-    </t:Anchor>
-    <t:History>
-      <t:Event id="{39C80951-A54A-49DE-89B6-43C69D6EA6BC}" time="2025-10-27T19:20:30.822Z">
-        <t:Attribution userId="S::mc.caraballo@uniandes.edu.co::365928a4-ac9b-4cb7-8cff-0f2d693cc50f" userProvider="AD" userName="Maria Camila Caraballo"/>
-        <t:Anchor>
-          <t:Comment id="1287328400"/>
-        </t:Anchor>
-        <t:Create/>
-      </t:Event>
-      <t:Event id="{8107174E-38EC-4028-8679-9036AE2AFD38}" time="2025-10-27T19:20:30.822Z">
-        <t:Attribution userId="S::mc.caraballo@uniandes.edu.co::365928a4-ac9b-4cb7-8cff-0f2d693cc50f" userProvider="AD" userName="Maria Camila Caraballo"/>
-        <t:Anchor>
-          <t:Comment id="1287328400"/>
-        </t:Anchor>
-        <t:Assign userId="S::j.amayan@uniandes.edu.co::bfb348bb-1668-4fde-8ac3-4578df8354e2" userProvider="AD" userName="Javier Antonio Amaya Nieto"/>
-      </t:Event>
-      <t:Event id="{835FF60E-EF75-46D9-BEEC-8F93595EC1EA}" time="2025-10-27T19:20:30.822Z">
-        <t:Attribution userId="S::mc.caraballo@uniandes.edu.co::365928a4-ac9b-4cb7-8cff-0f2d693cc50f" userProvider="AD" userName="Maria Camila Caraballo"/>
-        <t:Anchor>
-          <t:Comment id="1287328400"/>
-        </t:Anchor>
-        <t:SetTitle title="@Javier Antonio Amaya Nieto @Maria Camila Caraballo Nosotros damos respuesta a la pregunta planteada con la coherencia argumentativa que piden y las conclusiones finales de lo que encontramos y pudimos validar del método empírico"/>
-      </t:Event>
-    </t:History>
-  </t:Task>
-  <t:Task id="{BC2160F1-07A0-4CB4-9C01-F5CAD850468D}">
-    <t:Anchor>
-      <t:Comment id="1003043321"/>
-    </t:Anchor>
-    <t:History>
-      <t:Event id="{4E5B4D11-762F-4745-A81F-FA505F2A94FF}" time="2025-10-27T19:17:58.569Z">
-        <t:Attribution userId="S::mc.caraballo@uniandes.edu.co::365928a4-ac9b-4cb7-8cff-0f2d693cc50f" userProvider="AD" userName="Maria Camila Caraballo"/>
-        <t:Anchor>
-          <t:Comment id="1003043321"/>
-        </t:Anchor>
-        <t:Create/>
-      </t:Event>
-      <t:Event id="{37B700A3-BEA9-44FB-82BE-F019DF7C9117}" time="2025-10-27T19:17:58.569Z">
-        <t:Attribution userId="S::mc.caraballo@uniandes.edu.co::365928a4-ac9b-4cb7-8cff-0f2d693cc50f" userProvider="AD" userName="Maria Camila Caraballo"/>
-        <t:Anchor>
-          <t:Comment id="1003043321"/>
+          <t:Comment id="1838929026"/>
         </t:Anchor>
         <t:Assign userId="S::mc.caraballo@uniandes.edu.co::365928a4-ac9b-4cb7-8cff-0f2d693cc50f" userProvider="AD" userName="Maria Camila Caraballo"/>
       </t:Event>
-      <t:Event id="{AB1A3C48-9F77-4276-B5FF-88FE9A975824}" time="2025-10-27T19:17:58.569Z">
+      <t:Event id="{D208A1A6-3824-4AFE-ACFC-F206D8CEF53B}" time="2025-10-27T19:13:34.247Z">
         <t:Attribution userId="S::mc.caraballo@uniandes.edu.co::365928a4-ac9b-4cb7-8cff-0f2d693cc50f" userProvider="AD" userName="Maria Camila Caraballo"/>
         <t:Anchor>
-          <t:Comment id="1003043321"/>
+          <t:Comment id="1838929026"/>
         </t:Anchor>
-        <t:SetTitle title="@Maria Camila Caraballo Interpretación de los resultados de acuerdo con la sección de pruebas de hipótesis hechas por @Javier Antonio Amaya Nieto "/>
-      </t:Event>
-    </t:History>
-  </t:Task>
-  <t:Task id="{DADF1DCE-3A61-4AF3-B41E-D55676DEF3DD}">
-    <t:Anchor>
-      <t:Comment id="647190663"/>
-    </t:Anchor>
-    <t:History>
-      <t:Event id="{B4DD7B07-7B34-4809-AC62-70CE67DCCE21}" time="2025-10-27T19:21:38.175Z">
-        <t:Attribution userId="S::mc.caraballo@uniandes.edu.co::365928a4-ac9b-4cb7-8cff-0f2d693cc50f" userProvider="AD" userName="Maria Camila Caraballo"/>
-        <t:Anchor>
-          <t:Comment id="647190663"/>
-        </t:Anchor>
-        <t:Create/>
-      </t:Event>
-      <t:Event id="{FA3DD39C-71FF-4F1E-BED3-4B553F33537C}" time="2025-10-27T19:21:38.175Z">
-        <t:Attribution userId="S::mc.caraballo@uniandes.edu.co::365928a4-ac9b-4cb7-8cff-0f2d693cc50f" userProvider="AD" userName="Maria Camila Caraballo"/>
-        <t:Anchor>
-          <t:Comment id="647190663"/>
-        </t:Anchor>
-        <t:Assign userId="S::ls.riveras1@uniandes.edu.co::3a82d5e1-3940-4519-a582-e3c6eeca778e" userProvider="AD" userName="Laura Sarif Rivera Sanabria"/>
-      </t:Event>
-      <t:Event id="{39A007CF-540F-4488-A585-DB7218CDB784}" time="2025-10-27T19:21:38.175Z">
-        <t:Attribution userId="S::mc.caraballo@uniandes.edu.co::365928a4-ac9b-4cb7-8cff-0f2d693cc50f" userProvider="AD" userName="Maria Camila Caraballo"/>
-        <t:Anchor>
-          <t:Comment id="647190663"/>
-        </t:Anchor>
-        <t:SetTitle title="@Laura Sarif Rivera Sanabria Redacción de los ajustes realizados a partir de la retroalimentación recibida en su totalidad "/>
+        <t:SetTitle title="@Maria Camila Caraballo Encargada de plantear la hipotesis respondiendo a estos tres puntos principales junto con la justificacion teorica del hecho estilizado"/>
       </t:Event>
     </t:History>
   </t:Task>
@@ -7302,6 +7795,14 @@
 </file>
 
 <file path=customXml/item1.xml><?xml version="1.0" encoding="utf-8"?>
+<p:properties xmlns:p="http://schemas.microsoft.com/office/2006/metadata/properties" xmlns:xsi="http://www.w3.org/2001/XMLSchema-instance" xmlns:pc="http://schemas.microsoft.com/office/infopath/2007/PartnerControls">
+  <documentManagement>
+    <_activity xmlns="953ea1b5-9f77-44aa-be72-9ba04966663c" xsi:nil="true"/>
+  </documentManagement>
+</p:properties>
+</file>
+
+<file path=customXml/item2.xml><?xml version="1.0" encoding="utf-8"?>
 <?mso-contentType ?>
 <FormTemplates xmlns="http://schemas.microsoft.com/sharepoint/v3/contenttype/forms">
   <Display>DocumentLibraryForm</Display>
@@ -7310,268 +7811,7 @@
 </FormTemplates>
 </file>
 
-<file path=customXml/item2.xml><?xml version="1.0" encoding="utf-8"?>
-<p:properties xmlns:p="http://schemas.microsoft.com/office/2006/metadata/properties" xmlns:xsi="http://www.w3.org/2001/XMLSchema-instance" xmlns:pc="http://schemas.microsoft.com/office/infopath/2007/PartnerControls">
-  <documentManagement>
-    <_activity xmlns="953ea1b5-9f77-44aa-be72-9ba04966663c" xsi:nil="true"/>
-  </documentManagement>
-</p:properties>
-</file>
-
 <file path=customXml/item3.xml><?xml version="1.0" encoding="utf-8"?>
-<ct:contentTypeSchema xmlns:ct="http://schemas.microsoft.com/office/2006/metadata/contentType" xmlns:ma="http://schemas.microsoft.com/office/2006/metadata/properties/metaAttributes" ct:_="" ma:_="" ma:contentTypeName="Documento" ma:contentTypeID="0x010100FDF0B3912B7D2344BBFABCC17A83C826" ma:contentTypeVersion="18" ma:contentTypeDescription="Crear nuevo documento." ma:contentTypeScope="" ma:versionID="8ebc0b984b0a9f096c8565c0fdb39ef1">
-  <xsd:schema xmlns:xsd="http://www.w3.org/2001/XMLSchema" xmlns:xs="http://www.w3.org/2001/XMLSchema" xmlns:p="http://schemas.microsoft.com/office/2006/metadata/properties" xmlns:ns3="407661db-69f6-48af-8192-3bef683ff284" xmlns:ns4="953ea1b5-9f77-44aa-be72-9ba04966663c" targetNamespace="http://schemas.microsoft.com/office/2006/metadata/properties" ma:root="true" ma:fieldsID="23a9c965938401fb64aeb2606a401683" ns3:_="" ns4:_="">
-    <xsd:import namespace="407661db-69f6-48af-8192-3bef683ff284"/>
-    <xsd:import namespace="953ea1b5-9f77-44aa-be72-9ba04966663c"/>
-    <xsd:element name="properties">
-      <xsd:complexType>
-        <xsd:sequence>
-          <xsd:element name="documentManagement">
-            <xsd:complexType>
-              <xsd:all>
-                <xsd:element ref="ns3:SharedWithUsers" minOccurs="0"/>
-                <xsd:element ref="ns3:SharedWithDetails" minOccurs="0"/>
-                <xsd:element ref="ns3:SharingHintHash" minOccurs="0"/>
-                <xsd:element ref="ns4:MediaServiceMetadata" minOccurs="0"/>
-                <xsd:element ref="ns4:MediaServiceFastMetadata" minOccurs="0"/>
-                <xsd:element ref="ns4:MediaServiceAutoKeyPoints" minOccurs="0"/>
-                <xsd:element ref="ns4:MediaServiceKeyPoints" minOccurs="0"/>
-                <xsd:element ref="ns4:MediaServiceDateTaken" minOccurs="0"/>
-                <xsd:element ref="ns4:MediaServiceObjectDetectorVersions" minOccurs="0"/>
-                <xsd:element ref="ns4:MediaServiceAutoTags" minOccurs="0"/>
-                <xsd:element ref="ns4:MediaLengthInSeconds" minOccurs="0"/>
-                <xsd:element ref="ns4:MediaServiceOCR" minOccurs="0"/>
-                <xsd:element ref="ns4:MediaServiceGenerationTime" minOccurs="0"/>
-                <xsd:element ref="ns4:MediaServiceEventHashCode" minOccurs="0"/>
-                <xsd:element ref="ns4:MediaServiceLocation" minOccurs="0"/>
-                <xsd:element ref="ns4:_activity" minOccurs="0"/>
-                <xsd:element ref="ns4:MediaServiceSearchProperties" minOccurs="0"/>
-                <xsd:element ref="ns4:MediaServiceSystemTags" minOccurs="0"/>
-              </xsd:all>
-            </xsd:complexType>
-          </xsd:element>
-        </xsd:sequence>
-      </xsd:complexType>
-    </xsd:element>
-  </xsd:schema>
-  <xsd:schema xmlns:xsd="http://www.w3.org/2001/XMLSchema" xmlns:xs="http://www.w3.org/2001/XMLSchema" xmlns:dms="http://schemas.microsoft.com/office/2006/documentManagement/types" xmlns:pc="http://schemas.microsoft.com/office/infopath/2007/PartnerControls" targetNamespace="407661db-69f6-48af-8192-3bef683ff284" elementFormDefault="qualified">
-    <xsd:import namespace="http://schemas.microsoft.com/office/2006/documentManagement/types"/>
-    <xsd:import namespace="http://schemas.microsoft.com/office/infopath/2007/PartnerControls"/>
-    <xsd:element name="SharedWithUsers" ma:index="8" nillable="true" ma:displayName="Compartido con" ma:description="" ma:internalName="SharedWithUsers" ma:readOnly="true">
-      <xsd:complexType>
-        <xsd:complexContent>
-          <xsd:extension base="dms:UserMulti">
-            <xsd:sequence>
-              <xsd:element name="UserInfo" minOccurs="0" maxOccurs="unbounded">
-                <xsd:complexType>
-                  <xsd:sequence>
-                    <xsd:element name="DisplayName" type="xsd:string" minOccurs="0"/>
-                    <xsd:element name="AccountId" type="dms:UserId" minOccurs="0" nillable="true"/>
-                    <xsd:element name="AccountType" type="xsd:string" minOccurs="0"/>
-                  </xsd:sequence>
-                </xsd:complexType>
-              </xsd:element>
-            </xsd:sequence>
-          </xsd:extension>
-        </xsd:complexContent>
-      </xsd:complexType>
-    </xsd:element>
-    <xsd:element name="SharedWithDetails" ma:index="9" nillable="true" ma:displayName="Detalles de uso compartido" ma:description="" ma:internalName="SharedWithDetails" ma:readOnly="true">
-      <xsd:simpleType>
-        <xsd:restriction base="dms:Note">
-          <xsd:maxLength value="255"/>
-        </xsd:restriction>
-      </xsd:simpleType>
-    </xsd:element>
-    <xsd:element name="SharingHintHash" ma:index="10" nillable="true" ma:displayName="Hash de la sugerencia para compartir" ma:description="" ma:hidden="true" ma:internalName="SharingHintHash" ma:readOnly="true">
-      <xsd:simpleType>
-        <xsd:restriction base="dms:Text"/>
-      </xsd:simpleType>
-    </xsd:element>
-  </xsd:schema>
-  <xsd:schema xmlns:xsd="http://www.w3.org/2001/XMLSchema" xmlns:xs="http://www.w3.org/2001/XMLSchema" xmlns:dms="http://schemas.microsoft.com/office/2006/documentManagement/types" xmlns:pc="http://schemas.microsoft.com/office/infopath/2007/PartnerControls" targetNamespace="953ea1b5-9f77-44aa-be72-9ba04966663c" elementFormDefault="qualified">
-    <xsd:import namespace="http://schemas.microsoft.com/office/2006/documentManagement/types"/>
-    <xsd:import namespace="http://schemas.microsoft.com/office/infopath/2007/PartnerControls"/>
-    <xsd:element name="MediaServiceMetadata" ma:index="11" nillable="true" ma:displayName="MediaServiceMetadata" ma:description="" ma:hidden="true" ma:internalName="MediaServiceMetadata" ma:readOnly="true">
-      <xsd:simpleType>
-        <xsd:restriction base="dms:Note"/>
-      </xsd:simpleType>
-    </xsd:element>
-    <xsd:element name="MediaServiceFastMetadata" ma:index="12" nillable="true" ma:displayName="MediaServiceFastMetadata" ma:description="" ma:hidden="true" ma:internalName="MediaServiceFastMetadata" ma:readOnly="true">
-      <xsd:simpleType>
-        <xsd:restriction base="dms:Note"/>
-      </xsd:simpleType>
-    </xsd:element>
-    <xsd:element name="MediaServiceAutoKeyPoints" ma:index="13" nillable="true" ma:displayName="MediaServiceAutoKeyPoints" ma:hidden="true" ma:internalName="MediaServiceAutoKeyPoints" ma:readOnly="true">
-      <xsd:simpleType>
-        <xsd:restriction base="dms:Note"/>
-      </xsd:simpleType>
-    </xsd:element>
-    <xsd:element name="MediaServiceKeyPoints" ma:index="14" nillable="true" ma:displayName="KeyPoints" ma:internalName="MediaServiceKeyPoints" ma:readOnly="true">
-      <xsd:simpleType>
-        <xsd:restriction base="dms:Note">
-          <xsd:maxLength value="255"/>
-        </xsd:restriction>
-      </xsd:simpleType>
-    </xsd:element>
-    <xsd:element name="MediaServiceDateTaken" ma:index="15" nillable="true" ma:displayName="MediaServiceDateTaken" ma:hidden="true" ma:indexed="true" ma:internalName="MediaServiceDateTaken" ma:readOnly="true">
-      <xsd:simpleType>
-        <xsd:restriction base="dms:Text"/>
-      </xsd:simpleType>
-    </xsd:element>
-    <xsd:element name="MediaServiceObjectDetectorVersions" ma:index="16" nillable="true" ma:displayName="MediaServiceObjectDetectorVersions" ma:hidden="true" ma:indexed="true" ma:internalName="MediaServiceObjectDetectorVersions" ma:readOnly="true">
-      <xsd:simpleType>
-        <xsd:restriction base="dms:Text"/>
-      </xsd:simpleType>
-    </xsd:element>
-    <xsd:element name="MediaServiceAutoTags" ma:index="17" nillable="true" ma:displayName="Tags" ma:internalName="MediaServiceAutoTags" ma:readOnly="true">
-      <xsd:simpleType>
-        <xsd:restriction base="dms:Text"/>
-      </xsd:simpleType>
-    </xsd:element>
-    <xsd:element name="MediaLengthInSeconds" ma:index="18" nillable="true" ma:displayName="MediaLengthInSeconds" ma:hidden="true" ma:internalName="MediaLengthInSeconds" ma:readOnly="true">
-      <xsd:simpleType>
-        <xsd:restriction base="dms:Unknown"/>
-      </xsd:simpleType>
-    </xsd:element>
-    <xsd:element name="MediaServiceOCR" ma:index="19" nillable="true" ma:displayName="Extracted Text" ma:internalName="MediaServiceOCR" ma:readOnly="true">
-      <xsd:simpleType>
-        <xsd:restriction base="dms:Note">
-          <xsd:maxLength value="255"/>
-        </xsd:restriction>
-      </xsd:simpleType>
-    </xsd:element>
-    <xsd:element name="MediaServiceGenerationTime" ma:index="20" nillable="true" ma:displayName="MediaServiceGenerationTime" ma:hidden="true" ma:internalName="MediaServiceGenerationTime" ma:readOnly="true">
-      <xsd:simpleType>
-        <xsd:restriction base="dms:Text"/>
-      </xsd:simpleType>
-    </xsd:element>
-    <xsd:element name="MediaServiceEventHashCode" ma:index="21" nillable="true" ma:displayName="MediaServiceEventHashCode" ma:hidden="true" ma:internalName="MediaServiceEventHashCode" ma:readOnly="true">
-      <xsd:simpleType>
-        <xsd:restriction base="dms:Text"/>
-      </xsd:simpleType>
-    </xsd:element>
-    <xsd:element name="MediaServiceLocation" ma:index="22" nillable="true" ma:displayName="Location" ma:indexed="true" ma:internalName="MediaServiceLocation" ma:readOnly="true">
-      <xsd:simpleType>
-        <xsd:restriction base="dms:Text"/>
-      </xsd:simpleType>
-    </xsd:element>
-    <xsd:element name="_activity" ma:index="23" nillable="true" ma:displayName="_activity" ma:hidden="true" ma:internalName="_activity">
-      <xsd:simpleType>
-        <xsd:restriction base="dms:Note"/>
-      </xsd:simpleType>
-    </xsd:element>
-    <xsd:element name="MediaServiceSearchProperties" ma:index="24" nillable="true" ma:displayName="MediaServiceSearchProperties" ma:hidden="true" ma:internalName="MediaServiceSearchProperties" ma:readOnly="true">
-      <xsd:simpleType>
-        <xsd:restriction base="dms:Note"/>
-      </xsd:simpleType>
-    </xsd:element>
-    <xsd:element name="MediaServiceSystemTags" ma:index="25" nillable="true" ma:displayName="MediaServiceSystemTags" ma:hidden="true" ma:internalName="MediaServiceSystemTags" ma:readOnly="true">
-      <xsd:simpleType>
-        <xsd:restriction base="dms:Note"/>
-      </xsd:simpleType>
-    </xsd:element>
-  </xsd:schema>
-  <xsd:schema xmlns="http://schemas.openxmlformats.org/package/2006/metadata/core-properties" xmlns:xsd="http://www.w3.org/2001/XMLSchema" xmlns:xsi="http://www.w3.org/2001/XMLSchema-instance" xmlns:dc="http://purl.org/dc/elements/1.1/" xmlns:dcterms="http://purl.org/dc/terms/" xmlns:odoc="http://schemas.microsoft.com/internal/obd" targetNamespace="http://schemas.openxmlformats.org/package/2006/metadata/core-properties" elementFormDefault="qualified" attributeFormDefault="unqualified" blockDefault="#all">
-    <xsd:import namespace="http://purl.org/dc/elements/1.1/" schemaLocation="http://dublincore.org/schemas/xmls/qdc/2003/04/02/dc.xsd"/>
-    <xsd:import namespace="http://purl.org/dc/terms/" schemaLocation="http://dublincore.org/schemas/xmls/qdc/2003/04/02/dcterms.xsd"/>
-    <xsd:element name="coreProperties" type="CT_coreProperties"/>
-    <xsd:complexType name="CT_coreProperties">
-      <xsd:all>
-        <xsd:element ref="dc:creator" minOccurs="0" maxOccurs="1"/>
-        <xsd:element ref="dcterms:created" minOccurs="0" maxOccurs="1"/>
-        <xsd:element ref="dc:identifier" minOccurs="0" maxOccurs="1"/>
-        <xsd:element name="contentType" minOccurs="0" maxOccurs="1" type="xsd:string" ma:index="0" ma:displayName="Tipo de contenido"/>
-        <xsd:element ref="dc:title" minOccurs="0" maxOccurs="1" ma:index="4" ma:displayName="Título"/>
-        <xsd:element ref="dc:subject" minOccurs="0" maxOccurs="1"/>
-        <xsd:element ref="dc:description" minOccurs="0" maxOccurs="1"/>
-        <xsd:element name="keywords" minOccurs="0" maxOccurs="1" type="xsd:string"/>
-        <xsd:element ref="dc:language" minOccurs="0" maxOccurs="1"/>
-        <xsd:element name="category" minOccurs="0" maxOccurs="1" type="xsd:string"/>
-        <xsd:element name="version" minOccurs="0" maxOccurs="1" type="xsd:string"/>
-        <xsd:element name="revision" minOccurs="0" maxOccurs="1" type="xsd:string">
-          <xsd:annotation>
-            <xsd:documentation>
-                        This value indicates the number of saves or revisions. The application is responsible for updating this value after each revision.
-                    </xsd:documentation>
-          </xsd:annotation>
-        </xsd:element>
-        <xsd:element name="lastModifiedBy" minOccurs="0" maxOccurs="1" type="xsd:string"/>
-        <xsd:element ref="dcterms:modified" minOccurs="0" maxOccurs="1"/>
-        <xsd:element name="contentStatus" minOccurs="0" maxOccurs="1" type="xsd:string"/>
-      </xsd:all>
-    </xsd:complexType>
-  </xsd:schema>
-  <xs:schema xmlns:pc="http://schemas.microsoft.com/office/infopath/2007/PartnerControls" xmlns:xs="http://www.w3.org/2001/XMLSchema" targetNamespace="http://schemas.microsoft.com/office/infopath/2007/PartnerControls" elementFormDefault="qualified" attributeFormDefault="unqualified">
-    <xs:element name="Person">
-      <xs:complexType>
-        <xs:sequence>
-          <xs:element ref="pc:DisplayName" minOccurs="0"/>
-          <xs:element ref="pc:AccountId" minOccurs="0"/>
-          <xs:element ref="pc:AccountType" minOccurs="0"/>
-        </xs:sequence>
-      </xs:complexType>
-    </xs:element>
-    <xs:element name="DisplayName" type="xs:string"/>
-    <xs:element name="AccountId" type="xs:string"/>
-    <xs:element name="AccountType" type="xs:string"/>
-    <xs:element name="BDCAssociatedEntity">
-      <xs:complexType>
-        <xs:sequence>
-          <xs:element ref="pc:BDCEntity" minOccurs="0" maxOccurs="unbounded"/>
-        </xs:sequence>
-        <xs:attribute ref="pc:EntityNamespace"/>
-        <xs:attribute ref="pc:EntityName"/>
-        <xs:attribute ref="pc:SystemInstanceName"/>
-        <xs:attribute ref="pc:AssociationName"/>
-      </xs:complexType>
-    </xs:element>
-    <xs:attribute name="EntityNamespace" type="xs:string"/>
-    <xs:attribute name="EntityName" type="xs:string"/>
-    <xs:attribute name="SystemInstanceName" type="xs:string"/>
-    <xs:attribute name="AssociationName" type="xs:string"/>
-    <xs:element name="BDCEntity">
-      <xs:complexType>
-        <xs:sequence>
-          <xs:element ref="pc:EntityDisplayName" minOccurs="0"/>
-          <xs:element ref="pc:EntityInstanceReference" minOccurs="0"/>
-          <xs:element ref="pc:EntityId1" minOccurs="0"/>
-          <xs:element ref="pc:EntityId2" minOccurs="0"/>
-          <xs:element ref="pc:EntityId3" minOccurs="0"/>
-          <xs:element ref="pc:EntityId4" minOccurs="0"/>
-          <xs:element ref="pc:EntityId5" minOccurs="0"/>
-        </xs:sequence>
-      </xs:complexType>
-    </xs:element>
-    <xs:element name="EntityDisplayName" type="xs:string"/>
-    <xs:element name="EntityInstanceReference" type="xs:string"/>
-    <xs:element name="EntityId1" type="xs:string"/>
-    <xs:element name="EntityId2" type="xs:string"/>
-    <xs:element name="EntityId3" type="xs:string"/>
-    <xs:element name="EntityId4" type="xs:string"/>
-    <xs:element name="EntityId5" type="xs:string"/>
-    <xs:element name="Terms">
-      <xs:complexType>
-        <xs:sequence>
-          <xs:element ref="pc:TermInfo" minOccurs="0" maxOccurs="unbounded"/>
-        </xs:sequence>
-      </xs:complexType>
-    </xs:element>
-    <xs:element name="TermInfo">
-      <xs:complexType>
-        <xs:sequence>
-          <xs:element ref="pc:TermName" minOccurs="0"/>
-          <xs:element ref="pc:TermId" minOccurs="0"/>
-        </xs:sequence>
-      </xs:complexType>
-    </xs:element>
-    <xs:element name="TermName" type="xs:string"/>
-    <xs:element name="TermId" type="xs:string"/>
-  </xs:schema>
-</ct:contentTypeSchema>
-</file>
-
-<file path=customXml/item4.xml><?xml version="1.0" encoding="utf-8"?>
 <b:Sources xmlns:b="http://schemas.openxmlformats.org/officeDocument/2006/bibliography" xmlns="http://schemas.openxmlformats.org/officeDocument/2006/bibliography" SelectedStyle="\APASixthEditionOfficeOnline.xsl" StyleName="APA" Version="6">
   <b:Source>
     <b:Tag>Mig23</b:Tag>
@@ -7873,15 +8113,260 @@
 </b:Sources>
 </file>
 
-<file path=customXml/itemProps1.xml><?xml version="1.0" encoding="utf-8"?>
-<ds:datastoreItem xmlns:ds="http://schemas.openxmlformats.org/officeDocument/2006/customXml" ds:itemID="{6EC8ACFF-BCAF-4463-908E-F1BF04A93820}">
-  <ds:schemaRefs>
-    <ds:schemaRef ds:uri="http://schemas.microsoft.com/sharepoint/v3/contenttype/forms"/>
-  </ds:schemaRefs>
-</ds:datastoreItem>
+<file path=customXml/item4.xml><?xml version="1.0" encoding="utf-8"?>
+<ct:contentTypeSchema xmlns:ct="http://schemas.microsoft.com/office/2006/metadata/contentType" xmlns:ma="http://schemas.microsoft.com/office/2006/metadata/properties/metaAttributes" ct:_="" ma:_="" ma:contentTypeName="Documento" ma:contentTypeID="0x010100FDF0B3912B7D2344BBFABCC17A83C826" ma:contentTypeVersion="18" ma:contentTypeDescription="Crear nuevo documento." ma:contentTypeScope="" ma:versionID="8ebc0b984b0a9f096c8565c0fdb39ef1">
+  <xsd:schema xmlns:xsd="http://www.w3.org/2001/XMLSchema" xmlns:xs="http://www.w3.org/2001/XMLSchema" xmlns:p="http://schemas.microsoft.com/office/2006/metadata/properties" xmlns:ns3="407661db-69f6-48af-8192-3bef683ff284" xmlns:ns4="953ea1b5-9f77-44aa-be72-9ba04966663c" targetNamespace="http://schemas.microsoft.com/office/2006/metadata/properties" ma:root="true" ma:fieldsID="23a9c965938401fb64aeb2606a401683" ns3:_="" ns4:_="">
+    <xsd:import namespace="407661db-69f6-48af-8192-3bef683ff284"/>
+    <xsd:import namespace="953ea1b5-9f77-44aa-be72-9ba04966663c"/>
+    <xsd:element name="properties">
+      <xsd:complexType>
+        <xsd:sequence>
+          <xsd:element name="documentManagement">
+            <xsd:complexType>
+              <xsd:all>
+                <xsd:element ref="ns3:SharedWithUsers" minOccurs="0"/>
+                <xsd:element ref="ns3:SharedWithDetails" minOccurs="0"/>
+                <xsd:element ref="ns3:SharingHintHash" minOccurs="0"/>
+                <xsd:element ref="ns4:MediaServiceMetadata" minOccurs="0"/>
+                <xsd:element ref="ns4:MediaServiceFastMetadata" minOccurs="0"/>
+                <xsd:element ref="ns4:MediaServiceAutoKeyPoints" minOccurs="0"/>
+                <xsd:element ref="ns4:MediaServiceKeyPoints" minOccurs="0"/>
+                <xsd:element ref="ns4:MediaServiceDateTaken" minOccurs="0"/>
+                <xsd:element ref="ns4:MediaServiceObjectDetectorVersions" minOccurs="0"/>
+                <xsd:element ref="ns4:MediaServiceAutoTags" minOccurs="0"/>
+                <xsd:element ref="ns4:MediaLengthInSeconds" minOccurs="0"/>
+                <xsd:element ref="ns4:MediaServiceOCR" minOccurs="0"/>
+                <xsd:element ref="ns4:MediaServiceGenerationTime" minOccurs="0"/>
+                <xsd:element ref="ns4:MediaServiceEventHashCode" minOccurs="0"/>
+                <xsd:element ref="ns4:MediaServiceLocation" minOccurs="0"/>
+                <xsd:element ref="ns4:_activity" minOccurs="0"/>
+                <xsd:element ref="ns4:MediaServiceSearchProperties" minOccurs="0"/>
+                <xsd:element ref="ns4:MediaServiceSystemTags" minOccurs="0"/>
+              </xsd:all>
+            </xsd:complexType>
+          </xsd:element>
+        </xsd:sequence>
+      </xsd:complexType>
+    </xsd:element>
+  </xsd:schema>
+  <xsd:schema xmlns:xsd="http://www.w3.org/2001/XMLSchema" xmlns:xs="http://www.w3.org/2001/XMLSchema" xmlns:dms="http://schemas.microsoft.com/office/2006/documentManagement/types" xmlns:pc="http://schemas.microsoft.com/office/infopath/2007/PartnerControls" targetNamespace="407661db-69f6-48af-8192-3bef683ff284" elementFormDefault="qualified">
+    <xsd:import namespace="http://schemas.microsoft.com/office/2006/documentManagement/types"/>
+    <xsd:import namespace="http://schemas.microsoft.com/office/infopath/2007/PartnerControls"/>
+    <xsd:element name="SharedWithUsers" ma:index="8" nillable="true" ma:displayName="Compartido con" ma:description="" ma:internalName="SharedWithUsers" ma:readOnly="true">
+      <xsd:complexType>
+        <xsd:complexContent>
+          <xsd:extension base="dms:UserMulti">
+            <xsd:sequence>
+              <xsd:element name="UserInfo" minOccurs="0" maxOccurs="unbounded">
+                <xsd:complexType>
+                  <xsd:sequence>
+                    <xsd:element name="DisplayName" type="xsd:string" minOccurs="0"/>
+                    <xsd:element name="AccountId" type="dms:UserId" minOccurs="0" nillable="true"/>
+                    <xsd:element name="AccountType" type="xsd:string" minOccurs="0"/>
+                  </xsd:sequence>
+                </xsd:complexType>
+              </xsd:element>
+            </xsd:sequence>
+          </xsd:extension>
+        </xsd:complexContent>
+      </xsd:complexType>
+    </xsd:element>
+    <xsd:element name="SharedWithDetails" ma:index="9" nillable="true" ma:displayName="Detalles de uso compartido" ma:description="" ma:internalName="SharedWithDetails" ma:readOnly="true">
+      <xsd:simpleType>
+        <xsd:restriction base="dms:Note">
+          <xsd:maxLength value="255"/>
+        </xsd:restriction>
+      </xsd:simpleType>
+    </xsd:element>
+    <xsd:element name="SharingHintHash" ma:index="10" nillable="true" ma:displayName="Hash de la sugerencia para compartir" ma:description="" ma:hidden="true" ma:internalName="SharingHintHash" ma:readOnly="true">
+      <xsd:simpleType>
+        <xsd:restriction base="dms:Text"/>
+      </xsd:simpleType>
+    </xsd:element>
+  </xsd:schema>
+  <xsd:schema xmlns:xsd="http://www.w3.org/2001/XMLSchema" xmlns:xs="http://www.w3.org/2001/XMLSchema" xmlns:dms="http://schemas.microsoft.com/office/2006/documentManagement/types" xmlns:pc="http://schemas.microsoft.com/office/infopath/2007/PartnerControls" targetNamespace="953ea1b5-9f77-44aa-be72-9ba04966663c" elementFormDefault="qualified">
+    <xsd:import namespace="http://schemas.microsoft.com/office/2006/documentManagement/types"/>
+    <xsd:import namespace="http://schemas.microsoft.com/office/infopath/2007/PartnerControls"/>
+    <xsd:element name="MediaServiceMetadata" ma:index="11" nillable="true" ma:displayName="MediaServiceMetadata" ma:description="" ma:hidden="true" ma:internalName="MediaServiceMetadata" ma:readOnly="true">
+      <xsd:simpleType>
+        <xsd:restriction base="dms:Note"/>
+      </xsd:simpleType>
+    </xsd:element>
+    <xsd:element name="MediaServiceFastMetadata" ma:index="12" nillable="true" ma:displayName="MediaServiceFastMetadata" ma:description="" ma:hidden="true" ma:internalName="MediaServiceFastMetadata" ma:readOnly="true">
+      <xsd:simpleType>
+        <xsd:restriction base="dms:Note"/>
+      </xsd:simpleType>
+    </xsd:element>
+    <xsd:element name="MediaServiceAutoKeyPoints" ma:index="13" nillable="true" ma:displayName="MediaServiceAutoKeyPoints" ma:hidden="true" ma:internalName="MediaServiceAutoKeyPoints" ma:readOnly="true">
+      <xsd:simpleType>
+        <xsd:restriction base="dms:Note"/>
+      </xsd:simpleType>
+    </xsd:element>
+    <xsd:element name="MediaServiceKeyPoints" ma:index="14" nillable="true" ma:displayName="KeyPoints" ma:internalName="MediaServiceKeyPoints" ma:readOnly="true">
+      <xsd:simpleType>
+        <xsd:restriction base="dms:Note">
+          <xsd:maxLength value="255"/>
+        </xsd:restriction>
+      </xsd:simpleType>
+    </xsd:element>
+    <xsd:element name="MediaServiceDateTaken" ma:index="15" nillable="true" ma:displayName="MediaServiceDateTaken" ma:hidden="true" ma:indexed="true" ma:internalName="MediaServiceDateTaken" ma:readOnly="true">
+      <xsd:simpleType>
+        <xsd:restriction base="dms:Text"/>
+      </xsd:simpleType>
+    </xsd:element>
+    <xsd:element name="MediaServiceObjectDetectorVersions" ma:index="16" nillable="true" ma:displayName="MediaServiceObjectDetectorVersions" ma:hidden="true" ma:indexed="true" ma:internalName="MediaServiceObjectDetectorVersions" ma:readOnly="true">
+      <xsd:simpleType>
+        <xsd:restriction base="dms:Text"/>
+      </xsd:simpleType>
+    </xsd:element>
+    <xsd:element name="MediaServiceAutoTags" ma:index="17" nillable="true" ma:displayName="Tags" ma:internalName="MediaServiceAutoTags" ma:readOnly="true">
+      <xsd:simpleType>
+        <xsd:restriction base="dms:Text"/>
+      </xsd:simpleType>
+    </xsd:element>
+    <xsd:element name="MediaLengthInSeconds" ma:index="18" nillable="true" ma:displayName="MediaLengthInSeconds" ma:hidden="true" ma:internalName="MediaLengthInSeconds" ma:readOnly="true">
+      <xsd:simpleType>
+        <xsd:restriction base="dms:Unknown"/>
+      </xsd:simpleType>
+    </xsd:element>
+    <xsd:element name="MediaServiceOCR" ma:index="19" nillable="true" ma:displayName="Extracted Text" ma:internalName="MediaServiceOCR" ma:readOnly="true">
+      <xsd:simpleType>
+        <xsd:restriction base="dms:Note">
+          <xsd:maxLength value="255"/>
+        </xsd:restriction>
+      </xsd:simpleType>
+    </xsd:element>
+    <xsd:element name="MediaServiceGenerationTime" ma:index="20" nillable="true" ma:displayName="MediaServiceGenerationTime" ma:hidden="true" ma:internalName="MediaServiceGenerationTime" ma:readOnly="true">
+      <xsd:simpleType>
+        <xsd:restriction base="dms:Text"/>
+      </xsd:simpleType>
+    </xsd:element>
+    <xsd:element name="MediaServiceEventHashCode" ma:index="21" nillable="true" ma:displayName="MediaServiceEventHashCode" ma:hidden="true" ma:internalName="MediaServiceEventHashCode" ma:readOnly="true">
+      <xsd:simpleType>
+        <xsd:restriction base="dms:Text"/>
+      </xsd:simpleType>
+    </xsd:element>
+    <xsd:element name="MediaServiceLocation" ma:index="22" nillable="true" ma:displayName="Location" ma:indexed="true" ma:internalName="MediaServiceLocation" ma:readOnly="true">
+      <xsd:simpleType>
+        <xsd:restriction base="dms:Text"/>
+      </xsd:simpleType>
+    </xsd:element>
+    <xsd:element name="_activity" ma:index="23" nillable="true" ma:displayName="_activity" ma:hidden="true" ma:internalName="_activity">
+      <xsd:simpleType>
+        <xsd:restriction base="dms:Note"/>
+      </xsd:simpleType>
+    </xsd:element>
+    <xsd:element name="MediaServiceSearchProperties" ma:index="24" nillable="true" ma:displayName="MediaServiceSearchProperties" ma:hidden="true" ma:internalName="MediaServiceSearchProperties" ma:readOnly="true">
+      <xsd:simpleType>
+        <xsd:restriction base="dms:Note"/>
+      </xsd:simpleType>
+    </xsd:element>
+    <xsd:element name="MediaServiceSystemTags" ma:index="25" nillable="true" ma:displayName="MediaServiceSystemTags" ma:hidden="true" ma:internalName="MediaServiceSystemTags" ma:readOnly="true">
+      <xsd:simpleType>
+        <xsd:restriction base="dms:Note"/>
+      </xsd:simpleType>
+    </xsd:element>
+  </xsd:schema>
+  <xsd:schema xmlns="http://schemas.openxmlformats.org/package/2006/metadata/core-properties" xmlns:xsd="http://www.w3.org/2001/XMLSchema" xmlns:xsi="http://www.w3.org/2001/XMLSchema-instance" xmlns:dc="http://purl.org/dc/elements/1.1/" xmlns:dcterms="http://purl.org/dc/terms/" xmlns:odoc="http://schemas.microsoft.com/internal/obd" targetNamespace="http://schemas.openxmlformats.org/package/2006/metadata/core-properties" elementFormDefault="qualified" attributeFormDefault="unqualified" blockDefault="#all">
+    <xsd:import namespace="http://purl.org/dc/elements/1.1/" schemaLocation="http://dublincore.org/schemas/xmls/qdc/2003/04/02/dc.xsd"/>
+    <xsd:import namespace="http://purl.org/dc/terms/" schemaLocation="http://dublincore.org/schemas/xmls/qdc/2003/04/02/dcterms.xsd"/>
+    <xsd:element name="coreProperties" type="CT_coreProperties"/>
+    <xsd:complexType name="CT_coreProperties">
+      <xsd:all>
+        <xsd:element ref="dc:creator" minOccurs="0" maxOccurs="1"/>
+        <xsd:element ref="dcterms:created" minOccurs="0" maxOccurs="1"/>
+        <xsd:element ref="dc:identifier" minOccurs="0" maxOccurs="1"/>
+        <xsd:element name="contentType" minOccurs="0" maxOccurs="1" type="xsd:string" ma:index="0" ma:displayName="Tipo de contenido"/>
+        <xsd:element ref="dc:title" minOccurs="0" maxOccurs="1" ma:index="4" ma:displayName="Título"/>
+        <xsd:element ref="dc:subject" minOccurs="0" maxOccurs="1"/>
+        <xsd:element ref="dc:description" minOccurs="0" maxOccurs="1"/>
+        <xsd:element name="keywords" minOccurs="0" maxOccurs="1" type="xsd:string"/>
+        <xsd:element ref="dc:language" minOccurs="0" maxOccurs="1"/>
+        <xsd:element name="category" minOccurs="0" maxOccurs="1" type="xsd:string"/>
+        <xsd:element name="version" minOccurs="0" maxOccurs="1" type="xsd:string"/>
+        <xsd:element name="revision" minOccurs="0" maxOccurs="1" type="xsd:string">
+          <xsd:annotation>
+            <xsd:documentation>
+                        This value indicates the number of saves or revisions. The application is responsible for updating this value after each revision.
+                    </xsd:documentation>
+          </xsd:annotation>
+        </xsd:element>
+        <xsd:element name="lastModifiedBy" minOccurs="0" maxOccurs="1" type="xsd:string"/>
+        <xsd:element ref="dcterms:modified" minOccurs="0" maxOccurs="1"/>
+        <xsd:element name="contentStatus" minOccurs="0" maxOccurs="1" type="xsd:string"/>
+      </xsd:all>
+    </xsd:complexType>
+  </xsd:schema>
+  <xs:schema xmlns:pc="http://schemas.microsoft.com/office/infopath/2007/PartnerControls" xmlns:xs="http://www.w3.org/2001/XMLSchema" targetNamespace="http://schemas.microsoft.com/office/infopath/2007/PartnerControls" elementFormDefault="qualified" attributeFormDefault="unqualified">
+    <xs:element name="Person">
+      <xs:complexType>
+        <xs:sequence>
+          <xs:element ref="pc:DisplayName" minOccurs="0"/>
+          <xs:element ref="pc:AccountId" minOccurs="0"/>
+          <xs:element ref="pc:AccountType" minOccurs="0"/>
+        </xs:sequence>
+      </xs:complexType>
+    </xs:element>
+    <xs:element name="DisplayName" type="xs:string"/>
+    <xs:element name="AccountId" type="xs:string"/>
+    <xs:element name="AccountType" type="xs:string"/>
+    <xs:element name="BDCAssociatedEntity">
+      <xs:complexType>
+        <xs:sequence>
+          <xs:element ref="pc:BDCEntity" minOccurs="0" maxOccurs="unbounded"/>
+        </xs:sequence>
+        <xs:attribute ref="pc:EntityNamespace"/>
+        <xs:attribute ref="pc:EntityName"/>
+        <xs:attribute ref="pc:SystemInstanceName"/>
+        <xs:attribute ref="pc:AssociationName"/>
+      </xs:complexType>
+    </xs:element>
+    <xs:attribute name="EntityNamespace" type="xs:string"/>
+    <xs:attribute name="EntityName" type="xs:string"/>
+    <xs:attribute name="SystemInstanceName" type="xs:string"/>
+    <xs:attribute name="AssociationName" type="xs:string"/>
+    <xs:element name="BDCEntity">
+      <xs:complexType>
+        <xs:sequence>
+          <xs:element ref="pc:EntityDisplayName" minOccurs="0"/>
+          <xs:element ref="pc:EntityInstanceReference" minOccurs="0"/>
+          <xs:element ref="pc:EntityId1" minOccurs="0"/>
+          <xs:element ref="pc:EntityId2" minOccurs="0"/>
+          <xs:element ref="pc:EntityId3" minOccurs="0"/>
+          <xs:element ref="pc:EntityId4" minOccurs="0"/>
+          <xs:element ref="pc:EntityId5" minOccurs="0"/>
+        </xs:sequence>
+      </xs:complexType>
+    </xs:element>
+    <xs:element name="EntityDisplayName" type="xs:string"/>
+    <xs:element name="EntityInstanceReference" type="xs:string"/>
+    <xs:element name="EntityId1" type="xs:string"/>
+    <xs:element name="EntityId2" type="xs:string"/>
+    <xs:element name="EntityId3" type="xs:string"/>
+    <xs:element name="EntityId4" type="xs:string"/>
+    <xs:element name="EntityId5" type="xs:string"/>
+    <xs:element name="Terms">
+      <xs:complexType>
+        <xs:sequence>
+          <xs:element ref="pc:TermInfo" minOccurs="0" maxOccurs="unbounded"/>
+        </xs:sequence>
+      </xs:complexType>
+    </xs:element>
+    <xs:element name="TermInfo">
+      <xs:complexType>
+        <xs:sequence>
+          <xs:element ref="pc:TermName" minOccurs="0"/>
+          <xs:element ref="pc:TermId" minOccurs="0"/>
+        </xs:sequence>
+      </xs:complexType>
+    </xs:element>
+    <xs:element name="TermName" type="xs:string"/>
+    <xs:element name="TermId" type="xs:string"/>
+  </xs:schema>
+</ct:contentTypeSchema>
 </file>
 
-<file path=customXml/itemProps2.xml><?xml version="1.0" encoding="utf-8"?>
+<file path=customXml/itemProps1.xml><?xml version="1.0" encoding="utf-8"?>
 <ds:datastoreItem xmlns:ds="http://schemas.openxmlformats.org/officeDocument/2006/customXml" ds:itemID="{D41B7B61-FEF4-4371-8847-AFD4D3D8ED08}">
   <ds:schemaRefs>
     <ds:schemaRef ds:uri="http://schemas.microsoft.com/office/2006/metadata/properties"/>
@@ -7891,7 +8376,23 @@
 </ds:datastoreItem>
 </file>
 
+<file path=customXml/itemProps2.xml><?xml version="1.0" encoding="utf-8"?>
+<ds:datastoreItem xmlns:ds="http://schemas.openxmlformats.org/officeDocument/2006/customXml" ds:itemID="{6EC8ACFF-BCAF-4463-908E-F1BF04A93820}">
+  <ds:schemaRefs>
+    <ds:schemaRef ds:uri="http://schemas.microsoft.com/sharepoint/v3/contenttype/forms"/>
+  </ds:schemaRefs>
+</ds:datastoreItem>
+</file>
+
 <file path=customXml/itemProps3.xml><?xml version="1.0" encoding="utf-8"?>
+<ds:datastoreItem xmlns:ds="http://schemas.openxmlformats.org/officeDocument/2006/customXml" ds:itemID="{A262109D-7D23-451C-8BB0-3112A110FAD9}">
+  <ds:schemaRefs>
+    <ds:schemaRef ds:uri="http://schemas.openxmlformats.org/officeDocument/2006/bibliography"/>
+  </ds:schemaRefs>
+</ds:datastoreItem>
+</file>
+
+<file path=customXml/itemProps4.xml><?xml version="1.0" encoding="utf-8"?>
 <ds:datastoreItem xmlns:ds="http://schemas.openxmlformats.org/officeDocument/2006/customXml" ds:itemID="{1C35E1E7-D7D2-434A-BD09-CE3713ECD93D}">
   <ds:schemaRefs>
     <ds:schemaRef ds:uri="http://schemas.microsoft.com/office/2006/metadata/contentType"/>
@@ -7908,12 +8409,4 @@
     <ds:schemaRef ds:uri="http://schemas.microsoft.com/internal/obd"/>
   </ds:schemaRefs>
 </ds:datastoreItem>
-</file>
-
-<file path=customXml/itemProps4.xml><?xml version="1.0" encoding="utf-8"?>
-<ds:datastoreItem xmlns:ds="http://schemas.openxmlformats.org/officeDocument/2006/customXml" ds:itemID="{A262109D-7D23-451C-8BB0-3112A110FAD9}">
-  <ds:schemaRefs>
-    <ds:schemaRef ds:uri="http://schemas.openxmlformats.org/officeDocument/2006/bibliography"/>
-  </ds:schemaRefs>
-</ds:datastoreItem>
 </file>
</xml_diff>

<commit_message>
Ajsutes parte 2 y documento JAN
</commit_message>
<xml_diff>
--- a/Documentos/Proyecto1-LCJ-DocumentoFinal.docx
+++ b/Documentos/Proyecto1-LCJ-DocumentoFinal.docx
@@ -1,6 +1,6 @@
 
 <file path=word/document.xml><?xml version="1.0" encoding="utf-8"?>
-<w:document xmlns:wpc="http://schemas.microsoft.com/office/word/2010/wordprocessingCanvas" xmlns:cx="http://schemas.microsoft.com/office/drawing/2014/chartex" xmlns:cx1="http://schemas.microsoft.com/office/drawing/2015/9/8/chartex" xmlns:cx2="http://schemas.microsoft.com/office/drawing/2015/10/21/chartex" xmlns:cx3="http://schemas.microsoft.com/office/drawing/2016/5/9/chartex" xmlns:cx4="http://schemas.microsoft.com/office/drawing/2016/5/10/chartex" xmlns:cx5="http://schemas.microsoft.com/office/drawing/2016/5/11/chartex" xmlns:cx6="http://schemas.microsoft.com/office/drawing/2016/5/12/chartex" xmlns:cx7="http://schemas.microsoft.com/office/drawing/2016/5/13/chartex" xmlns:cx8="http://schemas.microsoft.com/office/drawing/2016/5/14/chartex" xmlns:mc="http://schemas.openxmlformats.org/markup-compatibility/2006" xmlns:aink="http://schemas.microsoft.com/office/drawing/2016/ink" xmlns:am3d="http://schemas.microsoft.com/office/drawing/2017/model3d" xmlns:o="urn:schemas-microsoft-com:office:office" xmlns:oel="http://schemas.microsoft.com/office/2019/extlst" xmlns:r="http://schemas.openxmlformats.org/officeDocument/2006/relationships" xmlns:m="http://schemas.openxmlformats.org/officeDocument/2006/math" xmlns:v="urn:schemas-microsoft-com:vml" xmlns:wp14="http://schemas.microsoft.com/office/word/2010/wordprocessingDrawing" xmlns:wp="http://schemas.openxmlformats.org/drawingml/2006/wordprocessingDrawing" xmlns:w10="urn:schemas-microsoft-com:office:word" xmlns:w="http://schemas.openxmlformats.org/wordprocessingml/2006/main" xmlns:w14="http://schemas.microsoft.com/office/word/2010/wordml" xmlns:w15="http://schemas.microsoft.com/office/word/2012/wordml" xmlns:w16cex="http://schemas.microsoft.com/office/word/2018/wordml/cex" xmlns:w16cid="http://schemas.microsoft.com/office/word/2016/wordml/cid" xmlns:w16="http://schemas.microsoft.com/office/word/2018/wordml" xmlns:w16du="http://schemas.microsoft.com/office/word/2023/wordml/word16du" xmlns:w16sdtdh="http://schemas.microsoft.com/office/word/2020/wordml/sdtdatahash" xmlns:w16sdtfl="http://schemas.microsoft.com/office/word/2024/wordml/sdtformatlock" xmlns:w16se="http://schemas.microsoft.com/office/word/2015/wordml/symex" xmlns:wpg="http://schemas.microsoft.com/office/word/2010/wordprocessingGroup" xmlns:wpi="http://schemas.microsoft.com/office/word/2010/wordprocessingInk" xmlns:wne="http://schemas.microsoft.com/office/word/2006/wordml" xmlns:wps="http://schemas.microsoft.com/office/word/2010/wordprocessingShape" mc:Ignorable="w14 w15 w16se w16cid w16 w16cex w16sdtdh w16sdtfl w16du wp14">
+<w:document xmlns:wpc="http://schemas.microsoft.com/office/word/2010/wordprocessingCanvas" xmlns:cx="http://schemas.microsoft.com/office/drawing/2014/chartex" xmlns:cx1="http://schemas.microsoft.com/office/drawing/2015/9/8/chartex" xmlns:cx2="http://schemas.microsoft.com/office/drawing/2015/10/21/chartex" xmlns:cx3="http://schemas.microsoft.com/office/drawing/2016/5/9/chartex" xmlns:cx4="http://schemas.microsoft.com/office/drawing/2016/5/10/chartex" xmlns:cx5="http://schemas.microsoft.com/office/drawing/2016/5/11/chartex" xmlns:cx6="http://schemas.microsoft.com/office/drawing/2016/5/12/chartex" xmlns:cx7="http://schemas.microsoft.com/office/drawing/2016/5/13/chartex" xmlns:cx8="http://schemas.microsoft.com/office/drawing/2016/5/14/chartex" xmlns:mc="http://schemas.openxmlformats.org/markup-compatibility/2006" xmlns:aink="http://schemas.microsoft.com/office/drawing/2016/ink" xmlns:am3d="http://schemas.microsoft.com/office/drawing/2017/model3d" xmlns:o="urn:schemas-microsoft-com:office:office" xmlns:r="http://schemas.openxmlformats.org/officeDocument/2006/relationships" xmlns:m="http://schemas.openxmlformats.org/officeDocument/2006/math" xmlns:v="urn:schemas-microsoft-com:vml" xmlns:wp14="http://schemas.microsoft.com/office/word/2010/wordprocessingDrawing" xmlns:wp="http://schemas.openxmlformats.org/drawingml/2006/wordprocessingDrawing" xmlns:w10="urn:schemas-microsoft-com:office:word" xmlns:w="http://schemas.openxmlformats.org/wordprocessingml/2006/main" xmlns:w14="http://schemas.microsoft.com/office/word/2010/wordml" xmlns:w15="http://schemas.microsoft.com/office/word/2012/wordml" xmlns:w16cex="http://schemas.microsoft.com/office/word/2018/wordml/cex" xmlns:w16cid="http://schemas.microsoft.com/office/word/2016/wordml/cid" xmlns:w16="http://schemas.microsoft.com/office/word/2018/wordml" xmlns:w16sdtdh="http://schemas.microsoft.com/office/word/2020/wordml/sdtdatahash" xmlns:w16se="http://schemas.microsoft.com/office/word/2015/wordml/symex" xmlns:wpg="http://schemas.microsoft.com/office/word/2010/wordprocessingGroup" xmlns:wpi="http://schemas.microsoft.com/office/word/2010/wordprocessingInk" xmlns:wne="http://schemas.microsoft.com/office/word/2006/wordml" xmlns:wps="http://schemas.microsoft.com/office/word/2010/wordprocessingShape" mc:Ignorable="w14 w15 w16se w16cid w16 w16cex w16sdtdh wp14">
   <w:body>
     <w:p/>
     <w:p/>
@@ -626,23 +626,7 @@
         <w:t>este trabajo busca responder si las carencias en el acceso a servicios básicos de los hogares migrantes en Cartagena difieren según su nivel de vulnerabilidad.</w:t>
       </w:r>
       <w:r>
-        <w:t xml:space="preserve"> Para ello, se utilizará como unidad de análisis los hogares de migrantes provenientes de Venezuela residentes en la ciudad de Cartagena encuestadas en la ECN2025. De esta manera, la variable dependiente en este análisis es la carencia de acceso a servicios públicos y la variable independiente es el nivel de vulnerabilidad considerando situaciones de vulnerabilidad las siguientes: (i) Jefatura del hogar femenina, </w:t>
-      </w:r>
-      <w:proofErr w:type="spellStart"/>
-      <w:r>
-        <w:t>ii</w:t>
-      </w:r>
-      <w:proofErr w:type="spellEnd"/>
-      <w:r>
-        <w:t xml:space="preserve">) hogar monoparental, </w:t>
-      </w:r>
-      <w:proofErr w:type="spellStart"/>
-      <w:r>
-        <w:t>iii</w:t>
-      </w:r>
-      <w:proofErr w:type="spellEnd"/>
-      <w:r>
-        <w:t>) antecedente de violencia. Los hallazgos de este análisis permitirán a la Alcaldía de Cartagena diseñar y focalizar políticas públicas más eficientes, asegurando que los recursos se dirijan a los hogares migrantes con mayores niveles de vulnerabilidad que al final representan mayores barreras para su integración a la sociedad.</w:t>
+        <w:t xml:space="preserve"> Para ello, se utilizará como unidad de análisis los hogares de migrantes provenientes de Venezuela residentes en la ciudad de Cartagena encuestadas en la ECN2025. De esta manera, la variable dependiente en este análisis es la carencia de acceso a servicios públicos y la variable independiente es el nivel de vulnerabilidad considerando situaciones de vulnerabilidad las siguientes: (i) Jefatura del hogar femenina, ii) hogar monoparental, iii) antecedente de violencia. Los hallazgos de este análisis permitirán a la Alcaldía de Cartagena diseñar y focalizar políticas públicas más eficientes, asegurando que los recursos se dirijan a los hogares migrantes con mayores niveles de vulnerabilidad que al final representan mayores barreras para su integración a la sociedad.</w:t>
       </w:r>
     </w:p>
     <w:p>
@@ -1016,31 +1000,7 @@
         <w:t>1.2.3 Variable independiente- índice de vulnerabilidad:</w:t>
       </w:r>
       <w:r>
-        <w:t xml:space="preserve"> La variable independiente corresponde a un índice de vulnerabilidad que sintetiza condiciones estructurales que incrementan el riesgo social de los hogares y que pueden afectar su acceso a servicios públicos. Este índice se construye a partir de cuatro dimensiones: (i) jefatura femenina del hogar, (</w:t>
-      </w:r>
-      <w:proofErr w:type="spellStart"/>
-      <w:r>
-        <w:t>ii</w:t>
-      </w:r>
-      <w:proofErr w:type="spellEnd"/>
-      <w:r>
-        <w:t>) condición monoparental, (</w:t>
-      </w:r>
-      <w:proofErr w:type="spellStart"/>
-      <w:r>
-        <w:t>iii</w:t>
-      </w:r>
-      <w:proofErr w:type="spellEnd"/>
-      <w:r>
-        <w:t>) presencia de personas con discapacidad y (</w:t>
-      </w:r>
-      <w:proofErr w:type="spellStart"/>
-      <w:r>
-        <w:t>iv</w:t>
-      </w:r>
-      <w:proofErr w:type="spellEnd"/>
-      <w:r>
-        <w:t xml:space="preserve">) antecedentes de violencia o amenazas. Cada condición suma un punto, por lo que el índice varía entre 0 y </w:t>
+        <w:t xml:space="preserve"> La variable independiente corresponde a un índice de vulnerabilidad que sintetiza condiciones estructurales que incrementan el riesgo social de los hogares y que pueden afectar su acceso a servicios públicos. Este índice se construye a partir de cuatro dimensiones: (i) jefatura femenina del hogar, (ii) condición monoparental, (iii) presencia de personas con discapacidad y (iv) antecedentes de violencia o amenazas. Cada condición suma un punto, por lo que el índice varía entre 0 y </w:t>
       </w:r>
       <w:r>
         <w:t>3</w:t>
@@ -1155,15 +1115,7 @@
         <w:t>Notas de método:</w:t>
       </w:r>
       <w:r>
-        <w:t xml:space="preserve"> La variable '</w:t>
-      </w:r>
-      <w:proofErr w:type="spellStart"/>
-      <w:r>
-        <w:t>head_female</w:t>
-      </w:r>
-      <w:proofErr w:type="spellEnd"/>
-      <w:r>
-        <w:t>' identifica si el hogar tiene jefatura femenina (1 = mujer, 0 = hombre). No se identificaron valores perdidos</w:t>
+        <w:t xml:space="preserve"> La variable 'head_female' identifica si el hogar tiene jefatura femenina (1 = mujer, 0 = hombre). No se identificaron valores perdidos</w:t>
       </w:r>
       <w:r>
         <w:t>, no se imputaron.</w:t>
@@ -1611,15 +1563,7 @@
         <w:t xml:space="preserve">Notas de método: </w:t>
       </w:r>
       <w:r>
-        <w:t>La variable '</w:t>
-      </w:r>
-      <w:proofErr w:type="spellStart"/>
-      <w:r>
-        <w:t>household_has_disability</w:t>
-      </w:r>
-      <w:proofErr w:type="spellEnd"/>
-      <w:r>
-        <w:t>' identifica si en el hogar hay al menos una persona con discapacidad (1 = sí, 0 = no). La mayoría de los hogares no reportan personas con discapacidad, por lo que la incidencia de esta condición es baja.</w:t>
+        <w:t>La variable 'household_has_disability' identifica si en el hogar hay al menos una persona con discapacidad (1 = sí, 0 = no). La mayoría de los hogares no reportan personas con discapacidad, por lo que la incidencia de esta condición es baja.</w:t>
       </w:r>
     </w:p>
     <w:p>
@@ -1848,15 +1792,7 @@
         <w:t>Notas de método:</w:t>
       </w:r>
       <w:r>
-        <w:t xml:space="preserve"> La variable '</w:t>
-      </w:r>
-      <w:proofErr w:type="spellStart"/>
-      <w:r>
-        <w:t>household_survivor_violence</w:t>
-      </w:r>
-      <w:proofErr w:type="spellEnd"/>
-      <w:r>
-        <w:t>' identifica si en el hogar hay al menos una persona sobreviviente de violencia (1 = sí, 0 = no). Se validó que la codificación sea binaria (0 y 1). Los valores NA se reportan explícitamente y no fueron imputados. No se aplican barras de error porque la variable es categórica y discreta.</w:t>
+        <w:t xml:space="preserve"> La variable 'household_survivor_violence' identifica si en el hogar hay al menos una persona sobreviviente de violencia (1 = sí, 0 = no). Se validó que la codificación sea binaria (0 y 1). Los valores NA se reportan explícitamente y no fueron imputados. No se aplican barras de error porque la variable es categórica y discreta.</w:t>
       </w:r>
     </w:p>
     <w:p>
@@ -2301,6 +2237,9 @@
         <w:jc w:val="center"/>
       </w:pPr>
       <w:r>
+        <w:rPr>
+          <w:noProof/>
+        </w:rPr>
         <w:drawing>
           <wp:inline distT="0" distB="0" distL="0" distR="0" wp14:anchorId="1B2A4470" wp14:editId="6A5FBA6B">
             <wp:extent cx="4008474" cy="2806113"/>
@@ -2467,6 +2406,15 @@
     </w:p>
     <w:p>
       <w:pPr>
+        <w:spacing w:before="0" w:beforeAutospacing="0" w:after="160" w:afterAutospacing="0" w:line="259" w:lineRule="auto"/>
+        <w:jc w:val="left"/>
+      </w:pPr>
+      <w:r>
+        <w:br w:type="page"/>
+      </w:r>
+    </w:p>
+    <w:p>
+      <w:pPr>
         <w:jc w:val="center"/>
       </w:pPr>
     </w:p>
@@ -2482,8 +2430,174 @@
       <w:pPr>
         <w:pStyle w:val="Ttulo2"/>
       </w:pPr>
+      <w:commentRangeStart w:id="4"/>
       <w:r>
         <w:t>Diseño del contraste estadístico</w:t>
+      </w:r>
+      <w:commentRangeEnd w:id="4"/>
+      <w:r>
+        <w:rPr>
+          <w:rStyle w:val="Refdecomentario"/>
+          <w:rFonts w:eastAsia="Times New Roman"/>
+          <w:b w:val="0"/>
+          <w:bCs w:val="0"/>
+        </w:rPr>
+        <w:commentReference w:id="4"/>
+      </w:r>
+    </w:p>
+    <w:p>
+      <w:r>
+        <w:t xml:space="preserve">La prueba estadística seleccionada </w:t>
+      </w:r>
+      <w:r>
+        <w:t>fue</w:t>
+      </w:r>
+      <w:r>
+        <w:t xml:space="preserve"> la </w:t>
+      </w:r>
+      <w:r>
+        <w:rPr>
+          <w:b/>
+          <w:bCs/>
+        </w:rPr>
+        <w:t>Correlación de Spearman (</w:t>
+      </w:r>
+      <m:oMath>
+        <m:r>
+          <m:rPr>
+            <m:sty m:val="b"/>
+          </m:rPr>
+          <w:rPr>
+            <w:rFonts w:ascii="Cambria Math" w:hAnsi="Cambria Math"/>
+          </w:rPr>
+          <m:t>ρ</m:t>
+        </m:r>
+      </m:oMath>
+      <w:r>
+        <w:rPr>
+          <w:b/>
+          <w:bCs/>
+        </w:rPr>
+        <w:t>)</w:t>
+      </w:r>
+      <w:r>
+        <w:t xml:space="preserve">, dado que es la más adecuada para medir el grado de asociación entre dos variables ordinales: el "índice de vulnerabilidad" (con 5 categorías ordenadas de 0 a </w:t>
+      </w:r>
+      <w:r>
+        <w:t>3</w:t>
+      </w:r>
+      <w:r>
+        <w:t xml:space="preserve">) y el "número de carencias de servicios básicos" (5 niveles ordenados de 0 a 4). Esta prueba no paramétrica evalúa la fuerza y la dirección de una relación monotónica (es decir, si cuando una variable crece, la otra tiende a crecer o decrecer consistentemente). Específicamente, la prueba compara los </w:t>
+      </w:r>
+      <w:r>
+        <w:rPr>
+          <w:i/>
+          <w:iCs/>
+        </w:rPr>
+        <w:t>rangos</w:t>
+      </w:r>
+      <w:r>
+        <w:t xml:space="preserve"> asignados a los valores de ambas variables para cada observación, determinando si las posiciones jerárquicas más altas en vulnerabilidad tienden a coincidir con las posiciones jerárquicas más altas en el número de carencias.</w:t>
+      </w:r>
+    </w:p>
+    <w:p>
+      <w:r>
+        <w:t>La expectativa teórica, basada en el hecho estilizado de que la vulnerabilidad socioeconómica incrementa la probabilidad de sufrir privaciones</w:t>
+      </w:r>
+      <w:r>
+        <w:t xml:space="preserve"> en términos del acceso a servicios públicos</w:t>
+      </w:r>
+      <w:r>
+        <w:t xml:space="preserve">, es que existe una asociación positiva y directa entre ambas variables. Se espera que los individuos u hogares con mayores índices de vulnerabilidad presenten, en promedio, un mayor número de carencias de servicios básicos. Debido a </w:t>
+      </w:r>
+      <w:r>
+        <w:t xml:space="preserve">que la revisión teórica y los hallazgos iniciales de la parte 1 sugieren una dirección clara </w:t>
+      </w:r>
+      <w:r>
+        <w:rPr>
+          <w:i/>
+          <w:iCs/>
+        </w:rPr>
+        <w:t>exante</w:t>
+      </w:r>
+      <w:r>
+        <w:t>, se plantea una prueba de hipótesis</w:t>
+      </w:r>
+      <w:r>
+        <w:t xml:space="preserve"> unilatera</w:t>
+      </w:r>
+      <w:r>
+        <w:t>l (</w:t>
+      </w:r>
+      <m:oMath>
+        <m:sSub>
+          <m:sSubPr>
+            <m:ctrlPr>
+              <w:rPr>
+                <w:rFonts w:ascii="Cambria Math" w:hAnsi="Cambria Math"/>
+                <w:i/>
+              </w:rPr>
+            </m:ctrlPr>
+          </m:sSubPr>
+          <m:e>
+            <m:r>
+              <w:rPr>
+                <w:rFonts w:ascii="Cambria Math" w:hAnsi="Cambria Math"/>
+              </w:rPr>
+              <m:t>H</m:t>
+            </m:r>
+          </m:e>
+          <m:sub>
+            <m:r>
+              <w:rPr>
+                <w:rFonts w:ascii="Cambria Math" w:hAnsi="Cambria Math"/>
+              </w:rPr>
+              <m:t>a</m:t>
+            </m:r>
+          </m:sub>
+        </m:sSub>
+        <m:r>
+          <w:rPr>
+            <w:rFonts w:ascii="Cambria Math" w:hAnsi="Cambria Math"/>
+          </w:rPr>
+          <m:t xml:space="preserve">: </m:t>
+        </m:r>
+        <m:r>
+          <m:rPr>
+            <m:sty m:val="p"/>
+          </m:rPr>
+          <w:rPr>
+            <w:rFonts w:ascii="Cambria Math" w:hAnsi="Cambria Math"/>
+          </w:rPr>
+          <m:t>ρ</m:t>
+        </m:r>
+        <m:r>
+          <m:rPr>
+            <m:sty m:val="p"/>
+          </m:rPr>
+          <w:rPr>
+            <w:rFonts w:ascii="Cambria Math" w:hAnsi="Cambria Math"/>
+          </w:rPr>
+          <m:t>&gt; 0</m:t>
+        </m:r>
+      </m:oMath>
+      <w:r>
+        <w:t>).</w:t>
+      </w:r>
+    </w:p>
+    <w:p>
+      <w:pPr>
+        <w:rPr>
+          <w:b/>
+          <w:bCs/>
+        </w:rPr>
+      </w:pPr>
+      <w:r>
+        <w:rPr>
+          <w:b/>
+          <w:bCs/>
+        </w:rPr>
+        <w:t>Planteamiento de la hipótesis</w:t>
       </w:r>
     </w:p>
     <w:p>
@@ -2491,12 +2605,56 @@
         <w:pStyle w:val="Prrafodelista"/>
         <w:numPr>
           <w:ilvl w:val="0"/>
-          <w:numId w:val="5"/>
+          <w:numId w:val="13"/>
         </w:numPr>
-      </w:pPr>
-      <w:commentRangeStart w:id="4"/>
-      <w:r>
-        <w:t xml:space="preserve">Seleccionar la prueba de acuerdo con la situación </w:t>
+        <w:jc w:val="left"/>
+      </w:pPr>
+      <m:oMath>
+        <m:sSub>
+          <m:sSubPr>
+            <m:ctrlPr>
+              <w:rPr>
+                <w:rFonts w:ascii="Cambria Math" w:hAnsi="Cambria Math"/>
+                <w:b/>
+                <w:bCs/>
+              </w:rPr>
+            </m:ctrlPr>
+          </m:sSubPr>
+          <m:e>
+            <m:r>
+              <m:rPr>
+                <m:sty m:val="b"/>
+              </m:rPr>
+              <w:rPr>
+                <w:rFonts w:ascii="Cambria Math" w:hAnsi="Cambria Math"/>
+              </w:rPr>
+              <m:t>H</m:t>
+            </m:r>
+          </m:e>
+          <m:sub>
+            <m:r>
+              <m:rPr>
+                <m:sty m:val="b"/>
+              </m:rPr>
+              <w:rPr>
+                <w:rFonts w:ascii="Cambria Math" w:hAnsi="Cambria Math"/>
+              </w:rPr>
+              <m:t>0</m:t>
+            </m:r>
+          </m:sub>
+        </m:sSub>
+        <m:r>
+          <m:rPr>
+            <m:sty m:val="b"/>
+          </m:rPr>
+          <w:rPr>
+            <w:rFonts w:ascii="Cambria Math" w:hAnsi="Cambria Math"/>
+          </w:rPr>
+          <m:t xml:space="preserve">:   </m:t>
+        </m:r>
+      </m:oMath>
+      <w:r>
+        <w:t xml:space="preserve">No existe asociación entre el índice de vulnerabilidad y el número de carencias. </w:t>
       </w:r>
     </w:p>
     <w:p>
@@ -2504,20 +2662,78 @@
         <w:pStyle w:val="Prrafodelista"/>
         <w:numPr>
           <w:ilvl w:val="0"/>
-          <w:numId w:val="5"/>
+          <w:numId w:val="13"/>
         </w:numPr>
-      </w:pPr>
-      <w:r>
-        <w:t xml:space="preserve">Explicar brevemente qué se está comparando </w:t>
-      </w:r>
-      <w:r>
-        <w:t>y cuál sería la expectativa teórica o empírica según el hecho estilizad</w:t>
-      </w:r>
-      <w:r>
-        <w:t>o</w:t>
-      </w:r>
-      <w:r>
-        <w:t xml:space="preserve"> que se desea comprobar.</w:t>
+        <w:jc w:val="left"/>
+      </w:pPr>
+      <m:oMath>
+        <m:sSub>
+          <m:sSubPr>
+            <m:ctrlPr>
+              <w:rPr>
+                <w:rFonts w:ascii="Cambria Math" w:hAnsi="Cambria Math"/>
+                <w:b/>
+                <w:bCs/>
+              </w:rPr>
+            </m:ctrlPr>
+          </m:sSubPr>
+          <m:e>
+            <m:r>
+              <m:rPr>
+                <m:sty m:val="b"/>
+              </m:rPr>
+              <w:rPr>
+                <w:rFonts w:ascii="Cambria Math" w:hAnsi="Cambria Math"/>
+              </w:rPr>
+              <m:t>H</m:t>
+            </m:r>
+          </m:e>
+          <m:sub>
+            <m:r>
+              <m:rPr>
+                <m:sty m:val="b"/>
+              </m:rPr>
+              <w:rPr>
+                <w:rFonts w:ascii="Cambria Math" w:hAnsi="Cambria Math"/>
+              </w:rPr>
+              <m:t>a</m:t>
+            </m:r>
+          </m:sub>
+        </m:sSub>
+        <m:r>
+          <m:rPr>
+            <m:sty m:val="b"/>
+          </m:rPr>
+          <w:rPr>
+            <w:rFonts w:ascii="Cambria Math" w:hAnsi="Cambria Math"/>
+          </w:rPr>
+          <m:t xml:space="preserve">:    </m:t>
+        </m:r>
+      </m:oMath>
+      <w:r>
+        <w:t xml:space="preserve">Existe una asociación </w:t>
+      </w:r>
+      <w:r>
+        <w:t xml:space="preserve">positiva </w:t>
+      </w:r>
+      <w:r>
+        <w:t xml:space="preserve">entre el índice de vulnerabilidad y el número de carencias. </w:t>
+      </w:r>
+    </w:p>
+    <w:p>
+      <w:pPr>
+        <w:jc w:val="left"/>
+        <w:rPr>
+          <w:b/>
+          <w:bCs/>
+        </w:rPr>
+      </w:pPr>
+      <w:r>
+        <w:rPr>
+          <w:b/>
+          <w:bCs/>
+        </w:rPr>
+        <w:t xml:space="preserve">Formulación matemática de la hipótesis: </w:t>
       </w:r>
     </w:p>
     <w:p>
@@ -2525,49 +2741,211 @@
         <w:pStyle w:val="Prrafodelista"/>
         <w:numPr>
           <w:ilvl w:val="0"/>
-          <w:numId w:val="5"/>
+          <w:numId w:val="14"/>
         </w:numPr>
-      </w:pPr>
-      <w:r>
-        <w:t>Señale si el contraste es bilateral o unilateral y cuál sería la dirección esperada del</w:t>
+        <w:jc w:val="left"/>
+      </w:pPr>
+      <m:oMath>
+        <m:sSub>
+          <m:sSubPr>
+            <m:ctrlPr>
+              <w:rPr>
+                <w:rFonts w:ascii="Cambria Math" w:hAnsi="Cambria Math"/>
+                <w:b/>
+                <w:bCs/>
+              </w:rPr>
+            </m:ctrlPr>
+          </m:sSubPr>
+          <m:e>
+            <m:r>
+              <m:rPr>
+                <m:sty m:val="b"/>
+              </m:rPr>
+              <w:rPr>
+                <w:rFonts w:ascii="Cambria Math" w:hAnsi="Cambria Math"/>
+              </w:rPr>
+              <m:t>H</m:t>
+            </m:r>
+          </m:e>
+          <m:sub>
+            <m:r>
+              <m:rPr>
+                <m:sty m:val="b"/>
+              </m:rPr>
+              <w:rPr>
+                <w:rFonts w:ascii="Cambria Math" w:hAnsi="Cambria Math"/>
+              </w:rPr>
+              <m:t>0</m:t>
+            </m:r>
+          </m:sub>
+        </m:sSub>
+        <m:r>
+          <m:rPr>
+            <m:sty m:val="b"/>
+          </m:rPr>
+          <w:rPr>
+            <w:rFonts w:ascii="Cambria Math" w:hAnsi="Cambria Math"/>
+          </w:rPr>
+          <m:t>:         ρ</m:t>
+        </m:r>
+        <m:r>
+          <m:rPr>
+            <m:sty m:val="b"/>
+          </m:rPr>
+          <w:rPr>
+            <w:rFonts w:ascii="Cambria Math" w:hAnsi="Cambria Math"/>
+          </w:rPr>
+          <m:t>≤</m:t>
+        </m:r>
+        <m:r>
+          <m:rPr>
+            <m:sty m:val="b"/>
+          </m:rPr>
+          <w:rPr>
+            <w:rFonts w:ascii="Cambria Math" w:hAnsi="Cambria Math"/>
+          </w:rPr>
+          <m:t xml:space="preserve"> 0 </m:t>
+        </m:r>
+      </m:oMath>
+      <w:r>
+        <w:rPr>
+          <w:b/>
+          <w:bCs/>
+        </w:rPr>
+        <w:t xml:space="preserve"> </w:t>
+      </w:r>
+      <w:r>
+        <w:t>(No hay correlación monotónica entre la vulnerabilidad y las carencias).</w:t>
       </w:r>
     </w:p>
     <w:p>
       <w:pPr>
         <w:pStyle w:val="Prrafodelista"/>
-      </w:pPr>
-      <w:r>
-        <w:t xml:space="preserve">efecto. Esto en línea con lo encontrado en el EDA. </w:t>
-      </w:r>
-      <w:commentRangeEnd w:id="4"/>
+        <w:numPr>
+          <w:ilvl w:val="0"/>
+          <w:numId w:val="14"/>
+        </w:numPr>
+        <w:jc w:val="left"/>
+      </w:pPr>
+      <m:oMath>
+        <m:sSub>
+          <m:sSubPr>
+            <m:ctrlPr>
+              <w:rPr>
+                <w:rFonts w:ascii="Cambria Math" w:hAnsi="Cambria Math"/>
+                <w:b/>
+                <w:bCs/>
+              </w:rPr>
+            </m:ctrlPr>
+          </m:sSubPr>
+          <m:e>
+            <m:r>
+              <m:rPr>
+                <m:sty m:val="b"/>
+              </m:rPr>
+              <w:rPr>
+                <w:rFonts w:ascii="Cambria Math" w:hAnsi="Cambria Math"/>
+              </w:rPr>
+              <m:t>H</m:t>
+            </m:r>
+          </m:e>
+          <m:sub>
+            <m:r>
+              <m:rPr>
+                <m:sty m:val="b"/>
+              </m:rPr>
+              <w:rPr>
+                <w:rFonts w:ascii="Cambria Math" w:hAnsi="Cambria Math"/>
+              </w:rPr>
+              <m:t>a</m:t>
+            </m:r>
+          </m:sub>
+        </m:sSub>
+        <m:r>
+          <m:rPr>
+            <m:sty m:val="b"/>
+          </m:rPr>
+          <w:rPr>
+            <w:rFonts w:ascii="Cambria Math" w:hAnsi="Cambria Math"/>
+          </w:rPr>
+          <m:t>:         ρ</m:t>
+        </m:r>
+        <m:r>
+          <m:rPr>
+            <m:sty m:val="b"/>
+          </m:rPr>
+          <w:rPr>
+            <w:rFonts w:ascii="Cambria Math" w:hAnsi="Cambria Math"/>
+          </w:rPr>
+          <m:t>&gt;</m:t>
+        </m:r>
+        <m:r>
+          <m:rPr>
+            <m:sty m:val="b"/>
+          </m:rPr>
+          <w:rPr>
+            <w:rFonts w:ascii="Cambria Math" w:hAnsi="Cambria Math"/>
+          </w:rPr>
+          <m:t xml:space="preserve"> 0 </m:t>
+        </m:r>
+      </m:oMath>
+      <w:r>
+        <w:rPr>
+          <w:b/>
+          <w:bCs/>
+        </w:rPr>
+        <w:t xml:space="preserve"> </w:t>
+      </w:r>
+      <w:r>
+        <w:t xml:space="preserve">(Hay </w:t>
+      </w:r>
+      <w:r>
+        <w:t>una correlación monotónica positiva</w:t>
+      </w:r>
+      <w:r>
+        <w:t>. A más vulnerabilidad, más carencias).</w:t>
+      </w:r>
+    </w:p>
+    <w:p>
+      <w:pPr>
+        <w:jc w:val="left"/>
+      </w:pPr>
+    </w:p>
+    <w:p/>
+    <w:p>
+      <w:pPr>
+        <w:pStyle w:val="Prrafodelista"/>
+      </w:pPr>
+    </w:p>
+    <w:p>
+      <w:pPr>
+        <w:rPr>
+          <w:highlight w:val="yellow"/>
+        </w:rPr>
+      </w:pPr>
+      <w:r>
+        <w:rPr>
+          <w:highlight w:val="yellow"/>
+        </w:rPr>
+        <w:lastRenderedPageBreak/>
+        <w:t xml:space="preserve">Para responder a la pregunta de investigación se plantea una hipótesis </w:t>
+      </w:r>
+      <w:commentRangeStart w:id="5"/>
+      <w:commentRangeStart w:id="6"/>
+      <w:r>
+        <w:rPr>
+          <w:highlight w:val="yellow"/>
+        </w:rPr>
+        <w:t>unilateral</w:t>
+      </w:r>
+      <w:commentRangeEnd w:id="5"/>
       <w:r>
         <w:rPr>
           <w:rStyle w:val="Refdecomentario"/>
           <w:sz w:val="24"/>
           <w:szCs w:val="24"/>
         </w:rPr>
-        <w:commentReference w:id="4"/>
-      </w:r>
-    </w:p>
-    <w:p>
-      <w:pPr>
-        <w:rPr>
-          <w:highlight w:val="yellow"/>
-        </w:rPr>
-      </w:pPr>
-      <w:r>
-        <w:rPr>
-          <w:highlight w:val="yellow"/>
-        </w:rPr>
-        <w:t xml:space="preserve">Para responder a la pregunta de investigación se plantea una hipótesis </w:t>
-      </w:r>
-      <w:commentRangeStart w:id="6"/>
-      <w:commentRangeStart w:id="7"/>
-      <w:r>
-        <w:rPr>
-          <w:highlight w:val="yellow"/>
-        </w:rPr>
-        <w:t>unilateral</w:t>
+        <w:commentReference w:id="5"/>
       </w:r>
       <w:commentRangeEnd w:id="6"/>
       <w:r>
@@ -2578,27 +2956,11 @@
         </w:rPr>
         <w:commentReference w:id="6"/>
       </w:r>
-      <w:commentRangeEnd w:id="7"/>
-      <w:r>
-        <w:rPr>
-          <w:rStyle w:val="Refdecomentario"/>
-          <w:sz w:val="24"/>
-          <w:szCs w:val="24"/>
-        </w:rPr>
-        <w:commentReference w:id="7"/>
-      </w:r>
       <w:r>
         <w:rPr>
           <w:highlight w:val="yellow"/>
         </w:rPr>
-        <w:t xml:space="preserve">, ya que la literatura teórica y empírica sugiere una dirección esperada en la relación entre el crecimiento económico, medido a través del ingreso per cápita, y las emisiones de CO₂ per cápita, de acuerdo con la teoría de Kuznets. La evidencia indica que las economías más desarrolladas, </w:t>
-      </w:r>
-      <w:r>
-        <w:rPr>
-          <w:highlight w:val="yellow"/>
-        </w:rPr>
-        <w:lastRenderedPageBreak/>
-        <w:t>al alcanzar niveles más altos de ingreso, tienden también a registrar mayores emisiones por persona, especialmente cuando su matriz energética depende de los combustibles fósiles y su estructura productiva conserva sectores industriales con un alto consumo de energía.</w:t>
+        <w:t>, ya que la literatura teórica y empírica sugiere una dirección esperada en la relación entre el crecimiento económico, medido a través del ingreso per cápita, y las emisiones de CO₂ per cápita, de acuerdo con la teoría de Kuznets. La evidencia indica que las economías más desarrolladas, al alcanzar niveles más altos de ingreso, tienden también a registrar mayores emisiones por persona, especialmente cuando su matriz energética depende de los combustibles fósiles y su estructura productiva conserva sectores industriales con un alto consumo de energía.</w:t>
       </w:r>
     </w:p>
     <w:p>
@@ -3125,7 +3487,14 @@
                 <w:rFonts w:ascii="Cambria Math" w:hAnsi="Cambria Math"/>
                 <w:highlight w:val="yellow"/>
               </w:rPr>
-              <m:t>μCO2</m:t>
+              <m:t>μCO</m:t>
+            </m:r>
+            <m:r>
+              <w:rPr>
+                <w:rFonts w:ascii="Cambria Math" w:hAnsi="Cambria Math"/>
+                <w:highlight w:val="yellow"/>
+              </w:rPr>
+              <m:t>2</m:t>
             </m:r>
           </m:e>
           <m:sub>
@@ -3183,7 +3552,14 @@
                 <w:rFonts w:ascii="Cambria Math" w:hAnsi="Cambria Math"/>
                 <w:highlight w:val="yellow"/>
               </w:rPr>
-              <m:t>μCO2</m:t>
+              <m:t>μCO</m:t>
+            </m:r>
+            <m:r>
+              <w:rPr>
+                <w:rFonts w:ascii="Cambria Math" w:hAnsi="Cambria Math"/>
+                <w:highlight w:val="yellow"/>
+              </w:rPr>
+              <m:t>2</m:t>
             </m:r>
           </m:e>
           <m:sub>
@@ -3409,18 +3785,32 @@
       <w:pPr>
         <w:pStyle w:val="Ttulo2"/>
       </w:pPr>
-      <w:commentRangeStart w:id="8"/>
-      <w:r>
+      <w:commentRangeStart w:id="7"/>
+      <w:r>
+        <w:lastRenderedPageBreak/>
         <w:t xml:space="preserve">Revisar los supuestos y ejecutar la prueba </w:t>
       </w:r>
-    </w:p>
-    <w:p>
-      <w:pPr>
-        <w:pStyle w:val="Prrafodelista"/>
-        <w:numPr>
-          <w:ilvl w:val="0"/>
-          <w:numId w:val="4"/>
-        </w:numPr>
+      <w:commentRangeEnd w:id="7"/>
+      <w:r>
+        <w:rPr>
+          <w:rStyle w:val="Refdecomentario"/>
+          <w:rFonts w:eastAsia="Times New Roman"/>
+          <w:b w:val="0"/>
+          <w:bCs w:val="0"/>
+        </w:rPr>
+        <w:commentReference w:id="7"/>
+      </w:r>
+    </w:p>
+    <w:p>
+      <w:pPr>
+        <w:pStyle w:val="Ttulo3"/>
+      </w:pPr>
+      <w:r>
+        <w:t>Planteamiento teórico de los supuestos de la prueba</w:t>
+      </w:r>
+    </w:p>
+    <w:p>
+      <w:pPr>
         <w:rPr>
           <w:rFonts w:eastAsiaTheme="minorEastAsia"/>
         </w:rPr>
@@ -3429,59 +3819,935 @@
         <w:rPr>
           <w:rFonts w:eastAsiaTheme="minorEastAsia"/>
         </w:rPr>
-        <w:t xml:space="preserve">Verifique las condiciones necesarias para aplicar la prueba elegida (normalidad, independencia, homogeneidad de varianzas, tamaño de muestra). En caso de que </w:t>
+        <w:t xml:space="preserve">Teniendo en cuenta que en la sección 2.1 se explicaron las razones de seleccionar la prueba de </w:t>
       </w:r>
       <w:r>
         <w:rPr>
           <w:rFonts w:eastAsiaTheme="minorEastAsia"/>
         </w:rPr>
+        <w:t>Correlación de Spearma</w:t>
+      </w:r>
+      <w:r>
+        <w:rPr>
+          <w:rFonts w:eastAsiaTheme="minorEastAsia"/>
+        </w:rPr>
+        <w:t xml:space="preserve">n </w:t>
+      </w:r>
+      <w:r>
+        <w:rPr>
+          <w:rFonts w:eastAsiaTheme="minorEastAsia"/>
+        </w:rPr>
+        <w:t>(</w:t>
+      </w:r>
+      <m:oMath>
+        <m:r>
+          <m:rPr>
+            <m:sty m:val="p"/>
+          </m:rPr>
+          <w:rPr>
+            <w:rFonts w:ascii="Cambria Math" w:eastAsiaTheme="minorEastAsia" w:hAnsi="Cambria Math"/>
+          </w:rPr>
+          <m:t>ρ</m:t>
+        </m:r>
+      </m:oMath>
+      <w:r>
+        <w:rPr>
+          <w:rFonts w:eastAsiaTheme="minorEastAsia"/>
+        </w:rPr>
+        <w:t xml:space="preserve">) </w:t>
+      </w:r>
+      <w:r>
+        <w:rPr>
+          <w:rFonts w:eastAsiaTheme="minorEastAsia"/>
+        </w:rPr>
+        <w:t xml:space="preserve">que </w:t>
+      </w:r>
+      <w:r>
+        <w:rPr>
+          <w:rFonts w:eastAsiaTheme="minorEastAsia"/>
+        </w:rPr>
+        <w:t xml:space="preserve">es un coeficiente no paramétrico diseñado para medir la fuerza y la dirección de la asociación entre variables. </w:t>
+      </w:r>
+      <w:r>
+        <w:rPr>
+          <w:rFonts w:eastAsiaTheme="minorEastAsia"/>
+        </w:rPr>
+        <w:t>De esta manera, p</w:t>
+      </w:r>
+      <w:r>
+        <w:rPr>
+          <w:rFonts w:eastAsiaTheme="minorEastAsia"/>
+        </w:rPr>
+        <w:t xml:space="preserve">ara que su aplicación sea válida, la prueba se fundamenta en varios supuestos teóricos. En primer lugar, se requiere que ambas variables de interés, el </w:t>
+      </w:r>
+      <w:r>
+        <w:rPr>
+          <w:rFonts w:eastAsiaTheme="minorEastAsia"/>
+        </w:rPr>
+        <w:t>í</w:t>
+      </w:r>
+      <w:r>
+        <w:rPr>
+          <w:rFonts w:eastAsiaTheme="minorEastAsia"/>
+        </w:rPr>
+        <w:t xml:space="preserve">ndice de </w:t>
+      </w:r>
+      <w:r>
+        <w:rPr>
+          <w:rFonts w:eastAsiaTheme="minorEastAsia"/>
+        </w:rPr>
+        <w:t>v</w:t>
+      </w:r>
+      <w:r>
+        <w:rPr>
+          <w:rFonts w:eastAsiaTheme="minorEastAsia"/>
+        </w:rPr>
+        <w:t>ulnerabilidad (</w:t>
+      </w:r>
+      <m:oMath>
+        <m:r>
+          <w:rPr>
+            <w:rFonts w:ascii="Cambria Math" w:eastAsiaTheme="minorEastAsia" w:hAnsi="Cambria Math"/>
+          </w:rPr>
+          <m:t>X</m:t>
+        </m:r>
+      </m:oMath>
+      <w:r>
+        <w:rPr>
+          <w:rFonts w:eastAsiaTheme="minorEastAsia"/>
+        </w:rPr>
+        <w:t xml:space="preserve">) y el </w:t>
+      </w:r>
+      <w:r>
+        <w:rPr>
+          <w:rFonts w:eastAsiaTheme="minorEastAsia"/>
+        </w:rPr>
+        <w:t>n</w:t>
+      </w:r>
+      <w:r>
+        <w:rPr>
+          <w:rFonts w:eastAsiaTheme="minorEastAsia"/>
+        </w:rPr>
+        <w:t xml:space="preserve">úmero de </w:t>
+      </w:r>
+      <w:r>
+        <w:rPr>
+          <w:rFonts w:eastAsiaTheme="minorEastAsia"/>
+        </w:rPr>
+        <w:t>c</w:t>
+      </w:r>
+      <w:r>
+        <w:rPr>
+          <w:rFonts w:eastAsiaTheme="minorEastAsia"/>
+        </w:rPr>
+        <w:t>arencias (</w:t>
+      </w:r>
+      <m:oMath>
+        <m:r>
+          <w:rPr>
+            <w:rFonts w:ascii="Cambria Math" w:eastAsiaTheme="minorEastAsia" w:hAnsi="Cambria Math"/>
+          </w:rPr>
+          <m:t>Y</m:t>
+        </m:r>
+      </m:oMath>
+      <w:r>
+        <w:rPr>
+          <w:rFonts w:eastAsiaTheme="minorEastAsia"/>
+        </w:rPr>
+        <w:t xml:space="preserve">), estén medidas a un nivel ordinal o superior. Este es el supuesto más </w:t>
+      </w:r>
+      <w:r>
+        <w:rPr>
+          <w:rFonts w:eastAsiaTheme="minorEastAsia"/>
+        </w:rPr>
+        <w:t>importante</w:t>
+      </w:r>
+      <w:r>
+        <w:rPr>
+          <w:rFonts w:eastAsiaTheme="minorEastAsia"/>
+        </w:rPr>
+        <w:t xml:space="preserve">, ya que la prueba opera sobre los rangos u órdenes jerárquicos de las observaciones, no sobre sus valores brutos. En segundo lugar, se asume que la relación entre las variables, si existe, es monotónica. Esto implica que, a medida que los valores de </w:t>
+      </w:r>
+      <m:oMath>
+        <m:r>
+          <w:rPr>
+            <w:rFonts w:ascii="Cambria Math" w:eastAsiaTheme="minorEastAsia" w:hAnsi="Cambria Math"/>
+          </w:rPr>
+          <m:t>X</m:t>
+        </m:r>
+      </m:oMath>
+      <w:r>
+        <w:rPr>
+          <w:rFonts w:eastAsiaTheme="minorEastAsia"/>
+        </w:rPr>
+        <w:t xml:space="preserve"> aumentan, los de </w:t>
+      </w:r>
+      <m:oMath>
+        <m:r>
+          <w:rPr>
+            <w:rFonts w:ascii="Cambria Math" w:eastAsiaTheme="minorEastAsia" w:hAnsi="Cambria Math"/>
+          </w:rPr>
+          <m:t>Y</m:t>
+        </m:r>
+      </m:oMath>
+      <w:r>
+        <w:rPr>
+          <w:rFonts w:eastAsiaTheme="minorEastAsia"/>
+        </w:rPr>
+        <w:t xml:space="preserve"> deben mostrar una tendencia consistente a aumentar (monotónica positiva) o a disminuir (monotónica negativa), sin la exigencia de una relación lineal estricta. El tercer </w:t>
+      </w:r>
+      <w:r>
+        <w:rPr>
+          <w:rFonts w:eastAsiaTheme="minorEastAsia"/>
+        </w:rPr>
+        <w:t>supuesto implica</w:t>
+      </w:r>
+      <w:r>
+        <w:rPr>
+          <w:rFonts w:eastAsiaTheme="minorEastAsia"/>
+        </w:rPr>
+        <w:t xml:space="preserve"> independencia de las observaciones, lo que significa que la medición de una unidad muestral no debe influir ni estar relacionada con la medición de otra. Finalmente, </w:t>
+      </w:r>
+      <w:r>
+        <w:rPr>
+          <w:rFonts w:eastAsiaTheme="minorEastAsia"/>
+        </w:rPr>
+        <w:t>es importante medir el número de empates (</w:t>
+      </w:r>
+      <w:r>
+        <w:rPr>
+          <w:rFonts w:eastAsiaTheme="minorEastAsia"/>
+        </w:rPr>
+        <w:t xml:space="preserve">múltiples observaciones con el mismo valor), </w:t>
+      </w:r>
+      <w:r>
+        <w:rPr>
+          <w:rFonts w:eastAsiaTheme="minorEastAsia"/>
+        </w:rPr>
+        <w:t xml:space="preserve">ya que esto </w:t>
+      </w:r>
+      <w:r>
+        <w:rPr>
+          <w:rFonts w:eastAsiaTheme="minorEastAsia"/>
+        </w:rPr>
+        <w:t>puede reducir la precisión del coeficiente</w:t>
+      </w:r>
+      <w:r>
+        <w:rPr>
+          <w:rFonts w:eastAsiaTheme="minorEastAsia"/>
+        </w:rPr>
+        <w:t xml:space="preserve"> </w:t>
+      </w:r>
+      <w:r>
+        <w:rPr>
+          <w:rFonts w:eastAsiaTheme="minorEastAsia"/>
+        </w:rPr>
+        <w:t>(</w:t>
+      </w:r>
+      <m:oMath>
+        <m:r>
+          <m:rPr>
+            <m:sty m:val="p"/>
+          </m:rPr>
+          <w:rPr>
+            <w:rFonts w:ascii="Cambria Math" w:eastAsiaTheme="minorEastAsia" w:hAnsi="Cambria Math"/>
+          </w:rPr>
+          <m:t>ρ</m:t>
+        </m:r>
+      </m:oMath>
+      <w:r>
+        <w:rPr>
+          <w:rFonts w:eastAsiaTheme="minorEastAsia"/>
+        </w:rPr>
+        <w:t>)</w:t>
+      </w:r>
+      <w:r>
+        <w:rPr>
+          <w:rFonts w:eastAsiaTheme="minorEastAsia"/>
+        </w:rPr>
+        <w:t xml:space="preserve"> </w:t>
+      </w:r>
+      <w:r>
+        <w:rPr>
+          <w:rFonts w:eastAsiaTheme="minorEastAsia"/>
+        </w:rPr>
+        <w:t>estimad</w:t>
+      </w:r>
+      <w:r>
+        <w:rPr>
+          <w:rFonts w:eastAsiaTheme="minorEastAsia"/>
+        </w:rPr>
+        <w:t>o</w:t>
+      </w:r>
+      <w:r>
+        <w:rPr>
+          <w:rFonts w:eastAsiaTheme="minorEastAsia"/>
+        </w:rPr>
+        <w:t>.</w:t>
+      </w:r>
+    </w:p>
+    <w:p>
+      <w:pPr>
+        <w:pStyle w:val="Ttulo3"/>
+      </w:pPr>
+      <w:r>
+        <w:t>Evaluación y argumentación de los supuestos</w:t>
+      </w:r>
+    </w:p>
+    <w:p>
+      <w:r>
+        <w:t xml:space="preserve">El supuesto fundamental que rige la elección de esta prueba es el del </w:t>
+      </w:r>
+      <w:r>
+        <w:t>n</w:t>
+      </w:r>
+      <w:r>
+        <w:t xml:space="preserve">ivel de </w:t>
+      </w:r>
+      <w:r>
+        <w:t>m</w:t>
+      </w:r>
+      <w:r>
+        <w:t xml:space="preserve">edición </w:t>
+      </w:r>
+      <w:r>
+        <w:t>o</w:t>
+      </w:r>
+      <w:r>
+        <w:t xml:space="preserve">rdinal. Este requisito se cumple por diseño, ya que tanto el </w:t>
+      </w:r>
+      <w:r>
+        <w:t>índice de vulnerabilidad</w:t>
+      </w:r>
+      <w:r>
+        <w:t xml:space="preserve"> como el</w:t>
+      </w:r>
+      <w:r>
+        <w:t xml:space="preserve"> número de carencias de</w:t>
+      </w:r>
+      <w:r>
+        <w:t xml:space="preserve"> servicios están constituidos </w:t>
+      </w:r>
+      <w:r>
+        <w:t>como</w:t>
+      </w:r>
+      <w:r>
+        <w:t xml:space="preserve"> escalas categóricas discretas y ordenadas. </w:t>
+      </w:r>
+      <w:r>
+        <w:t>De esta manera, l</w:t>
+      </w:r>
+      <w:r>
+        <w:t xml:space="preserve">a naturaleza no paramétrica de Spearman es </w:t>
+      </w:r>
+      <w:r>
+        <w:t>adecuada</w:t>
+      </w:r>
+      <w:r>
+        <w:t xml:space="preserve"> para este tipo de variables.</w:t>
+      </w:r>
+      <w:r>
+        <w:t xml:space="preserve"> </w:t>
+      </w:r>
+      <w:r>
+        <w:t xml:space="preserve">En relación con el supuesto de </w:t>
+      </w:r>
+      <w:r>
+        <w:t>i</w:t>
+      </w:r>
+      <w:r>
+        <w:t xml:space="preserve">ndependencia de las </w:t>
+      </w:r>
+      <w:r>
+        <w:t>o</w:t>
+      </w:r>
+      <w:r>
+        <w:t xml:space="preserve">bservaciones, </w:t>
+      </w:r>
+      <w:r>
+        <w:t xml:space="preserve">se considera cumplido de forma metodológica en este análisis. Si bien el origen de los datos, provenientes de una encuesta con un diseño de muestreo </w:t>
+      </w:r>
+      <w:r>
+        <w:t>probabilístico</w:t>
+      </w:r>
+      <w:r>
+        <w:t>, introduce una dependencia estructural entre las unidades muestrales, esta limitación se subsana mediante la incorporación de los factores de expansión</w:t>
+      </w:r>
+      <w:r>
+        <w:t xml:space="preserve"> al análisis</w:t>
+      </w:r>
+      <w:r>
+        <w:t>.</w:t>
+      </w:r>
+    </w:p>
+    <w:p>
+      <w:r>
+        <w:t>Respecto a</w:t>
+      </w:r>
+      <w:r>
+        <w:t xml:space="preserve"> </w:t>
+      </w:r>
+      <w:r>
+        <w:t>l</w:t>
+      </w:r>
+      <w:r>
+        <w:t>a evaluación de empates</w:t>
+      </w:r>
+      <w:r>
+        <w:t xml:space="preserve">, la naturaleza discreta de las variables resultó en una alta concentración de observaciones en categorías específicas. La categoría más frecuente del Índice de Vulnerabilidad (X) concentró el </w:t>
+      </w:r>
+      <w:r>
+        <w:t>4</w:t>
+      </w:r>
+      <w:r>
+        <w:t>0</w:t>
+      </w:r>
+      <w:r>
+        <w:t>.</w:t>
+      </w:r>
+      <w:r>
+        <w:t>2</w:t>
+      </w:r>
+      <w:r>
+        <w:t>9%</w:t>
+      </w:r>
+      <w:r>
+        <w:t xml:space="preserve"> de las observaciones, mientras que la del Número de Carencias (Y) concentró </w:t>
+      </w:r>
+      <w:r>
+        <w:t>el 4</w:t>
+      </w:r>
+      <w:r>
+        <w:t>3.58</w:t>
+      </w:r>
+      <w:r>
+        <w:t>%.</w:t>
+      </w:r>
+      <w:r>
+        <w:t xml:space="preserve"> Si bien esta alta proporción podría volver el coeficiente </w:t>
+      </w:r>
+      <w:r>
+        <w:rPr>
+          <w:rFonts w:eastAsiaTheme="minorEastAsia"/>
+        </w:rPr>
+        <w:t>(</w:t>
+      </w:r>
+      <m:oMath>
+        <m:r>
+          <m:rPr>
+            <m:sty m:val="p"/>
+          </m:rPr>
+          <w:rPr>
+            <w:rFonts w:ascii="Cambria Math" w:eastAsiaTheme="minorEastAsia" w:hAnsi="Cambria Math"/>
+          </w:rPr>
+          <m:t>ρ</m:t>
+        </m:r>
+      </m:oMath>
+      <w:r>
+        <w:rPr>
+          <w:rFonts w:eastAsiaTheme="minorEastAsia"/>
+        </w:rPr>
+        <w:t>)</w:t>
+      </w:r>
+      <w:r>
+        <w:rPr>
+          <w:rFonts w:eastAsiaTheme="minorEastAsia"/>
+        </w:rPr>
+        <w:t xml:space="preserve"> </w:t>
+      </w:r>
+      <w:r>
+        <w:t>una estimación más conservadora que si las variables fuesen continuas, la Correlación de Spearman es robusta y su cálculo incorpora de manera estándar el ajuste de rangos promedio para manejar esta situación.</w:t>
+      </w:r>
+      <w:r>
+        <w:t xml:space="preserve"> En la siguiente tabla se muestran las frecuencias absolutas </w:t>
+      </w:r>
+    </w:p>
+    <w:p>
+      <w:pPr>
+        <w:jc w:val="center"/>
+      </w:pPr>
+      <w:r>
         <w:lastRenderedPageBreak/>
-        <w:t>alguna condición no se cumpla, justifique la prueba alternativa empleada o las transformaciones realizadas sobre los datos</w:t>
-      </w:r>
-    </w:p>
-    <w:p>
-      <w:pPr>
-        <w:pStyle w:val="Prrafodelista"/>
-        <w:numPr>
-          <w:ilvl w:val="0"/>
-          <w:numId w:val="4"/>
-        </w:numPr>
+        <w:drawing>
+          <wp:inline distT="0" distB="0" distL="0" distR="0" wp14:anchorId="139F34C6" wp14:editId="66BA1A69">
+            <wp:extent cx="4126675" cy="1468010"/>
+            <wp:effectExtent l="0" t="0" r="7620" b="0"/>
+            <wp:docPr id="1" name="Imagen 1"/>
+            <wp:cNvGraphicFramePr>
+              <a:graphicFrameLocks xmlns:a="http://schemas.openxmlformats.org/drawingml/2006/main" noChangeAspect="1"/>
+            </wp:cNvGraphicFramePr>
+            <a:graphic xmlns:a="http://schemas.openxmlformats.org/drawingml/2006/main">
+              <a:graphicData uri="http://schemas.openxmlformats.org/drawingml/2006/picture">
+                <pic:pic xmlns:pic="http://schemas.openxmlformats.org/drawingml/2006/picture">
+                  <pic:nvPicPr>
+                    <pic:cNvPr id="1" name=""/>
+                    <pic:cNvPicPr/>
+                  </pic:nvPicPr>
+                  <pic:blipFill>
+                    <a:blip r:embed="rId33"/>
+                    <a:stretch>
+                      <a:fillRect/>
+                    </a:stretch>
+                  </pic:blipFill>
+                  <pic:spPr>
+                    <a:xfrm>
+                      <a:off x="0" y="0"/>
+                      <a:ext cx="4145308" cy="1474638"/>
+                    </a:xfrm>
+                    <a:prstGeom prst="rect">
+                      <a:avLst/>
+                    </a:prstGeom>
+                  </pic:spPr>
+                </pic:pic>
+              </a:graphicData>
+            </a:graphic>
+          </wp:inline>
+        </w:drawing>
+      </w:r>
+    </w:p>
+    <w:p>
+      <w:pPr>
+        <w:jc w:val="center"/>
+      </w:pPr>
+      <w:r>
+        <w:drawing>
+          <wp:inline distT="0" distB="0" distL="0" distR="0" wp14:anchorId="0ECEAB9B" wp14:editId="60A1C753">
+            <wp:extent cx="4163856" cy="1800000"/>
+            <wp:effectExtent l="0" t="0" r="8255" b="0"/>
+            <wp:docPr id="2" name="Imagen 2"/>
+            <wp:cNvGraphicFramePr>
+              <a:graphicFrameLocks xmlns:a="http://schemas.openxmlformats.org/drawingml/2006/main" noChangeAspect="1"/>
+            </wp:cNvGraphicFramePr>
+            <a:graphic xmlns:a="http://schemas.openxmlformats.org/drawingml/2006/main">
+              <a:graphicData uri="http://schemas.openxmlformats.org/drawingml/2006/picture">
+                <pic:pic xmlns:pic="http://schemas.openxmlformats.org/drawingml/2006/picture">
+                  <pic:nvPicPr>
+                    <pic:cNvPr id="1" name=""/>
+                    <pic:cNvPicPr/>
+                  </pic:nvPicPr>
+                  <pic:blipFill>
+                    <a:blip r:embed="rId34"/>
+                    <a:stretch>
+                      <a:fillRect/>
+                    </a:stretch>
+                  </pic:blipFill>
+                  <pic:spPr>
+                    <a:xfrm>
+                      <a:off x="0" y="0"/>
+                      <a:ext cx="4163856" cy="1800000"/>
+                    </a:xfrm>
+                    <a:prstGeom prst="rect">
+                      <a:avLst/>
+                    </a:prstGeom>
+                  </pic:spPr>
+                </pic:pic>
+              </a:graphicData>
+            </a:graphic>
+          </wp:inline>
+        </w:drawing>
+      </w:r>
+    </w:p>
+    <w:p>
+      <w:r>
+        <w:t xml:space="preserve">Finalmente, la evaluación del supuesto de </w:t>
+      </w:r>
+      <w:r>
+        <w:t>m</w:t>
+      </w:r>
+      <w:r>
+        <w:t>onotonicidad</w:t>
+      </w:r>
+      <w:r>
+        <w:t xml:space="preserve"> se realizó mediante la inspección de la </w:t>
+      </w:r>
+      <w:r>
+        <w:t>t</w:t>
+      </w:r>
+      <w:r>
+        <w:t xml:space="preserve">abla de </w:t>
+      </w:r>
+      <w:r>
+        <w:t>c</w:t>
+      </w:r>
+      <w:r>
+        <w:t xml:space="preserve">ontingencia </w:t>
+      </w:r>
+      <w:r>
+        <w:t>p</w:t>
+      </w:r>
+      <w:r>
+        <w:t xml:space="preserve">onderada y el estadístico </w:t>
+      </w:r>
+      <w:r>
         <w:rPr>
           <w:rFonts w:eastAsiaTheme="minorEastAsia"/>
         </w:rPr>
-      </w:pPr>
+        <w:t>(</w:t>
+      </w:r>
+      <m:oMath>
+        <m:r>
+          <m:rPr>
+            <m:sty m:val="p"/>
+          </m:rPr>
+          <w:rPr>
+            <w:rFonts w:ascii="Cambria Math" w:eastAsiaTheme="minorEastAsia" w:hAnsi="Cambria Math"/>
+          </w:rPr>
+          <m:t>ρ</m:t>
+        </m:r>
+      </m:oMath>
       <w:r>
         <w:rPr>
           <w:rFonts w:eastAsiaTheme="minorEastAsia"/>
         </w:rPr>
-        <w:t xml:space="preserve">Ejecutar la prueba y reporte de los resultados relevantes como el estadístico de prueba,  el intervalo de confianza estimado </w:t>
-      </w:r>
-    </w:p>
-    <w:p>
-      <w:pPr>
-        <w:pStyle w:val="Prrafodelista"/>
-        <w:numPr>
-          <w:ilvl w:val="0"/>
-          <w:numId w:val="4"/>
-        </w:numPr>
+        <w:t>)</w:t>
+      </w:r>
+      <w:r>
         <w:rPr>
           <w:rFonts w:eastAsiaTheme="minorEastAsia"/>
         </w:rPr>
-      </w:pPr>
+        <w:t xml:space="preserve"> </w:t>
+      </w:r>
+      <w:r>
+        <w:t xml:space="preserve"> preliminar. El coeficiente de </w:t>
+      </w:r>
       <w:r>
         <w:rPr>
           <w:rFonts w:eastAsiaTheme="minorEastAsia"/>
         </w:rPr>
-        <w:t xml:space="preserve">Reporte del valor p de la prueba de hipótesis y explicar la significancia en términos de riesgo de error tipo I </w:t>
-      </w:r>
-      <w:commentRangeEnd w:id="8"/>
-      <w:r>
-        <w:rPr>
-          <w:rStyle w:val="Refdecomentario"/>
-          <w:sz w:val="24"/>
-          <w:szCs w:val="24"/>
-        </w:rPr>
-        <w:commentReference w:id="8"/>
+        <w:t>(</w:t>
+      </w:r>
+      <m:oMath>
+        <m:r>
+          <m:rPr>
+            <m:sty m:val="p"/>
+          </m:rPr>
+          <w:rPr>
+            <w:rFonts w:ascii="Cambria Math" w:eastAsiaTheme="minorEastAsia" w:hAnsi="Cambria Math"/>
+          </w:rPr>
+          <m:t>ρ</m:t>
+        </m:r>
+        <m:r>
+          <m:rPr>
+            <m:sty m:val="p"/>
+          </m:rPr>
+          <w:rPr>
+            <w:rFonts w:ascii="Cambria Math" w:eastAsiaTheme="minorEastAsia" w:hAnsi="Cambria Math"/>
+          </w:rPr>
+          <m:t>=</m:t>
+        </m:r>
+        <m:r>
+          <m:rPr>
+            <m:sty m:val="p"/>
+          </m:rPr>
+          <w:rPr>
+            <w:rFonts w:ascii="Cambria Math" w:hAnsi="Cambria Math"/>
+          </w:rPr>
+          <m:t>-0.1244</m:t>
+        </m:r>
+      </m:oMath>
+      <w:r>
+        <w:rPr>
+          <w:rFonts w:eastAsiaTheme="minorEastAsia"/>
+        </w:rPr>
+        <w:t xml:space="preserve"> </w:t>
+      </w:r>
+      <w:r>
+        <w:t xml:space="preserve">reveló una </w:t>
+      </w:r>
+      <w:r>
+        <w:t>asociación monotónica negativa y débil</w:t>
+      </w:r>
+      <w:r>
+        <w:t>, lo que indica una ligera tendencia a que la vulnerabilidad y las carencias se muevan en direcciones opuestas. La Matriz de Contingencia Ponderada reflejó esta debilidad y dispersión, sin mostrar una concentración dominante en la diagonal. Esta magnitud marginal es lo que el análisis de hipótesis debe validar como estadísticamente significativo o no, utilizando el error estándar ajustado por la ponderación.</w:t>
+      </w:r>
+    </w:p>
+    <w:p>
+      <w:pPr>
+        <w:jc w:val="center"/>
+        <w:rPr>
+          <w:rFonts w:eastAsiaTheme="minorEastAsia"/>
+        </w:rPr>
+      </w:pPr>
+      <w:r>
+        <w:drawing>
+          <wp:inline distT="0" distB="0" distL="0" distR="0" wp14:anchorId="179BAFAC" wp14:editId="2850388D">
+            <wp:extent cx="4030436" cy="1800000"/>
+            <wp:effectExtent l="0" t="0" r="8255" b="0"/>
+            <wp:docPr id="3" name="Imagen 3"/>
+            <wp:cNvGraphicFramePr>
+              <a:graphicFrameLocks xmlns:a="http://schemas.openxmlformats.org/drawingml/2006/main" noChangeAspect="1"/>
+            </wp:cNvGraphicFramePr>
+            <a:graphic xmlns:a="http://schemas.openxmlformats.org/drawingml/2006/main">
+              <a:graphicData uri="http://schemas.openxmlformats.org/drawingml/2006/picture">
+                <pic:pic xmlns:pic="http://schemas.openxmlformats.org/drawingml/2006/picture">
+                  <pic:nvPicPr>
+                    <pic:cNvPr id="1" name=""/>
+                    <pic:cNvPicPr/>
+                  </pic:nvPicPr>
+                  <pic:blipFill>
+                    <a:blip r:embed="rId35"/>
+                    <a:stretch>
+                      <a:fillRect/>
+                    </a:stretch>
+                  </pic:blipFill>
+                  <pic:spPr>
+                    <a:xfrm>
+                      <a:off x="0" y="0"/>
+                      <a:ext cx="4030436" cy="1800000"/>
+                    </a:xfrm>
+                    <a:prstGeom prst="rect">
+                      <a:avLst/>
+                    </a:prstGeom>
+                  </pic:spPr>
+                </pic:pic>
+              </a:graphicData>
+            </a:graphic>
+          </wp:inline>
+        </w:drawing>
+      </w:r>
+    </w:p>
+    <w:p>
+      <w:r>
+        <w:t xml:space="preserve">El valor observado del coeficiente de correlación de Spearman ponderado </w:t>
+      </w:r>
+      <w:r>
+        <w:t>fue</w:t>
+      </w:r>
+      <w:r>
+        <w:t xml:space="preserve"> </w:t>
+      </w:r>
+      <m:oMath>
+        <m:r>
+          <m:rPr>
+            <m:sty m:val="p"/>
+          </m:rPr>
+          <w:rPr>
+            <w:rFonts w:ascii="Cambria Math" w:hAnsi="Cambria Math"/>
+          </w:rPr>
+          <m:t>ρ</m:t>
+        </m:r>
+        <m:r>
+          <w:rPr>
+            <w:rFonts w:ascii="Cambria Math" w:hAnsi="Cambria Math"/>
+          </w:rPr>
+          <m:t>=</m:t>
+        </m:r>
+        <m:r>
+          <m:rPr>
+            <m:sty m:val="p"/>
+          </m:rPr>
+          <w:rPr>
+            <w:rFonts w:ascii="Cambria Math" w:hAnsi="Cambria Math"/>
+          </w:rPr>
+          <m:t>-0.1244</m:t>
+        </m:r>
+      </m:oMath>
+      <w:r>
+        <w:t xml:space="preserve">. El signo </w:t>
+      </w:r>
+      <w:r>
+        <w:t>negativo indica que la relación monotónica, aunque muy débil, se presenta en la dirección opuesta a la esperada (es decir, una tendencia a que una mayor vulnerabilidad se asocie con un menor número de carencias ponderado).</w:t>
+      </w:r>
+      <w:r>
+        <w:t xml:space="preserve"> </w:t>
+      </w:r>
+      <w:r>
+        <w:t xml:space="preserve">El p-valor </w:t>
+      </w:r>
+      <w:r>
+        <w:t xml:space="preserve">obtenido fue </w:t>
+      </w:r>
+      <w:r>
+        <w:t xml:space="preserve">de 0.91481 </w:t>
+      </w:r>
+      <w:r>
+        <w:lastRenderedPageBreak/>
+        <w:t xml:space="preserve">(obtenido mediante la prueba de permutación) </w:t>
+      </w:r>
+      <w:r>
+        <w:t xml:space="preserve">que </w:t>
+      </w:r>
+      <w:r>
+        <w:t xml:space="preserve">es mayor que el nivel de significancia </w:t>
+      </w:r>
+      <m:oMath>
+        <m:r>
+          <m:rPr>
+            <m:sty m:val="p"/>
+          </m:rPr>
+          <w:rPr>
+            <w:rFonts w:ascii="Cambria Math" w:hAnsi="Cambria Math"/>
+          </w:rPr>
+          <m:t>α=0.05</m:t>
+        </m:r>
+      </m:oMath>
+      <w:r>
+        <w:t>;</w:t>
+      </w:r>
+      <w:r>
+        <w:t xml:space="preserve"> </w:t>
+      </w:r>
+      <w:r>
+        <w:t>p</w:t>
+      </w:r>
+      <w:r>
+        <w:t>or lo tanto, se falla en rechazar la hipótesis nula (</w:t>
+      </w:r>
+      <m:oMath>
+        <m:sSub>
+          <m:sSubPr>
+            <m:ctrlPr>
+              <w:rPr>
+                <w:rFonts w:ascii="Cambria Math" w:hAnsi="Cambria Math"/>
+              </w:rPr>
+            </m:ctrlPr>
+          </m:sSubPr>
+          <m:e>
+            <m:r>
+              <m:rPr>
+                <m:sty m:val="p"/>
+              </m:rPr>
+              <w:rPr>
+                <w:rFonts w:ascii="Cambria Math" w:hAnsi="Cambria Math"/>
+              </w:rPr>
+              <m:t>H</m:t>
+            </m:r>
+          </m:e>
+          <m:sub>
+            <m:r>
+              <m:rPr>
+                <m:sty m:val="p"/>
+              </m:rPr>
+              <w:rPr>
+                <w:rFonts w:ascii="Cambria Math" w:hAnsi="Cambria Math"/>
+              </w:rPr>
+              <m:t>0</m:t>
+            </m:r>
+          </m:sub>
+        </m:sSub>
+        <m:r>
+          <m:rPr>
+            <m:sty m:val="p"/>
+          </m:rPr>
+          <w:rPr>
+            <w:rFonts w:ascii="Cambria Math" w:hAnsi="Cambria Math"/>
+          </w:rPr>
+          <m:t>:ρ≤ 0</m:t>
+        </m:r>
+      </m:oMath>
+      <w:r>
+        <w:t>).</w:t>
+      </w:r>
+      <w:r>
+        <w:t xml:space="preserve"> </w:t>
+      </w:r>
+      <w:r>
+        <w:t xml:space="preserve">Adicionalmente, el </w:t>
+      </w:r>
+      <w:r>
+        <w:t>i</w:t>
+      </w:r>
+      <w:r>
+        <w:t xml:space="preserve">ntervalo de </w:t>
+      </w:r>
+      <w:r>
+        <w:t>c</w:t>
+      </w:r>
+      <w:r>
+        <w:t xml:space="preserve">onfianza al 95% </w:t>
+      </w:r>
+      <w:r>
+        <w:t>fue de</w:t>
+      </w:r>
+      <w:r>
+        <w:t xml:space="preserve"> </w:t>
+      </w:r>
+      <m:oMath>
+        <m:r>
+          <m:rPr>
+            <m:sty m:val="p"/>
+          </m:rPr>
+          <w:rPr>
+            <w:rFonts w:ascii="Cambria Math" w:hAnsi="Cambria Math"/>
+          </w:rPr>
+          <m:t>[-0.2624;1]</m:t>
+        </m:r>
+      </m:oMath>
+      <w:r>
+        <w:t xml:space="preserve">. Dado que el límite inferior es negativo y el intervalo contiene valores negativos e incluye el cero </w:t>
+      </w:r>
+      <w:r>
+        <w:t>(</w:t>
+      </w:r>
+      <m:oMath>
+        <m:r>
+          <m:rPr>
+            <m:sty m:val="p"/>
+          </m:rPr>
+          <w:rPr>
+            <w:rFonts w:ascii="Cambria Math" w:hAnsi="Cambria Math"/>
+          </w:rPr>
+          <m:t>ρ=0)</m:t>
+        </m:r>
+      </m:oMath>
+      <w:r>
+        <w:t>, esto confirma la ausencia de evidencia de una relación monotónica positiva en la población</w:t>
+      </w:r>
+      <w:r>
+        <w:t xml:space="preserve">. </w:t>
+      </w:r>
+      <w:r>
+        <w:t>En conclusión</w:t>
+      </w:r>
+      <w:r>
+        <w:t>,</w:t>
+      </w:r>
+      <w:r>
+        <w:t xml:space="preserve"> considerando </w:t>
+      </w:r>
+      <w:r>
+        <w:t xml:space="preserve">el efecto de los factores de expansión poblacional, no existe evidencia estadística </w:t>
+      </w:r>
+      <w:r>
+        <w:t>significativa</w:t>
+      </w:r>
+      <w:r>
+        <w:t xml:space="preserve"> para afirmar que el índice de vulnerabilidad y el número de carencias de servicios present</w:t>
+      </w:r>
+      <w:r>
+        <w:t>an</w:t>
+      </w:r>
+      <w:r>
+        <w:t xml:space="preserve"> una relación monotónica positiva en la población migrante de Cartagena. </w:t>
+      </w:r>
+    </w:p>
+    <w:p>
+      <w:pPr>
+        <w:rPr>
+          <w:rFonts w:eastAsiaTheme="minorEastAsia"/>
+        </w:rPr>
+      </w:pPr>
+    </w:p>
+    <w:p>
+      <w:pPr>
+        <w:rPr>
+          <w:rFonts w:eastAsiaTheme="minorEastAsia"/>
+        </w:rPr>
+      </w:pPr>
+    </w:p>
+    <w:p>
+      <w:pPr>
+        <w:spacing w:before="0" w:beforeAutospacing="0" w:after="160" w:afterAutospacing="0" w:line="259" w:lineRule="auto"/>
+        <w:jc w:val="left"/>
+        <w:rPr>
+          <w:rFonts w:eastAsiaTheme="minorEastAsia"/>
+        </w:rPr>
+      </w:pPr>
+      <w:r>
+        <w:rPr>
+          <w:rFonts w:eastAsiaTheme="minorEastAsia"/>
+        </w:rPr>
+        <w:br w:type="page"/>
       </w:r>
     </w:p>
     <w:p>
@@ -3489,6 +4755,7 @@
         <w:pStyle w:val="Ttulo1"/>
       </w:pPr>
       <w:r>
+        <w:lastRenderedPageBreak/>
         <w:t xml:space="preserve">Parte </w:t>
       </w:r>
       <w:r>
@@ -3517,7 +4784,7 @@
           <w:numId w:val="3"/>
         </w:numPr>
       </w:pPr>
-      <w:commentRangeStart w:id="10"/>
+      <w:commentRangeStart w:id="8"/>
       <w:r>
         <w:t xml:space="preserve">Verificar si el resultado de la prueba y el intervalo conducen a la misma conclusión </w:t>
       </w:r>
@@ -3545,14 +4812,14 @@
       <w:r>
         <w:t xml:space="preserve">Explicar qué implican los resultados en términos sustantivos: ¿qué nos dicen sobre el fenómeno estudiado? </w:t>
       </w:r>
-      <w:commentRangeEnd w:id="10"/>
+      <w:commentRangeEnd w:id="8"/>
       <w:r>
         <w:rPr>
           <w:rStyle w:val="Refdecomentario"/>
           <w:sz w:val="24"/>
           <w:szCs w:val="24"/>
         </w:rPr>
-        <w:commentReference w:id="10"/>
+        <w:commentReference w:id="8"/>
       </w:r>
     </w:p>
     <w:p>
@@ -3564,18 +4831,18 @@
       </w:r>
     </w:p>
     <w:p>
-      <w:commentRangeStart w:id="13"/>
+      <w:commentRangeStart w:id="11"/>
       <w:r>
         <w:t xml:space="preserve">Acompañe el resultado del contraste con una o más visualizaciones que permitan interpretar la diferencia o relación observada (por ejemplo, barras con intervalos de confianza, densidades comparadas, gráficos de dispersión con tendencia, etc.) </w:t>
       </w:r>
-      <w:commentRangeEnd w:id="13"/>
+      <w:commentRangeEnd w:id="11"/>
       <w:r>
         <w:rPr>
           <w:rStyle w:val="Refdecomentario"/>
           <w:sz w:val="24"/>
           <w:szCs w:val="24"/>
         </w:rPr>
-        <w:commentReference w:id="13"/>
+        <w:commentReference w:id="11"/>
       </w:r>
       <w:r>
         <w:t>Si ya los ya creados en el EDA son oportunos, compleméntelos e integrarlos a la narrativa que permite realizar la prueba de hipótesis. La narrativa es un breve texto de apoyo que explique lo que muestra el gráfico y cómo respalda (o no) la hipótesis planteada.</w:t>
@@ -3593,7 +4860,7 @@
       <w:pPr>
         <w:pStyle w:val="Ttulo1"/>
       </w:pPr>
-      <w:commentRangeStart w:id="15"/>
+      <w:commentRangeStart w:id="13"/>
       <w:r>
         <w:t xml:space="preserve">Precisión y pertenencia de la respuesta planteada de acuerdo con la situación del contexto </w:t>
       </w:r>
@@ -3605,32 +4872,32 @@
       <w:r>
         <w:t>Coherencia narrativa y argumentativa en las conclusiones</w:t>
       </w:r>
-      <w:commentRangeEnd w:id="15"/>
+      <w:commentRangeEnd w:id="13"/>
       <w:r>
         <w:rPr>
           <w:rStyle w:val="Refdecomentario"/>
           <w:sz w:val="24"/>
           <w:szCs w:val="24"/>
         </w:rPr>
-        <w:commentReference w:id="15"/>
+        <w:commentReference w:id="13"/>
       </w:r>
     </w:p>
     <w:p>
       <w:pPr>
         <w:pStyle w:val="Ttulo1"/>
       </w:pPr>
-      <w:commentRangeStart w:id="18"/>
+      <w:commentRangeStart w:id="16"/>
       <w:r>
         <w:t xml:space="preserve">Añadir una breve descripción de los principales ajustes realizados a partir de la retroalimentación recibida. </w:t>
       </w:r>
-      <w:commentRangeEnd w:id="18"/>
+      <w:commentRangeEnd w:id="16"/>
       <w:r>
         <w:rPr>
           <w:rStyle w:val="Refdecomentario"/>
           <w:sz w:val="24"/>
           <w:szCs w:val="24"/>
         </w:rPr>
-        <w:commentReference w:id="18"/>
+        <w:commentReference w:id="16"/>
       </w:r>
     </w:p>
     <w:p>
@@ -3662,19 +4929,7 @@
         </w:numPr>
       </w:pPr>
       <w:r>
-        <w:t xml:space="preserve">Exclusión de Variable "Discapacidad": Se verificó el análisis </w:t>
-      </w:r>
-      <w:proofErr w:type="spellStart"/>
-      <w:r>
-        <w:t>univariado</w:t>
-      </w:r>
-      <w:proofErr w:type="spellEnd"/>
-      <w:r>
-        <w:t xml:space="preserve"> de la variable "Hogar con Discapacidad". Dado que los resultados mostraron una fuerte predominancia de hogares sin esta condición, se determinó que no existía un aporte </w:t>
-      </w:r>
-      <w:r>
-        <w:lastRenderedPageBreak/>
-        <w:t>significativo al Índice de Vulnerabilidad. Por consiguiente, la variable fue eliminada de la construcción final del índice.</w:t>
+        <w:t>Exclusión de Variable "Discapacidad": Se verificó el análisis univariado de la variable "Hogar con Discapacidad". Dado que los resultados mostraron una fuerte predominancia de hogares sin esta condición, se determinó que no existía un aporte significativo al Índice de Vulnerabilidad. Por consiguiente, la variable fue eliminada de la construcción final del índice.</w:t>
       </w:r>
     </w:p>
     <w:p>
@@ -3698,23 +4953,11 @@
         </w:numPr>
       </w:pPr>
       <w:r>
-        <w:t xml:space="preserve">Inclusión de Notas Metodológicas: Se integraron notas de método detalladas en la presentación de cada estadística descriptiva del análisis </w:t>
-      </w:r>
-      <w:proofErr w:type="spellStart"/>
-      <w:r>
-        <w:t>univariado</w:t>
-      </w:r>
-      <w:proofErr w:type="spellEnd"/>
-      <w:r>
-        <w:t>. Estas notas especifican las reglas aplicadas para el tratamiento de valores perdidos (NA) y valores atípicos (</w:t>
-      </w:r>
-      <w:proofErr w:type="spellStart"/>
-      <w:r>
-        <w:t>outliers</w:t>
-      </w:r>
-      <w:proofErr w:type="spellEnd"/>
-      <w:r>
-        <w:t>), garantizando la transparencia metodológica.</w:t>
+        <w:t xml:space="preserve">Inclusión de Notas Metodológicas: Se integraron notas de método detalladas en la presentación de cada estadística descriptiva del análisis univariado. Estas notas </w:t>
+      </w:r>
+      <w:r>
+        <w:lastRenderedPageBreak/>
+        <w:t>especifican las reglas aplicadas para el tratamiento de valores perdidos (NA) y valores atípicos (outliers), garantizando la transparencia metodológica.</w:t>
       </w:r>
     </w:p>
     <w:p>
@@ -3742,15 +4985,7 @@
         </w:numPr>
       </w:pPr>
       <w:r>
-        <w:t xml:space="preserve">Consistencia de Formato: Se realizaron ajustes en la mayoría de las tablas y gráficos para lograr una homogeneidad visual y estructural con las secciones iniciales del trabajo (Partes 1 a 3). (Nota: La aplicación de este ajuste a las tablas del análisis </w:t>
-      </w:r>
-      <w:proofErr w:type="spellStart"/>
-      <w:r>
-        <w:t>univariado</w:t>
-      </w:r>
-      <w:proofErr w:type="spellEnd"/>
-      <w:r>
-        <w:t xml:space="preserve"> está pendiente de implementación).</w:t>
+        <w:t>Consistencia de Formato: Se realizaron ajustes en la mayoría de las tablas y gráficos para lograr una homogeneidad visual y estructural con las secciones iniciales del trabajo (Partes 1 a 3). (Nota: La aplicación de este ajuste a las tablas del análisis univariado está pendiente de implementación).</w:t>
       </w:r>
     </w:p>
     <w:p>
@@ -3834,6 +5069,7 @@
             <w:id w:val="-573587230"/>
             <w:bibliography/>
           </w:sdtPr>
+          <w:sdtEndPr/>
           <w:sdtContent>
             <w:p>
               <w:pPr>
@@ -3842,15 +5078,7 @@
                 <w:ind w:left="720" w:hanging="720"/>
               </w:pPr>
               <w:r>
-                <w:t xml:space="preserve">Massey, D., Arango, J., Graeme, H., </w:t>
-              </w:r>
-              <w:proofErr w:type="spellStart"/>
-              <w:r>
-                <w:t>Kouaouci</w:t>
-              </w:r>
-              <w:proofErr w:type="spellEnd"/>
-              <w:r>
-                <w:t xml:space="preserve">, A., Pellegrino, A., &amp; Taylor, E. (1993). </w:t>
+                <w:t xml:space="preserve">Massey, D., Arango, J., Graeme, H., Kouaouci, A., Pellegrino, A., &amp; Taylor, E. (1993). </w:t>
               </w:r>
             </w:p>
             <w:p>
@@ -3858,62 +5086,15 @@
                 <w:pStyle w:val="Bibliografa"/>
                 <w:spacing w:before="0" w:beforeAutospacing="0" w:after="0" w:afterAutospacing="0"/>
                 <w:ind w:left="720" w:hanging="720"/>
+                <w:rPr>
+                  <w:lang w:val="en-US"/>
+                </w:rPr>
               </w:pPr>
-              <w:proofErr w:type="spellStart"/>
               <w:r>
-                <w:t>Theories</w:t>
-              </w:r>
-              <w:proofErr w:type="spellEnd"/>
-              <w:r>
-                <w:t xml:space="preserve"> </w:t>
-              </w:r>
-              <w:proofErr w:type="spellStart"/>
-              <w:r>
-                <w:t>of</w:t>
-              </w:r>
-              <w:proofErr w:type="spellEnd"/>
-              <w:r>
-                <w:t xml:space="preserve"> International </w:t>
-              </w:r>
-              <w:proofErr w:type="spellStart"/>
-              <w:r>
-                <w:t>Migration</w:t>
-              </w:r>
-              <w:proofErr w:type="spellEnd"/>
-              <w:r>
-                <w:t xml:space="preserve">: A </w:t>
-              </w:r>
-              <w:proofErr w:type="spellStart"/>
-              <w:r>
-                <w:t>Review</w:t>
-              </w:r>
-              <w:proofErr w:type="spellEnd"/>
-              <w:r>
-                <w:t xml:space="preserve"> and </w:t>
-              </w:r>
-              <w:proofErr w:type="spellStart"/>
-              <w:r>
-                <w:t>Appraisal</w:t>
-              </w:r>
-              <w:proofErr w:type="spellEnd"/>
-              <w:r>
-                <w:t xml:space="preserve">. </w:t>
-              </w:r>
-              <w:proofErr w:type="spellStart"/>
-              <w:r>
-                <w:t>Population</w:t>
-              </w:r>
-              <w:proofErr w:type="spellEnd"/>
-              <w:r>
-                <w:t xml:space="preserve"> and </w:t>
-              </w:r>
-              <w:proofErr w:type="spellStart"/>
-              <w:r>
-                <w:t>Development</w:t>
-              </w:r>
-              <w:proofErr w:type="spellEnd"/>
-              <w:r>
-                <w:t xml:space="preserve"> </w:t>
+                <w:rPr>
+                  <w:lang w:val="en-US"/>
+                </w:rPr>
+                <w:t xml:space="preserve">Theories of International Migration: A Review and Appraisal. Population and Development </w:t>
               </w:r>
             </w:p>
             <w:p>
@@ -3921,19 +5102,26 @@
                 <w:pStyle w:val="Bibliografa"/>
                 <w:spacing w:before="0" w:beforeAutospacing="0" w:after="0" w:afterAutospacing="0"/>
                 <w:ind w:left="720" w:hanging="720"/>
+                <w:rPr>
+                  <w:lang w:val="en-US"/>
+                </w:rPr>
               </w:pPr>
-              <w:proofErr w:type="spellStart"/>
               <w:r>
-                <w:t>Review</w:t>
-              </w:r>
-              <w:proofErr w:type="spellEnd"/>
-              <w:r>
-                <w:t>.</w:t>
+                <w:rPr>
+                  <w:lang w:val="en-US"/>
+                </w:rPr>
+                <w:t>Review.</w:t>
               </w:r>
             </w:p>
             <w:p>
               <w:r>
-                <w:t xml:space="preserve">Migración Colombia . (2023). Colombia, el país más solidario con la migración venezolana. </w:t>
+                <w:rPr>
+                  <w:lang w:val="en-US"/>
+                </w:rPr>
+                <w:t xml:space="preserve">Migración Colombia . </w:t>
+              </w:r>
+              <w:r>
+                <w:t xml:space="preserve">(2023). Colombia, el país más solidario con la migración venezolana. </w:t>
               </w:r>
             </w:p>
             <w:p>
@@ -3951,7 +5139,7 @@
       </w:sdtContent>
     </w:sdt>
     <w:sectPr>
-      <w:headerReference w:type="default" r:id="rId33"/>
+      <w:headerReference w:type="default" r:id="rId36"/>
       <w:pgSz w:w="12240" w:h="15840"/>
       <w:pgMar w:top="1417" w:right="1701" w:bottom="1417" w:left="1701" w:header="283" w:footer="283" w:gutter="0"/>
       <w:cols w:space="708"/>
@@ -3962,7 +5150,7 @@
 </file>
 
 <file path=word/comments.xml><?xml version="1.0" encoding="utf-8"?>
-<w:comments xmlns:wpc="http://schemas.microsoft.com/office/word/2010/wordprocessingCanvas" xmlns:cx="http://schemas.microsoft.com/office/drawing/2014/chartex" xmlns:cx1="http://schemas.microsoft.com/office/drawing/2015/9/8/chartex" xmlns:cx2="http://schemas.microsoft.com/office/drawing/2015/10/21/chartex" xmlns:cx3="http://schemas.microsoft.com/office/drawing/2016/5/9/chartex" xmlns:cx4="http://schemas.microsoft.com/office/drawing/2016/5/10/chartex" xmlns:cx5="http://schemas.microsoft.com/office/drawing/2016/5/11/chartex" xmlns:cx6="http://schemas.microsoft.com/office/drawing/2016/5/12/chartex" xmlns:cx7="http://schemas.microsoft.com/office/drawing/2016/5/13/chartex" xmlns:cx8="http://schemas.microsoft.com/office/drawing/2016/5/14/chartex" xmlns:mc="http://schemas.openxmlformats.org/markup-compatibility/2006" xmlns:aink="http://schemas.microsoft.com/office/drawing/2016/ink" xmlns:am3d="http://schemas.microsoft.com/office/drawing/2017/model3d" xmlns:o="urn:schemas-microsoft-com:office:office" xmlns:oel="http://schemas.microsoft.com/office/2019/extlst" xmlns:r="http://schemas.openxmlformats.org/officeDocument/2006/relationships" xmlns:m="http://schemas.openxmlformats.org/officeDocument/2006/math" xmlns:v="urn:schemas-microsoft-com:vml" xmlns:wp14="http://schemas.microsoft.com/office/word/2010/wordprocessingDrawing" xmlns:wp="http://schemas.openxmlformats.org/drawingml/2006/wordprocessingDrawing" xmlns:w10="urn:schemas-microsoft-com:office:word" xmlns:w="http://schemas.openxmlformats.org/wordprocessingml/2006/main" xmlns:w14="http://schemas.microsoft.com/office/word/2010/wordml" xmlns:w15="http://schemas.microsoft.com/office/word/2012/wordml" xmlns:w16cex="http://schemas.microsoft.com/office/word/2018/wordml/cex" xmlns:w16cid="http://schemas.microsoft.com/office/word/2016/wordml/cid" xmlns:w16="http://schemas.microsoft.com/office/word/2018/wordml" xmlns:w16du="http://schemas.microsoft.com/office/word/2023/wordml/word16du" xmlns:w16sdtdh="http://schemas.microsoft.com/office/word/2020/wordml/sdtdatahash" xmlns:w16sdtfl="http://schemas.microsoft.com/office/word/2024/wordml/sdtformatlock" xmlns:w16se="http://schemas.microsoft.com/office/word/2015/wordml/symex" xmlns:wpg="http://schemas.microsoft.com/office/word/2010/wordprocessingGroup" xmlns:wpi="http://schemas.microsoft.com/office/word/2010/wordprocessingInk" xmlns:wne="http://schemas.microsoft.com/office/word/2006/wordml" xmlns:wps="http://schemas.microsoft.com/office/word/2010/wordprocessingShape" mc:Ignorable="w14 w15 w16se w16cid w16 w16cex w16sdtdh w16sdtfl w16du wp14">
+<w:comments xmlns:wpc="http://schemas.microsoft.com/office/word/2010/wordprocessingCanvas" xmlns:cx="http://schemas.microsoft.com/office/drawing/2014/chartex" xmlns:cx1="http://schemas.microsoft.com/office/drawing/2015/9/8/chartex" xmlns:cx2="http://schemas.microsoft.com/office/drawing/2015/10/21/chartex" xmlns:cx3="http://schemas.microsoft.com/office/drawing/2016/5/9/chartex" xmlns:cx4="http://schemas.microsoft.com/office/drawing/2016/5/10/chartex" xmlns:cx5="http://schemas.microsoft.com/office/drawing/2016/5/11/chartex" xmlns:cx6="http://schemas.microsoft.com/office/drawing/2016/5/12/chartex" xmlns:cx7="http://schemas.microsoft.com/office/drawing/2016/5/13/chartex" xmlns:cx8="http://schemas.microsoft.com/office/drawing/2016/5/14/chartex" xmlns:mc="http://schemas.openxmlformats.org/markup-compatibility/2006" xmlns:aink="http://schemas.microsoft.com/office/drawing/2016/ink" xmlns:am3d="http://schemas.microsoft.com/office/drawing/2017/model3d" xmlns:o="urn:schemas-microsoft-com:office:office" xmlns:r="http://schemas.openxmlformats.org/officeDocument/2006/relationships" xmlns:m="http://schemas.openxmlformats.org/officeDocument/2006/math" xmlns:v="urn:schemas-microsoft-com:vml" xmlns:wp14="http://schemas.microsoft.com/office/word/2010/wordprocessingDrawing" xmlns:wp="http://schemas.openxmlformats.org/drawingml/2006/wordprocessingDrawing" xmlns:w10="urn:schemas-microsoft-com:office:word" xmlns:w="http://schemas.openxmlformats.org/wordprocessingml/2006/main" xmlns:w14="http://schemas.microsoft.com/office/word/2010/wordml" xmlns:w15="http://schemas.microsoft.com/office/word/2012/wordml" xmlns:w16cex="http://schemas.microsoft.com/office/word/2018/wordml/cex" xmlns:w16cid="http://schemas.microsoft.com/office/word/2016/wordml/cid" xmlns:w16="http://schemas.microsoft.com/office/word/2018/wordml" xmlns:w16sdtdh="http://schemas.microsoft.com/office/word/2020/wordml/sdtdatahash" xmlns:w16se="http://schemas.microsoft.com/office/word/2015/wordml/symex" xmlns:wpg="http://schemas.microsoft.com/office/word/2010/wordprocessingGroup" xmlns:wpi="http://schemas.microsoft.com/office/word/2010/wordprocessingInk" xmlns:wne="http://schemas.microsoft.com/office/word/2006/wordml" xmlns:wps="http://schemas.microsoft.com/office/word/2010/wordprocessingShape" mc:Ignorable="w14 w15 w16se w16cid w16 w16cex w16sdtdh wp14">
   <w:comment w:id="1" w:author="Laura Sarif Rivera Sanabria" w:date="2025-10-27T15:10:00Z" w:initials="LR">
     <w:p>
       <w:pPr>
@@ -4014,7 +5202,72 @@
       </w:r>
     </w:p>
   </w:comment>
-  <w:comment w:id="4" w:author="Maria Camila Caraballo" w:date="2025-10-27T14:13:00Z" w:initials="MC">
+  <w:comment w:id="4" w:author="Javier Antonio Amaya Nieto" w:date="2025-10-29T22:22:00Z" w:initials="JAAN">
+    <w:p>
+      <w:pPr>
+        <w:pStyle w:val="Prrafodelista"/>
+        <w:numPr>
+          <w:ilvl w:val="0"/>
+          <w:numId w:val="5"/>
+        </w:numPr>
+      </w:pPr>
+      <w:r>
+        <w:rPr>
+          <w:rStyle w:val="Refdecomentario"/>
+        </w:rPr>
+        <w:annotationRef/>
+      </w:r>
+      <w:r>
+        <w:t xml:space="preserve">Seleccionar la prueba de acuerdo con la situación </w:t>
+      </w:r>
+    </w:p>
+    <w:p>
+      <w:pPr>
+        <w:pStyle w:val="Prrafodelista"/>
+        <w:numPr>
+          <w:ilvl w:val="0"/>
+          <w:numId w:val="5"/>
+        </w:numPr>
+      </w:pPr>
+      <w:r>
+        <w:t>Explicar brevemente qué se está comparando y cuál sería la expectativa teórica o empírica según el hecho estilizado que se desea comprobar.</w:t>
+      </w:r>
+    </w:p>
+    <w:p>
+      <w:pPr>
+        <w:pStyle w:val="Prrafodelista"/>
+        <w:numPr>
+          <w:ilvl w:val="0"/>
+          <w:numId w:val="5"/>
+        </w:numPr>
+      </w:pPr>
+      <w:r>
+        <w:t>Señale si el contraste es bilateral o unilateral y cuál sería la dirección esperada del</w:t>
+      </w:r>
+    </w:p>
+    <w:p>
+      <w:pPr>
+        <w:pStyle w:val="Prrafodelista"/>
+      </w:pPr>
+      <w:r>
+        <w:t xml:space="preserve">efecto. Esto en línea con lo encontrado en el EDA. </w:t>
+      </w:r>
+      <w:r>
+        <w:rPr>
+          <w:rStyle w:val="Refdecomentario"/>
+          <w:sz w:val="24"/>
+          <w:szCs w:val="24"/>
+        </w:rPr>
+        <w:annotationRef/>
+      </w:r>
+    </w:p>
+    <w:p>
+      <w:pPr>
+        <w:pStyle w:val="Textocomentario"/>
+      </w:pPr>
+    </w:p>
+  </w:comment>
+  <w:comment w:id="5" w:author="Laura Sarif Rivera Sanabria" w:date="2025-10-21T11:45:00Z" w:initials="LR">
     <w:p>
       <w:pPr>
         <w:pStyle w:val="Textocomentario"/>
@@ -4027,16 +5280,125 @@
         <w:annotationRef/>
       </w:r>
       <w:r>
+        <w:t>Ajusta al proyecto 1</w:t>
+      </w:r>
+    </w:p>
+  </w:comment>
+  <w:comment w:id="6" w:author="Maria Camila Caraballo" w:date="2025-10-27T11:32:00Z" w:initials="MC">
+    <w:p>
+      <w:pPr>
+        <w:pStyle w:val="Textocomentario"/>
+        <w:jc w:val="left"/>
+      </w:pPr>
+      <w:r>
+        <w:rPr>
+          <w:rStyle w:val="Refdecomentario"/>
+        </w:rPr>
+        <w:annotationRef/>
+      </w:r>
+      <w:r>
+        <w:t xml:space="preserve">Hacer la prueba de hipótesis para nuestra pregunta de investigación sobre focalización de vivienda en población migrante </w:t>
+      </w:r>
+    </w:p>
+  </w:comment>
+  <w:comment w:id="7" w:author="Javier Antonio Amaya Nieto" w:date="2025-10-29T22:31:00Z" w:initials="JAAN">
+    <w:p>
+      <w:pPr>
+        <w:pStyle w:val="Prrafodelista"/>
+        <w:numPr>
+          <w:ilvl w:val="0"/>
+          <w:numId w:val="4"/>
+        </w:numPr>
+        <w:rPr>
+          <w:rFonts w:eastAsiaTheme="minorEastAsia"/>
+        </w:rPr>
+      </w:pPr>
+      <w:r>
+        <w:rPr>
+          <w:rStyle w:val="Refdecomentario"/>
+        </w:rPr>
+        <w:annotationRef/>
+      </w:r>
+      <w:r>
+        <w:rPr>
+          <w:rFonts w:eastAsiaTheme="minorEastAsia"/>
+        </w:rPr>
+        <w:t>Verifique las condiciones necesarias para aplicar la prueba elegida (normalidad, independencia, homogeneidad de varianzas, tamaño de muestra). En caso de que alguna condición no se cumpla, justifique la prueba alternativa empleada o las transformaciones realizadas sobre los datos</w:t>
+      </w:r>
+    </w:p>
+    <w:p>
+      <w:pPr>
+        <w:pStyle w:val="Prrafodelista"/>
+        <w:numPr>
+          <w:ilvl w:val="0"/>
+          <w:numId w:val="4"/>
+        </w:numPr>
+        <w:rPr>
+          <w:rFonts w:eastAsiaTheme="minorEastAsia"/>
+        </w:rPr>
+      </w:pPr>
+      <w:r>
+        <w:rPr>
+          <w:rFonts w:eastAsiaTheme="minorEastAsia"/>
+        </w:rPr>
+        <w:t xml:space="preserve">Ejecutar la prueba y reporte de los resultados relevantes como el estadístico de prueba,  el intervalo de confianza estimado </w:t>
+      </w:r>
+    </w:p>
+    <w:p>
+      <w:pPr>
+        <w:pStyle w:val="Prrafodelista"/>
+        <w:numPr>
+          <w:ilvl w:val="0"/>
+          <w:numId w:val="4"/>
+        </w:numPr>
+        <w:rPr>
+          <w:rFonts w:eastAsiaTheme="minorEastAsia"/>
+        </w:rPr>
+      </w:pPr>
+      <w:r>
+        <w:rPr>
+          <w:rFonts w:eastAsiaTheme="minorEastAsia"/>
+        </w:rPr>
+        <w:t xml:space="preserve">Reporte del valor p de la prueba de hipótesis y explicar la significancia en términos de riesgo de error tipo I </w:t>
+      </w:r>
+      <w:r>
+        <w:rPr>
+          <w:rStyle w:val="Refdecomentario"/>
+          <w:sz w:val="24"/>
+          <w:szCs w:val="24"/>
+        </w:rPr>
+        <w:annotationRef/>
+      </w:r>
+    </w:p>
+    <w:p>
+      <w:pPr>
+        <w:pStyle w:val="Textocomentario"/>
+      </w:pPr>
+    </w:p>
+  </w:comment>
+  <w:comment w:id="8" w:author="Maria Camila Caraballo" w:date="2025-10-27T14:17:00Z" w:initials="MC">
+    <w:p>
+      <w:pPr>
+        <w:pStyle w:val="Textocomentario"/>
+        <w:jc w:val="left"/>
+      </w:pPr>
+      <w:r>
+        <w:rPr>
+          <w:rStyle w:val="Refdecomentario"/>
+        </w:rPr>
+        <w:annotationRef/>
+      </w:r>
+      <w:r>
         <w:fldChar w:fldCharType="begin"/>
       </w:r>
       <w:r>
         <w:instrText>HYPERLINK "mailto:mc.caraballo@uniandes.edu.co"</w:instrText>
       </w:r>
-      <w:bookmarkStart w:id="5" w:name="_@_5B2A56AF1CD743508EAD6BB683A41A2FZ"/>
+      <w:bookmarkStart w:id="9" w:name="_@_C9EDABD702E8450ABB4D83DDD1679BDBZ"/>
       <w:r>
         <w:fldChar w:fldCharType="separate"/>
       </w:r>
-      <w:bookmarkEnd w:id="5"/>
+      <w:bookmarkEnd w:id="9"/>
       <w:r>
         <w:rPr>
           <w:rStyle w:val="Mencionar"/>
@@ -4048,11 +5410,35 @@
         <w:fldChar w:fldCharType="end"/>
       </w:r>
       <w:r>
-        <w:t xml:space="preserve"> Encargada de plantear la hipotesis respondiendo a estos tres puntos principales junto con la justificacion teorica del hecho estilizado</w:t>
+        <w:t xml:space="preserve"> Interpretación de los resultados de acuerdo con la sección de pruebas de hipótesis hechas por </w:t>
+      </w:r>
+      <w:r>
+        <w:fldChar w:fldCharType="begin"/>
+      </w:r>
+      <w:r>
+        <w:instrText>HYPERLINK "mailto:j.amayan@uniandes.edu.co"</w:instrText>
+      </w:r>
+      <w:bookmarkStart w:id="10" w:name="_@_D672EBF210164869B7E0D1034AD4814DZ"/>
+      <w:r>
+        <w:fldChar w:fldCharType="separate"/>
+      </w:r>
+      <w:bookmarkEnd w:id="10"/>
+      <w:r>
+        <w:rPr>
+          <w:rStyle w:val="Mencionar"/>
+          <w:noProof/>
+        </w:rPr>
+        <w:t>@Javier Antonio Amaya Nieto</w:t>
+      </w:r>
+      <w:r>
+        <w:fldChar w:fldCharType="end"/>
+      </w:r>
+      <w:r>
+        <w:t xml:space="preserve"> </w:t>
       </w:r>
     </w:p>
   </w:comment>
-  <w:comment w:id="6" w:author="Laura Sarif Rivera Sanabria" w:date="2025-10-21T11:45:00Z" w:initials="LR">
+  <w:comment w:id="11" w:author="Maria Camila Caraballo" w:date="2025-10-27T14:19:00Z" w:initials="MC">
     <w:p>
       <w:pPr>
         <w:pStyle w:val="Textocomentario"/>
@@ -4065,11 +5451,32 @@
         <w:annotationRef/>
       </w:r>
       <w:r>
-        <w:t>Ajusta al proyecto 1</w:t>
+        <w:fldChar w:fldCharType="begin"/>
+      </w:r>
+      <w:r>
+        <w:instrText>HYPERLINK "mailto:ls.riveras1@uniandes.edu.co"</w:instrText>
+      </w:r>
+      <w:bookmarkStart w:id="12" w:name="_@_306BA8237503497CADD893748CBAD510Z"/>
+      <w:r>
+        <w:fldChar w:fldCharType="separate"/>
+      </w:r>
+      <w:bookmarkEnd w:id="12"/>
+      <w:r>
+        <w:rPr>
+          <w:rStyle w:val="Mencionar"/>
+          <w:noProof/>
+        </w:rPr>
+        <w:t>@Laura Sarif Rivera Sanabria</w:t>
+      </w:r>
+      <w:r>
+        <w:fldChar w:fldCharType="end"/>
+      </w:r>
+      <w:r>
+        <w:t xml:space="preserve"> Creación de las visualizaciones de los resultados para poder dar respuesta a la pregunta planteada. Asegurarse de que en los gráficos se puedan observar intervalos de confianza </w:t>
       </w:r>
     </w:p>
   </w:comment>
-  <w:comment w:id="7" w:author="Maria Camila Caraballo" w:date="2025-10-27T11:32:00Z" w:initials="MC">
+  <w:comment w:id="13" w:author="Maria Camila Caraballo" w:date="2025-10-27T14:20:00Z" w:initials="MC">
     <w:p>
       <w:pPr>
         <w:pStyle w:val="Textocomentario"/>
@@ -4082,11 +5489,56 @@
         <w:annotationRef/>
       </w:r>
       <w:r>
-        <w:t xml:space="preserve">Hacer la prueba de hipótesis para nuestra pregunta de investigación sobre focalización de vivienda en población migrante </w:t>
+        <w:fldChar w:fldCharType="begin"/>
+      </w:r>
+      <w:r>
+        <w:instrText>HYPERLINK "mailto:j.amayan@uniandes.edu.co"</w:instrText>
+      </w:r>
+      <w:bookmarkStart w:id="14" w:name="_@_2F11829F8396444688F1E32E89B4F782Z"/>
+      <w:r>
+        <w:fldChar w:fldCharType="separate"/>
+      </w:r>
+      <w:bookmarkEnd w:id="14"/>
+      <w:r>
+        <w:rPr>
+          <w:rStyle w:val="Mencionar"/>
+          <w:noProof/>
+        </w:rPr>
+        <w:t>@Javier Antonio Amaya Nieto</w:t>
+      </w:r>
+      <w:r>
+        <w:fldChar w:fldCharType="end"/>
+      </w:r>
+      <w:r>
+        <w:t xml:space="preserve"> </w:t>
+      </w:r>
+      <w:r>
+        <w:fldChar w:fldCharType="begin"/>
+      </w:r>
+      <w:r>
+        <w:instrText>HYPERLINK "mailto:mc.caraballo@uniandes.edu.co"</w:instrText>
+      </w:r>
+      <w:bookmarkStart w:id="15" w:name="_@_7F2C2023D2314B6F91D16874D7EC68A6Z"/>
+      <w:r>
+        <w:fldChar w:fldCharType="separate"/>
+      </w:r>
+      <w:bookmarkEnd w:id="15"/>
+      <w:r>
+        <w:rPr>
+          <w:rStyle w:val="Mencionar"/>
+          <w:noProof/>
+        </w:rPr>
+        <w:t>@Maria Camila Caraballo</w:t>
+      </w:r>
+      <w:r>
+        <w:fldChar w:fldCharType="end"/>
+      </w:r>
+      <w:r>
+        <w:t xml:space="preserve"> Nosotros damos respuesta a la pregunta planteada con la coherencia argumentativa que piden y las conclusiones finales de lo que encontramos y pudimos validar del método empírico</w:t>
       </w:r>
     </w:p>
   </w:comment>
-  <w:comment w:id="8" w:author="Maria Camila Caraballo" w:date="2025-10-27T14:16:00Z" w:initials="MC">
+  <w:comment w:id="16" w:author="Maria Camila Caraballo" w:date="2025-10-27T14:21:00Z" w:initials="MC">
     <w:p>
       <w:pPr>
         <w:pStyle w:val="Textocomentario"/>
@@ -4102,213 +5554,13 @@
         <w:fldChar w:fldCharType="begin"/>
       </w:r>
       <w:r>
-        <w:instrText>HYPERLINK "mailto:j.amayan@uniandes.edu.co"</w:instrText>
-      </w:r>
-      <w:bookmarkStart w:id="9" w:name="_@_4659F07D3EBC4FE2894DA3278469451AZ"/>
+        <w:instrText>HYPERLINK "mailto:ls.riveras1@uniandes.edu.co"</w:instrText>
+      </w:r>
+      <w:bookmarkStart w:id="17" w:name="_@_C3483D689CE747C8B1D7F1BF0FE90401Z"/>
       <w:r>
         <w:fldChar w:fldCharType="separate"/>
       </w:r>
-      <w:bookmarkEnd w:id="9"/>
-      <w:r>
-        <w:rPr>
-          <w:rStyle w:val="Mencionar"/>
-          <w:noProof/>
-        </w:rPr>
-        <w:t>@Javier Antonio Amaya Nieto</w:t>
-      </w:r>
-      <w:r>
-        <w:fldChar w:fldCharType="end"/>
-      </w:r>
-      <w:r>
-        <w:t xml:space="preserve"> Plantear supuestos con base en la prueba de hipótesis discutida, realizar el calculo y presentar los resultados</w:t>
-      </w:r>
-    </w:p>
-  </w:comment>
-  <w:comment w:id="10" w:author="Maria Camila Caraballo" w:date="2025-10-27T14:17:00Z" w:initials="MC">
-    <w:p>
-      <w:pPr>
-        <w:pStyle w:val="Textocomentario"/>
-        <w:jc w:val="left"/>
-      </w:pPr>
-      <w:r>
-        <w:rPr>
-          <w:rStyle w:val="Refdecomentario"/>
-        </w:rPr>
-        <w:annotationRef/>
-      </w:r>
-      <w:r>
-        <w:fldChar w:fldCharType="begin"/>
-      </w:r>
-      <w:r>
-        <w:instrText>HYPERLINK "mailto:mc.caraballo@uniandes.edu.co"</w:instrText>
-      </w:r>
-      <w:bookmarkStart w:id="11" w:name="_@_C9EDABD702E8450ABB4D83DDD1679BDBZ"/>
-      <w:r>
-        <w:fldChar w:fldCharType="separate"/>
-      </w:r>
-      <w:bookmarkEnd w:id="11"/>
-      <w:r>
-        <w:rPr>
-          <w:rStyle w:val="Mencionar"/>
-          <w:noProof/>
-        </w:rPr>
-        <w:t>@Maria Camila Caraballo</w:t>
-      </w:r>
-      <w:r>
-        <w:fldChar w:fldCharType="end"/>
-      </w:r>
-      <w:r>
-        <w:t xml:space="preserve"> Interpretación de los resultados de acuerdo con la sección de pruebas de hipótesis hechas por </w:t>
-      </w:r>
-      <w:r>
-        <w:fldChar w:fldCharType="begin"/>
-      </w:r>
-      <w:r>
-        <w:instrText>HYPERLINK "mailto:j.amayan@uniandes.edu.co"</w:instrText>
-      </w:r>
-      <w:bookmarkStart w:id="12" w:name="_@_D672EBF210164869B7E0D1034AD4814DZ"/>
-      <w:r>
-        <w:fldChar w:fldCharType="separate"/>
-      </w:r>
-      <w:bookmarkEnd w:id="12"/>
-      <w:r>
-        <w:rPr>
-          <w:rStyle w:val="Mencionar"/>
-          <w:noProof/>
-        </w:rPr>
-        <w:t>@Javier Antonio Amaya Nieto</w:t>
-      </w:r>
-      <w:r>
-        <w:fldChar w:fldCharType="end"/>
-      </w:r>
-      <w:r>
-        <w:t xml:space="preserve"> </w:t>
-      </w:r>
-    </w:p>
-  </w:comment>
-  <w:comment w:id="13" w:author="Maria Camila Caraballo" w:date="2025-10-27T14:19:00Z" w:initials="MC">
-    <w:p>
-      <w:pPr>
-        <w:pStyle w:val="Textocomentario"/>
-        <w:jc w:val="left"/>
-      </w:pPr>
-      <w:r>
-        <w:rPr>
-          <w:rStyle w:val="Refdecomentario"/>
-        </w:rPr>
-        <w:annotationRef/>
-      </w:r>
-      <w:r>
-        <w:fldChar w:fldCharType="begin"/>
-      </w:r>
-      <w:r>
-        <w:instrText>HYPERLINK "mailto:ls.riveras1@uniandes.edu.co"</w:instrText>
-      </w:r>
-      <w:bookmarkStart w:id="14" w:name="_@_306BA8237503497CADD893748CBAD510Z"/>
-      <w:r>
-        <w:fldChar w:fldCharType="separate"/>
-      </w:r>
-      <w:bookmarkEnd w:id="14"/>
-      <w:r>
-        <w:rPr>
-          <w:rStyle w:val="Mencionar"/>
-          <w:noProof/>
-        </w:rPr>
-        <w:t>@Laura Sarif Rivera Sanabria</w:t>
-      </w:r>
-      <w:r>
-        <w:fldChar w:fldCharType="end"/>
-      </w:r>
-      <w:r>
-        <w:t xml:space="preserve"> Creación de las visualizaciones de los resultados para poder dar respuesta a la pregunta planteada. Asegurarse de que en los gráficos se puedan observar intervalos de confianza </w:t>
-      </w:r>
-    </w:p>
-  </w:comment>
-  <w:comment w:id="15" w:author="Maria Camila Caraballo" w:date="2025-10-27T14:20:00Z" w:initials="MC">
-    <w:p>
-      <w:pPr>
-        <w:pStyle w:val="Textocomentario"/>
-        <w:jc w:val="left"/>
-      </w:pPr>
-      <w:r>
-        <w:rPr>
-          <w:rStyle w:val="Refdecomentario"/>
-        </w:rPr>
-        <w:annotationRef/>
-      </w:r>
-      <w:r>
-        <w:fldChar w:fldCharType="begin"/>
-      </w:r>
-      <w:r>
-        <w:instrText>HYPERLINK "mailto:j.amayan@uniandes.edu.co"</w:instrText>
-      </w:r>
-      <w:bookmarkStart w:id="16" w:name="_@_2F11829F8396444688F1E32E89B4F782Z"/>
-      <w:r>
-        <w:fldChar w:fldCharType="separate"/>
-      </w:r>
-      <w:bookmarkEnd w:id="16"/>
-      <w:r>
-        <w:rPr>
-          <w:rStyle w:val="Mencionar"/>
-          <w:noProof/>
-        </w:rPr>
-        <w:t>@Javier Antonio Amaya Nieto</w:t>
-      </w:r>
-      <w:r>
-        <w:fldChar w:fldCharType="end"/>
-      </w:r>
-      <w:r>
-        <w:t xml:space="preserve"> </w:t>
-      </w:r>
-      <w:r>
-        <w:fldChar w:fldCharType="begin"/>
-      </w:r>
-      <w:r>
-        <w:instrText>HYPERLINK "mailto:mc.caraballo@uniandes.edu.co"</w:instrText>
-      </w:r>
-      <w:bookmarkStart w:id="17" w:name="_@_7F2C2023D2314B6F91D16874D7EC68A6Z"/>
-      <w:r>
-        <w:fldChar w:fldCharType="separate"/>
-      </w:r>
       <w:bookmarkEnd w:id="17"/>
-      <w:r>
-        <w:rPr>
-          <w:rStyle w:val="Mencionar"/>
-          <w:noProof/>
-        </w:rPr>
-        <w:t>@Maria Camila Caraballo</w:t>
-      </w:r>
-      <w:r>
-        <w:fldChar w:fldCharType="end"/>
-      </w:r>
-      <w:r>
-        <w:t xml:space="preserve"> Nosotros damos respuesta a la pregunta planteada con la coherencia argumentativa que piden y las conclusiones finales de lo que encontramos y pudimos validar del método empírico</w:t>
-      </w:r>
-    </w:p>
-  </w:comment>
-  <w:comment w:id="18" w:author="Maria Camila Caraballo" w:date="2025-10-27T14:21:00Z" w:initials="MC">
-    <w:p>
-      <w:pPr>
-        <w:pStyle w:val="Textocomentario"/>
-        <w:jc w:val="left"/>
-      </w:pPr>
-      <w:r>
-        <w:rPr>
-          <w:rStyle w:val="Refdecomentario"/>
-        </w:rPr>
-        <w:annotationRef/>
-      </w:r>
-      <w:r>
-        <w:fldChar w:fldCharType="begin"/>
-      </w:r>
-      <w:r>
-        <w:instrText>HYPERLINK "mailto:ls.riveras1@uniandes.edu.co"</w:instrText>
-      </w:r>
-      <w:bookmarkStart w:id="19" w:name="_@_C3483D689CE747C8B1D7F1BF0FE90401Z"/>
-      <w:r>
-        <w:fldChar w:fldCharType="separate"/>
-      </w:r>
-      <w:bookmarkEnd w:id="19"/>
       <w:r>
         <w:rPr>
           <w:rStyle w:val="Mencionar"/>
@@ -4328,14 +5580,14 @@
 </file>
 
 <file path=word/commentsExtended.xml><?xml version="1.0" encoding="utf-8"?>
-<w15:commentsEx xmlns:wpc="http://schemas.microsoft.com/office/word/2010/wordprocessingCanvas" xmlns:cx="http://schemas.microsoft.com/office/drawing/2014/chartex" xmlns:cx1="http://schemas.microsoft.com/office/drawing/2015/9/8/chartex" xmlns:cx2="http://schemas.microsoft.com/office/drawing/2015/10/21/chartex" xmlns:cx3="http://schemas.microsoft.com/office/drawing/2016/5/9/chartex" xmlns:cx4="http://schemas.microsoft.com/office/drawing/2016/5/10/chartex" xmlns:cx5="http://schemas.microsoft.com/office/drawing/2016/5/11/chartex" xmlns:cx6="http://schemas.microsoft.com/office/drawing/2016/5/12/chartex" xmlns:cx7="http://schemas.microsoft.com/office/drawing/2016/5/13/chartex" xmlns:cx8="http://schemas.microsoft.com/office/drawing/2016/5/14/chartex" xmlns:mc="http://schemas.openxmlformats.org/markup-compatibility/2006" xmlns:aink="http://schemas.microsoft.com/office/drawing/2016/ink" xmlns:am3d="http://schemas.microsoft.com/office/drawing/2017/model3d" xmlns:o="urn:schemas-microsoft-com:office:office" xmlns:oel="http://schemas.microsoft.com/office/2019/extlst" xmlns:r="http://schemas.openxmlformats.org/officeDocument/2006/relationships" xmlns:m="http://schemas.openxmlformats.org/officeDocument/2006/math" xmlns:v="urn:schemas-microsoft-com:vml" xmlns:wp14="http://schemas.microsoft.com/office/word/2010/wordprocessingDrawing" xmlns:wp="http://schemas.openxmlformats.org/drawingml/2006/wordprocessingDrawing" xmlns:w10="urn:schemas-microsoft-com:office:word" xmlns:w="http://schemas.openxmlformats.org/wordprocessingml/2006/main" xmlns:w14="http://schemas.microsoft.com/office/word/2010/wordml" xmlns:w15="http://schemas.microsoft.com/office/word/2012/wordml" xmlns:w16cex="http://schemas.microsoft.com/office/word/2018/wordml/cex" xmlns:w16cid="http://schemas.microsoft.com/office/word/2016/wordml/cid" xmlns:w16="http://schemas.microsoft.com/office/word/2018/wordml" xmlns:w16du="http://schemas.microsoft.com/office/word/2023/wordml/word16du" xmlns:w16sdtdh="http://schemas.microsoft.com/office/word/2020/wordml/sdtdatahash" xmlns:w16sdtfl="http://schemas.microsoft.com/office/word/2024/wordml/sdtformatlock" xmlns:w16se="http://schemas.microsoft.com/office/word/2015/wordml/symex" xmlns:wpg="http://schemas.microsoft.com/office/word/2010/wordprocessingGroup" xmlns:wpi="http://schemas.microsoft.com/office/word/2010/wordprocessingInk" xmlns:wne="http://schemas.microsoft.com/office/word/2006/wordml" xmlns:wps="http://schemas.microsoft.com/office/word/2010/wordprocessingShape" mc:Ignorable="w14 w15 w16se w16cid w16 w16cex w16sdtdh w16sdtfl w16du wp14">
+<w15:commentsEx xmlns:wpc="http://schemas.microsoft.com/office/word/2010/wordprocessingCanvas" xmlns:cx="http://schemas.microsoft.com/office/drawing/2014/chartex" xmlns:cx1="http://schemas.microsoft.com/office/drawing/2015/9/8/chartex" xmlns:cx2="http://schemas.microsoft.com/office/drawing/2015/10/21/chartex" xmlns:cx3="http://schemas.microsoft.com/office/drawing/2016/5/9/chartex" xmlns:cx4="http://schemas.microsoft.com/office/drawing/2016/5/10/chartex" xmlns:cx5="http://schemas.microsoft.com/office/drawing/2016/5/11/chartex" xmlns:cx6="http://schemas.microsoft.com/office/drawing/2016/5/12/chartex" xmlns:cx7="http://schemas.microsoft.com/office/drawing/2016/5/13/chartex" xmlns:cx8="http://schemas.microsoft.com/office/drawing/2016/5/14/chartex" xmlns:mc="http://schemas.openxmlformats.org/markup-compatibility/2006" xmlns:aink="http://schemas.microsoft.com/office/drawing/2016/ink" xmlns:am3d="http://schemas.microsoft.com/office/drawing/2017/model3d" xmlns:o="urn:schemas-microsoft-com:office:office" xmlns:r="http://schemas.openxmlformats.org/officeDocument/2006/relationships" xmlns:m="http://schemas.openxmlformats.org/officeDocument/2006/math" xmlns:v="urn:schemas-microsoft-com:vml" xmlns:wp14="http://schemas.microsoft.com/office/word/2010/wordprocessingDrawing" xmlns:wp="http://schemas.openxmlformats.org/drawingml/2006/wordprocessingDrawing" xmlns:w10="urn:schemas-microsoft-com:office:word" xmlns:w="http://schemas.openxmlformats.org/wordprocessingml/2006/main" xmlns:w14="http://schemas.microsoft.com/office/word/2010/wordml" xmlns:w15="http://schemas.microsoft.com/office/word/2012/wordml" xmlns:w16cex="http://schemas.microsoft.com/office/word/2018/wordml/cex" xmlns:w16cid="http://schemas.microsoft.com/office/word/2016/wordml/cid" xmlns:w16="http://schemas.microsoft.com/office/word/2018/wordml" xmlns:w16sdtdh="http://schemas.microsoft.com/office/word/2020/wordml/sdtdatahash" xmlns:w16se="http://schemas.microsoft.com/office/word/2015/wordml/symex" xmlns:wpg="http://schemas.microsoft.com/office/word/2010/wordprocessingGroup" xmlns:wpi="http://schemas.microsoft.com/office/word/2010/wordprocessingInk" xmlns:wne="http://schemas.microsoft.com/office/word/2006/wordml" xmlns:wps="http://schemas.microsoft.com/office/word/2010/wordprocessingShape" mc:Ignorable="w14 w15 w16se w16cid w16 w16cex w16sdtdh wp14">
   <w15:commentEx w15:paraId="0769BC3F" w15:done="0"/>
   <w15:commentEx w15:paraId="77523A70" w15:done="1"/>
   <w15:commentEx w15:paraId="1FA4CA1E" w15:done="0"/>
-  <w15:commentEx w15:paraId="0D9754D7" w15:done="0"/>
+  <w15:commentEx w15:paraId="75D0F37E" w15:done="0"/>
   <w15:commentEx w15:paraId="0863D103" w15:done="0"/>
   <w15:commentEx w15:paraId="07192721" w15:paraIdParent="0863D103" w15:done="0"/>
-  <w15:commentEx w15:paraId="62C8085A" w15:done="0"/>
+  <w15:commentEx w15:paraId="1DB4A398" w15:done="0"/>
   <w15:commentEx w15:paraId="487C4F4D" w15:done="0"/>
   <w15:commentEx w15:paraId="218E314B" w15:done="0"/>
   <w15:commentEx w15:paraId="3CD338B0" w15:done="0"/>
@@ -4344,14 +5596,14 @@
 </file>
 
 <file path=word/commentsExtensible.xml><?xml version="1.0" encoding="utf-8"?>
-<w16cex:commentsExtensible xmlns:wpc="http://schemas.microsoft.com/office/word/2010/wordprocessingCanvas" xmlns:cx="http://schemas.microsoft.com/office/drawing/2014/chartex" xmlns:cx1="http://schemas.microsoft.com/office/drawing/2015/9/8/chartex" xmlns:cx2="http://schemas.microsoft.com/office/drawing/2015/10/21/chartex" xmlns:cx3="http://schemas.microsoft.com/office/drawing/2016/5/9/chartex" xmlns:cx4="http://schemas.microsoft.com/office/drawing/2016/5/10/chartex" xmlns:cx5="http://schemas.microsoft.com/office/drawing/2016/5/11/chartex" xmlns:cx6="http://schemas.microsoft.com/office/drawing/2016/5/12/chartex" xmlns:cx7="http://schemas.microsoft.com/office/drawing/2016/5/13/chartex" xmlns:cx8="http://schemas.microsoft.com/office/drawing/2016/5/14/chartex" xmlns:cr="http://schemas.microsoft.com/office/comments/2020/reactions" xmlns:mc="http://schemas.openxmlformats.org/markup-compatibility/2006" xmlns:aink="http://schemas.microsoft.com/office/drawing/2016/ink" xmlns:am3d="http://schemas.microsoft.com/office/drawing/2017/model3d" xmlns:o="urn:schemas-microsoft-com:office:office" xmlns:oel="http://schemas.microsoft.com/office/2019/extlst" xmlns:r="http://schemas.openxmlformats.org/officeDocument/2006/relationships" xmlns:m="http://schemas.openxmlformats.org/officeDocument/2006/math" xmlns:v="urn:schemas-microsoft-com:vml" xmlns:wp14="http://schemas.microsoft.com/office/word/2010/wordprocessingDrawing" xmlns:wp="http://schemas.openxmlformats.org/drawingml/2006/wordprocessingDrawing" xmlns:w10="urn:schemas-microsoft-com:office:word" xmlns:w="http://schemas.openxmlformats.org/wordprocessingml/2006/main" xmlns:w14="http://schemas.microsoft.com/office/word/2010/wordml" xmlns:w15="http://schemas.microsoft.com/office/word/2012/wordml" xmlns:w16cex="http://schemas.microsoft.com/office/word/2018/wordml/cex" xmlns:w16cid="http://schemas.microsoft.com/office/word/2016/wordml/cid" xmlns:w16="http://schemas.microsoft.com/office/word/2018/wordml" xmlns:w16du="http://schemas.microsoft.com/office/word/2023/wordml/word16du" xmlns:w16sdtdh="http://schemas.microsoft.com/office/word/2020/wordml/sdtdatahash" xmlns:w16sdtfl="http://schemas.microsoft.com/office/word/2024/wordml/sdtformatlock" xmlns:w16se="http://schemas.microsoft.com/office/word/2015/wordml/symex" xmlns:wpg="http://schemas.microsoft.com/office/word/2010/wordprocessingGroup" xmlns:wpi="http://schemas.microsoft.com/office/word/2010/wordprocessingInk" xmlns:wne="http://schemas.microsoft.com/office/word/2006/wordml" xmlns:wps="http://schemas.microsoft.com/office/word/2010/wordprocessingShape" mc:Ignorable="w14 w15 w16se w16cid w16 w16cex w16sdtdh w16sdtfl cr w16du wp14">
+<w16cex:commentsExtensible xmlns:wpc="http://schemas.microsoft.com/office/word/2010/wordprocessingCanvas" xmlns:cx="http://schemas.microsoft.com/office/drawing/2014/chartex" xmlns:cx1="http://schemas.microsoft.com/office/drawing/2015/9/8/chartex" xmlns:cx2="http://schemas.microsoft.com/office/drawing/2015/10/21/chartex" xmlns:cx3="http://schemas.microsoft.com/office/drawing/2016/5/9/chartex" xmlns:cx4="http://schemas.microsoft.com/office/drawing/2016/5/10/chartex" xmlns:cx5="http://schemas.microsoft.com/office/drawing/2016/5/11/chartex" xmlns:cx6="http://schemas.microsoft.com/office/drawing/2016/5/12/chartex" xmlns:cx7="http://schemas.microsoft.com/office/drawing/2016/5/13/chartex" xmlns:cx8="http://schemas.microsoft.com/office/drawing/2016/5/14/chartex" xmlns:mc="http://schemas.openxmlformats.org/markup-compatibility/2006" xmlns:aink="http://schemas.microsoft.com/office/drawing/2016/ink" xmlns:am3d="http://schemas.microsoft.com/office/drawing/2017/model3d" xmlns:o="urn:schemas-microsoft-com:office:office" xmlns:r="http://schemas.openxmlformats.org/officeDocument/2006/relationships" xmlns:m="http://schemas.openxmlformats.org/officeDocument/2006/math" xmlns:v="urn:schemas-microsoft-com:vml" xmlns:wp14="http://schemas.microsoft.com/office/word/2010/wordprocessingDrawing" xmlns:wp="http://schemas.openxmlformats.org/drawingml/2006/wordprocessingDrawing" xmlns:w10="urn:schemas-microsoft-com:office:word" xmlns:w="http://schemas.openxmlformats.org/wordprocessingml/2006/main" xmlns:w14="http://schemas.microsoft.com/office/word/2010/wordml" xmlns:w15="http://schemas.microsoft.com/office/word/2012/wordml" xmlns:w16cex="http://schemas.microsoft.com/office/word/2018/wordml/cex" xmlns:w16cid="http://schemas.microsoft.com/office/word/2016/wordml/cid" xmlns:w16="http://schemas.microsoft.com/office/word/2018/wordml" xmlns:w16sdtdh="http://schemas.microsoft.com/office/word/2020/wordml/sdtdatahash" xmlns:w16se="http://schemas.microsoft.com/office/word/2015/wordml/symex" xmlns:wpg="http://schemas.microsoft.com/office/word/2010/wordprocessingGroup" xmlns:wpi="http://schemas.microsoft.com/office/word/2010/wordprocessingInk" xmlns:wne="http://schemas.microsoft.com/office/word/2006/wordml" xmlns:wps="http://schemas.microsoft.com/office/word/2010/wordprocessingShape" mc:Ignorable="w14 w15 w16se w16cid w16 w16cex w16sdtdh wp14">
   <w16cex:commentExtensible w16cex:durableId="29E50B1E" w16cex:dateUtc="2025-10-27T20:10:00Z"/>
   <w16cex:commentExtensible w16cex:durableId="6E1FAD93" w16cex:dateUtc="2025-10-27T19:12:00Z"/>
   <w16cex:commentExtensible w16cex:durableId="0D4958DD" w16cex:dateUtc="2025-10-28T20:48:00Z"/>
-  <w16cex:commentExtensible w16cex:durableId="6D9BD482" w16cex:dateUtc="2025-10-27T19:13:00Z"/>
+  <w16cex:commentExtensible w16cex:durableId="2CAD1220" w16cex:dateUtc="2025-10-30T03:22:00Z"/>
   <w16cex:commentExtensible w16cex:durableId="10C8BC3F" w16cex:dateUtc="2025-10-21T16:45:00Z"/>
   <w16cex:commentExtensible w16cex:durableId="75E1DC1C" w16cex:dateUtc="2025-10-27T16:32:00Z"/>
-  <w16cex:commentExtensible w16cex:durableId="4697A66E" w16cex:dateUtc="2025-10-27T19:16:00Z"/>
+  <w16cex:commentExtensible w16cex:durableId="2CAD1455" w16cex:dateUtc="2025-10-30T03:31:00Z"/>
   <w16cex:commentExtensible w16cex:durableId="3BC939F9" w16cex:dateUtc="2025-10-27T19:17:00Z"/>
   <w16cex:commentExtensible w16cex:durableId="0CC358AB" w16cex:dateUtc="2025-10-27T19:19:00Z"/>
   <w16cex:commentExtensible w16cex:durableId="4CBB1290" w16cex:dateUtc="2025-10-27T19:20:00Z"/>
@@ -4360,14 +5612,14 @@
 </file>
 
 <file path=word/commentsIds.xml><?xml version="1.0" encoding="utf-8"?>
-<w16cid:commentsIds xmlns:wpc="http://schemas.microsoft.com/office/word/2010/wordprocessingCanvas" xmlns:cx="http://schemas.microsoft.com/office/drawing/2014/chartex" xmlns:cx1="http://schemas.microsoft.com/office/drawing/2015/9/8/chartex" xmlns:cx2="http://schemas.microsoft.com/office/drawing/2015/10/21/chartex" xmlns:cx3="http://schemas.microsoft.com/office/drawing/2016/5/9/chartex" xmlns:cx4="http://schemas.microsoft.com/office/drawing/2016/5/10/chartex" xmlns:cx5="http://schemas.microsoft.com/office/drawing/2016/5/11/chartex" xmlns:cx6="http://schemas.microsoft.com/office/drawing/2016/5/12/chartex" xmlns:cx7="http://schemas.microsoft.com/office/drawing/2016/5/13/chartex" xmlns:cx8="http://schemas.microsoft.com/office/drawing/2016/5/14/chartex" xmlns:mc="http://schemas.openxmlformats.org/markup-compatibility/2006" xmlns:aink="http://schemas.microsoft.com/office/drawing/2016/ink" xmlns:am3d="http://schemas.microsoft.com/office/drawing/2017/model3d" xmlns:o="urn:schemas-microsoft-com:office:office" xmlns:oel="http://schemas.microsoft.com/office/2019/extlst" xmlns:r="http://schemas.openxmlformats.org/officeDocument/2006/relationships" xmlns:m="http://schemas.openxmlformats.org/officeDocument/2006/math" xmlns:v="urn:schemas-microsoft-com:vml" xmlns:wp14="http://schemas.microsoft.com/office/word/2010/wordprocessingDrawing" xmlns:wp="http://schemas.openxmlformats.org/drawingml/2006/wordprocessingDrawing" xmlns:w10="urn:schemas-microsoft-com:office:word" xmlns:w="http://schemas.openxmlformats.org/wordprocessingml/2006/main" xmlns:w14="http://schemas.microsoft.com/office/word/2010/wordml" xmlns:w15="http://schemas.microsoft.com/office/word/2012/wordml" xmlns:w16cex="http://schemas.microsoft.com/office/word/2018/wordml/cex" xmlns:w16cid="http://schemas.microsoft.com/office/word/2016/wordml/cid" xmlns:w16="http://schemas.microsoft.com/office/word/2018/wordml" xmlns:w16du="http://schemas.microsoft.com/office/word/2023/wordml/word16du" xmlns:w16sdtdh="http://schemas.microsoft.com/office/word/2020/wordml/sdtdatahash" xmlns:w16sdtfl="http://schemas.microsoft.com/office/word/2024/wordml/sdtformatlock" xmlns:w16se="http://schemas.microsoft.com/office/word/2015/wordml/symex" xmlns:wpg="http://schemas.microsoft.com/office/word/2010/wordprocessingGroup" xmlns:wpi="http://schemas.microsoft.com/office/word/2010/wordprocessingInk" xmlns:wne="http://schemas.microsoft.com/office/word/2006/wordml" xmlns:wps="http://schemas.microsoft.com/office/word/2010/wordprocessingShape" mc:Ignorable="w14 w15 w16se w16cid w16 w16cex w16sdtdh w16sdtfl w16du wp14">
+<w16cid:commentsIds xmlns:wpc="http://schemas.microsoft.com/office/word/2010/wordprocessingCanvas" xmlns:cx="http://schemas.microsoft.com/office/drawing/2014/chartex" xmlns:cx1="http://schemas.microsoft.com/office/drawing/2015/9/8/chartex" xmlns:cx2="http://schemas.microsoft.com/office/drawing/2015/10/21/chartex" xmlns:cx3="http://schemas.microsoft.com/office/drawing/2016/5/9/chartex" xmlns:cx4="http://schemas.microsoft.com/office/drawing/2016/5/10/chartex" xmlns:cx5="http://schemas.microsoft.com/office/drawing/2016/5/11/chartex" xmlns:cx6="http://schemas.microsoft.com/office/drawing/2016/5/12/chartex" xmlns:cx7="http://schemas.microsoft.com/office/drawing/2016/5/13/chartex" xmlns:cx8="http://schemas.microsoft.com/office/drawing/2016/5/14/chartex" xmlns:mc="http://schemas.openxmlformats.org/markup-compatibility/2006" xmlns:aink="http://schemas.microsoft.com/office/drawing/2016/ink" xmlns:am3d="http://schemas.microsoft.com/office/drawing/2017/model3d" xmlns:o="urn:schemas-microsoft-com:office:office" xmlns:r="http://schemas.openxmlformats.org/officeDocument/2006/relationships" xmlns:m="http://schemas.openxmlformats.org/officeDocument/2006/math" xmlns:v="urn:schemas-microsoft-com:vml" xmlns:wp14="http://schemas.microsoft.com/office/word/2010/wordprocessingDrawing" xmlns:wp="http://schemas.openxmlformats.org/drawingml/2006/wordprocessingDrawing" xmlns:w10="urn:schemas-microsoft-com:office:word" xmlns:w="http://schemas.openxmlformats.org/wordprocessingml/2006/main" xmlns:w14="http://schemas.microsoft.com/office/word/2010/wordml" xmlns:w15="http://schemas.microsoft.com/office/word/2012/wordml" xmlns:w16cex="http://schemas.microsoft.com/office/word/2018/wordml/cex" xmlns:w16cid="http://schemas.microsoft.com/office/word/2016/wordml/cid" xmlns:w16="http://schemas.microsoft.com/office/word/2018/wordml" xmlns:w16sdtdh="http://schemas.microsoft.com/office/word/2020/wordml/sdtdatahash" xmlns:w16se="http://schemas.microsoft.com/office/word/2015/wordml/symex" xmlns:wpg="http://schemas.microsoft.com/office/word/2010/wordprocessingGroup" xmlns:wpi="http://schemas.microsoft.com/office/word/2010/wordprocessingInk" xmlns:wne="http://schemas.microsoft.com/office/word/2006/wordml" xmlns:wps="http://schemas.microsoft.com/office/word/2010/wordprocessingShape" mc:Ignorable="w14 w15 w16se w16cid w16 w16cex w16sdtdh wp14">
   <w16cid:commentId w16cid:paraId="0769BC3F" w16cid:durableId="29E50B1E"/>
   <w16cid:commentId w16cid:paraId="77523A70" w16cid:durableId="6E1FAD93"/>
   <w16cid:commentId w16cid:paraId="1FA4CA1E" w16cid:durableId="0D4958DD"/>
-  <w16cid:commentId w16cid:paraId="0D9754D7" w16cid:durableId="6D9BD482"/>
+  <w16cid:commentId w16cid:paraId="75D0F37E" w16cid:durableId="2CAD1220"/>
   <w16cid:commentId w16cid:paraId="0863D103" w16cid:durableId="10C8BC3F"/>
   <w16cid:commentId w16cid:paraId="07192721" w16cid:durableId="75E1DC1C"/>
-  <w16cid:commentId w16cid:paraId="62C8085A" w16cid:durableId="4697A66E"/>
+  <w16cid:commentId w16cid:paraId="1DB4A398" w16cid:durableId="2CAD1455"/>
   <w16cid:commentId w16cid:paraId="487C4F4D" w16cid:durableId="3BC939F9"/>
   <w16cid:commentId w16cid:paraId="218E314B" w16cid:durableId="0CC358AB"/>
   <w16cid:commentId w16cid:paraId="3CD338B0" w16cid:durableId="4CBB1290"/>
@@ -4376,7 +5628,7 @@
 </file>
 
 <file path=word/endnotes.xml><?xml version="1.0" encoding="utf-8"?>
-<w:endnotes xmlns:wpc="http://schemas.microsoft.com/office/word/2010/wordprocessingCanvas" xmlns:cx="http://schemas.microsoft.com/office/drawing/2014/chartex" xmlns:cx1="http://schemas.microsoft.com/office/drawing/2015/9/8/chartex" xmlns:cx2="http://schemas.microsoft.com/office/drawing/2015/10/21/chartex" xmlns:cx3="http://schemas.microsoft.com/office/drawing/2016/5/9/chartex" xmlns:cx4="http://schemas.microsoft.com/office/drawing/2016/5/10/chartex" xmlns:cx5="http://schemas.microsoft.com/office/drawing/2016/5/11/chartex" xmlns:cx6="http://schemas.microsoft.com/office/drawing/2016/5/12/chartex" xmlns:cx7="http://schemas.microsoft.com/office/drawing/2016/5/13/chartex" xmlns:cx8="http://schemas.microsoft.com/office/drawing/2016/5/14/chartex" xmlns:mc="http://schemas.openxmlformats.org/markup-compatibility/2006" xmlns:aink="http://schemas.microsoft.com/office/drawing/2016/ink" xmlns:am3d="http://schemas.microsoft.com/office/drawing/2017/model3d" xmlns:o="urn:schemas-microsoft-com:office:office" xmlns:oel="http://schemas.microsoft.com/office/2019/extlst" xmlns:r="http://schemas.openxmlformats.org/officeDocument/2006/relationships" xmlns:m="http://schemas.openxmlformats.org/officeDocument/2006/math" xmlns:v="urn:schemas-microsoft-com:vml" xmlns:wp14="http://schemas.microsoft.com/office/word/2010/wordprocessingDrawing" xmlns:wp="http://schemas.openxmlformats.org/drawingml/2006/wordprocessingDrawing" xmlns:w10="urn:schemas-microsoft-com:office:word" xmlns:w="http://schemas.openxmlformats.org/wordprocessingml/2006/main" xmlns:w14="http://schemas.microsoft.com/office/word/2010/wordml" xmlns:w15="http://schemas.microsoft.com/office/word/2012/wordml" xmlns:w16cex="http://schemas.microsoft.com/office/word/2018/wordml/cex" xmlns:w16cid="http://schemas.microsoft.com/office/word/2016/wordml/cid" xmlns:w16="http://schemas.microsoft.com/office/word/2018/wordml" xmlns:w16du="http://schemas.microsoft.com/office/word/2023/wordml/word16du" xmlns:w16sdtdh="http://schemas.microsoft.com/office/word/2020/wordml/sdtdatahash" xmlns:w16sdtfl="http://schemas.microsoft.com/office/word/2024/wordml/sdtformatlock" xmlns:w16se="http://schemas.microsoft.com/office/word/2015/wordml/symex" xmlns:wpg="http://schemas.microsoft.com/office/word/2010/wordprocessingGroup" xmlns:wpi="http://schemas.microsoft.com/office/word/2010/wordprocessingInk" xmlns:wne="http://schemas.microsoft.com/office/word/2006/wordml" xmlns:wps="http://schemas.microsoft.com/office/word/2010/wordprocessingShape" mc:Ignorable="w14 w15 w16se w16cid w16 w16cex w16sdtdh w16sdtfl w16du wp14">
+<w:endnotes xmlns:wpc="http://schemas.microsoft.com/office/word/2010/wordprocessingCanvas" xmlns:cx="http://schemas.microsoft.com/office/drawing/2014/chartex" xmlns:cx1="http://schemas.microsoft.com/office/drawing/2015/9/8/chartex" xmlns:cx2="http://schemas.microsoft.com/office/drawing/2015/10/21/chartex" xmlns:cx3="http://schemas.microsoft.com/office/drawing/2016/5/9/chartex" xmlns:cx4="http://schemas.microsoft.com/office/drawing/2016/5/10/chartex" xmlns:cx5="http://schemas.microsoft.com/office/drawing/2016/5/11/chartex" xmlns:cx6="http://schemas.microsoft.com/office/drawing/2016/5/12/chartex" xmlns:cx7="http://schemas.microsoft.com/office/drawing/2016/5/13/chartex" xmlns:cx8="http://schemas.microsoft.com/office/drawing/2016/5/14/chartex" xmlns:mc="http://schemas.openxmlformats.org/markup-compatibility/2006" xmlns:aink="http://schemas.microsoft.com/office/drawing/2016/ink" xmlns:am3d="http://schemas.microsoft.com/office/drawing/2017/model3d" xmlns:o="urn:schemas-microsoft-com:office:office" xmlns:r="http://schemas.openxmlformats.org/officeDocument/2006/relationships" xmlns:m="http://schemas.openxmlformats.org/officeDocument/2006/math" xmlns:v="urn:schemas-microsoft-com:vml" xmlns:wp14="http://schemas.microsoft.com/office/word/2010/wordprocessingDrawing" xmlns:wp="http://schemas.openxmlformats.org/drawingml/2006/wordprocessingDrawing" xmlns:w10="urn:schemas-microsoft-com:office:word" xmlns:w="http://schemas.openxmlformats.org/wordprocessingml/2006/main" xmlns:w14="http://schemas.microsoft.com/office/word/2010/wordml" xmlns:w15="http://schemas.microsoft.com/office/word/2012/wordml" xmlns:w16cex="http://schemas.microsoft.com/office/word/2018/wordml/cex" xmlns:w16cid="http://schemas.microsoft.com/office/word/2016/wordml/cid" xmlns:w16="http://schemas.microsoft.com/office/word/2018/wordml" xmlns:w16sdtdh="http://schemas.microsoft.com/office/word/2020/wordml/sdtdatahash" xmlns:w16se="http://schemas.microsoft.com/office/word/2015/wordml/symex" xmlns:wpg="http://schemas.microsoft.com/office/word/2010/wordprocessingGroup" xmlns:wpi="http://schemas.microsoft.com/office/word/2010/wordprocessingInk" xmlns:wne="http://schemas.microsoft.com/office/word/2006/wordml" xmlns:wps="http://schemas.microsoft.com/office/word/2010/wordprocessingShape" mc:Ignorable="w14 w15 w16se w16cid w16 w16cex w16sdtdh wp14">
   <w:endnote w:type="separator" w:id="-1">
     <w:p>
       <w:r>
@@ -4395,7 +5647,7 @@
 </file>
 
 <file path=word/footnotes.xml><?xml version="1.0" encoding="utf-8"?>
-<w:footnotes xmlns:wpc="http://schemas.microsoft.com/office/word/2010/wordprocessingCanvas" xmlns:cx="http://schemas.microsoft.com/office/drawing/2014/chartex" xmlns:cx1="http://schemas.microsoft.com/office/drawing/2015/9/8/chartex" xmlns:cx2="http://schemas.microsoft.com/office/drawing/2015/10/21/chartex" xmlns:cx3="http://schemas.microsoft.com/office/drawing/2016/5/9/chartex" xmlns:cx4="http://schemas.microsoft.com/office/drawing/2016/5/10/chartex" xmlns:cx5="http://schemas.microsoft.com/office/drawing/2016/5/11/chartex" xmlns:cx6="http://schemas.microsoft.com/office/drawing/2016/5/12/chartex" xmlns:cx7="http://schemas.microsoft.com/office/drawing/2016/5/13/chartex" xmlns:cx8="http://schemas.microsoft.com/office/drawing/2016/5/14/chartex" xmlns:mc="http://schemas.openxmlformats.org/markup-compatibility/2006" xmlns:aink="http://schemas.microsoft.com/office/drawing/2016/ink" xmlns:am3d="http://schemas.microsoft.com/office/drawing/2017/model3d" xmlns:o="urn:schemas-microsoft-com:office:office" xmlns:oel="http://schemas.microsoft.com/office/2019/extlst" xmlns:r="http://schemas.openxmlformats.org/officeDocument/2006/relationships" xmlns:m="http://schemas.openxmlformats.org/officeDocument/2006/math" xmlns:v="urn:schemas-microsoft-com:vml" xmlns:wp14="http://schemas.microsoft.com/office/word/2010/wordprocessingDrawing" xmlns:wp="http://schemas.openxmlformats.org/drawingml/2006/wordprocessingDrawing" xmlns:w10="urn:schemas-microsoft-com:office:word" xmlns:w="http://schemas.openxmlformats.org/wordprocessingml/2006/main" xmlns:w14="http://schemas.microsoft.com/office/word/2010/wordml" xmlns:w15="http://schemas.microsoft.com/office/word/2012/wordml" xmlns:w16cex="http://schemas.microsoft.com/office/word/2018/wordml/cex" xmlns:w16cid="http://schemas.microsoft.com/office/word/2016/wordml/cid" xmlns:w16="http://schemas.microsoft.com/office/word/2018/wordml" xmlns:w16du="http://schemas.microsoft.com/office/word/2023/wordml/word16du" xmlns:w16sdtdh="http://schemas.microsoft.com/office/word/2020/wordml/sdtdatahash" xmlns:w16sdtfl="http://schemas.microsoft.com/office/word/2024/wordml/sdtformatlock" xmlns:w16se="http://schemas.microsoft.com/office/word/2015/wordml/symex" xmlns:wpg="http://schemas.microsoft.com/office/word/2010/wordprocessingGroup" xmlns:wpi="http://schemas.microsoft.com/office/word/2010/wordprocessingInk" xmlns:wne="http://schemas.microsoft.com/office/word/2006/wordml" xmlns:wps="http://schemas.microsoft.com/office/word/2010/wordprocessingShape" mc:Ignorable="w14 w15 w16se w16cid w16 w16cex w16sdtdh w16sdtfl w16du wp14">
+<w:footnotes xmlns:wpc="http://schemas.microsoft.com/office/word/2010/wordprocessingCanvas" xmlns:cx="http://schemas.microsoft.com/office/drawing/2014/chartex" xmlns:cx1="http://schemas.microsoft.com/office/drawing/2015/9/8/chartex" xmlns:cx2="http://schemas.microsoft.com/office/drawing/2015/10/21/chartex" xmlns:cx3="http://schemas.microsoft.com/office/drawing/2016/5/9/chartex" xmlns:cx4="http://schemas.microsoft.com/office/drawing/2016/5/10/chartex" xmlns:cx5="http://schemas.microsoft.com/office/drawing/2016/5/11/chartex" xmlns:cx6="http://schemas.microsoft.com/office/drawing/2016/5/12/chartex" xmlns:cx7="http://schemas.microsoft.com/office/drawing/2016/5/13/chartex" xmlns:cx8="http://schemas.microsoft.com/office/drawing/2016/5/14/chartex" xmlns:mc="http://schemas.openxmlformats.org/markup-compatibility/2006" xmlns:aink="http://schemas.microsoft.com/office/drawing/2016/ink" xmlns:am3d="http://schemas.microsoft.com/office/drawing/2017/model3d" xmlns:o="urn:schemas-microsoft-com:office:office" xmlns:r="http://schemas.openxmlformats.org/officeDocument/2006/relationships" xmlns:m="http://schemas.openxmlformats.org/officeDocument/2006/math" xmlns:v="urn:schemas-microsoft-com:vml" xmlns:wp14="http://schemas.microsoft.com/office/word/2010/wordprocessingDrawing" xmlns:wp="http://schemas.openxmlformats.org/drawingml/2006/wordprocessingDrawing" xmlns:w10="urn:schemas-microsoft-com:office:word" xmlns:w="http://schemas.openxmlformats.org/wordprocessingml/2006/main" xmlns:w14="http://schemas.microsoft.com/office/word/2010/wordml" xmlns:w15="http://schemas.microsoft.com/office/word/2012/wordml" xmlns:w16cex="http://schemas.microsoft.com/office/word/2018/wordml/cex" xmlns:w16cid="http://schemas.microsoft.com/office/word/2016/wordml/cid" xmlns:w16="http://schemas.microsoft.com/office/word/2018/wordml" xmlns:w16sdtdh="http://schemas.microsoft.com/office/word/2020/wordml/sdtdatahash" xmlns:w16se="http://schemas.microsoft.com/office/word/2015/wordml/symex" xmlns:wpg="http://schemas.microsoft.com/office/word/2010/wordprocessingGroup" xmlns:wpi="http://schemas.microsoft.com/office/word/2010/wordprocessingInk" xmlns:wne="http://schemas.microsoft.com/office/word/2006/wordml" xmlns:wps="http://schemas.microsoft.com/office/word/2010/wordprocessingShape" mc:Ignorable="w14 w15 w16se w16cid w16 w16cex w16sdtdh wp14">
   <w:footnote w:type="separator" w:id="-1">
     <w:p>
       <w:r>
@@ -4475,7 +5727,7 @@
 </file>
 
 <file path=word/header1.xml><?xml version="1.0" encoding="utf-8"?>
-<w:hdr xmlns:wpc="http://schemas.microsoft.com/office/word/2010/wordprocessingCanvas" xmlns:cx="http://schemas.microsoft.com/office/drawing/2014/chartex" xmlns:cx1="http://schemas.microsoft.com/office/drawing/2015/9/8/chartex" xmlns:cx2="http://schemas.microsoft.com/office/drawing/2015/10/21/chartex" xmlns:cx3="http://schemas.microsoft.com/office/drawing/2016/5/9/chartex" xmlns:cx4="http://schemas.microsoft.com/office/drawing/2016/5/10/chartex" xmlns:cx5="http://schemas.microsoft.com/office/drawing/2016/5/11/chartex" xmlns:cx6="http://schemas.microsoft.com/office/drawing/2016/5/12/chartex" xmlns:cx7="http://schemas.microsoft.com/office/drawing/2016/5/13/chartex" xmlns:cx8="http://schemas.microsoft.com/office/drawing/2016/5/14/chartex" xmlns:mc="http://schemas.openxmlformats.org/markup-compatibility/2006" xmlns:aink="http://schemas.microsoft.com/office/drawing/2016/ink" xmlns:am3d="http://schemas.microsoft.com/office/drawing/2017/model3d" xmlns:o="urn:schemas-microsoft-com:office:office" xmlns:oel="http://schemas.microsoft.com/office/2019/extlst" xmlns:r="http://schemas.openxmlformats.org/officeDocument/2006/relationships" xmlns:m="http://schemas.openxmlformats.org/officeDocument/2006/math" xmlns:v="urn:schemas-microsoft-com:vml" xmlns:wp14="http://schemas.microsoft.com/office/word/2010/wordprocessingDrawing" xmlns:wp="http://schemas.openxmlformats.org/drawingml/2006/wordprocessingDrawing" xmlns:w10="urn:schemas-microsoft-com:office:word" xmlns:w="http://schemas.openxmlformats.org/wordprocessingml/2006/main" xmlns:w14="http://schemas.microsoft.com/office/word/2010/wordml" xmlns:w15="http://schemas.microsoft.com/office/word/2012/wordml" xmlns:w16cex="http://schemas.microsoft.com/office/word/2018/wordml/cex" xmlns:w16cid="http://schemas.microsoft.com/office/word/2016/wordml/cid" xmlns:w16="http://schemas.microsoft.com/office/word/2018/wordml" xmlns:w16du="http://schemas.microsoft.com/office/word/2023/wordml/word16du" xmlns:w16sdtdh="http://schemas.microsoft.com/office/word/2020/wordml/sdtdatahash" xmlns:w16sdtfl="http://schemas.microsoft.com/office/word/2024/wordml/sdtformatlock" xmlns:w16se="http://schemas.microsoft.com/office/word/2015/wordml/symex" xmlns:wpg="http://schemas.microsoft.com/office/word/2010/wordprocessingGroup" xmlns:wpi="http://schemas.microsoft.com/office/word/2010/wordprocessingInk" xmlns:wne="http://schemas.microsoft.com/office/word/2006/wordml" xmlns:wps="http://schemas.microsoft.com/office/word/2010/wordprocessingShape" mc:Ignorable="w14 w15 w16se w16cid w16 w16cex w16sdtdh w16sdtfl w16du wp14">
+<w:hdr xmlns:wpc="http://schemas.microsoft.com/office/word/2010/wordprocessingCanvas" xmlns:cx="http://schemas.microsoft.com/office/drawing/2014/chartex" xmlns:cx1="http://schemas.microsoft.com/office/drawing/2015/9/8/chartex" xmlns:cx2="http://schemas.microsoft.com/office/drawing/2015/10/21/chartex" xmlns:cx3="http://schemas.microsoft.com/office/drawing/2016/5/9/chartex" xmlns:cx4="http://schemas.microsoft.com/office/drawing/2016/5/10/chartex" xmlns:cx5="http://schemas.microsoft.com/office/drawing/2016/5/11/chartex" xmlns:cx6="http://schemas.microsoft.com/office/drawing/2016/5/12/chartex" xmlns:cx7="http://schemas.microsoft.com/office/drawing/2016/5/13/chartex" xmlns:cx8="http://schemas.microsoft.com/office/drawing/2016/5/14/chartex" xmlns:mc="http://schemas.openxmlformats.org/markup-compatibility/2006" xmlns:aink="http://schemas.microsoft.com/office/drawing/2016/ink" xmlns:am3d="http://schemas.microsoft.com/office/drawing/2017/model3d" xmlns:o="urn:schemas-microsoft-com:office:office" xmlns:r="http://schemas.openxmlformats.org/officeDocument/2006/relationships" xmlns:m="http://schemas.openxmlformats.org/officeDocument/2006/math" xmlns:v="urn:schemas-microsoft-com:vml" xmlns:wp14="http://schemas.microsoft.com/office/word/2010/wordprocessingDrawing" xmlns:wp="http://schemas.openxmlformats.org/drawingml/2006/wordprocessingDrawing" xmlns:w10="urn:schemas-microsoft-com:office:word" xmlns:w="http://schemas.openxmlformats.org/wordprocessingml/2006/main" xmlns:w14="http://schemas.microsoft.com/office/word/2010/wordml" xmlns:w15="http://schemas.microsoft.com/office/word/2012/wordml" xmlns:w16cex="http://schemas.microsoft.com/office/word/2018/wordml/cex" xmlns:w16cid="http://schemas.microsoft.com/office/word/2016/wordml/cid" xmlns:w16="http://schemas.microsoft.com/office/word/2018/wordml" xmlns:w16sdtdh="http://schemas.microsoft.com/office/word/2020/wordml/sdtdatahash" xmlns:w16se="http://schemas.microsoft.com/office/word/2015/wordml/symex" xmlns:wpg="http://schemas.microsoft.com/office/word/2010/wordprocessingGroup" xmlns:wpi="http://schemas.microsoft.com/office/word/2010/wordprocessingInk" xmlns:wne="http://schemas.microsoft.com/office/word/2006/wordml" xmlns:wps="http://schemas.microsoft.com/office/word/2010/wordprocessingShape" mc:Ignorable="w14 w15 w16se w16cid w16 w16cex w16sdtdh wp14">
   <w:p>
     <w:pPr>
       <w:pStyle w:val="Encabezado"/>
@@ -4562,8 +5814,121 @@
 </file>
 
 <file path=word/numbering.xml><?xml version="1.0" encoding="utf-8"?>
-<w:numbering xmlns:wpc="http://schemas.microsoft.com/office/word/2010/wordprocessingCanvas" xmlns:cx="http://schemas.microsoft.com/office/drawing/2014/chartex" xmlns:cx1="http://schemas.microsoft.com/office/drawing/2015/9/8/chartex" xmlns:cx2="http://schemas.microsoft.com/office/drawing/2015/10/21/chartex" xmlns:cx3="http://schemas.microsoft.com/office/drawing/2016/5/9/chartex" xmlns:cx4="http://schemas.microsoft.com/office/drawing/2016/5/10/chartex" xmlns:cx5="http://schemas.microsoft.com/office/drawing/2016/5/11/chartex" xmlns:cx6="http://schemas.microsoft.com/office/drawing/2016/5/12/chartex" xmlns:cx7="http://schemas.microsoft.com/office/drawing/2016/5/13/chartex" xmlns:cx8="http://schemas.microsoft.com/office/drawing/2016/5/14/chartex" xmlns:mc="http://schemas.openxmlformats.org/markup-compatibility/2006" xmlns:aink="http://schemas.microsoft.com/office/drawing/2016/ink" xmlns:am3d="http://schemas.microsoft.com/office/drawing/2017/model3d" xmlns:o="urn:schemas-microsoft-com:office:office" xmlns:oel="http://schemas.microsoft.com/office/2019/extlst" xmlns:r="http://schemas.openxmlformats.org/officeDocument/2006/relationships" xmlns:m="http://schemas.openxmlformats.org/officeDocument/2006/math" xmlns:v="urn:schemas-microsoft-com:vml" xmlns:wp14="http://schemas.microsoft.com/office/word/2010/wordprocessingDrawing" xmlns:wp="http://schemas.openxmlformats.org/drawingml/2006/wordprocessingDrawing" xmlns:w10="urn:schemas-microsoft-com:office:word" xmlns:w="http://schemas.openxmlformats.org/wordprocessingml/2006/main" xmlns:w14="http://schemas.microsoft.com/office/word/2010/wordml" xmlns:w15="http://schemas.microsoft.com/office/word/2012/wordml" xmlns:w16cex="http://schemas.microsoft.com/office/word/2018/wordml/cex" xmlns:w16cid="http://schemas.microsoft.com/office/word/2016/wordml/cid" xmlns:w16="http://schemas.microsoft.com/office/word/2018/wordml" xmlns:w16du="http://schemas.microsoft.com/office/word/2023/wordml/word16du" xmlns:w16sdtdh="http://schemas.microsoft.com/office/word/2020/wordml/sdtdatahash" xmlns:w16sdtfl="http://schemas.microsoft.com/office/word/2024/wordml/sdtformatlock" xmlns:w16se="http://schemas.microsoft.com/office/word/2015/wordml/symex" xmlns:wpg="http://schemas.microsoft.com/office/word/2010/wordprocessingGroup" xmlns:wpi="http://schemas.microsoft.com/office/word/2010/wordprocessingInk" xmlns:wne="http://schemas.microsoft.com/office/word/2006/wordml" xmlns:wps="http://schemas.microsoft.com/office/word/2010/wordprocessingShape" mc:Ignorable="w14 w15 w16se w16cid w16 w16cex w16sdtdh w16sdtfl w16du wp14">
+<w:numbering xmlns:wpc="http://schemas.microsoft.com/office/word/2010/wordprocessingCanvas" xmlns:cx="http://schemas.microsoft.com/office/drawing/2014/chartex" xmlns:cx1="http://schemas.microsoft.com/office/drawing/2015/9/8/chartex" xmlns:cx2="http://schemas.microsoft.com/office/drawing/2015/10/21/chartex" xmlns:cx3="http://schemas.microsoft.com/office/drawing/2016/5/9/chartex" xmlns:cx4="http://schemas.microsoft.com/office/drawing/2016/5/10/chartex" xmlns:cx5="http://schemas.microsoft.com/office/drawing/2016/5/11/chartex" xmlns:cx6="http://schemas.microsoft.com/office/drawing/2016/5/12/chartex" xmlns:cx7="http://schemas.microsoft.com/office/drawing/2016/5/13/chartex" xmlns:cx8="http://schemas.microsoft.com/office/drawing/2016/5/14/chartex" xmlns:mc="http://schemas.openxmlformats.org/markup-compatibility/2006" xmlns:aink="http://schemas.microsoft.com/office/drawing/2016/ink" xmlns:am3d="http://schemas.microsoft.com/office/drawing/2017/model3d" xmlns:o="urn:schemas-microsoft-com:office:office" xmlns:r="http://schemas.openxmlformats.org/officeDocument/2006/relationships" xmlns:m="http://schemas.openxmlformats.org/officeDocument/2006/math" xmlns:v="urn:schemas-microsoft-com:vml" xmlns:wp14="http://schemas.microsoft.com/office/word/2010/wordprocessingDrawing" xmlns:wp="http://schemas.openxmlformats.org/drawingml/2006/wordprocessingDrawing" xmlns:w10="urn:schemas-microsoft-com:office:word" xmlns:w="http://schemas.openxmlformats.org/wordprocessingml/2006/main" xmlns:w14="http://schemas.microsoft.com/office/word/2010/wordml" xmlns:w15="http://schemas.microsoft.com/office/word/2012/wordml" xmlns:w16cex="http://schemas.microsoft.com/office/word/2018/wordml/cex" xmlns:w16cid="http://schemas.microsoft.com/office/word/2016/wordml/cid" xmlns:w16="http://schemas.microsoft.com/office/word/2018/wordml" xmlns:w16sdtdh="http://schemas.microsoft.com/office/word/2020/wordml/sdtdatahash" xmlns:w16se="http://schemas.microsoft.com/office/word/2015/wordml/symex" xmlns:wpg="http://schemas.microsoft.com/office/word/2010/wordprocessingGroup" xmlns:wpi="http://schemas.microsoft.com/office/word/2010/wordprocessingInk" xmlns:wne="http://schemas.microsoft.com/office/word/2006/wordml" xmlns:wps="http://schemas.microsoft.com/office/word/2010/wordprocessingShape" mc:Ignorable="w14 w15 w16se w16cid w16 w16cex w16sdtdh wp14">
   <w:abstractNum w:abstractNumId="0" w15:restartNumberingAfterBreak="0">
+    <w:nsid w:val="01E979D0"/>
+    <w:multiLevelType w:val="hybridMultilevel"/>
+    <w:tmpl w:val="E71EEF0C"/>
+    <w:lvl w:ilvl="0" w:tplc="240A0001">
+      <w:start w:val="1"/>
+      <w:numFmt w:val="bullet"/>
+      <w:lvlText w:val=""/>
+      <w:lvlJc w:val="left"/>
+      <w:pPr>
+        <w:ind w:left="720" w:hanging="360"/>
+      </w:pPr>
+      <w:rPr>
+        <w:rFonts w:ascii="Symbol" w:hAnsi="Symbol" w:hint="default"/>
+      </w:rPr>
+    </w:lvl>
+    <w:lvl w:ilvl="1" w:tplc="240A0003" w:tentative="1">
+      <w:start w:val="1"/>
+      <w:numFmt w:val="bullet"/>
+      <w:lvlText w:val="o"/>
+      <w:lvlJc w:val="left"/>
+      <w:pPr>
+        <w:ind w:left="1440" w:hanging="360"/>
+      </w:pPr>
+      <w:rPr>
+        <w:rFonts w:ascii="Courier New" w:hAnsi="Courier New" w:cs="Courier New" w:hint="default"/>
+      </w:rPr>
+    </w:lvl>
+    <w:lvl w:ilvl="2" w:tplc="240A0005" w:tentative="1">
+      <w:start w:val="1"/>
+      <w:numFmt w:val="bullet"/>
+      <w:lvlText w:val=""/>
+      <w:lvlJc w:val="left"/>
+      <w:pPr>
+        <w:ind w:left="2160" w:hanging="360"/>
+      </w:pPr>
+      <w:rPr>
+        <w:rFonts w:ascii="Wingdings" w:hAnsi="Wingdings" w:hint="default"/>
+      </w:rPr>
+    </w:lvl>
+    <w:lvl w:ilvl="3" w:tplc="240A0001" w:tentative="1">
+      <w:start w:val="1"/>
+      <w:numFmt w:val="bullet"/>
+      <w:lvlText w:val=""/>
+      <w:lvlJc w:val="left"/>
+      <w:pPr>
+        <w:ind w:left="2880" w:hanging="360"/>
+      </w:pPr>
+      <w:rPr>
+        <w:rFonts w:ascii="Symbol" w:hAnsi="Symbol" w:hint="default"/>
+      </w:rPr>
+    </w:lvl>
+    <w:lvl w:ilvl="4" w:tplc="240A0003" w:tentative="1">
+      <w:start w:val="1"/>
+      <w:numFmt w:val="bullet"/>
+      <w:lvlText w:val="o"/>
+      <w:lvlJc w:val="left"/>
+      <w:pPr>
+        <w:ind w:left="3600" w:hanging="360"/>
+      </w:pPr>
+      <w:rPr>
+        <w:rFonts w:ascii="Courier New" w:hAnsi="Courier New" w:cs="Courier New" w:hint="default"/>
+      </w:rPr>
+    </w:lvl>
+    <w:lvl w:ilvl="5" w:tplc="240A0005" w:tentative="1">
+      <w:start w:val="1"/>
+      <w:numFmt w:val="bullet"/>
+      <w:lvlText w:val=""/>
+      <w:lvlJc w:val="left"/>
+      <w:pPr>
+        <w:ind w:left="4320" w:hanging="360"/>
+      </w:pPr>
+      <w:rPr>
+        <w:rFonts w:ascii="Wingdings" w:hAnsi="Wingdings" w:hint="default"/>
+      </w:rPr>
+    </w:lvl>
+    <w:lvl w:ilvl="6" w:tplc="240A0001" w:tentative="1">
+      <w:start w:val="1"/>
+      <w:numFmt w:val="bullet"/>
+      <w:lvlText w:val=""/>
+      <w:lvlJc w:val="left"/>
+      <w:pPr>
+        <w:ind w:left="5040" w:hanging="360"/>
+      </w:pPr>
+      <w:rPr>
+        <w:rFonts w:ascii="Symbol" w:hAnsi="Symbol" w:hint="default"/>
+      </w:rPr>
+    </w:lvl>
+    <w:lvl w:ilvl="7" w:tplc="240A0003" w:tentative="1">
+      <w:start w:val="1"/>
+      <w:numFmt w:val="bullet"/>
+      <w:lvlText w:val="o"/>
+      <w:lvlJc w:val="left"/>
+      <w:pPr>
+        <w:ind w:left="5760" w:hanging="360"/>
+      </w:pPr>
+      <w:rPr>
+        <w:rFonts w:ascii="Courier New" w:hAnsi="Courier New" w:cs="Courier New" w:hint="default"/>
+      </w:rPr>
+    </w:lvl>
+    <w:lvl w:ilvl="8" w:tplc="240A0005" w:tentative="1">
+      <w:start w:val="1"/>
+      <w:numFmt w:val="bullet"/>
+      <w:lvlText w:val=""/>
+      <w:lvlJc w:val="left"/>
+      <w:pPr>
+        <w:ind w:left="6480" w:hanging="360"/>
+      </w:pPr>
+      <w:rPr>
+        <w:rFonts w:ascii="Wingdings" w:hAnsi="Wingdings" w:hint="default"/>
+      </w:rPr>
+    </w:lvl>
+  </w:abstractNum>
+  <w:abstractNum w:abstractNumId="1" w15:restartNumberingAfterBreak="0">
     <w:nsid w:val="05B3664B"/>
     <w:multiLevelType w:val="hybridMultilevel"/>
     <w:tmpl w:val="8EDE8120"/>
@@ -4676,7 +6041,7 @@
       </w:rPr>
     </w:lvl>
   </w:abstractNum>
-  <w:abstractNum w:abstractNumId="1" w15:restartNumberingAfterBreak="0">
+  <w:abstractNum w:abstractNumId="2" w15:restartNumberingAfterBreak="0">
     <w:nsid w:val="1A9E4D42"/>
     <w:multiLevelType w:val="hybridMultilevel"/>
     <w:tmpl w:val="9C3E9C72"/>
@@ -4789,7 +6154,7 @@
       </w:rPr>
     </w:lvl>
   </w:abstractNum>
-  <w:abstractNum w:abstractNumId="2" w15:restartNumberingAfterBreak="0">
+  <w:abstractNum w:abstractNumId="3" w15:restartNumberingAfterBreak="0">
     <w:nsid w:val="305A21BB"/>
     <w:multiLevelType w:val="multilevel"/>
     <w:tmpl w:val="8264AC50"/>
@@ -4938,7 +6303,7 @@
       </w:rPr>
     </w:lvl>
   </w:abstractNum>
-  <w:abstractNum w:abstractNumId="3" w15:restartNumberingAfterBreak="0">
+  <w:abstractNum w:abstractNumId="4" w15:restartNumberingAfterBreak="0">
     <w:nsid w:val="35C46D5F"/>
     <w:multiLevelType w:val="multilevel"/>
     <w:tmpl w:val="23D2A606"/>
@@ -5087,10 +6452,10 @@
       </w:rPr>
     </w:lvl>
   </w:abstractNum>
-  <w:abstractNum w:abstractNumId="4" w15:restartNumberingAfterBreak="0">
+  <w:abstractNum w:abstractNumId="5" w15:restartNumberingAfterBreak="0">
     <w:nsid w:val="396C2321"/>
     <w:multiLevelType w:val="multilevel"/>
-    <w:tmpl w:val="240A0025"/>
+    <w:tmpl w:val="6128C186"/>
     <w:lvl w:ilvl="0">
       <w:start w:val="1"/>
       <w:numFmt w:val="decimal"/>
@@ -5182,7 +6547,7 @@
       </w:pPr>
     </w:lvl>
   </w:abstractNum>
-  <w:abstractNum w:abstractNumId="5" w15:restartNumberingAfterBreak="0">
+  <w:abstractNum w:abstractNumId="6" w15:restartNumberingAfterBreak="0">
     <w:nsid w:val="3CBF1B19"/>
     <w:multiLevelType w:val="multilevel"/>
     <w:tmpl w:val="91923666"/>
@@ -5331,7 +6696,7 @@
       </w:rPr>
     </w:lvl>
   </w:abstractNum>
-  <w:abstractNum w:abstractNumId="6" w15:restartNumberingAfterBreak="0">
+  <w:abstractNum w:abstractNumId="7" w15:restartNumberingAfterBreak="0">
     <w:nsid w:val="403E45BF"/>
     <w:multiLevelType w:val="multilevel"/>
     <w:tmpl w:val="C4BAAC2A"/>
@@ -5444,7 +6809,7 @@
       </w:pPr>
     </w:lvl>
   </w:abstractNum>
-  <w:abstractNum w:abstractNumId="7" w15:restartNumberingAfterBreak="0">
+  <w:abstractNum w:abstractNumId="8" w15:restartNumberingAfterBreak="0">
     <w:nsid w:val="642231B3"/>
     <w:multiLevelType w:val="hybridMultilevel"/>
     <w:tmpl w:val="2BD2A086"/>
@@ -5557,7 +6922,7 @@
       </w:rPr>
     </w:lvl>
   </w:abstractNum>
-  <w:abstractNum w:abstractNumId="8" w15:restartNumberingAfterBreak="0">
+  <w:abstractNum w:abstractNumId="9" w15:restartNumberingAfterBreak="0">
     <w:nsid w:val="66F46CCE"/>
     <w:multiLevelType w:val="hybridMultilevel"/>
     <w:tmpl w:val="E7D0CEAC"/>
@@ -5670,7 +7035,7 @@
       </w:rPr>
     </w:lvl>
   </w:abstractNum>
-  <w:abstractNum w:abstractNumId="9" w15:restartNumberingAfterBreak="0">
+  <w:abstractNum w:abstractNumId="10" w15:restartNumberingAfterBreak="0">
     <w:nsid w:val="737D5562"/>
     <w:multiLevelType w:val="hybridMultilevel"/>
     <w:tmpl w:val="70C6CC8C"/>
@@ -5783,7 +7148,120 @@
       </w:rPr>
     </w:lvl>
   </w:abstractNum>
-  <w:abstractNum w:abstractNumId="10" w15:restartNumberingAfterBreak="0">
+  <w:abstractNum w:abstractNumId="11" w15:restartNumberingAfterBreak="0">
+    <w:nsid w:val="73E61043"/>
+    <w:multiLevelType w:val="hybridMultilevel"/>
+    <w:tmpl w:val="199CFCF8"/>
+    <w:lvl w:ilvl="0" w:tplc="240A0001">
+      <w:start w:val="1"/>
+      <w:numFmt w:val="bullet"/>
+      <w:lvlText w:val=""/>
+      <w:lvlJc w:val="left"/>
+      <w:pPr>
+        <w:ind w:left="720" w:hanging="360"/>
+      </w:pPr>
+      <w:rPr>
+        <w:rFonts w:ascii="Symbol" w:hAnsi="Symbol" w:hint="default"/>
+      </w:rPr>
+    </w:lvl>
+    <w:lvl w:ilvl="1" w:tplc="240A0003" w:tentative="1">
+      <w:start w:val="1"/>
+      <w:numFmt w:val="bullet"/>
+      <w:lvlText w:val="o"/>
+      <w:lvlJc w:val="left"/>
+      <w:pPr>
+        <w:ind w:left="1440" w:hanging="360"/>
+      </w:pPr>
+      <w:rPr>
+        <w:rFonts w:ascii="Courier New" w:hAnsi="Courier New" w:cs="Courier New" w:hint="default"/>
+      </w:rPr>
+    </w:lvl>
+    <w:lvl w:ilvl="2" w:tplc="240A0005" w:tentative="1">
+      <w:start w:val="1"/>
+      <w:numFmt w:val="bullet"/>
+      <w:lvlText w:val=""/>
+      <w:lvlJc w:val="left"/>
+      <w:pPr>
+        <w:ind w:left="2160" w:hanging="360"/>
+      </w:pPr>
+      <w:rPr>
+        <w:rFonts w:ascii="Wingdings" w:hAnsi="Wingdings" w:hint="default"/>
+      </w:rPr>
+    </w:lvl>
+    <w:lvl w:ilvl="3" w:tplc="240A0001" w:tentative="1">
+      <w:start w:val="1"/>
+      <w:numFmt w:val="bullet"/>
+      <w:lvlText w:val=""/>
+      <w:lvlJc w:val="left"/>
+      <w:pPr>
+        <w:ind w:left="2880" w:hanging="360"/>
+      </w:pPr>
+      <w:rPr>
+        <w:rFonts w:ascii="Symbol" w:hAnsi="Symbol" w:hint="default"/>
+      </w:rPr>
+    </w:lvl>
+    <w:lvl w:ilvl="4" w:tplc="240A0003" w:tentative="1">
+      <w:start w:val="1"/>
+      <w:numFmt w:val="bullet"/>
+      <w:lvlText w:val="o"/>
+      <w:lvlJc w:val="left"/>
+      <w:pPr>
+        <w:ind w:left="3600" w:hanging="360"/>
+      </w:pPr>
+      <w:rPr>
+        <w:rFonts w:ascii="Courier New" w:hAnsi="Courier New" w:cs="Courier New" w:hint="default"/>
+      </w:rPr>
+    </w:lvl>
+    <w:lvl w:ilvl="5" w:tplc="240A0005" w:tentative="1">
+      <w:start w:val="1"/>
+      <w:numFmt w:val="bullet"/>
+      <w:lvlText w:val=""/>
+      <w:lvlJc w:val="left"/>
+      <w:pPr>
+        <w:ind w:left="4320" w:hanging="360"/>
+      </w:pPr>
+      <w:rPr>
+        <w:rFonts w:ascii="Wingdings" w:hAnsi="Wingdings" w:hint="default"/>
+      </w:rPr>
+    </w:lvl>
+    <w:lvl w:ilvl="6" w:tplc="240A0001" w:tentative="1">
+      <w:start w:val="1"/>
+      <w:numFmt w:val="bullet"/>
+      <w:lvlText w:val=""/>
+      <w:lvlJc w:val="left"/>
+      <w:pPr>
+        <w:ind w:left="5040" w:hanging="360"/>
+      </w:pPr>
+      <w:rPr>
+        <w:rFonts w:ascii="Symbol" w:hAnsi="Symbol" w:hint="default"/>
+      </w:rPr>
+    </w:lvl>
+    <w:lvl w:ilvl="7" w:tplc="240A0003" w:tentative="1">
+      <w:start w:val="1"/>
+      <w:numFmt w:val="bullet"/>
+      <w:lvlText w:val="o"/>
+      <w:lvlJc w:val="left"/>
+      <w:pPr>
+        <w:ind w:left="5760" w:hanging="360"/>
+      </w:pPr>
+      <w:rPr>
+        <w:rFonts w:ascii="Courier New" w:hAnsi="Courier New" w:cs="Courier New" w:hint="default"/>
+      </w:rPr>
+    </w:lvl>
+    <w:lvl w:ilvl="8" w:tplc="240A0005" w:tentative="1">
+      <w:start w:val="1"/>
+      <w:numFmt w:val="bullet"/>
+      <w:lvlText w:val=""/>
+      <w:lvlJc w:val="left"/>
+      <w:pPr>
+        <w:ind w:left="6480" w:hanging="360"/>
+      </w:pPr>
+      <w:rPr>
+        <w:rFonts w:ascii="Wingdings" w:hAnsi="Wingdings" w:hint="default"/>
+      </w:rPr>
+    </w:lvl>
+  </w:abstractNum>
+  <w:abstractNum w:abstractNumId="12" w15:restartNumberingAfterBreak="0">
     <w:nsid w:val="77A37FD2"/>
     <w:multiLevelType w:val="hybridMultilevel"/>
     <w:tmpl w:val="2AB601A6"/>
@@ -5897,29 +7375,29 @@
       </w:rPr>
     </w:lvl>
   </w:abstractNum>
-  <w:num w:numId="1" w16cid:durableId="1348168418">
-    <w:abstractNumId w:val="4"/>
-  </w:num>
-  <w:num w:numId="2" w16cid:durableId="2112626477">
+  <w:num w:numId="1">
     <w:abstractNumId w:val="5"/>
   </w:num>
-  <w:num w:numId="3" w16cid:durableId="1647320794">
-    <w:abstractNumId w:val="0"/>
+  <w:num w:numId="2">
+    <w:abstractNumId w:val="6"/>
   </w:num>
-  <w:num w:numId="4" w16cid:durableId="2073308244">
-    <w:abstractNumId w:val="7"/>
+  <w:num w:numId="3">
+    <w:abstractNumId w:val="1"/>
   </w:num>
-  <w:num w:numId="5" w16cid:durableId="1812213607">
+  <w:num w:numId="4">
+    <w:abstractNumId w:val="8"/>
+  </w:num>
+  <w:num w:numId="5">
+    <w:abstractNumId w:val="10"/>
+  </w:num>
+  <w:num w:numId="6">
     <w:abstractNumId w:val="9"/>
   </w:num>
-  <w:num w:numId="6" w16cid:durableId="1527600366">
-    <w:abstractNumId w:val="8"/>
+  <w:num w:numId="7">
+    <w:abstractNumId w:val="2"/>
   </w:num>
-  <w:num w:numId="7" w16cid:durableId="122044592">
-    <w:abstractNumId w:val="1"/>
-  </w:num>
-  <w:num w:numId="8" w16cid:durableId="547575253">
-    <w:abstractNumId w:val="4"/>
+  <w:num w:numId="8">
+    <w:abstractNumId w:val="5"/>
     <w:lvlOverride w:ilvl="0">
       <w:startOverride w:val="1"/>
     </w:lvlOverride>
@@ -5927,35 +7405,47 @@
       <w:startOverride w:val="2"/>
     </w:lvlOverride>
   </w:num>
-  <w:num w:numId="9" w16cid:durableId="2056348849">
-    <w:abstractNumId w:val="10"/>
+  <w:num w:numId="9">
+    <w:abstractNumId w:val="12"/>
   </w:num>
-  <w:num w:numId="10" w16cid:durableId="721560415">
-    <w:abstractNumId w:val="6"/>
+  <w:num w:numId="10">
+    <w:abstractNumId w:val="7"/>
   </w:num>
-  <w:num w:numId="11" w16cid:durableId="161049424">
-    <w:abstractNumId w:val="2"/>
+  <w:num w:numId="11">
+    <w:abstractNumId w:val="3"/>
   </w:num>
-  <w:num w:numId="12" w16cid:durableId="1671371282">
-    <w:abstractNumId w:val="3"/>
+  <w:num w:numId="12">
+    <w:abstractNumId w:val="4"/>
+  </w:num>
+  <w:num w:numId="13">
+    <w:abstractNumId w:val="0"/>
+  </w:num>
+  <w:num w:numId="14">
+    <w:abstractNumId w:val="11"/>
+  </w:num>
+  <w:num w:numId="15">
+    <w:abstractNumId w:val="5"/>
   </w:num>
   <w:numIdMacAtCleanup w:val="6"/>
 </w:numbering>
 </file>
 
 <file path=word/people.xml><?xml version="1.0" encoding="utf-8"?>
-<w15:people xmlns:wpc="http://schemas.microsoft.com/office/word/2010/wordprocessingCanvas" xmlns:cx="http://schemas.microsoft.com/office/drawing/2014/chartex" xmlns:cx1="http://schemas.microsoft.com/office/drawing/2015/9/8/chartex" xmlns:cx2="http://schemas.microsoft.com/office/drawing/2015/10/21/chartex" xmlns:cx3="http://schemas.microsoft.com/office/drawing/2016/5/9/chartex" xmlns:cx4="http://schemas.microsoft.com/office/drawing/2016/5/10/chartex" xmlns:cx5="http://schemas.microsoft.com/office/drawing/2016/5/11/chartex" xmlns:cx6="http://schemas.microsoft.com/office/drawing/2016/5/12/chartex" xmlns:cx7="http://schemas.microsoft.com/office/drawing/2016/5/13/chartex" xmlns:cx8="http://schemas.microsoft.com/office/drawing/2016/5/14/chartex" xmlns:mc="http://schemas.openxmlformats.org/markup-compatibility/2006" xmlns:aink="http://schemas.microsoft.com/office/drawing/2016/ink" xmlns:am3d="http://schemas.microsoft.com/office/drawing/2017/model3d" xmlns:o="urn:schemas-microsoft-com:office:office" xmlns:oel="http://schemas.microsoft.com/office/2019/extlst" xmlns:r="http://schemas.openxmlformats.org/officeDocument/2006/relationships" xmlns:m="http://schemas.openxmlformats.org/officeDocument/2006/math" xmlns:v="urn:schemas-microsoft-com:vml" xmlns:wp14="http://schemas.microsoft.com/office/word/2010/wordprocessingDrawing" xmlns:wp="http://schemas.openxmlformats.org/drawingml/2006/wordprocessingDrawing" xmlns:w10="urn:schemas-microsoft-com:office:word" xmlns:w="http://schemas.openxmlformats.org/wordprocessingml/2006/main" xmlns:w14="http://schemas.microsoft.com/office/word/2010/wordml" xmlns:w15="http://schemas.microsoft.com/office/word/2012/wordml" xmlns:w16cex="http://schemas.microsoft.com/office/word/2018/wordml/cex" xmlns:w16cid="http://schemas.microsoft.com/office/word/2016/wordml/cid" xmlns:w16="http://schemas.microsoft.com/office/word/2018/wordml" xmlns:w16du="http://schemas.microsoft.com/office/word/2023/wordml/word16du" xmlns:w16sdtdh="http://schemas.microsoft.com/office/word/2020/wordml/sdtdatahash" xmlns:w16sdtfl="http://schemas.microsoft.com/office/word/2024/wordml/sdtformatlock" xmlns:w16se="http://schemas.microsoft.com/office/word/2015/wordml/symex" xmlns:wpg="http://schemas.microsoft.com/office/word/2010/wordprocessingGroup" xmlns:wpi="http://schemas.microsoft.com/office/word/2010/wordprocessingInk" xmlns:wne="http://schemas.microsoft.com/office/word/2006/wordml" xmlns:wps="http://schemas.microsoft.com/office/word/2010/wordprocessingShape" mc:Ignorable="w14 w15 w16se w16cid w16 w16cex w16sdtdh w16sdtfl w16du wp14">
+<w15:people xmlns:wpc="http://schemas.microsoft.com/office/word/2010/wordprocessingCanvas" xmlns:cx="http://schemas.microsoft.com/office/drawing/2014/chartex" xmlns:cx1="http://schemas.microsoft.com/office/drawing/2015/9/8/chartex" xmlns:cx2="http://schemas.microsoft.com/office/drawing/2015/10/21/chartex" xmlns:cx3="http://schemas.microsoft.com/office/drawing/2016/5/9/chartex" xmlns:cx4="http://schemas.microsoft.com/office/drawing/2016/5/10/chartex" xmlns:cx5="http://schemas.microsoft.com/office/drawing/2016/5/11/chartex" xmlns:cx6="http://schemas.microsoft.com/office/drawing/2016/5/12/chartex" xmlns:cx7="http://schemas.microsoft.com/office/drawing/2016/5/13/chartex" xmlns:cx8="http://schemas.microsoft.com/office/drawing/2016/5/14/chartex" xmlns:mc="http://schemas.openxmlformats.org/markup-compatibility/2006" xmlns:aink="http://schemas.microsoft.com/office/drawing/2016/ink" xmlns:am3d="http://schemas.microsoft.com/office/drawing/2017/model3d" xmlns:o="urn:schemas-microsoft-com:office:office" xmlns:r="http://schemas.openxmlformats.org/officeDocument/2006/relationships" xmlns:m="http://schemas.openxmlformats.org/officeDocument/2006/math" xmlns:v="urn:schemas-microsoft-com:vml" xmlns:wp14="http://schemas.microsoft.com/office/word/2010/wordprocessingDrawing" xmlns:wp="http://schemas.openxmlformats.org/drawingml/2006/wordprocessingDrawing" xmlns:w10="urn:schemas-microsoft-com:office:word" xmlns:w="http://schemas.openxmlformats.org/wordprocessingml/2006/main" xmlns:w14="http://schemas.microsoft.com/office/word/2010/wordml" xmlns:w15="http://schemas.microsoft.com/office/word/2012/wordml" xmlns:w16cex="http://schemas.microsoft.com/office/word/2018/wordml/cex" xmlns:w16cid="http://schemas.microsoft.com/office/word/2016/wordml/cid" xmlns:w16="http://schemas.microsoft.com/office/word/2018/wordml" xmlns:w16sdtdh="http://schemas.microsoft.com/office/word/2020/wordml/sdtdatahash" xmlns:w16se="http://schemas.microsoft.com/office/word/2015/wordml/symex" xmlns:wpg="http://schemas.microsoft.com/office/word/2010/wordprocessingGroup" xmlns:wpi="http://schemas.microsoft.com/office/word/2010/wordprocessingInk" xmlns:wne="http://schemas.microsoft.com/office/word/2006/wordml" xmlns:wps="http://schemas.microsoft.com/office/word/2010/wordprocessingShape" mc:Ignorable="w14 w15 w16se w16cid w16 w16cex w16sdtdh wp14">
   <w15:person w15:author="Laura Sarif Rivera Sanabria">
     <w15:presenceInfo w15:providerId="AD" w15:userId="S::ls.riveras1@uniandes.edu.co::3a82d5e1-3940-4519-a582-e3c6eeca778e"/>
   </w15:person>
   <w15:person w15:author="Maria Camila Caraballo">
     <w15:presenceInfo w15:providerId="AD" w15:userId="S::mc.caraballo@uniandes.edu.co::365928a4-ac9b-4cb7-8cff-0f2d693cc50f"/>
   </w15:person>
+  <w15:person w15:author="Javier Antonio Amaya Nieto">
+    <w15:presenceInfo w15:providerId="Windows Live" w15:userId="d7d5b22355a53667"/>
+  </w15:person>
 </w15:people>
 </file>
 
 <file path=word/styles.xml><?xml version="1.0" encoding="utf-8"?>
-<w:styles xmlns:mc="http://schemas.openxmlformats.org/markup-compatibility/2006" xmlns:r="http://schemas.openxmlformats.org/officeDocument/2006/relationships" xmlns:w="http://schemas.openxmlformats.org/wordprocessingml/2006/main" xmlns:w14="http://schemas.microsoft.com/office/word/2010/wordml" xmlns:w15="http://schemas.microsoft.com/office/word/2012/wordml" xmlns:w16cex="http://schemas.microsoft.com/office/word/2018/wordml/cex" xmlns:w16cid="http://schemas.microsoft.com/office/word/2016/wordml/cid" xmlns:w16="http://schemas.microsoft.com/office/word/2018/wordml" xmlns:w16du="http://schemas.microsoft.com/office/word/2023/wordml/word16du" xmlns:w16sdtdh="http://schemas.microsoft.com/office/word/2020/wordml/sdtdatahash" xmlns:w16sdtfl="http://schemas.microsoft.com/office/word/2024/wordml/sdtformatlock" xmlns:w16se="http://schemas.microsoft.com/office/word/2015/wordml/symex" mc:Ignorable="w14 w15 w16se w16cid w16 w16cex w16sdtdh w16sdtfl w16du">
+<w:styles xmlns:mc="http://schemas.openxmlformats.org/markup-compatibility/2006" xmlns:r="http://schemas.openxmlformats.org/officeDocument/2006/relationships" xmlns:w="http://schemas.openxmlformats.org/wordprocessingml/2006/main" xmlns:w14="http://schemas.microsoft.com/office/word/2010/wordml" xmlns:w15="http://schemas.microsoft.com/office/word/2012/wordml" xmlns:w16cex="http://schemas.microsoft.com/office/word/2018/wordml/cex" xmlns:w16cid="http://schemas.microsoft.com/office/word/2016/wordml/cid" xmlns:w16="http://schemas.microsoft.com/office/word/2018/wordml" xmlns:w16sdtdh="http://schemas.microsoft.com/office/word/2020/wordml/sdtdatahash" xmlns:w16se="http://schemas.microsoft.com/office/word/2015/wordml/symex" mc:Ignorable="w14 w15 w16se w16cid w16 w16cex w16sdtdh">
   <w:docDefaults>
     <w:rPrDefault>
       <w:rPr>
@@ -6415,7 +7905,7 @@
     <w:uiPriority w:val="9"/>
     <w:unhideWhenUsed/>
     <w:qFormat/>
-    <w:rsid w:val="000C1FED"/>
+    <w:rsid w:val="00D95F50"/>
     <w:pPr>
       <w:keepNext/>
       <w:keepLines/>
@@ -6423,14 +7913,11 @@
         <w:ilvl w:val="2"/>
         <w:numId w:val="1"/>
       </w:numPr>
-      <w:spacing w:before="160" w:after="80"/>
+      <w:spacing w:before="240" w:beforeAutospacing="0" w:after="120" w:afterAutospacing="0"/>
       <w:outlineLvl w:val="2"/>
     </w:pPr>
     <w:rPr>
       <w:rFonts w:eastAsiaTheme="majorEastAsia" w:cstheme="majorBidi"/>
-      <w:color w:val="2F5496" w:themeColor="accent1" w:themeShade="BF"/>
-      <w:sz w:val="28"/>
-      <w:szCs w:val="28"/>
     </w:rPr>
   </w:style>
   <w:style w:type="paragraph" w:styleId="Ttulo4">
@@ -6592,6 +8079,7 @@
   <w:style w:type="character" w:default="1" w:styleId="Fuentedeprrafopredeter">
     <w:name w:val="Default Paragraph Font"/>
     <w:uiPriority w:val="1"/>
+    <w:semiHidden/>
     <w:unhideWhenUsed/>
   </w:style>
   <w:style w:type="table" w:default="1" w:styleId="Tablanormal">
@@ -6650,12 +8138,11 @@
     <w:basedOn w:val="Fuentedeprrafopredeter"/>
     <w:link w:val="Ttulo3"/>
     <w:uiPriority w:val="9"/>
-    <w:rsid w:val="000C1FED"/>
+    <w:rsid w:val="00D95F50"/>
     <w:rPr>
       <w:rFonts w:ascii="Times New Roman" w:eastAsiaTheme="majorEastAsia" w:hAnsi="Times New Roman" w:cstheme="majorBidi"/>
-      <w:color w:val="2F5496" w:themeColor="accent1" w:themeShade="BF"/>
-      <w:sz w:val="28"/>
-      <w:szCs w:val="28"/>
+      <w:sz w:val="24"/>
+      <w:szCs w:val="24"/>
       <w:lang w:eastAsia="es-CO"/>
     </w:rPr>
   </w:style>
@@ -7298,6 +8785,24 @@
       <w:shd w:val="clear" w:color="auto" w:fill="E1DFDD"/>
     </w:rPr>
   </w:style>
+  <w:style w:type="character" w:customStyle="1" w:styleId="math-inline">
+    <w:name w:val="math-inline"/>
+    <w:basedOn w:val="Fuentedeprrafopredeter"/>
+    <w:rsid w:val="00496E08"/>
+  </w:style>
+  <w:style w:type="character" w:styleId="CdigoHTML">
+    <w:name w:val="HTML Code"/>
+    <w:basedOn w:val="Fuentedeprrafopredeter"/>
+    <w:uiPriority w:val="99"/>
+    <w:semiHidden/>
+    <w:unhideWhenUsed/>
+    <w:rsid w:val="00D95F50"/>
+    <w:rPr>
+      <w:rFonts w:ascii="Courier New" w:eastAsia="Times New Roman" w:hAnsi="Courier New" w:cs="Courier New"/>
+      <w:sz w:val="20"/>
+      <w:szCs w:val="20"/>
+    </w:rPr>
+  </w:style>
 </w:styles>
 </file>
 
@@ -7803,12 +9308,256 @@
 </file>
 
 <file path=customXml/item2.xml><?xml version="1.0" encoding="utf-8"?>
-<?mso-contentType ?>
-<FormTemplates xmlns="http://schemas.microsoft.com/sharepoint/v3/contenttype/forms">
-  <Display>DocumentLibraryForm</Display>
-  <Edit>DocumentLibraryForm</Edit>
-  <New>DocumentLibraryForm</New>
-</FormTemplates>
+<ct:contentTypeSchema xmlns:ct="http://schemas.microsoft.com/office/2006/metadata/contentType" xmlns:ma="http://schemas.microsoft.com/office/2006/metadata/properties/metaAttributes" ct:_="" ma:_="" ma:contentTypeName="Documento" ma:contentTypeID="0x010100FDF0B3912B7D2344BBFABCC17A83C826" ma:contentTypeVersion="18" ma:contentTypeDescription="Crear nuevo documento." ma:contentTypeScope="" ma:versionID="8ebc0b984b0a9f096c8565c0fdb39ef1">
+  <xsd:schema xmlns:xsd="http://www.w3.org/2001/XMLSchema" xmlns:xs="http://www.w3.org/2001/XMLSchema" xmlns:p="http://schemas.microsoft.com/office/2006/metadata/properties" xmlns:ns3="407661db-69f6-48af-8192-3bef683ff284" xmlns:ns4="953ea1b5-9f77-44aa-be72-9ba04966663c" targetNamespace="http://schemas.microsoft.com/office/2006/metadata/properties" ma:root="true" ma:fieldsID="23a9c965938401fb64aeb2606a401683" ns3:_="" ns4:_="">
+    <xsd:import namespace="407661db-69f6-48af-8192-3bef683ff284"/>
+    <xsd:import namespace="953ea1b5-9f77-44aa-be72-9ba04966663c"/>
+    <xsd:element name="properties">
+      <xsd:complexType>
+        <xsd:sequence>
+          <xsd:element name="documentManagement">
+            <xsd:complexType>
+              <xsd:all>
+                <xsd:element ref="ns3:SharedWithUsers" minOccurs="0"/>
+                <xsd:element ref="ns3:SharedWithDetails" minOccurs="0"/>
+                <xsd:element ref="ns3:SharingHintHash" minOccurs="0"/>
+                <xsd:element ref="ns4:MediaServiceMetadata" minOccurs="0"/>
+                <xsd:element ref="ns4:MediaServiceFastMetadata" minOccurs="0"/>
+                <xsd:element ref="ns4:MediaServiceAutoKeyPoints" minOccurs="0"/>
+                <xsd:element ref="ns4:MediaServiceKeyPoints" minOccurs="0"/>
+                <xsd:element ref="ns4:MediaServiceDateTaken" minOccurs="0"/>
+                <xsd:element ref="ns4:MediaServiceObjectDetectorVersions" minOccurs="0"/>
+                <xsd:element ref="ns4:MediaServiceAutoTags" minOccurs="0"/>
+                <xsd:element ref="ns4:MediaLengthInSeconds" minOccurs="0"/>
+                <xsd:element ref="ns4:MediaServiceOCR" minOccurs="0"/>
+                <xsd:element ref="ns4:MediaServiceGenerationTime" minOccurs="0"/>
+                <xsd:element ref="ns4:MediaServiceEventHashCode" minOccurs="0"/>
+                <xsd:element ref="ns4:MediaServiceLocation" minOccurs="0"/>
+                <xsd:element ref="ns4:_activity" minOccurs="0"/>
+                <xsd:element ref="ns4:MediaServiceSearchProperties" minOccurs="0"/>
+                <xsd:element ref="ns4:MediaServiceSystemTags" minOccurs="0"/>
+              </xsd:all>
+            </xsd:complexType>
+          </xsd:element>
+        </xsd:sequence>
+      </xsd:complexType>
+    </xsd:element>
+  </xsd:schema>
+  <xsd:schema xmlns:xsd="http://www.w3.org/2001/XMLSchema" xmlns:xs="http://www.w3.org/2001/XMLSchema" xmlns:dms="http://schemas.microsoft.com/office/2006/documentManagement/types" xmlns:pc="http://schemas.microsoft.com/office/infopath/2007/PartnerControls" targetNamespace="407661db-69f6-48af-8192-3bef683ff284" elementFormDefault="qualified">
+    <xsd:import namespace="http://schemas.microsoft.com/office/2006/documentManagement/types"/>
+    <xsd:import namespace="http://schemas.microsoft.com/office/infopath/2007/PartnerControls"/>
+    <xsd:element name="SharedWithUsers" ma:index="8" nillable="true" ma:displayName="Compartido con" ma:description="" ma:internalName="SharedWithUsers" ma:readOnly="true">
+      <xsd:complexType>
+        <xsd:complexContent>
+          <xsd:extension base="dms:UserMulti">
+            <xsd:sequence>
+              <xsd:element name="UserInfo" minOccurs="0" maxOccurs="unbounded">
+                <xsd:complexType>
+                  <xsd:sequence>
+                    <xsd:element name="DisplayName" type="xsd:string" minOccurs="0"/>
+                    <xsd:element name="AccountId" type="dms:UserId" minOccurs="0" nillable="true"/>
+                    <xsd:element name="AccountType" type="xsd:string" minOccurs="0"/>
+                  </xsd:sequence>
+                </xsd:complexType>
+              </xsd:element>
+            </xsd:sequence>
+          </xsd:extension>
+        </xsd:complexContent>
+      </xsd:complexType>
+    </xsd:element>
+    <xsd:element name="SharedWithDetails" ma:index="9" nillable="true" ma:displayName="Detalles de uso compartido" ma:description="" ma:internalName="SharedWithDetails" ma:readOnly="true">
+      <xsd:simpleType>
+        <xsd:restriction base="dms:Note">
+          <xsd:maxLength value="255"/>
+        </xsd:restriction>
+      </xsd:simpleType>
+    </xsd:element>
+    <xsd:element name="SharingHintHash" ma:index="10" nillable="true" ma:displayName="Hash de la sugerencia para compartir" ma:description="" ma:hidden="true" ma:internalName="SharingHintHash" ma:readOnly="true">
+      <xsd:simpleType>
+        <xsd:restriction base="dms:Text"/>
+      </xsd:simpleType>
+    </xsd:element>
+  </xsd:schema>
+  <xsd:schema xmlns:xsd="http://www.w3.org/2001/XMLSchema" xmlns:xs="http://www.w3.org/2001/XMLSchema" xmlns:dms="http://schemas.microsoft.com/office/2006/documentManagement/types" xmlns:pc="http://schemas.microsoft.com/office/infopath/2007/PartnerControls" targetNamespace="953ea1b5-9f77-44aa-be72-9ba04966663c" elementFormDefault="qualified">
+    <xsd:import namespace="http://schemas.microsoft.com/office/2006/documentManagement/types"/>
+    <xsd:import namespace="http://schemas.microsoft.com/office/infopath/2007/PartnerControls"/>
+    <xsd:element name="MediaServiceMetadata" ma:index="11" nillable="true" ma:displayName="MediaServiceMetadata" ma:description="" ma:hidden="true" ma:internalName="MediaServiceMetadata" ma:readOnly="true">
+      <xsd:simpleType>
+        <xsd:restriction base="dms:Note"/>
+      </xsd:simpleType>
+    </xsd:element>
+    <xsd:element name="MediaServiceFastMetadata" ma:index="12" nillable="true" ma:displayName="MediaServiceFastMetadata" ma:description="" ma:hidden="true" ma:internalName="MediaServiceFastMetadata" ma:readOnly="true">
+      <xsd:simpleType>
+        <xsd:restriction base="dms:Note"/>
+      </xsd:simpleType>
+    </xsd:element>
+    <xsd:element name="MediaServiceAutoKeyPoints" ma:index="13" nillable="true" ma:displayName="MediaServiceAutoKeyPoints" ma:hidden="true" ma:internalName="MediaServiceAutoKeyPoints" ma:readOnly="true">
+      <xsd:simpleType>
+        <xsd:restriction base="dms:Note"/>
+      </xsd:simpleType>
+    </xsd:element>
+    <xsd:element name="MediaServiceKeyPoints" ma:index="14" nillable="true" ma:displayName="KeyPoints" ma:internalName="MediaServiceKeyPoints" ma:readOnly="true">
+      <xsd:simpleType>
+        <xsd:restriction base="dms:Note">
+          <xsd:maxLength value="255"/>
+        </xsd:restriction>
+      </xsd:simpleType>
+    </xsd:element>
+    <xsd:element name="MediaServiceDateTaken" ma:index="15" nillable="true" ma:displayName="MediaServiceDateTaken" ma:hidden="true" ma:indexed="true" ma:internalName="MediaServiceDateTaken" ma:readOnly="true">
+      <xsd:simpleType>
+        <xsd:restriction base="dms:Text"/>
+      </xsd:simpleType>
+    </xsd:element>
+    <xsd:element name="MediaServiceObjectDetectorVersions" ma:index="16" nillable="true" ma:displayName="MediaServiceObjectDetectorVersions" ma:hidden="true" ma:indexed="true" ma:internalName="MediaServiceObjectDetectorVersions" ma:readOnly="true">
+      <xsd:simpleType>
+        <xsd:restriction base="dms:Text"/>
+      </xsd:simpleType>
+    </xsd:element>
+    <xsd:element name="MediaServiceAutoTags" ma:index="17" nillable="true" ma:displayName="Tags" ma:internalName="MediaServiceAutoTags" ma:readOnly="true">
+      <xsd:simpleType>
+        <xsd:restriction base="dms:Text"/>
+      </xsd:simpleType>
+    </xsd:element>
+    <xsd:element name="MediaLengthInSeconds" ma:index="18" nillable="true" ma:displayName="MediaLengthInSeconds" ma:hidden="true" ma:internalName="MediaLengthInSeconds" ma:readOnly="true">
+      <xsd:simpleType>
+        <xsd:restriction base="dms:Unknown"/>
+      </xsd:simpleType>
+    </xsd:element>
+    <xsd:element name="MediaServiceOCR" ma:index="19" nillable="true" ma:displayName="Extracted Text" ma:internalName="MediaServiceOCR" ma:readOnly="true">
+      <xsd:simpleType>
+        <xsd:restriction base="dms:Note">
+          <xsd:maxLength value="255"/>
+        </xsd:restriction>
+      </xsd:simpleType>
+    </xsd:element>
+    <xsd:element name="MediaServiceGenerationTime" ma:index="20" nillable="true" ma:displayName="MediaServiceGenerationTime" ma:hidden="true" ma:internalName="MediaServiceGenerationTime" ma:readOnly="true">
+      <xsd:simpleType>
+        <xsd:restriction base="dms:Text"/>
+      </xsd:simpleType>
+    </xsd:element>
+    <xsd:element name="MediaServiceEventHashCode" ma:index="21" nillable="true" ma:displayName="MediaServiceEventHashCode" ma:hidden="true" ma:internalName="MediaServiceEventHashCode" ma:readOnly="true">
+      <xsd:simpleType>
+        <xsd:restriction base="dms:Text"/>
+      </xsd:simpleType>
+    </xsd:element>
+    <xsd:element name="MediaServiceLocation" ma:index="22" nillable="true" ma:displayName="Location" ma:indexed="true" ma:internalName="MediaServiceLocation" ma:readOnly="true">
+      <xsd:simpleType>
+        <xsd:restriction base="dms:Text"/>
+      </xsd:simpleType>
+    </xsd:element>
+    <xsd:element name="_activity" ma:index="23" nillable="true" ma:displayName="_activity" ma:hidden="true" ma:internalName="_activity">
+      <xsd:simpleType>
+        <xsd:restriction base="dms:Note"/>
+      </xsd:simpleType>
+    </xsd:element>
+    <xsd:element name="MediaServiceSearchProperties" ma:index="24" nillable="true" ma:displayName="MediaServiceSearchProperties" ma:hidden="true" ma:internalName="MediaServiceSearchProperties" ma:readOnly="true">
+      <xsd:simpleType>
+        <xsd:restriction base="dms:Note"/>
+      </xsd:simpleType>
+    </xsd:element>
+    <xsd:element name="MediaServiceSystemTags" ma:index="25" nillable="true" ma:displayName="MediaServiceSystemTags" ma:hidden="true" ma:internalName="MediaServiceSystemTags" ma:readOnly="true">
+      <xsd:simpleType>
+        <xsd:restriction base="dms:Note"/>
+      </xsd:simpleType>
+    </xsd:element>
+  </xsd:schema>
+  <xsd:schema xmlns="http://schemas.openxmlformats.org/package/2006/metadata/core-properties" xmlns:xsd="http://www.w3.org/2001/XMLSchema" xmlns:xsi="http://www.w3.org/2001/XMLSchema-instance" xmlns:dc="http://purl.org/dc/elements/1.1/" xmlns:dcterms="http://purl.org/dc/terms/" xmlns:odoc="http://schemas.microsoft.com/internal/obd" targetNamespace="http://schemas.openxmlformats.org/package/2006/metadata/core-properties" elementFormDefault="qualified" attributeFormDefault="unqualified" blockDefault="#all">
+    <xsd:import namespace="http://purl.org/dc/elements/1.1/" schemaLocation="http://dublincore.org/schemas/xmls/qdc/2003/04/02/dc.xsd"/>
+    <xsd:import namespace="http://purl.org/dc/terms/" schemaLocation="http://dublincore.org/schemas/xmls/qdc/2003/04/02/dcterms.xsd"/>
+    <xsd:element name="coreProperties" type="CT_coreProperties"/>
+    <xsd:complexType name="CT_coreProperties">
+      <xsd:all>
+        <xsd:element ref="dc:creator" minOccurs="0" maxOccurs="1"/>
+        <xsd:element ref="dcterms:created" minOccurs="0" maxOccurs="1"/>
+        <xsd:element ref="dc:identifier" minOccurs="0" maxOccurs="1"/>
+        <xsd:element name="contentType" minOccurs="0" maxOccurs="1" type="xsd:string" ma:index="0" ma:displayName="Tipo de contenido"/>
+        <xsd:element ref="dc:title" minOccurs="0" maxOccurs="1" ma:index="4" ma:displayName="Título"/>
+        <xsd:element ref="dc:subject" minOccurs="0" maxOccurs="1"/>
+        <xsd:element ref="dc:description" minOccurs="0" maxOccurs="1"/>
+        <xsd:element name="keywords" minOccurs="0" maxOccurs="1" type="xsd:string"/>
+        <xsd:element ref="dc:language" minOccurs="0" maxOccurs="1"/>
+        <xsd:element name="category" minOccurs="0" maxOccurs="1" type="xsd:string"/>
+        <xsd:element name="version" minOccurs="0" maxOccurs="1" type="xsd:string"/>
+        <xsd:element name="revision" minOccurs="0" maxOccurs="1" type="xsd:string">
+          <xsd:annotation>
+            <xsd:documentation>
+                        This value indicates the number of saves or revisions. The application is responsible for updating this value after each revision.
+                    </xsd:documentation>
+          </xsd:annotation>
+        </xsd:element>
+        <xsd:element name="lastModifiedBy" minOccurs="0" maxOccurs="1" type="xsd:string"/>
+        <xsd:element ref="dcterms:modified" minOccurs="0" maxOccurs="1"/>
+        <xsd:element name="contentStatus" minOccurs="0" maxOccurs="1" type="xsd:string"/>
+      </xsd:all>
+    </xsd:complexType>
+  </xsd:schema>
+  <xs:schema xmlns:pc="http://schemas.microsoft.com/office/infopath/2007/PartnerControls" xmlns:xs="http://www.w3.org/2001/XMLSchema" targetNamespace="http://schemas.microsoft.com/office/infopath/2007/PartnerControls" elementFormDefault="qualified" attributeFormDefault="unqualified">
+    <xs:element name="Person">
+      <xs:complexType>
+        <xs:sequence>
+          <xs:element ref="pc:DisplayName" minOccurs="0"/>
+          <xs:element ref="pc:AccountId" minOccurs="0"/>
+          <xs:element ref="pc:AccountType" minOccurs="0"/>
+        </xs:sequence>
+      </xs:complexType>
+    </xs:element>
+    <xs:element name="DisplayName" type="xs:string"/>
+    <xs:element name="AccountId" type="xs:string"/>
+    <xs:element name="AccountType" type="xs:string"/>
+    <xs:element name="BDCAssociatedEntity">
+      <xs:complexType>
+        <xs:sequence>
+          <xs:element ref="pc:BDCEntity" minOccurs="0" maxOccurs="unbounded"/>
+        </xs:sequence>
+        <xs:attribute ref="pc:EntityNamespace"/>
+        <xs:attribute ref="pc:EntityName"/>
+        <xs:attribute ref="pc:SystemInstanceName"/>
+        <xs:attribute ref="pc:AssociationName"/>
+      </xs:complexType>
+    </xs:element>
+    <xs:attribute name="EntityNamespace" type="xs:string"/>
+    <xs:attribute name="EntityName" type="xs:string"/>
+    <xs:attribute name="SystemInstanceName" type="xs:string"/>
+    <xs:attribute name="AssociationName" type="xs:string"/>
+    <xs:element name="BDCEntity">
+      <xs:complexType>
+        <xs:sequence>
+          <xs:element ref="pc:EntityDisplayName" minOccurs="0"/>
+          <xs:element ref="pc:EntityInstanceReference" minOccurs="0"/>
+          <xs:element ref="pc:EntityId1" minOccurs="0"/>
+          <xs:element ref="pc:EntityId2" minOccurs="0"/>
+          <xs:element ref="pc:EntityId3" minOccurs="0"/>
+          <xs:element ref="pc:EntityId4" minOccurs="0"/>
+          <xs:element ref="pc:EntityId5" minOccurs="0"/>
+        </xs:sequence>
+      </xs:complexType>
+    </xs:element>
+    <xs:element name="EntityDisplayName" type="xs:string"/>
+    <xs:element name="EntityInstanceReference" type="xs:string"/>
+    <xs:element name="EntityId1" type="xs:string"/>
+    <xs:element name="EntityId2" type="xs:string"/>
+    <xs:element name="EntityId3" type="xs:string"/>
+    <xs:element name="EntityId4" type="xs:string"/>
+    <xs:element name="EntityId5" type="xs:string"/>
+    <xs:element name="Terms">
+      <xs:complexType>
+        <xs:sequence>
+          <xs:element ref="pc:TermInfo" minOccurs="0" maxOccurs="unbounded"/>
+        </xs:sequence>
+      </xs:complexType>
+    </xs:element>
+    <xs:element name="TermInfo">
+      <xs:complexType>
+        <xs:sequence>
+          <xs:element ref="pc:TermName" minOccurs="0"/>
+          <xs:element ref="pc:TermId" minOccurs="0"/>
+        </xs:sequence>
+      </xs:complexType>
+    </xs:element>
+    <xs:element name="TermName" type="xs:string"/>
+    <xs:element name="TermId" type="xs:string"/>
+  </xs:schema>
+</ct:contentTypeSchema>
 </file>
 
 <file path=customXml/item3.xml><?xml version="1.0" encoding="utf-8"?>
@@ -8114,256 +9863,12 @@
 </file>
 
 <file path=customXml/item4.xml><?xml version="1.0" encoding="utf-8"?>
-<ct:contentTypeSchema xmlns:ct="http://schemas.microsoft.com/office/2006/metadata/contentType" xmlns:ma="http://schemas.microsoft.com/office/2006/metadata/properties/metaAttributes" ct:_="" ma:_="" ma:contentTypeName="Documento" ma:contentTypeID="0x010100FDF0B3912B7D2344BBFABCC17A83C826" ma:contentTypeVersion="18" ma:contentTypeDescription="Crear nuevo documento." ma:contentTypeScope="" ma:versionID="8ebc0b984b0a9f096c8565c0fdb39ef1">
-  <xsd:schema xmlns:xsd="http://www.w3.org/2001/XMLSchema" xmlns:xs="http://www.w3.org/2001/XMLSchema" xmlns:p="http://schemas.microsoft.com/office/2006/metadata/properties" xmlns:ns3="407661db-69f6-48af-8192-3bef683ff284" xmlns:ns4="953ea1b5-9f77-44aa-be72-9ba04966663c" targetNamespace="http://schemas.microsoft.com/office/2006/metadata/properties" ma:root="true" ma:fieldsID="23a9c965938401fb64aeb2606a401683" ns3:_="" ns4:_="">
-    <xsd:import namespace="407661db-69f6-48af-8192-3bef683ff284"/>
-    <xsd:import namespace="953ea1b5-9f77-44aa-be72-9ba04966663c"/>
-    <xsd:element name="properties">
-      <xsd:complexType>
-        <xsd:sequence>
-          <xsd:element name="documentManagement">
-            <xsd:complexType>
-              <xsd:all>
-                <xsd:element ref="ns3:SharedWithUsers" minOccurs="0"/>
-                <xsd:element ref="ns3:SharedWithDetails" minOccurs="0"/>
-                <xsd:element ref="ns3:SharingHintHash" minOccurs="0"/>
-                <xsd:element ref="ns4:MediaServiceMetadata" minOccurs="0"/>
-                <xsd:element ref="ns4:MediaServiceFastMetadata" minOccurs="0"/>
-                <xsd:element ref="ns4:MediaServiceAutoKeyPoints" minOccurs="0"/>
-                <xsd:element ref="ns4:MediaServiceKeyPoints" minOccurs="0"/>
-                <xsd:element ref="ns4:MediaServiceDateTaken" minOccurs="0"/>
-                <xsd:element ref="ns4:MediaServiceObjectDetectorVersions" minOccurs="0"/>
-                <xsd:element ref="ns4:MediaServiceAutoTags" minOccurs="0"/>
-                <xsd:element ref="ns4:MediaLengthInSeconds" minOccurs="0"/>
-                <xsd:element ref="ns4:MediaServiceOCR" minOccurs="0"/>
-                <xsd:element ref="ns4:MediaServiceGenerationTime" minOccurs="0"/>
-                <xsd:element ref="ns4:MediaServiceEventHashCode" minOccurs="0"/>
-                <xsd:element ref="ns4:MediaServiceLocation" minOccurs="0"/>
-                <xsd:element ref="ns4:_activity" minOccurs="0"/>
-                <xsd:element ref="ns4:MediaServiceSearchProperties" minOccurs="0"/>
-                <xsd:element ref="ns4:MediaServiceSystemTags" minOccurs="0"/>
-              </xsd:all>
-            </xsd:complexType>
-          </xsd:element>
-        </xsd:sequence>
-      </xsd:complexType>
-    </xsd:element>
-  </xsd:schema>
-  <xsd:schema xmlns:xsd="http://www.w3.org/2001/XMLSchema" xmlns:xs="http://www.w3.org/2001/XMLSchema" xmlns:dms="http://schemas.microsoft.com/office/2006/documentManagement/types" xmlns:pc="http://schemas.microsoft.com/office/infopath/2007/PartnerControls" targetNamespace="407661db-69f6-48af-8192-3bef683ff284" elementFormDefault="qualified">
-    <xsd:import namespace="http://schemas.microsoft.com/office/2006/documentManagement/types"/>
-    <xsd:import namespace="http://schemas.microsoft.com/office/infopath/2007/PartnerControls"/>
-    <xsd:element name="SharedWithUsers" ma:index="8" nillable="true" ma:displayName="Compartido con" ma:description="" ma:internalName="SharedWithUsers" ma:readOnly="true">
-      <xsd:complexType>
-        <xsd:complexContent>
-          <xsd:extension base="dms:UserMulti">
-            <xsd:sequence>
-              <xsd:element name="UserInfo" minOccurs="0" maxOccurs="unbounded">
-                <xsd:complexType>
-                  <xsd:sequence>
-                    <xsd:element name="DisplayName" type="xsd:string" minOccurs="0"/>
-                    <xsd:element name="AccountId" type="dms:UserId" minOccurs="0" nillable="true"/>
-                    <xsd:element name="AccountType" type="xsd:string" minOccurs="0"/>
-                  </xsd:sequence>
-                </xsd:complexType>
-              </xsd:element>
-            </xsd:sequence>
-          </xsd:extension>
-        </xsd:complexContent>
-      </xsd:complexType>
-    </xsd:element>
-    <xsd:element name="SharedWithDetails" ma:index="9" nillable="true" ma:displayName="Detalles de uso compartido" ma:description="" ma:internalName="SharedWithDetails" ma:readOnly="true">
-      <xsd:simpleType>
-        <xsd:restriction base="dms:Note">
-          <xsd:maxLength value="255"/>
-        </xsd:restriction>
-      </xsd:simpleType>
-    </xsd:element>
-    <xsd:element name="SharingHintHash" ma:index="10" nillable="true" ma:displayName="Hash de la sugerencia para compartir" ma:description="" ma:hidden="true" ma:internalName="SharingHintHash" ma:readOnly="true">
-      <xsd:simpleType>
-        <xsd:restriction base="dms:Text"/>
-      </xsd:simpleType>
-    </xsd:element>
-  </xsd:schema>
-  <xsd:schema xmlns:xsd="http://www.w3.org/2001/XMLSchema" xmlns:xs="http://www.w3.org/2001/XMLSchema" xmlns:dms="http://schemas.microsoft.com/office/2006/documentManagement/types" xmlns:pc="http://schemas.microsoft.com/office/infopath/2007/PartnerControls" targetNamespace="953ea1b5-9f77-44aa-be72-9ba04966663c" elementFormDefault="qualified">
-    <xsd:import namespace="http://schemas.microsoft.com/office/2006/documentManagement/types"/>
-    <xsd:import namespace="http://schemas.microsoft.com/office/infopath/2007/PartnerControls"/>
-    <xsd:element name="MediaServiceMetadata" ma:index="11" nillable="true" ma:displayName="MediaServiceMetadata" ma:description="" ma:hidden="true" ma:internalName="MediaServiceMetadata" ma:readOnly="true">
-      <xsd:simpleType>
-        <xsd:restriction base="dms:Note"/>
-      </xsd:simpleType>
-    </xsd:element>
-    <xsd:element name="MediaServiceFastMetadata" ma:index="12" nillable="true" ma:displayName="MediaServiceFastMetadata" ma:description="" ma:hidden="true" ma:internalName="MediaServiceFastMetadata" ma:readOnly="true">
-      <xsd:simpleType>
-        <xsd:restriction base="dms:Note"/>
-      </xsd:simpleType>
-    </xsd:element>
-    <xsd:element name="MediaServiceAutoKeyPoints" ma:index="13" nillable="true" ma:displayName="MediaServiceAutoKeyPoints" ma:hidden="true" ma:internalName="MediaServiceAutoKeyPoints" ma:readOnly="true">
-      <xsd:simpleType>
-        <xsd:restriction base="dms:Note"/>
-      </xsd:simpleType>
-    </xsd:element>
-    <xsd:element name="MediaServiceKeyPoints" ma:index="14" nillable="true" ma:displayName="KeyPoints" ma:internalName="MediaServiceKeyPoints" ma:readOnly="true">
-      <xsd:simpleType>
-        <xsd:restriction base="dms:Note">
-          <xsd:maxLength value="255"/>
-        </xsd:restriction>
-      </xsd:simpleType>
-    </xsd:element>
-    <xsd:element name="MediaServiceDateTaken" ma:index="15" nillable="true" ma:displayName="MediaServiceDateTaken" ma:hidden="true" ma:indexed="true" ma:internalName="MediaServiceDateTaken" ma:readOnly="true">
-      <xsd:simpleType>
-        <xsd:restriction base="dms:Text"/>
-      </xsd:simpleType>
-    </xsd:element>
-    <xsd:element name="MediaServiceObjectDetectorVersions" ma:index="16" nillable="true" ma:displayName="MediaServiceObjectDetectorVersions" ma:hidden="true" ma:indexed="true" ma:internalName="MediaServiceObjectDetectorVersions" ma:readOnly="true">
-      <xsd:simpleType>
-        <xsd:restriction base="dms:Text"/>
-      </xsd:simpleType>
-    </xsd:element>
-    <xsd:element name="MediaServiceAutoTags" ma:index="17" nillable="true" ma:displayName="Tags" ma:internalName="MediaServiceAutoTags" ma:readOnly="true">
-      <xsd:simpleType>
-        <xsd:restriction base="dms:Text"/>
-      </xsd:simpleType>
-    </xsd:element>
-    <xsd:element name="MediaLengthInSeconds" ma:index="18" nillable="true" ma:displayName="MediaLengthInSeconds" ma:hidden="true" ma:internalName="MediaLengthInSeconds" ma:readOnly="true">
-      <xsd:simpleType>
-        <xsd:restriction base="dms:Unknown"/>
-      </xsd:simpleType>
-    </xsd:element>
-    <xsd:element name="MediaServiceOCR" ma:index="19" nillable="true" ma:displayName="Extracted Text" ma:internalName="MediaServiceOCR" ma:readOnly="true">
-      <xsd:simpleType>
-        <xsd:restriction base="dms:Note">
-          <xsd:maxLength value="255"/>
-        </xsd:restriction>
-      </xsd:simpleType>
-    </xsd:element>
-    <xsd:element name="MediaServiceGenerationTime" ma:index="20" nillable="true" ma:displayName="MediaServiceGenerationTime" ma:hidden="true" ma:internalName="MediaServiceGenerationTime" ma:readOnly="true">
-      <xsd:simpleType>
-        <xsd:restriction base="dms:Text"/>
-      </xsd:simpleType>
-    </xsd:element>
-    <xsd:element name="MediaServiceEventHashCode" ma:index="21" nillable="true" ma:displayName="MediaServiceEventHashCode" ma:hidden="true" ma:internalName="MediaServiceEventHashCode" ma:readOnly="true">
-      <xsd:simpleType>
-        <xsd:restriction base="dms:Text"/>
-      </xsd:simpleType>
-    </xsd:element>
-    <xsd:element name="MediaServiceLocation" ma:index="22" nillable="true" ma:displayName="Location" ma:indexed="true" ma:internalName="MediaServiceLocation" ma:readOnly="true">
-      <xsd:simpleType>
-        <xsd:restriction base="dms:Text"/>
-      </xsd:simpleType>
-    </xsd:element>
-    <xsd:element name="_activity" ma:index="23" nillable="true" ma:displayName="_activity" ma:hidden="true" ma:internalName="_activity">
-      <xsd:simpleType>
-        <xsd:restriction base="dms:Note"/>
-      </xsd:simpleType>
-    </xsd:element>
-    <xsd:element name="MediaServiceSearchProperties" ma:index="24" nillable="true" ma:displayName="MediaServiceSearchProperties" ma:hidden="true" ma:internalName="MediaServiceSearchProperties" ma:readOnly="true">
-      <xsd:simpleType>
-        <xsd:restriction base="dms:Note"/>
-      </xsd:simpleType>
-    </xsd:element>
-    <xsd:element name="MediaServiceSystemTags" ma:index="25" nillable="true" ma:displayName="MediaServiceSystemTags" ma:hidden="true" ma:internalName="MediaServiceSystemTags" ma:readOnly="true">
-      <xsd:simpleType>
-        <xsd:restriction base="dms:Note"/>
-      </xsd:simpleType>
-    </xsd:element>
-  </xsd:schema>
-  <xsd:schema xmlns="http://schemas.openxmlformats.org/package/2006/metadata/core-properties" xmlns:xsd="http://www.w3.org/2001/XMLSchema" xmlns:xsi="http://www.w3.org/2001/XMLSchema-instance" xmlns:dc="http://purl.org/dc/elements/1.1/" xmlns:dcterms="http://purl.org/dc/terms/" xmlns:odoc="http://schemas.microsoft.com/internal/obd" targetNamespace="http://schemas.openxmlformats.org/package/2006/metadata/core-properties" elementFormDefault="qualified" attributeFormDefault="unqualified" blockDefault="#all">
-    <xsd:import namespace="http://purl.org/dc/elements/1.1/" schemaLocation="http://dublincore.org/schemas/xmls/qdc/2003/04/02/dc.xsd"/>
-    <xsd:import namespace="http://purl.org/dc/terms/" schemaLocation="http://dublincore.org/schemas/xmls/qdc/2003/04/02/dcterms.xsd"/>
-    <xsd:element name="coreProperties" type="CT_coreProperties"/>
-    <xsd:complexType name="CT_coreProperties">
-      <xsd:all>
-        <xsd:element ref="dc:creator" minOccurs="0" maxOccurs="1"/>
-        <xsd:element ref="dcterms:created" minOccurs="0" maxOccurs="1"/>
-        <xsd:element ref="dc:identifier" minOccurs="0" maxOccurs="1"/>
-        <xsd:element name="contentType" minOccurs="0" maxOccurs="1" type="xsd:string" ma:index="0" ma:displayName="Tipo de contenido"/>
-        <xsd:element ref="dc:title" minOccurs="0" maxOccurs="1" ma:index="4" ma:displayName="Título"/>
-        <xsd:element ref="dc:subject" minOccurs="0" maxOccurs="1"/>
-        <xsd:element ref="dc:description" minOccurs="0" maxOccurs="1"/>
-        <xsd:element name="keywords" minOccurs="0" maxOccurs="1" type="xsd:string"/>
-        <xsd:element ref="dc:language" minOccurs="0" maxOccurs="1"/>
-        <xsd:element name="category" minOccurs="0" maxOccurs="1" type="xsd:string"/>
-        <xsd:element name="version" minOccurs="0" maxOccurs="1" type="xsd:string"/>
-        <xsd:element name="revision" minOccurs="0" maxOccurs="1" type="xsd:string">
-          <xsd:annotation>
-            <xsd:documentation>
-                        This value indicates the number of saves or revisions. The application is responsible for updating this value after each revision.
-                    </xsd:documentation>
-          </xsd:annotation>
-        </xsd:element>
-        <xsd:element name="lastModifiedBy" minOccurs="0" maxOccurs="1" type="xsd:string"/>
-        <xsd:element ref="dcterms:modified" minOccurs="0" maxOccurs="1"/>
-        <xsd:element name="contentStatus" minOccurs="0" maxOccurs="1" type="xsd:string"/>
-      </xsd:all>
-    </xsd:complexType>
-  </xsd:schema>
-  <xs:schema xmlns:pc="http://schemas.microsoft.com/office/infopath/2007/PartnerControls" xmlns:xs="http://www.w3.org/2001/XMLSchema" targetNamespace="http://schemas.microsoft.com/office/infopath/2007/PartnerControls" elementFormDefault="qualified" attributeFormDefault="unqualified">
-    <xs:element name="Person">
-      <xs:complexType>
-        <xs:sequence>
-          <xs:element ref="pc:DisplayName" minOccurs="0"/>
-          <xs:element ref="pc:AccountId" minOccurs="0"/>
-          <xs:element ref="pc:AccountType" minOccurs="0"/>
-        </xs:sequence>
-      </xs:complexType>
-    </xs:element>
-    <xs:element name="DisplayName" type="xs:string"/>
-    <xs:element name="AccountId" type="xs:string"/>
-    <xs:element name="AccountType" type="xs:string"/>
-    <xs:element name="BDCAssociatedEntity">
-      <xs:complexType>
-        <xs:sequence>
-          <xs:element ref="pc:BDCEntity" minOccurs="0" maxOccurs="unbounded"/>
-        </xs:sequence>
-        <xs:attribute ref="pc:EntityNamespace"/>
-        <xs:attribute ref="pc:EntityName"/>
-        <xs:attribute ref="pc:SystemInstanceName"/>
-        <xs:attribute ref="pc:AssociationName"/>
-      </xs:complexType>
-    </xs:element>
-    <xs:attribute name="EntityNamespace" type="xs:string"/>
-    <xs:attribute name="EntityName" type="xs:string"/>
-    <xs:attribute name="SystemInstanceName" type="xs:string"/>
-    <xs:attribute name="AssociationName" type="xs:string"/>
-    <xs:element name="BDCEntity">
-      <xs:complexType>
-        <xs:sequence>
-          <xs:element ref="pc:EntityDisplayName" minOccurs="0"/>
-          <xs:element ref="pc:EntityInstanceReference" minOccurs="0"/>
-          <xs:element ref="pc:EntityId1" minOccurs="0"/>
-          <xs:element ref="pc:EntityId2" minOccurs="0"/>
-          <xs:element ref="pc:EntityId3" minOccurs="0"/>
-          <xs:element ref="pc:EntityId4" minOccurs="0"/>
-          <xs:element ref="pc:EntityId5" minOccurs="0"/>
-        </xs:sequence>
-      </xs:complexType>
-    </xs:element>
-    <xs:element name="EntityDisplayName" type="xs:string"/>
-    <xs:element name="EntityInstanceReference" type="xs:string"/>
-    <xs:element name="EntityId1" type="xs:string"/>
-    <xs:element name="EntityId2" type="xs:string"/>
-    <xs:element name="EntityId3" type="xs:string"/>
-    <xs:element name="EntityId4" type="xs:string"/>
-    <xs:element name="EntityId5" type="xs:string"/>
-    <xs:element name="Terms">
-      <xs:complexType>
-        <xs:sequence>
-          <xs:element ref="pc:TermInfo" minOccurs="0" maxOccurs="unbounded"/>
-        </xs:sequence>
-      </xs:complexType>
-    </xs:element>
-    <xs:element name="TermInfo">
-      <xs:complexType>
-        <xs:sequence>
-          <xs:element ref="pc:TermName" minOccurs="0"/>
-          <xs:element ref="pc:TermId" minOccurs="0"/>
-        </xs:sequence>
-      </xs:complexType>
-    </xs:element>
-    <xs:element name="TermName" type="xs:string"/>
-    <xs:element name="TermId" type="xs:string"/>
-  </xs:schema>
-</ct:contentTypeSchema>
+<?mso-contentType ?>
+<FormTemplates xmlns="http://schemas.microsoft.com/sharepoint/v3/contenttype/forms">
+  <Display>DocumentLibraryForm</Display>
+  <Edit>DocumentLibraryForm</Edit>
+  <New>DocumentLibraryForm</New>
+</FormTemplates>
 </file>
 
 <file path=customXml/itemProps1.xml><?xml version="1.0" encoding="utf-8"?>
@@ -8377,22 +9882,6 @@
 </file>
 
 <file path=customXml/itemProps2.xml><?xml version="1.0" encoding="utf-8"?>
-<ds:datastoreItem xmlns:ds="http://schemas.openxmlformats.org/officeDocument/2006/customXml" ds:itemID="{6EC8ACFF-BCAF-4463-908E-F1BF04A93820}">
-  <ds:schemaRefs>
-    <ds:schemaRef ds:uri="http://schemas.microsoft.com/sharepoint/v3/contenttype/forms"/>
-  </ds:schemaRefs>
-</ds:datastoreItem>
-</file>
-
-<file path=customXml/itemProps3.xml><?xml version="1.0" encoding="utf-8"?>
-<ds:datastoreItem xmlns:ds="http://schemas.openxmlformats.org/officeDocument/2006/customXml" ds:itemID="{A262109D-7D23-451C-8BB0-3112A110FAD9}">
-  <ds:schemaRefs>
-    <ds:schemaRef ds:uri="http://schemas.openxmlformats.org/officeDocument/2006/bibliography"/>
-  </ds:schemaRefs>
-</ds:datastoreItem>
-</file>
-
-<file path=customXml/itemProps4.xml><?xml version="1.0" encoding="utf-8"?>
 <ds:datastoreItem xmlns:ds="http://schemas.openxmlformats.org/officeDocument/2006/customXml" ds:itemID="{1C35E1E7-D7D2-434A-BD09-CE3713ECD93D}">
   <ds:schemaRefs>
     <ds:schemaRef ds:uri="http://schemas.microsoft.com/office/2006/metadata/contentType"/>
@@ -8409,4 +9898,20 @@
     <ds:schemaRef ds:uri="http://schemas.microsoft.com/internal/obd"/>
   </ds:schemaRefs>
 </ds:datastoreItem>
+</file>
+
+<file path=customXml/itemProps3.xml><?xml version="1.0" encoding="utf-8"?>
+<ds:datastoreItem xmlns:ds="http://schemas.openxmlformats.org/officeDocument/2006/customXml" ds:itemID="{A262109D-7D23-451C-8BB0-3112A110FAD9}">
+  <ds:schemaRefs>
+    <ds:schemaRef ds:uri="http://schemas.openxmlformats.org/officeDocument/2006/bibliography"/>
+  </ds:schemaRefs>
+</ds:datastoreItem>
+</file>
+
+<file path=customXml/itemProps4.xml><?xml version="1.0" encoding="utf-8"?>
+<ds:datastoreItem xmlns:ds="http://schemas.openxmlformats.org/officeDocument/2006/customXml" ds:itemID="{6EC8ACFF-BCAF-4463-908E-F1BF04A93820}">
+  <ds:schemaRefs>
+    <ds:schemaRef ds:uri="http://schemas.microsoft.com/sharepoint/v3/contenttype/forms"/>
+  </ds:schemaRefs>
+</ds:datastoreItem>
 </file>
</xml_diff>